<commit_message>
Matched branch to AUTHENTICATION branch, added a list of use cases that need to be implemented, finished use case scenario for creating a new account
</commit_message>
<xml_diff>
--- a/use_case_descriptions_authentication.docx
+++ b/use_case_descriptions_authentication.docx
@@ -234,6 +234,13 @@
           <w:rFonts w:ascii="Arial" w:hAnsi="Arial" w:cs="Arial"/>
           <w:shd w:val="clear" w:color="auto" w:fill="FFFFFF"/>
         </w:rPr>
+        <w:t>text-</w:t>
+      </w:r>
+      <w:r>
+        <w:rPr>
+          <w:rFonts w:ascii="Arial" w:hAnsi="Arial" w:cs="Arial"/>
+          <w:shd w:val="clear" w:color="auto" w:fill="FFFFFF"/>
+        </w:rPr>
         <w:t>field</w:t>
       </w:r>
       <w:r>
@@ -280,7 +287,14 @@
           <w:rFonts w:ascii="Arial" w:hAnsi="Arial" w:cs="Arial"/>
           <w:shd w:val="clear" w:color="auto" w:fill="FFFFFF"/>
         </w:rPr>
-        <w:t xml:space="preserve">There must already be a registered account with a matching username and password entered the database. The user attempting to log in must know the username and password of the account they are attempting to log into.  </w:t>
+        <w:t>There must already be a registered account with a matching username and password entered the database. The user attempting to log in must know the username and password of the account they are attempting to log into.</w:t>
+      </w:r>
+      <w:r>
+        <w:rPr>
+          <w:rFonts w:ascii="Arial" w:hAnsi="Arial" w:cs="Arial"/>
+          <w:shd w:val="clear" w:color="auto" w:fill="FFFFFF"/>
+        </w:rPr>
+        <w:t xml:space="preserve"> The user must not be currently logged into an account and will have to log out of the account they are currently in if they wish to log into a different account. </w:t>
       </w:r>
     </w:p>
     <w:p>
@@ -310,7 +324,35 @@
           <w:rFonts w:ascii="Arial" w:hAnsi="Arial" w:cs="Arial"/>
           <w:shd w:val="clear" w:color="auto" w:fill="FFFFFF"/>
         </w:rPr>
-        <w:t xml:space="preserve"> The user presses the “log in” button below the “username” and “password” field while there is a valid username and password entered in the “username” and “password” field. If there is an account within the database with that corresponding username and password that matches what was entered, then the platform will log the user into that account and follow it with a “welcome (name of account)” message. </w:t>
+        <w:t xml:space="preserve"> The user presses the “log in” button below the “username” and “password” </w:t>
+      </w:r>
+      <w:r>
+        <w:rPr>
+          <w:rFonts w:ascii="Arial" w:hAnsi="Arial" w:cs="Arial"/>
+          <w:shd w:val="clear" w:color="auto" w:fill="FFFFFF"/>
+        </w:rPr>
+        <w:t>text-</w:t>
+      </w:r>
+      <w:r>
+        <w:rPr>
+          <w:rFonts w:ascii="Arial" w:hAnsi="Arial" w:cs="Arial"/>
+          <w:shd w:val="clear" w:color="auto" w:fill="FFFFFF"/>
+        </w:rPr>
+        <w:t xml:space="preserve">field while there is a valid username and password entered in the “username” and “password” </w:t>
+      </w:r>
+      <w:r>
+        <w:rPr>
+          <w:rFonts w:ascii="Arial" w:hAnsi="Arial" w:cs="Arial"/>
+          <w:shd w:val="clear" w:color="auto" w:fill="FFFFFF"/>
+        </w:rPr>
+        <w:t>text-</w:t>
+      </w:r>
+      <w:r>
+        <w:rPr>
+          <w:rFonts w:ascii="Arial" w:hAnsi="Arial" w:cs="Arial"/>
+          <w:shd w:val="clear" w:color="auto" w:fill="FFFFFF"/>
+        </w:rPr>
+        <w:t xml:space="preserve">field. If there is an account within the database with that corresponding username and password that matches what was entered, then the platform will log the user into that account and follow it with a “welcome (name of account)” message. </w:t>
       </w:r>
     </w:p>
     <w:p>
@@ -386,7 +428,21 @@
           <w:rFonts w:ascii="Arial" w:hAnsi="Arial" w:cs="Arial"/>
           <w:shd w:val="clear" w:color="auto" w:fill="FFFFFF"/>
         </w:rPr>
-        <w:t>The user will enter a username and password into the “username” and “password” field</w:t>
+        <w:t xml:space="preserve">The user will enter a username and password into the “username” and “password” </w:t>
+      </w:r>
+      <w:r>
+        <w:rPr>
+          <w:rFonts w:ascii="Arial" w:hAnsi="Arial" w:cs="Arial"/>
+          <w:shd w:val="clear" w:color="auto" w:fill="FFFFFF"/>
+        </w:rPr>
+        <w:t>text-</w:t>
+      </w:r>
+      <w:r>
+        <w:rPr>
+          <w:rFonts w:ascii="Arial" w:hAnsi="Arial" w:cs="Arial"/>
+          <w:shd w:val="clear" w:color="auto" w:fill="FFFFFF"/>
+        </w:rPr>
+        <w:t>field</w:t>
       </w:r>
     </w:p>
     <w:p>
@@ -474,7 +530,14 @@
           <w:rFonts w:ascii="Arial" w:hAnsi="Arial" w:cs="Arial"/>
           <w:shd w:val="clear" w:color="auto" w:fill="FFFFFF"/>
         </w:rPr>
-        <w:t xml:space="preserve">Once logged in, the user can access the other features of the multiplayer platform that is available to all users. </w:t>
+        <w:t>Once logged in, the user can access the other features of the multiplayer platform that is available to all users</w:t>
+      </w:r>
+      <w:r>
+        <w:rPr>
+          <w:rFonts w:ascii="Arial" w:hAnsi="Arial" w:cs="Arial"/>
+          <w:shd w:val="clear" w:color="auto" w:fill="FFFFFF"/>
+        </w:rPr>
+        <w:t xml:space="preserve"> </w:t>
       </w:r>
     </w:p>
     <w:p>
@@ -572,14 +635,7 @@
           <w:rFonts w:ascii="Arial" w:hAnsi="Arial" w:cs="Arial"/>
           <w:shd w:val="clear" w:color="auto" w:fill="FFFFFF"/>
         </w:rPr>
-        <w:t xml:space="preserve"> </w:t>
-      </w:r>
-      <w:r>
-        <w:rPr>
-          <w:rFonts w:ascii="Arial" w:hAnsi="Arial" w:cs="Arial"/>
-          <w:shd w:val="clear" w:color="auto" w:fill="FFFFFF"/>
-        </w:rPr>
-        <w:t xml:space="preserve">Upon clicking the “log in” button </w:t>
+        <w:t xml:space="preserve"> Upon clicking the “log in” button </w:t>
       </w:r>
       <w:r>
         <w:rPr>
@@ -798,23 +854,7 @@
           <w:rFonts w:ascii="Arial" w:hAnsi="Arial" w:cs="Arial"/>
           <w:shd w:val="clear" w:color="auto" w:fill="FFFFFF"/>
         </w:rPr>
-        <w:t xml:space="preserve">There will be various feedback messages shown to the user depending on the action that was performed. These will be shown within the multiplayer platform </w:t>
-      </w:r>
-      <w:proofErr w:type="spellStart"/>
-      <w:r>
-        <w:rPr>
-          <w:rFonts w:ascii="Arial" w:hAnsi="Arial" w:cs="Arial"/>
-          <w:shd w:val="clear" w:color="auto" w:fill="FFFFFF"/>
-        </w:rPr>
-        <w:t>window.</w:t>
-      </w:r>
-      <w:proofErr w:type="spellEnd"/>
-      <w:r>
-        <w:rPr>
-          <w:rFonts w:ascii="Arial" w:hAnsi="Arial" w:cs="Arial"/>
-          <w:shd w:val="clear" w:color="auto" w:fill="FFFFFF"/>
-        </w:rPr>
-        <w:t xml:space="preserve"> </w:t>
+        <w:t xml:space="preserve">There will be various feedback messages shown to the user depending on the action that was performed. These will be shown within the multiplayer platform window. </w:t>
       </w:r>
     </w:p>
     <w:p>
@@ -929,8 +969,14 @@
           <w:ilvl w:val="0"/>
           <w:numId w:val="2"/>
         </w:numPr>
-      </w:pPr>
-      <w:r>
+        <w:rPr>
+          <w:rFonts w:ascii="Arial" w:hAnsi="Arial" w:cs="Arial"/>
+        </w:rPr>
+      </w:pPr>
+      <w:r>
+        <w:rPr>
+          <w:rFonts w:ascii="Arial" w:hAnsi="Arial" w:cs="Arial"/>
+        </w:rPr>
         <w:t>Should there be a “remember user” feature implemented within the platform where once a user is logged in and the platform is closed the same user will be logged in whenever the platform is reopened?</w:t>
       </w:r>
     </w:p>
@@ -941,8 +987,14 @@
           <w:ilvl w:val="0"/>
           <w:numId w:val="2"/>
         </w:numPr>
-      </w:pPr>
-      <w:r>
+        <w:rPr>
+          <w:rFonts w:ascii="Arial" w:hAnsi="Arial" w:cs="Arial"/>
+        </w:rPr>
+      </w:pPr>
+      <w:r>
+        <w:rPr>
+          <w:rFonts w:ascii="Arial" w:hAnsi="Arial" w:cs="Arial"/>
+        </w:rPr>
         <w:lastRenderedPageBreak/>
         <w:t>If a user was successfully logged into the platform, should it remember the account that was logged in and only require a password to relog into that specific account if that user is currently logged out?</w:t>
       </w:r>
@@ -954,9 +1006,1480 @@
           <w:ilvl w:val="0"/>
           <w:numId w:val="2"/>
         </w:numPr>
-      </w:pPr>
-      <w:r>
+        <w:rPr>
+          <w:rFonts w:ascii="Arial" w:hAnsi="Arial" w:cs="Arial"/>
+        </w:rPr>
+      </w:pPr>
+      <w:r>
+        <w:rPr>
+          <w:rFonts w:ascii="Arial" w:hAnsi="Arial" w:cs="Arial"/>
+        </w:rPr>
         <w:t xml:space="preserve">Should the platform allow the same account to be logged in on multiple devices at the same time? </w:t>
+      </w:r>
+    </w:p>
+    <w:p>
+      <w:pPr>
+        <w:rPr>
+          <w:rFonts w:ascii="Arial" w:hAnsi="Arial" w:cs="Arial"/>
+        </w:rPr>
+      </w:pPr>
+    </w:p>
+    <w:p>
+      <w:pPr>
+        <w:rPr>
+          <w:rFonts w:ascii="Arial" w:hAnsi="Arial" w:cs="Arial"/>
+          <w:u w:val="single"/>
+        </w:rPr>
+      </w:pPr>
+      <w:r>
+        <w:rPr>
+          <w:rFonts w:ascii="Arial" w:hAnsi="Arial" w:cs="Arial"/>
+          <w:u w:val="single"/>
+        </w:rPr>
+        <w:t>Use case 2: Creating a new account</w:t>
+      </w:r>
+    </w:p>
+    <w:p>
+      <w:pPr>
+        <w:rPr>
+          <w:rFonts w:ascii="Arial" w:hAnsi="Arial" w:cs="Arial"/>
+          <w:shd w:val="clear" w:color="auto" w:fill="FFFFFF"/>
+        </w:rPr>
+      </w:pPr>
+    </w:p>
+    <w:p>
+      <w:pPr>
+        <w:rPr>
+          <w:rFonts w:ascii="Arial" w:hAnsi="Arial" w:cs="Arial"/>
+          <w:u w:val="single"/>
+        </w:rPr>
+      </w:pPr>
+      <w:r>
+        <w:rPr>
+          <w:rFonts w:ascii="Arial" w:hAnsi="Arial" w:cs="Arial"/>
+          <w:b/>
+          <w:bCs/>
+          <w:shd w:val="clear" w:color="auto" w:fill="FFFFFF"/>
+        </w:rPr>
+        <w:t xml:space="preserve">Iteration: </w:t>
+      </w:r>
+      <w:r>
+        <w:rPr>
+          <w:rFonts w:ascii="Arial" w:hAnsi="Arial" w:cs="Arial"/>
+          <w:shd w:val="clear" w:color="auto" w:fill="FFFFFF"/>
+        </w:rPr>
+        <w:t>1</w:t>
+      </w:r>
+    </w:p>
+    <w:p>
+      <w:pPr>
+        <w:rPr>
+          <w:rFonts w:ascii="Arial" w:hAnsi="Arial" w:cs="Arial"/>
+          <w:shd w:val="clear" w:color="auto" w:fill="FFFFFF"/>
+        </w:rPr>
+      </w:pPr>
+      <w:r>
+        <w:rPr>
+          <w:rFonts w:ascii="Arial" w:hAnsi="Arial" w:cs="Arial"/>
+        </w:rPr>
+        <w:br/>
+      </w:r>
+      <w:r>
+        <w:rPr>
+          <w:rFonts w:ascii="Arial" w:hAnsi="Arial" w:cs="Arial"/>
+          <w:b/>
+          <w:bCs/>
+          <w:shd w:val="clear" w:color="auto" w:fill="FFFFFF"/>
+        </w:rPr>
+        <w:t>Primary Actor:</w:t>
+      </w:r>
+      <w:r>
+        <w:rPr>
+          <w:rFonts w:ascii="Arial" w:hAnsi="Arial" w:cs="Arial"/>
+          <w:b/>
+          <w:bCs/>
+          <w:shd w:val="clear" w:color="auto" w:fill="FFFFFF"/>
+        </w:rPr>
+        <w:t xml:space="preserve"> </w:t>
+      </w:r>
+      <w:r>
+        <w:rPr>
+          <w:rFonts w:ascii="Arial" w:hAnsi="Arial" w:cs="Arial"/>
+          <w:shd w:val="clear" w:color="auto" w:fill="FFFFFF"/>
+        </w:rPr>
+        <w:t>A brand new user who would like to register a new account on the multiplayer game platform</w:t>
+      </w:r>
+    </w:p>
+    <w:p>
+      <w:pPr>
+        <w:rPr>
+          <w:rFonts w:ascii="Arial" w:hAnsi="Arial" w:cs="Arial"/>
+          <w:shd w:val="clear" w:color="auto" w:fill="FFFFFF"/>
+        </w:rPr>
+      </w:pPr>
+      <w:r>
+        <w:rPr>
+          <w:rFonts w:ascii="Arial" w:hAnsi="Arial" w:cs="Arial"/>
+        </w:rPr>
+        <w:br/>
+      </w:r>
+      <w:r>
+        <w:rPr>
+          <w:rFonts w:ascii="Arial" w:hAnsi="Arial" w:cs="Arial"/>
+          <w:b/>
+          <w:bCs/>
+          <w:shd w:val="clear" w:color="auto" w:fill="FFFFFF"/>
+        </w:rPr>
+        <w:t xml:space="preserve">Goal in context: </w:t>
+      </w:r>
+      <w:r>
+        <w:rPr>
+          <w:rFonts w:ascii="Arial" w:hAnsi="Arial" w:cs="Arial"/>
+          <w:shd w:val="clear" w:color="auto" w:fill="FFFFFF"/>
+        </w:rPr>
+        <w:t xml:space="preserve">The user should be able to </w:t>
+      </w:r>
+      <w:r>
+        <w:rPr>
+          <w:rFonts w:ascii="Arial" w:hAnsi="Arial" w:cs="Arial"/>
+          <w:shd w:val="clear" w:color="auto" w:fill="FFFFFF"/>
+        </w:rPr>
+        <w:t xml:space="preserve">click a “register new account” button when they open the app for the first time. When there they will encounter a prompt that says, “enter a new username” and “enter a new password” with text-fields below them. Once a new username has been entered, the system will compare it with the database of existing accounts to see if the username is already taken. Once a new password has been entered, the system will check it meets all the requirements for a valid password (certain number of letters, must contain a symbol, must contain a number etc.). When a valid username and password has been entered, the user can click a “confirm” button and the account will be registered and added to the database of existing accounts. </w:t>
+      </w:r>
+    </w:p>
+    <w:p>
+      <w:pPr>
+        <w:rPr>
+          <w:rFonts w:ascii="Arial" w:hAnsi="Arial" w:cs="Arial"/>
+          <w:shd w:val="clear" w:color="auto" w:fill="FFFFFF"/>
+        </w:rPr>
+      </w:pPr>
+      <w:r>
+        <w:rPr>
+          <w:rFonts w:ascii="Arial" w:hAnsi="Arial" w:cs="Arial"/>
+        </w:rPr>
+        <w:br/>
+      </w:r>
+      <w:r>
+        <w:rPr>
+          <w:rFonts w:ascii="Arial" w:hAnsi="Arial" w:cs="Arial"/>
+          <w:b/>
+          <w:bCs/>
+          <w:shd w:val="clear" w:color="auto" w:fill="FFFFFF"/>
+        </w:rPr>
+        <w:t xml:space="preserve">Preconditions: </w:t>
+      </w:r>
+      <w:r>
+        <w:rPr>
+          <w:rFonts w:ascii="Arial" w:hAnsi="Arial" w:cs="Arial"/>
+          <w:shd w:val="clear" w:color="auto" w:fill="FFFFFF"/>
+        </w:rPr>
+        <w:t>There must be no account currently logged into the system to make a new account. The username entered by the user must not have been taken by another valid account beforehand. The password entered must also be a valid password that follows the requirements set beforehand (certain number of characters, must contain a symbol, must contain a number etc.).</w:t>
+      </w:r>
+    </w:p>
+    <w:p>
+      <w:pPr>
+        <w:rPr>
+          <w:rFonts w:ascii="Arial" w:hAnsi="Arial" w:cs="Arial"/>
+          <w:shd w:val="clear" w:color="auto" w:fill="FFFFFF"/>
+        </w:rPr>
+      </w:pPr>
+      <w:r>
+        <w:rPr>
+          <w:rFonts w:ascii="Arial" w:hAnsi="Arial" w:cs="Arial"/>
+        </w:rPr>
+        <w:br/>
+      </w:r>
+      <w:r>
+        <w:rPr>
+          <w:rFonts w:ascii="Arial" w:hAnsi="Arial" w:cs="Arial"/>
+          <w:b/>
+          <w:bCs/>
+          <w:shd w:val="clear" w:color="auto" w:fill="FFFFFF"/>
+        </w:rPr>
+        <w:t>Trigger:</w:t>
+      </w:r>
+      <w:r>
+        <w:rPr>
+          <w:rFonts w:ascii="Arial" w:hAnsi="Arial" w:cs="Arial"/>
+          <w:shd w:val="clear" w:color="auto" w:fill="FFFFFF"/>
+        </w:rPr>
+        <w:t xml:space="preserve"> </w:t>
+      </w:r>
+      <w:r>
+        <w:rPr>
+          <w:rFonts w:ascii="Arial" w:hAnsi="Arial" w:cs="Arial"/>
+          <w:shd w:val="clear" w:color="auto" w:fill="FFFFFF"/>
+        </w:rPr>
+        <w:t xml:space="preserve">The user presses a “register new account” button and enters the required information into the text-fields depending on the prompt provided. Once all the text-fields have been filled and are valid options the user can click a “confirm” button and they are now a registered </w:t>
+      </w:r>
+      <w:proofErr w:type="gramStart"/>
+      <w:r>
+        <w:rPr>
+          <w:rFonts w:ascii="Arial" w:hAnsi="Arial" w:cs="Arial"/>
+          <w:shd w:val="clear" w:color="auto" w:fill="FFFFFF"/>
+        </w:rPr>
+        <w:t>account</w:t>
+      </w:r>
+      <w:proofErr w:type="gramEnd"/>
+      <w:r>
+        <w:rPr>
+          <w:rFonts w:ascii="Arial" w:hAnsi="Arial" w:cs="Arial"/>
+          <w:shd w:val="clear" w:color="auto" w:fill="FFFFFF"/>
+        </w:rPr>
+        <w:t xml:space="preserve"> and the system will follow it up with a </w:t>
+      </w:r>
+      <w:r>
+        <w:rPr>
+          <w:rFonts w:ascii="Arial" w:hAnsi="Arial" w:cs="Arial"/>
+          <w:shd w:val="clear" w:color="auto" w:fill="FFFFFF"/>
+        </w:rPr>
+        <w:t>“welcome (name of account)” message</w:t>
+      </w:r>
+      <w:r>
+        <w:rPr>
+          <w:rFonts w:ascii="Arial" w:hAnsi="Arial" w:cs="Arial"/>
+          <w:shd w:val="clear" w:color="auto" w:fill="FFFFFF"/>
+        </w:rPr>
+        <w:t xml:space="preserve">. </w:t>
+      </w:r>
+    </w:p>
+    <w:p>
+      <w:pPr>
+        <w:rPr>
+          <w:rFonts w:ascii="Arial" w:hAnsi="Arial" w:cs="Arial"/>
+          <w:u w:val="single"/>
+          <w:shd w:val="clear" w:color="auto" w:fill="FFFFFF"/>
+        </w:rPr>
+      </w:pPr>
+      <w:r>
+        <w:rPr>
+          <w:rFonts w:ascii="Arial" w:hAnsi="Arial" w:cs="Arial"/>
+        </w:rPr>
+        <w:br/>
+      </w:r>
+      <w:r>
+        <w:rPr>
+          <w:rFonts w:ascii="Arial" w:hAnsi="Arial" w:cs="Arial"/>
+          <w:b/>
+          <w:bCs/>
+          <w:shd w:val="clear" w:color="auto" w:fill="FFFFFF"/>
+        </w:rPr>
+        <w:t>Scenario:</w:t>
+      </w:r>
+      <w:r>
+        <w:rPr>
+          <w:rFonts w:ascii="Arial" w:hAnsi="Arial" w:cs="Arial"/>
+          <w:u w:val="single"/>
+          <w:shd w:val="clear" w:color="auto" w:fill="FFFFFF"/>
+        </w:rPr>
+        <w:t xml:space="preserve"> </w:t>
+      </w:r>
+    </w:p>
+    <w:p>
+      <w:pPr>
+        <w:pStyle w:val="ListParagraph"/>
+        <w:numPr>
+          <w:ilvl w:val="0"/>
+          <w:numId w:val="2"/>
+        </w:numPr>
+        <w:rPr>
+          <w:rFonts w:ascii="Arial" w:hAnsi="Arial" w:cs="Arial"/>
+          <w:b/>
+          <w:bCs/>
+          <w:shd w:val="clear" w:color="auto" w:fill="FFFFFF"/>
+        </w:rPr>
+      </w:pPr>
+      <w:r>
+        <w:rPr>
+          <w:rFonts w:ascii="Arial" w:hAnsi="Arial" w:cs="Arial"/>
+          <w:shd w:val="clear" w:color="auto" w:fill="FFFFFF"/>
+        </w:rPr>
+        <w:lastRenderedPageBreak/>
+        <w:t>User opens the multiplayer platform and goes to the log in screen</w:t>
+      </w:r>
+    </w:p>
+    <w:p>
+      <w:pPr>
+        <w:pStyle w:val="ListParagraph"/>
+        <w:numPr>
+          <w:ilvl w:val="0"/>
+          <w:numId w:val="2"/>
+        </w:numPr>
+        <w:rPr>
+          <w:rFonts w:ascii="Arial" w:hAnsi="Arial" w:cs="Arial"/>
+          <w:b/>
+          <w:bCs/>
+          <w:shd w:val="clear" w:color="auto" w:fill="FFFFFF"/>
+        </w:rPr>
+      </w:pPr>
+      <w:r>
+        <w:rPr>
+          <w:rFonts w:ascii="Arial" w:hAnsi="Arial" w:cs="Arial"/>
+          <w:shd w:val="clear" w:color="auto" w:fill="FFFFFF"/>
+        </w:rPr>
+        <w:t>The user does not have an existing account so instead of attempting to log in they click the “register new user” button</w:t>
+      </w:r>
+    </w:p>
+    <w:p>
+      <w:pPr>
+        <w:pStyle w:val="ListParagraph"/>
+        <w:numPr>
+          <w:ilvl w:val="0"/>
+          <w:numId w:val="2"/>
+        </w:numPr>
+        <w:rPr>
+          <w:rFonts w:ascii="Arial" w:hAnsi="Arial" w:cs="Arial"/>
+          <w:b/>
+          <w:bCs/>
+          <w:shd w:val="clear" w:color="auto" w:fill="FFFFFF"/>
+        </w:rPr>
+      </w:pPr>
+      <w:r>
+        <w:rPr>
+          <w:rFonts w:ascii="Arial" w:hAnsi="Arial" w:cs="Arial"/>
+          <w:shd w:val="clear" w:color="auto" w:fill="FFFFFF"/>
+        </w:rPr>
+        <w:t>The user is provided 2 text-fields with a prompt that states “enter a new username” and “enter a new password”</w:t>
+      </w:r>
+    </w:p>
+    <w:p>
+      <w:pPr>
+        <w:pStyle w:val="ListParagraph"/>
+        <w:numPr>
+          <w:ilvl w:val="0"/>
+          <w:numId w:val="2"/>
+        </w:numPr>
+        <w:rPr>
+          <w:rFonts w:ascii="Arial" w:hAnsi="Arial" w:cs="Arial"/>
+          <w:b/>
+          <w:bCs/>
+          <w:shd w:val="clear" w:color="auto" w:fill="FFFFFF"/>
+        </w:rPr>
+      </w:pPr>
+      <w:r>
+        <w:rPr>
+          <w:rFonts w:ascii="Arial" w:hAnsi="Arial" w:cs="Arial"/>
+          <w:shd w:val="clear" w:color="auto" w:fill="FFFFFF"/>
+        </w:rPr>
+        <w:t>The user will enter a username</w:t>
+      </w:r>
+      <w:r>
+        <w:rPr>
+          <w:rFonts w:ascii="Arial" w:hAnsi="Arial" w:cs="Arial"/>
+          <w:shd w:val="clear" w:color="auto" w:fill="FFFFFF"/>
+        </w:rPr>
+        <w:t xml:space="preserve"> </w:t>
+      </w:r>
+      <w:r>
+        <w:rPr>
+          <w:rFonts w:ascii="Arial" w:hAnsi="Arial" w:cs="Arial"/>
+          <w:shd w:val="clear" w:color="auto" w:fill="FFFFFF"/>
+        </w:rPr>
+        <w:t xml:space="preserve">into the “username” </w:t>
+      </w:r>
+      <w:r>
+        <w:rPr>
+          <w:rFonts w:ascii="Arial" w:hAnsi="Arial" w:cs="Arial"/>
+          <w:shd w:val="clear" w:color="auto" w:fill="FFFFFF"/>
+        </w:rPr>
+        <w:t>text-</w:t>
+      </w:r>
+      <w:r>
+        <w:rPr>
+          <w:rFonts w:ascii="Arial" w:hAnsi="Arial" w:cs="Arial"/>
+          <w:shd w:val="clear" w:color="auto" w:fill="FFFFFF"/>
+        </w:rPr>
+        <w:t>field</w:t>
+      </w:r>
+    </w:p>
+    <w:p>
+      <w:pPr>
+        <w:pStyle w:val="ListParagraph"/>
+        <w:numPr>
+          <w:ilvl w:val="1"/>
+          <w:numId w:val="2"/>
+        </w:numPr>
+        <w:rPr>
+          <w:rFonts w:ascii="Arial" w:hAnsi="Arial" w:cs="Arial"/>
+          <w:b/>
+          <w:bCs/>
+          <w:shd w:val="clear" w:color="auto" w:fill="FFFFFF"/>
+        </w:rPr>
+      </w:pPr>
+      <w:r>
+        <w:rPr>
+          <w:rFonts w:ascii="Arial" w:hAnsi="Arial" w:cs="Arial"/>
+          <w:shd w:val="clear" w:color="auto" w:fill="FFFFFF"/>
+        </w:rPr>
+        <w:t>If the username entered is available (not matched with an already existing account) a green checkmark will display next to the text-field</w:t>
+      </w:r>
+    </w:p>
+    <w:p>
+      <w:pPr>
+        <w:pStyle w:val="ListParagraph"/>
+        <w:numPr>
+          <w:ilvl w:val="1"/>
+          <w:numId w:val="2"/>
+        </w:numPr>
+        <w:rPr>
+          <w:rFonts w:ascii="Arial" w:hAnsi="Arial" w:cs="Arial"/>
+          <w:b/>
+          <w:bCs/>
+          <w:shd w:val="clear" w:color="auto" w:fill="FFFFFF"/>
+        </w:rPr>
+      </w:pPr>
+      <w:r>
+        <w:rPr>
+          <w:rFonts w:ascii="Arial" w:hAnsi="Arial" w:cs="Arial"/>
+          <w:shd w:val="clear" w:color="auto" w:fill="FFFFFF"/>
+        </w:rPr>
+        <w:t>If the username is taken (there is an already existing account with that username) a red “x” symbol will display next to the text-field</w:t>
+      </w:r>
+    </w:p>
+    <w:p>
+      <w:pPr>
+        <w:pStyle w:val="ListParagraph"/>
+        <w:numPr>
+          <w:ilvl w:val="0"/>
+          <w:numId w:val="2"/>
+        </w:numPr>
+        <w:rPr>
+          <w:rFonts w:ascii="Arial" w:hAnsi="Arial" w:cs="Arial"/>
+          <w:b/>
+          <w:bCs/>
+          <w:shd w:val="clear" w:color="auto" w:fill="FFFFFF"/>
+        </w:rPr>
+      </w:pPr>
+      <w:r>
+        <w:rPr>
+          <w:rFonts w:ascii="Arial" w:hAnsi="Arial" w:cs="Arial"/>
+          <w:shd w:val="clear" w:color="auto" w:fill="FFFFFF"/>
+        </w:rPr>
+        <w:t>The user will enter a password into the “password” text-field</w:t>
+      </w:r>
+    </w:p>
+    <w:p>
+      <w:pPr>
+        <w:pStyle w:val="ListParagraph"/>
+        <w:numPr>
+          <w:ilvl w:val="1"/>
+          <w:numId w:val="2"/>
+        </w:numPr>
+        <w:rPr>
+          <w:rFonts w:ascii="Arial" w:hAnsi="Arial" w:cs="Arial"/>
+          <w:b/>
+          <w:bCs/>
+          <w:shd w:val="clear" w:color="auto" w:fill="FFFFFF"/>
+        </w:rPr>
+      </w:pPr>
+      <w:r>
+        <w:rPr>
+          <w:rFonts w:ascii="Arial" w:hAnsi="Arial" w:cs="Arial"/>
+          <w:shd w:val="clear" w:color="auto" w:fill="FFFFFF"/>
+        </w:rPr>
+        <w:t>If the password entered matches all the requirements for a valid password a green checkmark will display next to the text-field</w:t>
+      </w:r>
+    </w:p>
+    <w:p>
+      <w:pPr>
+        <w:pStyle w:val="ListParagraph"/>
+        <w:numPr>
+          <w:ilvl w:val="1"/>
+          <w:numId w:val="2"/>
+        </w:numPr>
+        <w:rPr>
+          <w:rFonts w:ascii="Arial" w:hAnsi="Arial" w:cs="Arial"/>
+          <w:b/>
+          <w:bCs/>
+          <w:shd w:val="clear" w:color="auto" w:fill="FFFFFF"/>
+        </w:rPr>
+      </w:pPr>
+      <w:r>
+        <w:rPr>
+          <w:rFonts w:ascii="Arial" w:hAnsi="Arial" w:cs="Arial"/>
+          <w:shd w:val="clear" w:color="auto" w:fill="FFFFFF"/>
+        </w:rPr>
+        <w:t>If the password does not match the requirements for a valid password a red “x” symbol will display next to the text-field and below the text-</w:t>
+      </w:r>
+      <w:proofErr w:type="gramStart"/>
+      <w:r>
+        <w:rPr>
+          <w:rFonts w:ascii="Arial" w:hAnsi="Arial" w:cs="Arial"/>
+          <w:shd w:val="clear" w:color="auto" w:fill="FFFFFF"/>
+        </w:rPr>
+        <w:t>field</w:t>
+      </w:r>
+      <w:proofErr w:type="gramEnd"/>
+      <w:r>
+        <w:rPr>
+          <w:rFonts w:ascii="Arial" w:hAnsi="Arial" w:cs="Arial"/>
+          <w:shd w:val="clear" w:color="auto" w:fill="FFFFFF"/>
+        </w:rPr>
+        <w:t xml:space="preserve"> it will state which requirement it does not meet</w:t>
+      </w:r>
+    </w:p>
+    <w:p>
+      <w:pPr>
+        <w:pStyle w:val="ListParagraph"/>
+        <w:numPr>
+          <w:ilvl w:val="0"/>
+          <w:numId w:val="2"/>
+        </w:numPr>
+        <w:rPr>
+          <w:rFonts w:ascii="Arial" w:hAnsi="Arial" w:cs="Arial"/>
+          <w:b/>
+          <w:bCs/>
+          <w:shd w:val="clear" w:color="auto" w:fill="FFFFFF"/>
+        </w:rPr>
+      </w:pPr>
+      <w:r>
+        <w:rPr>
+          <w:rFonts w:ascii="Arial" w:hAnsi="Arial" w:cs="Arial"/>
+          <w:shd w:val="clear" w:color="auto" w:fill="FFFFFF"/>
+        </w:rPr>
+        <w:t>Once the “username” and “password” are valid they can click a “confirm” button that will register the new account</w:t>
+      </w:r>
+    </w:p>
+    <w:p>
+      <w:pPr>
+        <w:pStyle w:val="ListParagraph"/>
+        <w:numPr>
+          <w:ilvl w:val="0"/>
+          <w:numId w:val="2"/>
+        </w:numPr>
+        <w:rPr>
+          <w:rFonts w:ascii="Arial" w:hAnsi="Arial" w:cs="Arial"/>
+          <w:b/>
+          <w:bCs/>
+          <w:shd w:val="clear" w:color="auto" w:fill="FFFFFF"/>
+        </w:rPr>
+      </w:pPr>
+      <w:r>
+        <w:rPr>
+          <w:rFonts w:ascii="Arial" w:hAnsi="Arial" w:cs="Arial"/>
+          <w:shd w:val="clear" w:color="auto" w:fill="FFFFFF"/>
+        </w:rPr>
+        <w:t xml:space="preserve">There will be a </w:t>
+      </w:r>
+      <w:r>
+        <w:rPr>
+          <w:rFonts w:ascii="Arial" w:hAnsi="Arial" w:cs="Arial"/>
+          <w:shd w:val="clear" w:color="auto" w:fill="FFFFFF"/>
+        </w:rPr>
+        <w:t>“welcome (name of account)” message displayed to the user, and they will be logged in</w:t>
+      </w:r>
+      <w:r>
+        <w:rPr>
+          <w:rFonts w:ascii="Arial" w:hAnsi="Arial" w:cs="Arial"/>
+          <w:shd w:val="clear" w:color="auto" w:fill="FFFFFF"/>
+        </w:rPr>
+        <w:t>to their account</w:t>
+      </w:r>
+    </w:p>
+    <w:p>
+      <w:pPr>
+        <w:pStyle w:val="ListParagraph"/>
+        <w:numPr>
+          <w:ilvl w:val="0"/>
+          <w:numId w:val="2"/>
+        </w:numPr>
+        <w:rPr>
+          <w:rFonts w:ascii="Arial" w:hAnsi="Arial" w:cs="Arial"/>
+          <w:b/>
+          <w:bCs/>
+          <w:shd w:val="clear" w:color="auto" w:fill="FFFFFF"/>
+        </w:rPr>
+      </w:pPr>
+      <w:r>
+        <w:rPr>
+          <w:rFonts w:ascii="Arial" w:hAnsi="Arial" w:cs="Arial"/>
+          <w:shd w:val="clear" w:color="auto" w:fill="FFFFFF"/>
+        </w:rPr>
+        <w:t>Once logged in, the user can access the other features of the multiplayer platform that is available to all users</w:t>
+      </w:r>
+      <w:r>
+        <w:rPr>
+          <w:rFonts w:ascii="Arial" w:hAnsi="Arial" w:cs="Arial"/>
+          <w:shd w:val="clear" w:color="auto" w:fill="FFFFFF"/>
+        </w:rPr>
+        <w:t xml:space="preserve"> </w:t>
+      </w:r>
+    </w:p>
+    <w:p>
+      <w:pPr>
+        <w:rPr>
+          <w:rFonts w:ascii="Arial" w:hAnsi="Arial" w:cs="Arial"/>
+          <w:shd w:val="clear" w:color="auto" w:fill="FFFFFF"/>
+        </w:rPr>
+      </w:pPr>
+      <w:r>
+        <w:rPr>
+          <w:rFonts w:ascii="Arial" w:hAnsi="Arial" w:cs="Arial"/>
+          <w:b/>
+          <w:bCs/>
+          <w:shd w:val="clear" w:color="auto" w:fill="FFFFFF"/>
+        </w:rPr>
+        <w:t xml:space="preserve">Post conditions: </w:t>
+      </w:r>
+      <w:r>
+        <w:rPr>
+          <w:rFonts w:ascii="Arial" w:hAnsi="Arial" w:cs="Arial"/>
+          <w:shd w:val="clear" w:color="auto" w:fill="FFFFFF"/>
+        </w:rPr>
+        <w:t xml:space="preserve">The user </w:t>
+      </w:r>
+      <w:r>
+        <w:rPr>
+          <w:rFonts w:ascii="Arial" w:hAnsi="Arial" w:cs="Arial"/>
+          <w:shd w:val="clear" w:color="auto" w:fill="FFFFFF"/>
+        </w:rPr>
+        <w:t>now has a brand new registered account and i</w:t>
+      </w:r>
+      <w:r>
+        <w:rPr>
+          <w:rFonts w:ascii="Arial" w:hAnsi="Arial" w:cs="Arial"/>
+          <w:shd w:val="clear" w:color="auto" w:fill="FFFFFF"/>
+        </w:rPr>
+        <w:t>s now successfully logged into the account</w:t>
+      </w:r>
+      <w:r>
+        <w:rPr>
+          <w:rFonts w:ascii="Arial" w:hAnsi="Arial" w:cs="Arial"/>
+          <w:shd w:val="clear" w:color="auto" w:fill="FFFFFF"/>
+        </w:rPr>
+        <w:t xml:space="preserve"> for the first time</w:t>
+      </w:r>
+      <w:r>
+        <w:rPr>
+          <w:rFonts w:ascii="Arial" w:hAnsi="Arial" w:cs="Arial"/>
+          <w:shd w:val="clear" w:color="auto" w:fill="FFFFFF"/>
+        </w:rPr>
+        <w:t xml:space="preserve">. There is now an active session occurring on the multiplayer platform and they can access all features allowed on that corresponding account. </w:t>
+      </w:r>
+    </w:p>
+    <w:p>
+      <w:pPr>
+        <w:rPr>
+          <w:rFonts w:ascii="Arial" w:hAnsi="Arial" w:cs="Arial"/>
+          <w:b/>
+          <w:bCs/>
+          <w:shd w:val="clear" w:color="auto" w:fill="FFFFFF"/>
+        </w:rPr>
+      </w:pPr>
+      <w:r>
+        <w:rPr>
+          <w:rFonts w:ascii="Arial" w:hAnsi="Arial" w:cs="Arial"/>
+        </w:rPr>
+        <w:br/>
+      </w:r>
+      <w:r>
+        <w:rPr>
+          <w:rFonts w:ascii="Arial" w:hAnsi="Arial" w:cs="Arial"/>
+          <w:b/>
+          <w:bCs/>
+          <w:shd w:val="clear" w:color="auto" w:fill="FFFFFF"/>
+        </w:rPr>
+        <w:t xml:space="preserve">Exceptions: </w:t>
+      </w:r>
+    </w:p>
+    <w:p>
+      <w:pPr>
+        <w:pStyle w:val="ListParagraph"/>
+        <w:numPr>
+          <w:ilvl w:val="0"/>
+          <w:numId w:val="2"/>
+        </w:numPr>
+        <w:rPr>
+          <w:rFonts w:ascii="Arial" w:hAnsi="Arial" w:cs="Arial"/>
+          <w:u w:val="single"/>
+          <w:shd w:val="clear" w:color="auto" w:fill="FFFFFF"/>
+        </w:rPr>
+      </w:pPr>
+      <w:r>
+        <w:rPr>
+          <w:rFonts w:ascii="Arial" w:hAnsi="Arial" w:cs="Arial"/>
+          <w:b/>
+          <w:bCs/>
+          <w:shd w:val="clear" w:color="auto" w:fill="FFFFFF"/>
+        </w:rPr>
+        <w:t xml:space="preserve">The username </w:t>
+      </w:r>
+      <w:r>
+        <w:rPr>
+          <w:rFonts w:ascii="Arial" w:hAnsi="Arial" w:cs="Arial"/>
+          <w:b/>
+          <w:bCs/>
+          <w:shd w:val="clear" w:color="auto" w:fill="FFFFFF"/>
+        </w:rPr>
+        <w:t xml:space="preserve">entered </w:t>
+      </w:r>
+      <w:r>
+        <w:rPr>
+          <w:rFonts w:ascii="Arial" w:hAnsi="Arial" w:cs="Arial"/>
+          <w:b/>
+          <w:bCs/>
+          <w:shd w:val="clear" w:color="auto" w:fill="FFFFFF"/>
+        </w:rPr>
+        <w:t xml:space="preserve">is </w:t>
+      </w:r>
+      <w:r>
+        <w:rPr>
+          <w:rFonts w:ascii="Arial" w:hAnsi="Arial" w:cs="Arial"/>
+          <w:b/>
+          <w:bCs/>
+          <w:shd w:val="clear" w:color="auto" w:fill="FFFFFF"/>
+        </w:rPr>
+        <w:t>unavailable</w:t>
+      </w:r>
+      <w:r>
+        <w:rPr>
+          <w:rFonts w:ascii="Arial" w:hAnsi="Arial" w:cs="Arial"/>
+          <w:b/>
+          <w:bCs/>
+          <w:shd w:val="clear" w:color="auto" w:fill="FFFFFF"/>
+        </w:rPr>
+        <w:t>:</w:t>
+      </w:r>
+      <w:r>
+        <w:rPr>
+          <w:rFonts w:ascii="Arial" w:hAnsi="Arial" w:cs="Arial"/>
+          <w:shd w:val="clear" w:color="auto" w:fill="FFFFFF"/>
+        </w:rPr>
+        <w:t xml:space="preserve"> </w:t>
+      </w:r>
+      <w:r>
+        <w:rPr>
+          <w:rFonts w:ascii="Arial" w:hAnsi="Arial" w:cs="Arial"/>
+          <w:shd w:val="clear" w:color="auto" w:fill="FFFFFF"/>
+        </w:rPr>
+        <w:t>Once something has been entered into the text-field, a red “x” symbol will display next to the text-</w:t>
+      </w:r>
+      <w:proofErr w:type="gramStart"/>
+      <w:r>
+        <w:rPr>
+          <w:rFonts w:ascii="Arial" w:hAnsi="Arial" w:cs="Arial"/>
+          <w:shd w:val="clear" w:color="auto" w:fill="FFFFFF"/>
+        </w:rPr>
+        <w:t>field</w:t>
+      </w:r>
+      <w:proofErr w:type="gramEnd"/>
+      <w:r>
+        <w:rPr>
+          <w:rFonts w:ascii="Arial" w:hAnsi="Arial" w:cs="Arial"/>
+          <w:shd w:val="clear" w:color="auto" w:fill="FFFFFF"/>
+        </w:rPr>
+        <w:t xml:space="preserve"> and it will not go away until what was entered does not match the username of an existing account in the database</w:t>
+      </w:r>
+    </w:p>
+    <w:p>
+      <w:pPr>
+        <w:pStyle w:val="ListParagraph"/>
+        <w:numPr>
+          <w:ilvl w:val="0"/>
+          <w:numId w:val="2"/>
+        </w:numPr>
+        <w:rPr>
+          <w:rFonts w:ascii="Arial" w:hAnsi="Arial" w:cs="Arial"/>
+          <w:b/>
+          <w:bCs/>
+          <w:shd w:val="clear" w:color="auto" w:fill="FFFFFF"/>
+        </w:rPr>
+      </w:pPr>
+      <w:r>
+        <w:rPr>
+          <w:rFonts w:ascii="Arial" w:hAnsi="Arial" w:cs="Arial"/>
+          <w:b/>
+          <w:bCs/>
+          <w:shd w:val="clear" w:color="auto" w:fill="FFFFFF"/>
+        </w:rPr>
+        <w:t xml:space="preserve">The </w:t>
+      </w:r>
+      <w:r>
+        <w:rPr>
+          <w:rFonts w:ascii="Arial" w:hAnsi="Arial" w:cs="Arial"/>
+          <w:b/>
+          <w:bCs/>
+          <w:shd w:val="clear" w:color="auto" w:fill="FFFFFF"/>
+        </w:rPr>
+        <w:t>password entered does not match the requirements</w:t>
+      </w:r>
+      <w:r>
+        <w:rPr>
+          <w:rFonts w:ascii="Arial" w:hAnsi="Arial" w:cs="Arial"/>
+          <w:b/>
+          <w:bCs/>
+          <w:shd w:val="clear" w:color="auto" w:fill="FFFFFF"/>
+        </w:rPr>
+        <w:t xml:space="preserve">: </w:t>
+      </w:r>
+      <w:r>
+        <w:rPr>
+          <w:rFonts w:ascii="Arial" w:hAnsi="Arial" w:cs="Arial"/>
+          <w:shd w:val="clear" w:color="auto" w:fill="FFFFFF"/>
+        </w:rPr>
+        <w:t>Once something has been entered into the text-field, a red “x” symbol will display next to the text-</w:t>
+      </w:r>
+      <w:proofErr w:type="gramStart"/>
+      <w:r>
+        <w:rPr>
+          <w:rFonts w:ascii="Arial" w:hAnsi="Arial" w:cs="Arial"/>
+          <w:shd w:val="clear" w:color="auto" w:fill="FFFFFF"/>
+        </w:rPr>
+        <w:t>field</w:t>
+      </w:r>
+      <w:proofErr w:type="gramEnd"/>
+      <w:r>
+        <w:rPr>
+          <w:rFonts w:ascii="Arial" w:hAnsi="Arial" w:cs="Arial"/>
+          <w:shd w:val="clear" w:color="auto" w:fill="FFFFFF"/>
+        </w:rPr>
+        <w:t xml:space="preserve"> and it will not go away until all of the requirements for a valid password have been met. Below the text-field there will be a list of requirements for a valid password. These will be red in colour if they are not met and green if they are met.  </w:t>
+      </w:r>
+    </w:p>
+    <w:p>
+      <w:pPr>
+        <w:rPr>
+          <w:rFonts w:ascii="Arial" w:hAnsi="Arial" w:cs="Arial"/>
+          <w:shd w:val="clear" w:color="auto" w:fill="FFFFFF"/>
+        </w:rPr>
+      </w:pPr>
+      <w:r>
+        <w:rPr>
+          <w:rFonts w:ascii="Arial" w:hAnsi="Arial" w:cs="Arial"/>
+        </w:rPr>
+        <w:lastRenderedPageBreak/>
+        <w:br/>
+      </w:r>
+      <w:r>
+        <w:rPr>
+          <w:rFonts w:ascii="Arial" w:hAnsi="Arial" w:cs="Arial"/>
+          <w:b/>
+          <w:bCs/>
+          <w:shd w:val="clear" w:color="auto" w:fill="FFFFFF"/>
+        </w:rPr>
+        <w:t xml:space="preserve">Priority: </w:t>
+      </w:r>
+      <w:r>
+        <w:rPr>
+          <w:rFonts w:ascii="Arial" w:hAnsi="Arial" w:cs="Arial"/>
+          <w:shd w:val="clear" w:color="auto" w:fill="FFFFFF"/>
+        </w:rPr>
+        <w:t xml:space="preserve">This is a high priority feature as </w:t>
+      </w:r>
+      <w:r>
+        <w:rPr>
+          <w:rFonts w:ascii="Arial" w:hAnsi="Arial" w:cs="Arial"/>
+          <w:shd w:val="clear" w:color="auto" w:fill="FFFFFF"/>
+        </w:rPr>
+        <w:t>everyone trying to access the multiplayer platform will have to register an account at some point to use it.</w:t>
+      </w:r>
+    </w:p>
+    <w:p>
+      <w:pPr>
+        <w:rPr>
+          <w:rFonts w:ascii="Arial" w:hAnsi="Arial" w:cs="Arial"/>
+          <w:shd w:val="clear" w:color="auto" w:fill="FFFFFF"/>
+        </w:rPr>
+      </w:pPr>
+      <w:r>
+        <w:rPr>
+          <w:rFonts w:ascii="Arial" w:hAnsi="Arial" w:cs="Arial"/>
+        </w:rPr>
+        <w:br/>
+      </w:r>
+      <w:r>
+        <w:rPr>
+          <w:rFonts w:ascii="Arial" w:hAnsi="Arial" w:cs="Arial"/>
+          <w:b/>
+          <w:bCs/>
+          <w:shd w:val="clear" w:color="auto" w:fill="FFFFFF"/>
+        </w:rPr>
+        <w:t xml:space="preserve">When available: </w:t>
+      </w:r>
+      <w:r>
+        <w:rPr>
+          <w:rFonts w:ascii="Arial" w:hAnsi="Arial" w:cs="Arial"/>
+          <w:shd w:val="clear" w:color="auto" w:fill="FFFFFF"/>
+        </w:rPr>
+        <w:t>This feature becomes available when the “register new account” button is clicked from the log in screen.</w:t>
+      </w:r>
+    </w:p>
+    <w:p>
+      <w:pPr>
+        <w:rPr>
+          <w:rFonts w:ascii="Arial" w:hAnsi="Arial" w:cs="Arial"/>
+          <w:shd w:val="clear" w:color="auto" w:fill="FFFFFF"/>
+        </w:rPr>
+      </w:pPr>
+      <w:r>
+        <w:rPr>
+          <w:rFonts w:ascii="Arial" w:hAnsi="Arial" w:cs="Arial"/>
+        </w:rPr>
+        <w:br/>
+      </w:r>
+      <w:r>
+        <w:rPr>
+          <w:rFonts w:ascii="Arial" w:hAnsi="Arial" w:cs="Arial"/>
+          <w:b/>
+          <w:bCs/>
+          <w:shd w:val="clear" w:color="auto" w:fill="FFFFFF"/>
+        </w:rPr>
+        <w:t xml:space="preserve">Frequency of use: </w:t>
+      </w:r>
+      <w:r>
+        <w:rPr>
+          <w:rFonts w:ascii="Arial" w:hAnsi="Arial" w:cs="Arial"/>
+          <w:shd w:val="clear" w:color="auto" w:fill="FFFFFF"/>
+        </w:rPr>
+        <w:t xml:space="preserve">This will occur whenever the </w:t>
+      </w:r>
+      <w:r>
+        <w:rPr>
+          <w:rFonts w:ascii="Arial" w:hAnsi="Arial" w:cs="Arial"/>
+          <w:shd w:val="clear" w:color="auto" w:fill="FFFFFF"/>
+        </w:rPr>
+        <w:t>“register new account” button is clicked</w:t>
+      </w:r>
+      <w:r>
+        <w:rPr>
+          <w:rFonts w:ascii="Arial" w:hAnsi="Arial" w:cs="Arial"/>
+          <w:shd w:val="clear" w:color="auto" w:fill="FFFFFF"/>
+        </w:rPr>
+        <w:t>.</w:t>
+      </w:r>
+    </w:p>
+    <w:p>
+      <w:pPr>
+        <w:rPr>
+          <w:rFonts w:ascii="Arial" w:hAnsi="Arial" w:cs="Arial"/>
+          <w:shd w:val="clear" w:color="auto" w:fill="FFFFFF"/>
+        </w:rPr>
+      </w:pPr>
+      <w:r>
+        <w:rPr>
+          <w:rFonts w:ascii="Arial" w:hAnsi="Arial" w:cs="Arial"/>
+        </w:rPr>
+        <w:br/>
+      </w:r>
+      <w:r>
+        <w:rPr>
+          <w:rFonts w:ascii="Arial" w:hAnsi="Arial" w:cs="Arial"/>
+          <w:b/>
+          <w:bCs/>
+          <w:shd w:val="clear" w:color="auto" w:fill="FFFFFF"/>
+        </w:rPr>
+        <w:t xml:space="preserve">Channel to actor: </w:t>
+      </w:r>
+      <w:r>
+        <w:rPr>
+          <w:rFonts w:ascii="Arial" w:hAnsi="Arial" w:cs="Arial"/>
+          <w:shd w:val="clear" w:color="auto" w:fill="FFFFFF"/>
+        </w:rPr>
+        <w:t>The screen in the multiplayer platform window will change if the “register new account” button is clicked. There will be various messages and symbols of the colours green and red to denote to the user whether something is valid or invalid. A feedback message will be displayed to the user once a new account has been registered.</w:t>
+      </w:r>
+    </w:p>
+    <w:p>
+      <w:pPr>
+        <w:rPr>
+          <w:rFonts w:ascii="Arial" w:hAnsi="Arial" w:cs="Arial"/>
+          <w:shd w:val="clear" w:color="auto" w:fill="FFFFFF"/>
+        </w:rPr>
+      </w:pPr>
+      <w:r>
+        <w:rPr>
+          <w:rFonts w:ascii="Arial" w:hAnsi="Arial" w:cs="Arial"/>
+          <w:b/>
+          <w:bCs/>
+        </w:rPr>
+        <w:br/>
+      </w:r>
+      <w:r>
+        <w:rPr>
+          <w:rFonts w:ascii="Arial" w:hAnsi="Arial" w:cs="Arial"/>
+          <w:b/>
+          <w:bCs/>
+          <w:shd w:val="clear" w:color="auto" w:fill="FFFFFF"/>
+        </w:rPr>
+        <w:t xml:space="preserve">Secondary actors: </w:t>
+      </w:r>
+      <w:r>
+        <w:rPr>
+          <w:rFonts w:ascii="Arial" w:hAnsi="Arial" w:cs="Arial"/>
+          <w:shd w:val="clear" w:color="auto" w:fill="FFFFFF"/>
+        </w:rPr>
+        <w:t>N/a</w:t>
+      </w:r>
+    </w:p>
+    <w:p>
+      <w:pPr>
+        <w:rPr>
+          <w:rFonts w:ascii="Arial" w:hAnsi="Arial" w:cs="Arial"/>
+          <w:b/>
+          <w:bCs/>
+          <w:shd w:val="clear" w:color="auto" w:fill="FFFFFF"/>
+        </w:rPr>
+      </w:pPr>
+      <w:r>
+        <w:rPr>
+          <w:rFonts w:ascii="Arial" w:hAnsi="Arial" w:cs="Arial"/>
+        </w:rPr>
+        <w:br/>
+      </w:r>
+      <w:r>
+        <w:rPr>
+          <w:rFonts w:ascii="Arial" w:hAnsi="Arial" w:cs="Arial"/>
+          <w:b/>
+          <w:bCs/>
+          <w:shd w:val="clear" w:color="auto" w:fill="FFFFFF"/>
+        </w:rPr>
+        <w:t xml:space="preserve">Channel to secondary actors: </w:t>
+      </w:r>
+      <w:r>
+        <w:rPr>
+          <w:rFonts w:ascii="Arial" w:hAnsi="Arial" w:cs="Arial"/>
+          <w:shd w:val="clear" w:color="auto" w:fill="FFFFFF"/>
+        </w:rPr>
+        <w:t>N/a</w:t>
+      </w:r>
+    </w:p>
+    <w:p>
+      <w:pPr>
+        <w:rPr>
+          <w:rFonts w:ascii="Arial" w:hAnsi="Arial" w:cs="Arial"/>
+          <w:shd w:val="clear" w:color="auto" w:fill="FFFFFF"/>
+        </w:rPr>
+      </w:pPr>
+      <w:r>
+        <w:rPr>
+          <w:rFonts w:ascii="Arial" w:hAnsi="Arial" w:cs="Arial"/>
+        </w:rPr>
+        <w:br/>
+      </w:r>
+      <w:r>
+        <w:rPr>
+          <w:rFonts w:ascii="Arial" w:hAnsi="Arial" w:cs="Arial"/>
+          <w:b/>
+          <w:bCs/>
+          <w:shd w:val="clear" w:color="auto" w:fill="FFFFFF"/>
+        </w:rPr>
+        <w:t>Open issues:</w:t>
+      </w:r>
+    </w:p>
+    <w:p>
+      <w:pPr>
+        <w:pStyle w:val="ListParagraph"/>
+        <w:numPr>
+          <w:ilvl w:val="0"/>
+          <w:numId w:val="2"/>
+        </w:numPr>
+        <w:rPr>
+          <w:rFonts w:ascii="Arial" w:hAnsi="Arial" w:cs="Arial"/>
+        </w:rPr>
+      </w:pPr>
+      <w:r>
+        <w:rPr>
+          <w:rFonts w:ascii="Arial" w:hAnsi="Arial" w:cs="Arial"/>
+        </w:rPr>
+        <w:t xml:space="preserve">Should there be suggested usernames that are </w:t>
+      </w:r>
+      <w:proofErr w:type="gramStart"/>
+      <w:r>
+        <w:rPr>
+          <w:rFonts w:ascii="Arial" w:hAnsi="Arial" w:cs="Arial"/>
+        </w:rPr>
+        <w:t>similar to</w:t>
+      </w:r>
+      <w:proofErr w:type="gramEnd"/>
+      <w:r>
+        <w:rPr>
+          <w:rFonts w:ascii="Arial" w:hAnsi="Arial" w:cs="Arial"/>
+        </w:rPr>
+        <w:t xml:space="preserve"> the username entered but are currently not taken by another account shown to the user?</w:t>
+      </w:r>
+    </w:p>
+    <w:p>
+      <w:pPr>
+        <w:pStyle w:val="ListParagraph"/>
+        <w:numPr>
+          <w:ilvl w:val="0"/>
+          <w:numId w:val="2"/>
+        </w:numPr>
+        <w:rPr>
+          <w:rFonts w:ascii="Arial" w:hAnsi="Arial" w:cs="Arial"/>
+        </w:rPr>
+      </w:pPr>
+      <w:r>
+        <w:rPr>
+          <w:rFonts w:ascii="Arial" w:hAnsi="Arial" w:cs="Arial"/>
+        </w:rPr>
+        <w:t>Should there be a “password strength” bar shown to the user to give them a rough idea of how strong their password is?</w:t>
+      </w:r>
+    </w:p>
+    <w:p>
+      <w:pPr>
+        <w:rPr>
+          <w:rFonts w:ascii="Arial" w:hAnsi="Arial" w:cs="Arial"/>
+        </w:rPr>
+      </w:pPr>
+    </w:p>
+    <w:p>
+      <w:pPr>
+        <w:rPr>
+          <w:rFonts w:ascii="Arial" w:hAnsi="Arial" w:cs="Arial"/>
+          <w:u w:val="single"/>
+        </w:rPr>
+      </w:pPr>
+      <w:r>
+        <w:rPr>
+          <w:rFonts w:ascii="Arial" w:hAnsi="Arial" w:cs="Arial"/>
+          <w:u w:val="single"/>
+        </w:rPr>
+        <w:t>Use case 3: Changing an account username</w:t>
+      </w:r>
+    </w:p>
+    <w:p>
+      <w:pPr>
+        <w:ind w:left="360"/>
+        <w:rPr>
+          <w:rFonts w:ascii="Arial" w:hAnsi="Arial" w:cs="Arial"/>
+        </w:rPr>
+      </w:pPr>
+    </w:p>
+    <w:p>
+      <w:pPr>
+        <w:rPr>
+          <w:rFonts w:ascii="Arial" w:hAnsi="Arial" w:cs="Arial"/>
+          <w:u w:val="single"/>
+        </w:rPr>
+      </w:pPr>
+      <w:r>
+        <w:rPr>
+          <w:rFonts w:ascii="Arial" w:hAnsi="Arial" w:cs="Arial"/>
+          <w:u w:val="single"/>
+        </w:rPr>
+        <w:t>Use case 4: Changing an account password</w:t>
+      </w:r>
+    </w:p>
+    <w:p>
+      <w:pPr>
+        <w:ind w:left="360"/>
+        <w:rPr>
+          <w:rFonts w:ascii="Arial" w:hAnsi="Arial" w:cs="Arial"/>
+        </w:rPr>
+      </w:pPr>
+    </w:p>
+    <w:p>
+      <w:pPr>
+        <w:rPr>
+          <w:rFonts w:ascii="Arial" w:hAnsi="Arial" w:cs="Arial"/>
+          <w:u w:val="single"/>
+        </w:rPr>
+      </w:pPr>
+      <w:r>
+        <w:rPr>
+          <w:rFonts w:ascii="Arial" w:hAnsi="Arial" w:cs="Arial"/>
+          <w:u w:val="single"/>
+        </w:rPr>
+        <w:t>Use case 5: Setting an account profile picture</w:t>
+      </w:r>
+    </w:p>
+    <w:p>
+      <w:pPr>
+        <w:ind w:left="360"/>
+        <w:rPr>
+          <w:rFonts w:ascii="Arial" w:hAnsi="Arial" w:cs="Arial"/>
+        </w:rPr>
+      </w:pPr>
+    </w:p>
+    <w:p>
+      <w:pPr>
+        <w:rPr>
+          <w:rFonts w:ascii="Arial" w:hAnsi="Arial" w:cs="Arial"/>
+          <w:u w:val="single"/>
+        </w:rPr>
+      </w:pPr>
+      <w:r>
+        <w:rPr>
+          <w:rFonts w:ascii="Arial" w:hAnsi="Arial" w:cs="Arial"/>
+          <w:u w:val="single"/>
+        </w:rPr>
+        <w:t>Use case 6: Setting the status of an account</w:t>
+      </w:r>
+    </w:p>
+    <w:p>
+      <w:pPr>
+        <w:ind w:left="360"/>
+        <w:rPr>
+          <w:rFonts w:ascii="Arial" w:hAnsi="Arial" w:cs="Arial"/>
+        </w:rPr>
+      </w:pPr>
+    </w:p>
+    <w:p>
+      <w:pPr>
+        <w:rPr>
+          <w:rFonts w:ascii="Arial" w:hAnsi="Arial" w:cs="Arial"/>
+          <w:u w:val="single"/>
+        </w:rPr>
+      </w:pPr>
+      <w:r>
+        <w:rPr>
+          <w:rFonts w:ascii="Arial" w:hAnsi="Arial" w:cs="Arial"/>
+          <w:u w:val="single"/>
+        </w:rPr>
+        <w:t xml:space="preserve">Use case 7: Linking an existing email to your account </w:t>
+      </w:r>
+    </w:p>
+    <w:p>
+      <w:pPr>
+        <w:ind w:left="360"/>
+        <w:rPr>
+          <w:rFonts w:ascii="Arial" w:hAnsi="Arial" w:cs="Arial"/>
+        </w:rPr>
+      </w:pPr>
+    </w:p>
+    <w:p>
+      <w:pPr>
+        <w:rPr>
+          <w:rFonts w:ascii="Arial" w:hAnsi="Arial" w:cs="Arial"/>
+          <w:u w:val="single"/>
+        </w:rPr>
+      </w:pPr>
+      <w:r>
+        <w:rPr>
+          <w:rFonts w:ascii="Arial" w:hAnsi="Arial" w:cs="Arial"/>
+          <w:u w:val="single"/>
+        </w:rPr>
+        <w:t>Use case 8: Linking an existing phone number to your account</w:t>
+      </w:r>
+    </w:p>
+    <w:p>
+      <w:pPr>
+        <w:ind w:left="360"/>
+        <w:rPr>
+          <w:rFonts w:ascii="Arial" w:hAnsi="Arial" w:cs="Arial"/>
+        </w:rPr>
+      </w:pPr>
+    </w:p>
+    <w:p>
+      <w:pPr>
+        <w:rPr>
+          <w:rFonts w:ascii="Arial" w:hAnsi="Arial" w:cs="Arial"/>
+          <w:u w:val="single"/>
+        </w:rPr>
+      </w:pPr>
+      <w:r>
+        <w:rPr>
+          <w:rFonts w:ascii="Arial" w:hAnsi="Arial" w:cs="Arial"/>
+          <w:u w:val="single"/>
+        </w:rPr>
+        <w:t>Use case 9: Setting up 2FA on your account</w:t>
+      </w:r>
+    </w:p>
+    <w:p>
+      <w:pPr>
+        <w:ind w:left="360"/>
+        <w:rPr>
+          <w:rFonts w:ascii="Arial" w:hAnsi="Arial" w:cs="Arial"/>
+        </w:rPr>
+      </w:pPr>
+    </w:p>
+    <w:p>
+      <w:pPr>
+        <w:rPr>
+          <w:rFonts w:ascii="Arial" w:hAnsi="Arial" w:cs="Arial"/>
+          <w:u w:val="single"/>
+        </w:rPr>
+      </w:pPr>
+      <w:r>
+        <w:rPr>
+          <w:rFonts w:ascii="Arial" w:hAnsi="Arial" w:cs="Arial"/>
+          <w:u w:val="single"/>
+        </w:rPr>
+        <w:t xml:space="preserve">Use case 10: Viewing your account profile </w:t>
+      </w:r>
+    </w:p>
+    <w:p>
+      <w:pPr>
+        <w:ind w:left="360"/>
+        <w:rPr>
+          <w:rFonts w:ascii="Arial" w:hAnsi="Arial" w:cs="Arial"/>
+        </w:rPr>
+      </w:pPr>
+    </w:p>
+    <w:p>
+      <w:pPr>
+        <w:rPr>
+          <w:rFonts w:ascii="Arial" w:hAnsi="Arial" w:cs="Arial"/>
+          <w:u w:val="single"/>
+        </w:rPr>
+      </w:pPr>
+      <w:r>
+        <w:rPr>
+          <w:rFonts w:ascii="Arial" w:hAnsi="Arial" w:cs="Arial"/>
+          <w:u w:val="single"/>
+        </w:rPr>
+        <w:t>Use case 11: Sending a friend request to another account</w:t>
+      </w:r>
+    </w:p>
+    <w:p>
+      <w:pPr>
+        <w:ind w:left="360"/>
+        <w:rPr>
+          <w:rFonts w:ascii="Arial" w:hAnsi="Arial" w:cs="Arial"/>
+        </w:rPr>
+      </w:pPr>
+    </w:p>
+    <w:p>
+      <w:pPr>
+        <w:rPr>
+          <w:rFonts w:ascii="Arial" w:hAnsi="Arial" w:cs="Arial"/>
+          <w:u w:val="single"/>
+        </w:rPr>
+      </w:pPr>
+      <w:r>
+        <w:rPr>
+          <w:rFonts w:ascii="Arial" w:hAnsi="Arial" w:cs="Arial"/>
+          <w:u w:val="single"/>
+        </w:rPr>
+        <w:t xml:space="preserve">Use case 12: Unfriending an account </w:t>
+      </w:r>
+    </w:p>
+    <w:p>
+      <w:pPr>
+        <w:ind w:left="360"/>
+        <w:rPr>
+          <w:rFonts w:ascii="Arial" w:hAnsi="Arial" w:cs="Arial"/>
+        </w:rPr>
+      </w:pPr>
+    </w:p>
+    <w:p>
+      <w:pPr>
+        <w:rPr>
+          <w:rFonts w:ascii="Arial" w:hAnsi="Arial" w:cs="Arial"/>
+          <w:u w:val="single"/>
+        </w:rPr>
+      </w:pPr>
+      <w:r>
+        <w:rPr>
+          <w:rFonts w:ascii="Arial" w:hAnsi="Arial" w:cs="Arial"/>
+          <w:u w:val="single"/>
+        </w:rPr>
+        <w:t>Use case 13: Viewing your friend’s profile</w:t>
+      </w:r>
+    </w:p>
+    <w:p>
+      <w:pPr>
+        <w:ind w:left="360"/>
+        <w:rPr>
+          <w:rFonts w:ascii="Arial" w:hAnsi="Arial" w:cs="Arial"/>
+        </w:rPr>
+      </w:pPr>
+    </w:p>
+    <w:p>
+      <w:pPr>
+        <w:rPr>
+          <w:rFonts w:ascii="Arial" w:hAnsi="Arial" w:cs="Arial"/>
+          <w:u w:val="single"/>
+        </w:rPr>
+      </w:pPr>
+      <w:r>
+        <w:rPr>
+          <w:rFonts w:ascii="Arial" w:hAnsi="Arial" w:cs="Arial"/>
+          <w:u w:val="single"/>
+        </w:rPr>
+        <w:t>Use case 14: Blocking an account from interacting with your account</w:t>
+      </w:r>
+    </w:p>
+    <w:p>
+      <w:pPr>
+        <w:rPr>
+          <w:rFonts w:ascii="Arial" w:hAnsi="Arial" w:cs="Arial"/>
+        </w:rPr>
+      </w:pPr>
+    </w:p>
+    <w:p>
+      <w:pPr>
+        <w:rPr>
+          <w:rFonts w:ascii="Arial" w:hAnsi="Arial" w:cs="Arial"/>
+          <w:u w:val="single"/>
+        </w:rPr>
+      </w:pPr>
+      <w:r>
+        <w:rPr>
+          <w:rFonts w:ascii="Arial" w:hAnsi="Arial" w:cs="Arial"/>
+          <w:u w:val="single"/>
+        </w:rPr>
+        <w:t>Use case 15: Logging out of an account</w:t>
+      </w:r>
+    </w:p>
+    <w:p>
+      <w:pPr>
+        <w:ind w:left="360"/>
+        <w:rPr>
+          <w:rFonts w:ascii="Arial" w:hAnsi="Arial" w:cs="Arial"/>
+        </w:rPr>
+      </w:pPr>
+    </w:p>
+    <w:p>
+      <w:pPr>
+        <w:rPr>
+          <w:rFonts w:ascii="Arial" w:hAnsi="Arial" w:cs="Arial"/>
+          <w:u w:val="single"/>
+        </w:rPr>
+      </w:pPr>
+      <w:r>
+        <w:rPr>
+          <w:rFonts w:ascii="Arial" w:hAnsi="Arial" w:cs="Arial"/>
+          <w:u w:val="single"/>
+        </w:rPr>
+        <w:t>Use case 16: Viewing the leaderboard of a game</w:t>
+      </w:r>
+    </w:p>
+    <w:p>
+      <w:pPr>
+        <w:ind w:left="360"/>
+        <w:rPr>
+          <w:rFonts w:ascii="Arial" w:hAnsi="Arial" w:cs="Arial"/>
+        </w:rPr>
+      </w:pPr>
+    </w:p>
+    <w:p>
+      <w:pPr>
+        <w:rPr>
+          <w:rFonts w:ascii="Arial" w:hAnsi="Arial" w:cs="Arial"/>
+          <w:u w:val="single"/>
+        </w:rPr>
+      </w:pPr>
+      <w:r>
+        <w:rPr>
+          <w:rFonts w:ascii="Arial" w:hAnsi="Arial" w:cs="Arial"/>
+          <w:u w:val="single"/>
+        </w:rPr>
+        <w:t>Use case 17: Viewing your rank in a game</w:t>
+      </w:r>
+    </w:p>
+    <w:p>
+      <w:pPr>
+        <w:ind w:left="360"/>
+        <w:rPr>
+          <w:rFonts w:ascii="Arial" w:hAnsi="Arial" w:cs="Arial"/>
+        </w:rPr>
+      </w:pPr>
+    </w:p>
+    <w:p>
+      <w:pPr>
+        <w:rPr>
+          <w:rFonts w:ascii="Arial" w:hAnsi="Arial" w:cs="Arial"/>
+          <w:u w:val="single"/>
+        </w:rPr>
+      </w:pPr>
+      <w:r>
+        <w:rPr>
+          <w:rFonts w:ascii="Arial" w:hAnsi="Arial" w:cs="Arial"/>
+          <w:u w:val="single"/>
+        </w:rPr>
+        <w:t>Use case 18: Viewing your match history in a game</w:t>
       </w:r>
     </w:p>
     <w:sectPr>
@@ -1807,7 +3330,6 @@
   <w:style w:type="character" w:default="1" w:styleId="DefaultParagraphFont">
     <w:name w:val="Default Paragraph Font"/>
     <w:uiPriority w:val="1"/>
-    <w:semiHidden/>
     <w:unhideWhenUsed/>
   </w:style>
   <w:style w:type="table" w:default="1" w:styleId="TableNormal">

</xml_diff>

<commit_message>
Finished use case scenario for updating the profile picture
</commit_message>
<xml_diff>
--- a/use_case_descriptions_authentication.docx
+++ b/use_case_descriptions_authentication.docx
@@ -1815,7 +1815,7 @@
           <w:rFonts w:ascii="Arial" w:hAnsi="Arial" w:cs="Arial"/>
           <w:shd w:val="clear" w:color="auto" w:fill="FFFFFF"/>
         </w:rPr>
-        <w:t>This feature becomes available when the “register new account” button is clicked from the log in screen.</w:t>
+        <w:t xml:space="preserve">This feature is automatically entered into once the multiplayer platform is opened. </w:t>
       </w:r>
     </w:p>
     <w:p>
@@ -2995,7 +2995,23 @@
           <w:rFonts w:ascii="Arial" w:hAnsi="Arial" w:cs="Arial"/>
           <w:shd w:val="clear" w:color="auto" w:fill="FFFFFF"/>
         </w:rPr>
-        <w:t>This will become available whenever the “change username” option is selected in the profile settings of an account</w:t>
+        <w:t xml:space="preserve">This feature becomes available when the profile settings </w:t>
+      </w:r>
+      <w:proofErr w:type="gramStart"/>
+      <w:r>
+        <w:rPr>
+          <w:rFonts w:ascii="Arial" w:hAnsi="Arial" w:cs="Arial"/>
+          <w:shd w:val="clear" w:color="auto" w:fill="FFFFFF"/>
+        </w:rPr>
+        <w:t>is</w:t>
+      </w:r>
+      <w:proofErr w:type="gramEnd"/>
+      <w:r>
+        <w:rPr>
+          <w:rFonts w:ascii="Arial" w:hAnsi="Arial" w:cs="Arial"/>
+          <w:shd w:val="clear" w:color="auto" w:fill="FFFFFF"/>
+        </w:rPr>
+        <w:t xml:space="preserve"> opened</w:t>
       </w:r>
     </w:p>
     <w:p>
@@ -3081,15 +3097,7 @@
           <w:rFonts w:ascii="Arial" w:hAnsi="Arial" w:cs="Arial"/>
           <w:shd w:val="clear" w:color="auto" w:fill="FFFFFF"/>
         </w:rPr>
-        <w:t xml:space="preserve">The screen in the multiplayer platform window will change if the “change username” button is clicked. There will be various prompts as well as feedback </w:t>
-      </w:r>
-      <w:r>
-        <w:rPr>
-          <w:rFonts w:ascii="Arial" w:hAnsi="Arial" w:cs="Arial"/>
-          <w:shd w:val="clear" w:color="auto" w:fill="FFFFFF"/>
-        </w:rPr>
-        <w:lastRenderedPageBreak/>
-        <w:t>messages to denote to the user whether something is a valid username or not. A feedback message will be displayed to the user once the username has been updated.</w:t>
+        <w:t>The screen in the multiplayer platform window will change if the “change username” button is clicked. There will be various prompts as well as feedback messages to denote to the user whether something is a valid username or not. A feedback message will be displayed to the user once the username has been updated.</w:t>
       </w:r>
     </w:p>
     <w:p>
@@ -3602,15 +3610,7 @@
           <w:rFonts w:ascii="Arial" w:hAnsi="Arial" w:cs="Arial"/>
           <w:shd w:val="clear" w:color="auto" w:fill="FFFFFF"/>
         </w:rPr>
-        <w:t xml:space="preserve"> that </w:t>
-      </w:r>
-      <w:r>
-        <w:rPr>
-          <w:rFonts w:ascii="Arial" w:hAnsi="Arial" w:cs="Arial"/>
-          <w:shd w:val="clear" w:color="auto" w:fill="FFFFFF"/>
-        </w:rPr>
-        <w:lastRenderedPageBreak/>
-        <w:t xml:space="preserve">the user is attempting to change must </w:t>
+        <w:t xml:space="preserve"> that the user is attempting to change must </w:t>
       </w:r>
       <w:r>
         <w:rPr>
@@ -4383,15 +4383,7 @@
           <w:rFonts w:ascii="Arial" w:hAnsi="Arial" w:cs="Arial"/>
           <w:shd w:val="clear" w:color="auto" w:fill="FFFFFF"/>
         </w:rPr>
-        <w:t xml:space="preserve">Once something has been entered into the text-field and the “confirm” button has been pressed, if the password entered does not match the saved password they will be sent back </w:t>
-      </w:r>
-      <w:r>
-        <w:rPr>
-          <w:rFonts w:ascii="Arial" w:hAnsi="Arial" w:cs="Arial"/>
-          <w:shd w:val="clear" w:color="auto" w:fill="FFFFFF"/>
-        </w:rPr>
-        <w:lastRenderedPageBreak/>
-        <w:t xml:space="preserve">to the “change </w:t>
+        <w:t xml:space="preserve">Once something has been entered into the text-field and the “confirm” button has been pressed, if the password entered does not match the saved password they will be sent back to the “change </w:t>
       </w:r>
       <w:r>
         <w:rPr>
@@ -4429,6 +4421,7 @@
           <w:bCs/>
           <w:shd w:val="clear" w:color="auto" w:fill="FFFFFF"/>
         </w:rPr>
+        <w:lastRenderedPageBreak/>
         <w:t xml:space="preserve">The new password does not meet the requirements for a password: </w:t>
       </w:r>
       <w:r>
@@ -4644,21 +4637,23 @@
           <w:rFonts w:ascii="Arial" w:hAnsi="Arial" w:cs="Arial"/>
           <w:shd w:val="clear" w:color="auto" w:fill="FFFFFF"/>
         </w:rPr>
-        <w:t xml:space="preserve">This will become available whenever the “change </w:t>
-      </w:r>
-      <w:r>
-        <w:rPr>
-          <w:rFonts w:ascii="Arial" w:hAnsi="Arial" w:cs="Arial"/>
-          <w:shd w:val="clear" w:color="auto" w:fill="FFFFFF"/>
-        </w:rPr>
-        <w:t>password</w:t>
-      </w:r>
-      <w:r>
-        <w:rPr>
-          <w:rFonts w:ascii="Arial" w:hAnsi="Arial" w:cs="Arial"/>
-          <w:shd w:val="clear" w:color="auto" w:fill="FFFFFF"/>
-        </w:rPr>
-        <w:t>” option is selected in the profile settings of an account</w:t>
+        <w:t xml:space="preserve">This feature becomes available when the profile settings </w:t>
+      </w:r>
+      <w:proofErr w:type="gramStart"/>
+      <w:r>
+        <w:rPr>
+          <w:rFonts w:ascii="Arial" w:hAnsi="Arial" w:cs="Arial"/>
+          <w:shd w:val="clear" w:color="auto" w:fill="FFFFFF"/>
+        </w:rPr>
+        <w:t>is</w:t>
+      </w:r>
+      <w:proofErr w:type="gramEnd"/>
+      <w:r>
+        <w:rPr>
+          <w:rFonts w:ascii="Arial" w:hAnsi="Arial" w:cs="Arial"/>
+          <w:shd w:val="clear" w:color="auto" w:fill="FFFFFF"/>
+        </w:rPr>
+        <w:t xml:space="preserve"> opened</w:t>
       </w:r>
     </w:p>
     <w:p>
@@ -4938,7 +4933,6 @@
           <w:rFonts w:ascii="Arial" w:hAnsi="Arial" w:cs="Arial"/>
           <w:shd w:val="clear" w:color="auto" w:fill="FFFFFF"/>
         </w:rPr>
-        <w:lastRenderedPageBreak/>
         <w:t xml:space="preserve">Should the user be notified that their </w:t>
       </w:r>
       <w:r>
@@ -4975,6 +4969,7 @@
           <w:rFonts w:ascii="Arial" w:hAnsi="Arial" w:cs="Arial"/>
           <w:shd w:val="clear" w:color="auto" w:fill="FFFFFF"/>
         </w:rPr>
+        <w:lastRenderedPageBreak/>
         <w:t>If the user enters a password they have used previously, should it remain a valid password?</w:t>
       </w:r>
     </w:p>
@@ -5037,8 +5032,6 @@
       <w:pPr>
         <w:rPr>
           <w:rFonts w:ascii="Arial" w:hAnsi="Arial" w:cs="Arial"/>
-          <w:b/>
-          <w:bCs/>
           <w:shd w:val="clear" w:color="auto" w:fill="FFFFFF"/>
         </w:rPr>
       </w:pPr>
@@ -5051,23 +5044,37 @@
         </w:rPr>
         <w:t>Iteration:</w:t>
       </w:r>
-    </w:p>
-    <w:p>
-      <w:pPr>
-        <w:rPr>
-          <w:rFonts w:ascii="Arial" w:hAnsi="Arial" w:cs="Arial"/>
-          <w:b/>
-          <w:bCs/>
-          <w:shd w:val="clear" w:color="auto" w:fill="FFFFFF"/>
-        </w:rPr>
-      </w:pPr>
-    </w:p>
-    <w:p>
-      <w:pPr>
-        <w:rPr>
-          <w:rFonts w:ascii="Arial" w:hAnsi="Arial" w:cs="Arial"/>
-          <w:b/>
-          <w:bCs/>
+      <w:r>
+        <w:rPr>
+          <w:rFonts w:ascii="Arial" w:hAnsi="Arial" w:cs="Arial"/>
+          <w:b/>
+          <w:bCs/>
+          <w:shd w:val="clear" w:color="auto" w:fill="FFFFFF"/>
+        </w:rPr>
+        <w:t xml:space="preserve"> </w:t>
+      </w:r>
+      <w:r>
+        <w:rPr>
+          <w:rFonts w:ascii="Arial" w:hAnsi="Arial" w:cs="Arial"/>
+          <w:shd w:val="clear" w:color="auto" w:fill="FFFFFF"/>
+        </w:rPr>
+        <w:t xml:space="preserve">1 </w:t>
+      </w:r>
+    </w:p>
+    <w:p>
+      <w:pPr>
+        <w:rPr>
+          <w:rFonts w:ascii="Arial" w:hAnsi="Arial" w:cs="Arial"/>
+          <w:b/>
+          <w:bCs/>
+          <w:shd w:val="clear" w:color="auto" w:fill="FFFFFF"/>
+        </w:rPr>
+      </w:pPr>
+    </w:p>
+    <w:p>
+      <w:pPr>
+        <w:rPr>
+          <w:rFonts w:ascii="Arial" w:hAnsi="Arial" w:cs="Arial"/>
           <w:shd w:val="clear" w:color="auto" w:fill="FFFFFF"/>
         </w:rPr>
       </w:pPr>
@@ -5080,23 +5087,51 @@
         </w:rPr>
         <w:t>Primary Actor:</w:t>
       </w:r>
-    </w:p>
-    <w:p>
-      <w:pPr>
-        <w:rPr>
-          <w:rFonts w:ascii="Arial" w:hAnsi="Arial" w:cs="Arial"/>
-          <w:b/>
-          <w:bCs/>
-          <w:shd w:val="clear" w:color="auto" w:fill="FFFFFF"/>
-        </w:rPr>
-      </w:pPr>
-    </w:p>
-    <w:p>
-      <w:pPr>
-        <w:rPr>
-          <w:rFonts w:ascii="Arial" w:hAnsi="Arial" w:cs="Arial"/>
-          <w:b/>
-          <w:bCs/>
+      <w:r>
+        <w:rPr>
+          <w:rFonts w:ascii="Arial" w:hAnsi="Arial" w:cs="Arial"/>
+          <w:b/>
+          <w:bCs/>
+          <w:shd w:val="clear" w:color="auto" w:fill="FFFFFF"/>
+        </w:rPr>
+        <w:t xml:space="preserve"> </w:t>
+      </w:r>
+      <w:r>
+        <w:rPr>
+          <w:rFonts w:ascii="Arial" w:hAnsi="Arial" w:cs="Arial"/>
+          <w:shd w:val="clear" w:color="auto" w:fill="FFFFFF"/>
+        </w:rPr>
+        <w:t>An existing user who wants to change the</w:t>
+      </w:r>
+      <w:r>
+        <w:rPr>
+          <w:rFonts w:ascii="Arial" w:hAnsi="Arial" w:cs="Arial"/>
+          <w:shd w:val="clear" w:color="auto" w:fill="FFFFFF"/>
+        </w:rPr>
+        <w:t xml:space="preserve"> profile picture </w:t>
+      </w:r>
+      <w:r>
+        <w:rPr>
+          <w:rFonts w:ascii="Arial" w:hAnsi="Arial" w:cs="Arial"/>
+          <w:shd w:val="clear" w:color="auto" w:fill="FFFFFF"/>
+        </w:rPr>
+        <w:t>of the account they have already registered on the multiplayer game platform</w:t>
+      </w:r>
+    </w:p>
+    <w:p>
+      <w:pPr>
+        <w:rPr>
+          <w:rFonts w:ascii="Arial" w:hAnsi="Arial" w:cs="Arial"/>
+          <w:b/>
+          <w:bCs/>
+          <w:shd w:val="clear" w:color="auto" w:fill="FFFFFF"/>
+        </w:rPr>
+      </w:pPr>
+    </w:p>
+    <w:p>
+      <w:pPr>
+        <w:rPr>
+          <w:rFonts w:ascii="Arial" w:hAnsi="Arial" w:cs="Arial"/>
           <w:shd w:val="clear" w:color="auto" w:fill="FFFFFF"/>
         </w:rPr>
       </w:pPr>
@@ -5109,23 +5144,93 @@
         </w:rPr>
         <w:t>Goal in context:</w:t>
       </w:r>
-    </w:p>
-    <w:p>
-      <w:pPr>
-        <w:rPr>
-          <w:rFonts w:ascii="Arial" w:hAnsi="Arial" w:cs="Arial"/>
-          <w:b/>
-          <w:bCs/>
-          <w:shd w:val="clear" w:color="auto" w:fill="FFFFFF"/>
-        </w:rPr>
-      </w:pPr>
-    </w:p>
-    <w:p>
-      <w:pPr>
-        <w:rPr>
-          <w:rFonts w:ascii="Arial" w:hAnsi="Arial" w:cs="Arial"/>
-          <w:b/>
-          <w:bCs/>
+      <w:r>
+        <w:rPr>
+          <w:rFonts w:ascii="Arial" w:hAnsi="Arial" w:cs="Arial"/>
+          <w:shd w:val="clear" w:color="auto" w:fill="FFFFFF"/>
+        </w:rPr>
+        <w:t xml:space="preserve"> </w:t>
+      </w:r>
+      <w:r>
+        <w:rPr>
+          <w:rFonts w:ascii="Arial" w:hAnsi="Arial" w:cs="Arial"/>
+          <w:shd w:val="clear" w:color="auto" w:fill="FFFFFF"/>
+        </w:rPr>
+        <w:t>The user should be able to</w:t>
+      </w:r>
+      <w:r>
+        <w:rPr>
+          <w:rFonts w:ascii="Arial" w:hAnsi="Arial" w:cs="Arial"/>
+          <w:shd w:val="clear" w:color="auto" w:fill="FFFFFF"/>
+        </w:rPr>
+        <w:t xml:space="preserve"> go to their profile settings after logging in and click a setting that says, “change your </w:t>
+      </w:r>
+      <w:r>
+        <w:rPr>
+          <w:rFonts w:ascii="Arial" w:hAnsi="Arial" w:cs="Arial"/>
+          <w:shd w:val="clear" w:color="auto" w:fill="FFFFFF"/>
+        </w:rPr>
+        <w:t>profile picture</w:t>
+      </w:r>
+      <w:r>
+        <w:rPr>
+          <w:rFonts w:ascii="Arial" w:hAnsi="Arial" w:cs="Arial"/>
+          <w:shd w:val="clear" w:color="auto" w:fill="FFFFFF"/>
+        </w:rPr>
+        <w:t xml:space="preserve">”. If it is clicked </w:t>
+      </w:r>
+      <w:r>
+        <w:rPr>
+          <w:rFonts w:ascii="Arial" w:hAnsi="Arial" w:cs="Arial"/>
+          <w:shd w:val="clear" w:color="auto" w:fill="FFFFFF"/>
+        </w:rPr>
+        <w:t xml:space="preserve">the </w:t>
+      </w:r>
+      <w:r>
+        <w:rPr>
+          <w:rFonts w:ascii="Arial" w:hAnsi="Arial" w:cs="Arial"/>
+          <w:shd w:val="clear" w:color="auto" w:fill="FFFFFF"/>
+        </w:rPr>
+        <w:t xml:space="preserve">file system will open and the user can select </w:t>
+      </w:r>
+      <w:r>
+        <w:rPr>
+          <w:rFonts w:ascii="Arial" w:hAnsi="Arial" w:cs="Arial"/>
+          <w:shd w:val="clear" w:color="auto" w:fill="FFFFFF"/>
+        </w:rPr>
+        <w:t>an image in a valid format (.jpeg or .</w:t>
+      </w:r>
+      <w:proofErr w:type="spellStart"/>
+      <w:r>
+        <w:rPr>
+          <w:rFonts w:ascii="Arial" w:hAnsi="Arial" w:cs="Arial"/>
+          <w:shd w:val="clear" w:color="auto" w:fill="FFFFFF"/>
+        </w:rPr>
+        <w:t>png</w:t>
+      </w:r>
+      <w:proofErr w:type="spellEnd"/>
+      <w:r>
+        <w:rPr>
+          <w:rFonts w:ascii="Arial" w:hAnsi="Arial" w:cs="Arial"/>
+          <w:shd w:val="clear" w:color="auto" w:fill="FFFFFF"/>
+        </w:rPr>
+        <w:t>). Once selected and clicking a “confirm” button, the profile picture of the account will be updated to that image. The user can then click a “save” button to save the picture as their new account profile picture.</w:t>
+      </w:r>
+    </w:p>
+    <w:p>
+      <w:pPr>
+        <w:rPr>
+          <w:rFonts w:ascii="Arial" w:hAnsi="Arial" w:cs="Arial"/>
+          <w:b/>
+          <w:bCs/>
+          <w:shd w:val="clear" w:color="auto" w:fill="FFFFFF"/>
+        </w:rPr>
+      </w:pPr>
+    </w:p>
+    <w:p>
+      <w:pPr>
+        <w:rPr>
+          <w:rFonts w:ascii="Arial" w:hAnsi="Arial" w:cs="Arial"/>
           <w:shd w:val="clear" w:color="auto" w:fill="FFFFFF"/>
         </w:rPr>
       </w:pPr>
@@ -5138,23 +5243,44 @@
         </w:rPr>
         <w:t>Preconditions:</w:t>
       </w:r>
-    </w:p>
-    <w:p>
-      <w:pPr>
-        <w:rPr>
-          <w:rFonts w:ascii="Arial" w:hAnsi="Arial" w:cs="Arial"/>
-          <w:b/>
-          <w:bCs/>
-          <w:shd w:val="clear" w:color="auto" w:fill="FFFFFF"/>
-        </w:rPr>
-      </w:pPr>
-    </w:p>
-    <w:p>
-      <w:pPr>
-        <w:rPr>
-          <w:rFonts w:ascii="Arial" w:hAnsi="Arial" w:cs="Arial"/>
-          <w:b/>
-          <w:bCs/>
+      <w:r>
+        <w:rPr>
+          <w:rFonts w:ascii="Arial" w:hAnsi="Arial" w:cs="Arial"/>
+          <w:b/>
+          <w:bCs/>
+          <w:shd w:val="clear" w:color="auto" w:fill="FFFFFF"/>
+        </w:rPr>
+        <w:t xml:space="preserve"> </w:t>
+      </w:r>
+      <w:r>
+        <w:rPr>
+          <w:rFonts w:ascii="Arial" w:hAnsi="Arial" w:cs="Arial"/>
+          <w:shd w:val="clear" w:color="auto" w:fill="FFFFFF"/>
+        </w:rPr>
+        <w:t xml:space="preserve">There must already be a registered account </w:t>
+      </w:r>
+      <w:r>
+        <w:rPr>
+          <w:rFonts w:ascii="Arial" w:hAnsi="Arial" w:cs="Arial"/>
+          <w:shd w:val="clear" w:color="auto" w:fill="FFFFFF"/>
+        </w:rPr>
+        <w:t>on the system and the account must be currently logged into the multiplayer platform.</w:t>
+      </w:r>
+    </w:p>
+    <w:p>
+      <w:pPr>
+        <w:rPr>
+          <w:rFonts w:ascii="Arial" w:hAnsi="Arial" w:cs="Arial"/>
+          <w:b/>
+          <w:bCs/>
+          <w:shd w:val="clear" w:color="auto" w:fill="FFFFFF"/>
+        </w:rPr>
+      </w:pPr>
+    </w:p>
+    <w:p>
+      <w:pPr>
+        <w:rPr>
+          <w:rFonts w:ascii="Arial" w:hAnsi="Arial" w:cs="Arial"/>
           <w:shd w:val="clear" w:color="auto" w:fill="FFFFFF"/>
         </w:rPr>
       </w:pPr>
@@ -5167,6 +5293,78 @@
         </w:rPr>
         <w:t>Trigger:</w:t>
       </w:r>
+      <w:r>
+        <w:rPr>
+          <w:rFonts w:ascii="Arial" w:hAnsi="Arial" w:cs="Arial"/>
+          <w:b/>
+          <w:bCs/>
+          <w:shd w:val="clear" w:color="auto" w:fill="FFFFFF"/>
+        </w:rPr>
+        <w:t xml:space="preserve"> </w:t>
+      </w:r>
+      <w:r>
+        <w:rPr>
+          <w:rFonts w:ascii="Arial" w:hAnsi="Arial" w:cs="Arial"/>
+          <w:shd w:val="clear" w:color="auto" w:fill="FFFFFF"/>
+        </w:rPr>
+        <w:t>The user enters their account settings and presses a “</w:t>
+      </w:r>
+      <w:r>
+        <w:rPr>
+          <w:rFonts w:ascii="Arial" w:hAnsi="Arial" w:cs="Arial"/>
+          <w:shd w:val="clear" w:color="auto" w:fill="FFFFFF"/>
+        </w:rPr>
+        <w:t>change your profile picture</w:t>
+      </w:r>
+      <w:r>
+        <w:rPr>
+          <w:rFonts w:ascii="Arial" w:hAnsi="Arial" w:cs="Arial"/>
+          <w:shd w:val="clear" w:color="auto" w:fill="FFFFFF"/>
+        </w:rPr>
+        <w:t xml:space="preserve">” button and then </w:t>
+      </w:r>
+      <w:r>
+        <w:rPr>
+          <w:rFonts w:ascii="Arial" w:hAnsi="Arial" w:cs="Arial"/>
+          <w:shd w:val="clear" w:color="auto" w:fill="FFFFFF"/>
+        </w:rPr>
+        <w:t>selects the image they would like their profile picture to be</w:t>
+      </w:r>
+      <w:r>
+        <w:rPr>
+          <w:rFonts w:ascii="Arial" w:hAnsi="Arial" w:cs="Arial"/>
+          <w:shd w:val="clear" w:color="auto" w:fill="FFFFFF"/>
+        </w:rPr>
+        <w:t xml:space="preserve">. </w:t>
+      </w:r>
+      <w:r>
+        <w:rPr>
+          <w:rFonts w:ascii="Arial" w:hAnsi="Arial" w:cs="Arial"/>
+          <w:shd w:val="clear" w:color="auto" w:fill="FFFFFF"/>
+        </w:rPr>
+        <w:t xml:space="preserve">Once the image has been selected </w:t>
+      </w:r>
+      <w:r>
+        <w:rPr>
+          <w:rFonts w:ascii="Arial" w:hAnsi="Arial" w:cs="Arial"/>
+          <w:shd w:val="clear" w:color="auto" w:fill="FFFFFF"/>
+        </w:rPr>
+        <w:t xml:space="preserve">the user can click a “confirm” button and they have now updated their </w:t>
+      </w:r>
+      <w:r>
+        <w:rPr>
+          <w:rFonts w:ascii="Arial" w:hAnsi="Arial" w:cs="Arial"/>
+          <w:shd w:val="clear" w:color="auto" w:fill="FFFFFF"/>
+        </w:rPr>
+        <w:t>profile picture</w:t>
+      </w:r>
+      <w:r>
+        <w:rPr>
+          <w:rFonts w:ascii="Arial" w:hAnsi="Arial" w:cs="Arial"/>
+          <w:shd w:val="clear" w:color="auto" w:fill="FFFFFF"/>
+        </w:rPr>
+        <w:t xml:space="preserve">. </w:t>
+      </w:r>
     </w:p>
     <w:p>
       <w:pPr>
@@ -5199,78 +5397,276 @@
     </w:p>
     <w:p>
       <w:pPr>
-        <w:rPr>
-          <w:rFonts w:ascii="Arial" w:hAnsi="Arial" w:cs="Arial"/>
-          <w:b/>
-          <w:bCs/>
-          <w:shd w:val="clear" w:color="auto" w:fill="FFFFFF"/>
-        </w:rPr>
-      </w:pPr>
-    </w:p>
-    <w:p>
-      <w:pPr>
-        <w:rPr>
-          <w:rFonts w:ascii="Arial" w:hAnsi="Arial" w:cs="Arial"/>
-          <w:b/>
-          <w:bCs/>
-          <w:shd w:val="clear" w:color="auto" w:fill="FFFFFF"/>
-        </w:rPr>
-      </w:pPr>
-      <w:r>
-        <w:rPr>
-          <w:rFonts w:ascii="Arial" w:hAnsi="Arial" w:cs="Arial"/>
-          <w:b/>
-          <w:bCs/>
-          <w:shd w:val="clear" w:color="auto" w:fill="FFFFFF"/>
-        </w:rPr>
-        <w:t>Post conditions:</w:t>
-      </w:r>
-    </w:p>
-    <w:p>
-      <w:pPr>
-        <w:rPr>
-          <w:rFonts w:ascii="Arial" w:hAnsi="Arial" w:cs="Arial"/>
-          <w:b/>
-          <w:bCs/>
-          <w:shd w:val="clear" w:color="auto" w:fill="FFFFFF"/>
-        </w:rPr>
-      </w:pPr>
-    </w:p>
-    <w:p>
-      <w:pPr>
-        <w:rPr>
-          <w:rFonts w:ascii="Arial" w:hAnsi="Arial" w:cs="Arial"/>
-          <w:b/>
-          <w:bCs/>
-          <w:shd w:val="clear" w:color="auto" w:fill="FFFFFF"/>
-        </w:rPr>
-      </w:pPr>
-      <w:r>
-        <w:rPr>
-          <w:rFonts w:ascii="Arial" w:hAnsi="Arial" w:cs="Arial"/>
-          <w:b/>
-          <w:bCs/>
-          <w:shd w:val="clear" w:color="auto" w:fill="FFFFFF"/>
-        </w:rPr>
-        <w:t>Exceptions:</w:t>
-      </w:r>
-    </w:p>
-    <w:p>
-      <w:pPr>
-        <w:rPr>
-          <w:rFonts w:ascii="Arial" w:hAnsi="Arial" w:cs="Arial"/>
-          <w:b/>
-          <w:bCs/>
-          <w:shd w:val="clear" w:color="auto" w:fill="FFFFFF"/>
-        </w:rPr>
-      </w:pPr>
-    </w:p>
-    <w:p>
-      <w:pPr>
-        <w:rPr>
-          <w:rFonts w:ascii="Arial" w:hAnsi="Arial" w:cs="Arial"/>
-          <w:b/>
-          <w:bCs/>
+        <w:pStyle w:val="ListParagraph"/>
+        <w:numPr>
+          <w:ilvl w:val="0"/>
+          <w:numId w:val="2"/>
+        </w:numPr>
+        <w:rPr>
+          <w:rFonts w:ascii="Arial" w:hAnsi="Arial" w:cs="Arial"/>
+          <w:b/>
+          <w:bCs/>
+          <w:shd w:val="clear" w:color="auto" w:fill="FFFFFF"/>
+        </w:rPr>
+      </w:pPr>
+      <w:r>
+        <w:rPr>
+          <w:rFonts w:ascii="Arial" w:hAnsi="Arial" w:cs="Arial"/>
+          <w:shd w:val="clear" w:color="auto" w:fill="FFFFFF"/>
+        </w:rPr>
+        <w:t xml:space="preserve">User clicks the “profile settings” and the “change </w:t>
+      </w:r>
+      <w:r>
+        <w:rPr>
+          <w:rFonts w:ascii="Arial" w:hAnsi="Arial" w:cs="Arial"/>
+          <w:shd w:val="clear" w:color="auto" w:fill="FFFFFF"/>
+        </w:rPr>
+        <w:t>profile picture”</w:t>
+      </w:r>
+      <w:r>
+        <w:rPr>
+          <w:rFonts w:ascii="Arial" w:hAnsi="Arial" w:cs="Arial"/>
+          <w:shd w:val="clear" w:color="auto" w:fill="FFFFFF"/>
+        </w:rPr>
+        <w:t xml:space="preserve"> option</w:t>
+      </w:r>
+    </w:p>
+    <w:p>
+      <w:pPr>
+        <w:pStyle w:val="ListParagraph"/>
+        <w:numPr>
+          <w:ilvl w:val="0"/>
+          <w:numId w:val="2"/>
+        </w:numPr>
+        <w:rPr>
+          <w:rFonts w:ascii="Arial" w:hAnsi="Arial" w:cs="Arial"/>
+          <w:b/>
+          <w:bCs/>
+          <w:shd w:val="clear" w:color="auto" w:fill="FFFFFF"/>
+        </w:rPr>
+      </w:pPr>
+      <w:r>
+        <w:rPr>
+          <w:rFonts w:ascii="Arial" w:hAnsi="Arial" w:cs="Arial"/>
+          <w:shd w:val="clear" w:color="auto" w:fill="FFFFFF"/>
+        </w:rPr>
+        <w:t xml:space="preserve">The file menu will </w:t>
+      </w:r>
+      <w:proofErr w:type="gramStart"/>
+      <w:r>
+        <w:rPr>
+          <w:rFonts w:ascii="Arial" w:hAnsi="Arial" w:cs="Arial"/>
+          <w:shd w:val="clear" w:color="auto" w:fill="FFFFFF"/>
+        </w:rPr>
+        <w:t>open</w:t>
+      </w:r>
+      <w:proofErr w:type="gramEnd"/>
+      <w:r>
+        <w:rPr>
+          <w:rFonts w:ascii="Arial" w:hAnsi="Arial" w:cs="Arial"/>
+          <w:shd w:val="clear" w:color="auto" w:fill="FFFFFF"/>
+        </w:rPr>
+        <w:t xml:space="preserve"> and the user can select a photo in the .</w:t>
+      </w:r>
+      <w:proofErr w:type="spellStart"/>
+      <w:r>
+        <w:rPr>
+          <w:rFonts w:ascii="Arial" w:hAnsi="Arial" w:cs="Arial"/>
+          <w:shd w:val="clear" w:color="auto" w:fill="FFFFFF"/>
+        </w:rPr>
+        <w:t>png</w:t>
+      </w:r>
+      <w:proofErr w:type="spellEnd"/>
+      <w:r>
+        <w:rPr>
+          <w:rFonts w:ascii="Arial" w:hAnsi="Arial" w:cs="Arial"/>
+          <w:shd w:val="clear" w:color="auto" w:fill="FFFFFF"/>
+        </w:rPr>
+        <w:t xml:space="preserve"> or .jpeg format</w:t>
+      </w:r>
+    </w:p>
+    <w:p>
+      <w:pPr>
+        <w:pStyle w:val="ListParagraph"/>
+        <w:numPr>
+          <w:ilvl w:val="0"/>
+          <w:numId w:val="2"/>
+        </w:numPr>
+        <w:rPr>
+          <w:rFonts w:ascii="Arial" w:hAnsi="Arial" w:cs="Arial"/>
+          <w:b/>
+          <w:bCs/>
+          <w:shd w:val="clear" w:color="auto" w:fill="FFFFFF"/>
+        </w:rPr>
+      </w:pPr>
+      <w:r>
+        <w:rPr>
+          <w:rFonts w:ascii="Arial" w:hAnsi="Arial" w:cs="Arial"/>
+          <w:shd w:val="clear" w:color="auto" w:fill="FFFFFF"/>
+        </w:rPr>
+        <w:t>Once a photo has been selected the user can click a “confirm” button that will update the profile picture to the new one</w:t>
+      </w:r>
+    </w:p>
+    <w:p>
+      <w:pPr>
+        <w:pStyle w:val="ListParagraph"/>
+        <w:numPr>
+          <w:ilvl w:val="0"/>
+          <w:numId w:val="2"/>
+        </w:numPr>
+        <w:rPr>
+          <w:rFonts w:ascii="Arial" w:hAnsi="Arial" w:cs="Arial"/>
+          <w:b/>
+          <w:bCs/>
+          <w:shd w:val="clear" w:color="auto" w:fill="FFFFFF"/>
+        </w:rPr>
+      </w:pPr>
+      <w:r>
+        <w:rPr>
+          <w:rFonts w:ascii="Arial" w:hAnsi="Arial" w:cs="Arial"/>
+          <w:shd w:val="clear" w:color="auto" w:fill="FFFFFF"/>
+        </w:rPr>
+        <w:lastRenderedPageBreak/>
+        <w:t>Upon clicking the “confirm” button the user will be sent back to the “profile settings” screen</w:t>
+      </w:r>
+    </w:p>
+    <w:p>
+      <w:pPr>
+        <w:rPr>
+          <w:rFonts w:ascii="Arial" w:hAnsi="Arial" w:cs="Arial"/>
+          <w:b/>
+          <w:bCs/>
+          <w:shd w:val="clear" w:color="auto" w:fill="FFFFFF"/>
+        </w:rPr>
+      </w:pPr>
+    </w:p>
+    <w:p>
+      <w:pPr>
+        <w:rPr>
+          <w:rFonts w:ascii="Arial" w:hAnsi="Arial" w:cs="Arial"/>
+          <w:b/>
+          <w:bCs/>
+          <w:shd w:val="clear" w:color="auto" w:fill="FFFFFF"/>
+        </w:rPr>
+      </w:pPr>
+      <w:r>
+        <w:rPr>
+          <w:rFonts w:ascii="Arial" w:hAnsi="Arial" w:cs="Arial"/>
+          <w:b/>
+          <w:bCs/>
+          <w:shd w:val="clear" w:color="auto" w:fill="FFFFFF"/>
+        </w:rPr>
+        <w:t>Exceptions</w:t>
+      </w:r>
+      <w:r>
+        <w:rPr>
+          <w:rFonts w:ascii="Arial" w:hAnsi="Arial" w:cs="Arial"/>
+          <w:b/>
+          <w:bCs/>
+          <w:shd w:val="clear" w:color="auto" w:fill="FFFFFF"/>
+        </w:rPr>
+        <w:t>:</w:t>
+      </w:r>
+    </w:p>
+    <w:p>
+      <w:pPr>
+        <w:pStyle w:val="ListParagraph"/>
+        <w:numPr>
+          <w:ilvl w:val="0"/>
+          <w:numId w:val="2"/>
+        </w:numPr>
+        <w:rPr>
+          <w:rFonts w:ascii="Arial" w:hAnsi="Arial" w:cs="Arial"/>
+          <w:b/>
+          <w:bCs/>
+          <w:shd w:val="clear" w:color="auto" w:fill="FFFFFF"/>
+        </w:rPr>
+      </w:pPr>
+      <w:r>
+        <w:rPr>
+          <w:rFonts w:ascii="Arial" w:hAnsi="Arial" w:cs="Arial"/>
+          <w:b/>
+          <w:bCs/>
+          <w:shd w:val="clear" w:color="auto" w:fill="FFFFFF"/>
+        </w:rPr>
+        <w:t>The</w:t>
+      </w:r>
+      <w:r>
+        <w:rPr>
+          <w:rFonts w:ascii="Arial" w:hAnsi="Arial" w:cs="Arial"/>
+          <w:b/>
+          <w:bCs/>
+          <w:shd w:val="clear" w:color="auto" w:fill="FFFFFF"/>
+        </w:rPr>
+        <w:t xml:space="preserve"> </w:t>
+      </w:r>
+      <w:r>
+        <w:rPr>
+          <w:rFonts w:ascii="Arial" w:hAnsi="Arial" w:cs="Arial"/>
+          <w:b/>
+          <w:bCs/>
+          <w:shd w:val="clear" w:color="auto" w:fill="FFFFFF"/>
+        </w:rPr>
+        <w:t>selected file is not a .</w:t>
+      </w:r>
+      <w:proofErr w:type="spellStart"/>
+      <w:r>
+        <w:rPr>
+          <w:rFonts w:ascii="Arial" w:hAnsi="Arial" w:cs="Arial"/>
+          <w:b/>
+          <w:bCs/>
+          <w:shd w:val="clear" w:color="auto" w:fill="FFFFFF"/>
+        </w:rPr>
+        <w:t>png</w:t>
+      </w:r>
+      <w:proofErr w:type="spellEnd"/>
+      <w:r>
+        <w:rPr>
+          <w:rFonts w:ascii="Arial" w:hAnsi="Arial" w:cs="Arial"/>
+          <w:b/>
+          <w:bCs/>
+          <w:shd w:val="clear" w:color="auto" w:fill="FFFFFF"/>
+        </w:rPr>
+        <w:t xml:space="preserve"> or .jpeg: </w:t>
+      </w:r>
+      <w:r>
+        <w:rPr>
+          <w:rFonts w:ascii="Arial" w:hAnsi="Arial" w:cs="Arial"/>
+          <w:shd w:val="clear" w:color="auto" w:fill="FFFFFF"/>
+        </w:rPr>
+        <w:t>If a non .</w:t>
+      </w:r>
+      <w:proofErr w:type="spellStart"/>
+      <w:r>
+        <w:rPr>
+          <w:rFonts w:ascii="Arial" w:hAnsi="Arial" w:cs="Arial"/>
+          <w:shd w:val="clear" w:color="auto" w:fill="FFFFFF"/>
+        </w:rPr>
+        <w:t>png</w:t>
+      </w:r>
+      <w:proofErr w:type="spellEnd"/>
+      <w:r>
+        <w:rPr>
+          <w:rFonts w:ascii="Arial" w:hAnsi="Arial" w:cs="Arial"/>
+          <w:shd w:val="clear" w:color="auto" w:fill="FFFFFF"/>
+        </w:rPr>
+        <w:t xml:space="preserve"> or .jpeg file is selected then an error message will be shown to the user indicating that it is not a “valid file type” and the user will be asked to select a new file”</w:t>
+      </w:r>
+    </w:p>
+    <w:p>
+      <w:pPr>
+        <w:rPr>
+          <w:rFonts w:ascii="Arial" w:hAnsi="Arial" w:cs="Arial"/>
+          <w:b/>
+          <w:bCs/>
+          <w:shd w:val="clear" w:color="auto" w:fill="FFFFFF"/>
+        </w:rPr>
+      </w:pPr>
+    </w:p>
+    <w:p>
+      <w:pPr>
+        <w:rPr>
+          <w:rFonts w:ascii="Arial" w:hAnsi="Arial" w:cs="Arial"/>
           <w:shd w:val="clear" w:color="auto" w:fill="FFFFFF"/>
         </w:rPr>
       </w:pPr>
@@ -5283,23 +5679,37 @@
         </w:rPr>
         <w:t>Priority:</w:t>
       </w:r>
-    </w:p>
-    <w:p>
-      <w:pPr>
-        <w:rPr>
-          <w:rFonts w:ascii="Arial" w:hAnsi="Arial" w:cs="Arial"/>
-          <w:b/>
-          <w:bCs/>
-          <w:shd w:val="clear" w:color="auto" w:fill="FFFFFF"/>
-        </w:rPr>
-      </w:pPr>
-    </w:p>
-    <w:p>
-      <w:pPr>
-        <w:rPr>
-          <w:rFonts w:ascii="Arial" w:hAnsi="Arial" w:cs="Arial"/>
-          <w:b/>
-          <w:bCs/>
+      <w:r>
+        <w:rPr>
+          <w:rFonts w:ascii="Arial" w:hAnsi="Arial" w:cs="Arial"/>
+          <w:b/>
+          <w:bCs/>
+          <w:shd w:val="clear" w:color="auto" w:fill="FFFFFF"/>
+        </w:rPr>
+        <w:t xml:space="preserve"> </w:t>
+      </w:r>
+      <w:r>
+        <w:rPr>
+          <w:rFonts w:ascii="Arial" w:hAnsi="Arial" w:cs="Arial"/>
+          <w:shd w:val="clear" w:color="auto" w:fill="FFFFFF"/>
+        </w:rPr>
+        <w:t>This is not a high priority as it is purely an aesthetic feature</w:t>
+      </w:r>
+    </w:p>
+    <w:p>
+      <w:pPr>
+        <w:rPr>
+          <w:rFonts w:ascii="Arial" w:hAnsi="Arial" w:cs="Arial"/>
+          <w:b/>
+          <w:bCs/>
+          <w:shd w:val="clear" w:color="auto" w:fill="FFFFFF"/>
+        </w:rPr>
+      </w:pPr>
+    </w:p>
+    <w:p>
+      <w:pPr>
+        <w:rPr>
+          <w:rFonts w:ascii="Arial" w:hAnsi="Arial" w:cs="Arial"/>
           <w:shd w:val="clear" w:color="auto" w:fill="FFFFFF"/>
         </w:rPr>
       </w:pPr>
@@ -5312,53 +5722,108 @@
         </w:rPr>
         <w:t>When available:</w:t>
       </w:r>
-    </w:p>
-    <w:p>
-      <w:pPr>
-        <w:rPr>
-          <w:rFonts w:ascii="Arial" w:hAnsi="Arial" w:cs="Arial"/>
-          <w:b/>
-          <w:bCs/>
-          <w:shd w:val="clear" w:color="auto" w:fill="FFFFFF"/>
-        </w:rPr>
-      </w:pPr>
-    </w:p>
-    <w:p>
-      <w:pPr>
-        <w:rPr>
-          <w:rFonts w:ascii="Arial" w:hAnsi="Arial" w:cs="Arial"/>
-          <w:b/>
-          <w:bCs/>
-          <w:shd w:val="clear" w:color="auto" w:fill="FFFFFF"/>
-        </w:rPr>
-      </w:pPr>
-      <w:r>
-        <w:rPr>
-          <w:rFonts w:ascii="Arial" w:hAnsi="Arial" w:cs="Arial"/>
-          <w:b/>
-          <w:bCs/>
-          <w:shd w:val="clear" w:color="auto" w:fill="FFFFFF"/>
-        </w:rPr>
-        <w:lastRenderedPageBreak/>
+      <w:r>
+        <w:rPr>
+          <w:rFonts w:ascii="Arial" w:hAnsi="Arial" w:cs="Arial"/>
+          <w:shd w:val="clear" w:color="auto" w:fill="FFFFFF"/>
+        </w:rPr>
+        <w:t xml:space="preserve"> </w:t>
+      </w:r>
+      <w:r>
+        <w:rPr>
+          <w:rFonts w:ascii="Arial" w:hAnsi="Arial" w:cs="Arial"/>
+          <w:shd w:val="clear" w:color="auto" w:fill="FFFFFF"/>
+        </w:rPr>
+        <w:t xml:space="preserve">This feature becomes available when the profile settings </w:t>
+      </w:r>
+      <w:proofErr w:type="gramStart"/>
+      <w:r>
+        <w:rPr>
+          <w:rFonts w:ascii="Arial" w:hAnsi="Arial" w:cs="Arial"/>
+          <w:shd w:val="clear" w:color="auto" w:fill="FFFFFF"/>
+        </w:rPr>
+        <w:t>is</w:t>
+      </w:r>
+      <w:proofErr w:type="gramEnd"/>
+      <w:r>
+        <w:rPr>
+          <w:rFonts w:ascii="Arial" w:hAnsi="Arial" w:cs="Arial"/>
+          <w:shd w:val="clear" w:color="auto" w:fill="FFFFFF"/>
+        </w:rPr>
+        <w:t xml:space="preserve"> opened</w:t>
+      </w:r>
+    </w:p>
+    <w:p>
+      <w:pPr>
+        <w:rPr>
+          <w:rFonts w:ascii="Arial" w:hAnsi="Arial" w:cs="Arial"/>
+          <w:b/>
+          <w:bCs/>
+          <w:shd w:val="clear" w:color="auto" w:fill="FFFFFF"/>
+        </w:rPr>
+      </w:pPr>
+    </w:p>
+    <w:p>
+      <w:pPr>
+        <w:rPr>
+          <w:rFonts w:ascii="Arial" w:hAnsi="Arial" w:cs="Arial"/>
+          <w:shd w:val="clear" w:color="auto" w:fill="FFFFFF"/>
+        </w:rPr>
+      </w:pPr>
+      <w:r>
+        <w:rPr>
+          <w:rFonts w:ascii="Arial" w:hAnsi="Arial" w:cs="Arial"/>
+          <w:b/>
+          <w:bCs/>
+          <w:shd w:val="clear" w:color="auto" w:fill="FFFFFF"/>
+        </w:rPr>
         <w:t>Frequency of use:</w:t>
       </w:r>
-    </w:p>
-    <w:p>
-      <w:pPr>
-        <w:rPr>
-          <w:rFonts w:ascii="Arial" w:hAnsi="Arial" w:cs="Arial"/>
-          <w:b/>
-          <w:bCs/>
-          <w:shd w:val="clear" w:color="auto" w:fill="FFFFFF"/>
-        </w:rPr>
-      </w:pPr>
-    </w:p>
-    <w:p>
-      <w:pPr>
-        <w:rPr>
-          <w:rFonts w:ascii="Arial" w:hAnsi="Arial" w:cs="Arial"/>
-          <w:b/>
-          <w:bCs/>
+      <w:r>
+        <w:rPr>
+          <w:rFonts w:ascii="Arial" w:hAnsi="Arial" w:cs="Arial"/>
+          <w:b/>
+          <w:bCs/>
+          <w:shd w:val="clear" w:color="auto" w:fill="FFFFFF"/>
+        </w:rPr>
+        <w:t xml:space="preserve"> </w:t>
+      </w:r>
+      <w:r>
+        <w:rPr>
+          <w:rFonts w:ascii="Arial" w:hAnsi="Arial" w:cs="Arial"/>
+          <w:shd w:val="clear" w:color="auto" w:fill="FFFFFF"/>
+        </w:rPr>
+        <w:t>This will occur whenever the “change p</w:t>
+      </w:r>
+      <w:r>
+        <w:rPr>
+          <w:rFonts w:ascii="Arial" w:hAnsi="Arial" w:cs="Arial"/>
+          <w:shd w:val="clear" w:color="auto" w:fill="FFFFFF"/>
+        </w:rPr>
+        <w:t>rofile picture</w:t>
+      </w:r>
+      <w:r>
+        <w:rPr>
+          <w:rFonts w:ascii="Arial" w:hAnsi="Arial" w:cs="Arial"/>
+          <w:shd w:val="clear" w:color="auto" w:fill="FFFFFF"/>
+        </w:rPr>
+        <w:t>” option is selected in the profile settings of an account</w:t>
+      </w:r>
+    </w:p>
+    <w:p>
+      <w:pPr>
+        <w:rPr>
+          <w:rFonts w:ascii="Arial" w:hAnsi="Arial" w:cs="Arial"/>
+          <w:b/>
+          <w:bCs/>
+          <w:shd w:val="clear" w:color="auto" w:fill="FFFFFF"/>
+        </w:rPr>
+      </w:pPr>
+    </w:p>
+    <w:p>
+      <w:pPr>
+        <w:rPr>
+          <w:rFonts w:ascii="Arial" w:hAnsi="Arial" w:cs="Arial"/>
           <w:shd w:val="clear" w:color="auto" w:fill="FFFFFF"/>
         </w:rPr>
       </w:pPr>
@@ -5371,13 +5836,48 @@
         </w:rPr>
         <w:t>Channel to actor:</w:t>
       </w:r>
-    </w:p>
-    <w:p>
-      <w:pPr>
-        <w:rPr>
-          <w:rFonts w:ascii="Arial" w:hAnsi="Arial" w:cs="Arial"/>
-          <w:b/>
-          <w:bCs/>
+      <w:r>
+        <w:rPr>
+          <w:rFonts w:ascii="Arial" w:hAnsi="Arial" w:cs="Arial"/>
+          <w:b/>
+          <w:bCs/>
+          <w:shd w:val="clear" w:color="auto" w:fill="FFFFFF"/>
+        </w:rPr>
+        <w:t xml:space="preserve"> </w:t>
+      </w:r>
+      <w:r>
+        <w:rPr>
+          <w:rFonts w:ascii="Arial" w:hAnsi="Arial" w:cs="Arial"/>
+          <w:shd w:val="clear" w:color="auto" w:fill="FFFFFF"/>
+        </w:rPr>
+        <w:t>The screen in the multiplayer platform window will change if the “</w:t>
+      </w:r>
+      <w:r>
+        <w:rPr>
+          <w:rFonts w:ascii="Arial" w:hAnsi="Arial" w:cs="Arial"/>
+          <w:shd w:val="clear" w:color="auto" w:fill="FFFFFF"/>
+        </w:rPr>
+        <w:t>change profile picture</w:t>
+      </w:r>
+      <w:r>
+        <w:rPr>
+          <w:rFonts w:ascii="Arial" w:hAnsi="Arial" w:cs="Arial"/>
+          <w:shd w:val="clear" w:color="auto" w:fill="FFFFFF"/>
+        </w:rPr>
+        <w:t>” button is clicked.</w:t>
+      </w:r>
+      <w:r>
+        <w:rPr>
+          <w:rFonts w:ascii="Arial" w:hAnsi="Arial" w:cs="Arial"/>
+          <w:shd w:val="clear" w:color="auto" w:fill="FFFFFF"/>
+        </w:rPr>
+        <w:t xml:space="preserve"> The profile picture icon will update once the new profile picture is selected</w:t>
+      </w:r>
+    </w:p>
+    <w:p>
+      <w:pPr>
+        <w:rPr>
+          <w:rFonts w:ascii="Arial" w:hAnsi="Arial" w:cs="Arial"/>
           <w:shd w:val="clear" w:color="auto" w:fill="FFFFFF"/>
         </w:rPr>
       </w:pPr>
@@ -5400,6 +5900,22 @@
         </w:rPr>
         <w:t>Secondary actors:</w:t>
       </w:r>
+      <w:r>
+        <w:rPr>
+          <w:rFonts w:ascii="Arial" w:hAnsi="Arial" w:cs="Arial"/>
+          <w:b/>
+          <w:bCs/>
+          <w:shd w:val="clear" w:color="auto" w:fill="FFFFFF"/>
+        </w:rPr>
+        <w:t xml:space="preserve"> </w:t>
+      </w:r>
+      <w:r>
+        <w:rPr>
+          <w:rFonts w:ascii="Arial" w:hAnsi="Arial" w:cs="Arial"/>
+          <w:shd w:val="clear" w:color="auto" w:fill="FFFFFF"/>
+        </w:rPr>
+        <w:t>N/a</w:t>
+      </w:r>
     </w:p>
     <w:p>
       <w:pPr>
@@ -5438,6 +5954,22 @@
         </w:rPr>
         <w:t>:</w:t>
       </w:r>
+      <w:r>
+        <w:rPr>
+          <w:rFonts w:ascii="Arial" w:hAnsi="Arial" w:cs="Arial"/>
+          <w:b/>
+          <w:bCs/>
+          <w:shd w:val="clear" w:color="auto" w:fill="FFFFFF"/>
+        </w:rPr>
+        <w:t xml:space="preserve"> </w:t>
+      </w:r>
+      <w:r>
+        <w:rPr>
+          <w:rFonts w:ascii="Arial" w:hAnsi="Arial" w:cs="Arial"/>
+          <w:shd w:val="clear" w:color="auto" w:fill="FFFFFF"/>
+        </w:rPr>
+        <w:t>N/a</w:t>
+      </w:r>
     </w:p>
     <w:p>
       <w:pPr>
@@ -5470,6 +6002,66 @@
     </w:p>
     <w:p>
       <w:pPr>
+        <w:pStyle w:val="ListParagraph"/>
+        <w:numPr>
+          <w:ilvl w:val="0"/>
+          <w:numId w:val="2"/>
+        </w:numPr>
+        <w:rPr>
+          <w:rFonts w:ascii="Arial" w:hAnsi="Arial" w:cs="Arial"/>
+          <w:b/>
+          <w:bCs/>
+          <w:shd w:val="clear" w:color="auto" w:fill="FFFFFF"/>
+        </w:rPr>
+      </w:pPr>
+      <w:r>
+        <w:rPr>
+          <w:rFonts w:ascii="Arial" w:hAnsi="Arial" w:cs="Arial"/>
+          <w:shd w:val="clear" w:color="auto" w:fill="FFFFFF"/>
+        </w:rPr>
+        <w:t xml:space="preserve">Should there be a size limit applied to selected </w:t>
+      </w:r>
+      <w:proofErr w:type="spellStart"/>
+      <w:r>
+        <w:rPr>
+          <w:rFonts w:ascii="Arial" w:hAnsi="Arial" w:cs="Arial"/>
+          <w:shd w:val="clear" w:color="auto" w:fill="FFFFFF"/>
+        </w:rPr>
+        <w:t>png</w:t>
+      </w:r>
+      <w:proofErr w:type="spellEnd"/>
+      <w:r>
+        <w:rPr>
+          <w:rFonts w:ascii="Arial" w:hAnsi="Arial" w:cs="Arial"/>
+          <w:shd w:val="clear" w:color="auto" w:fill="FFFFFF"/>
+        </w:rPr>
+        <w:t xml:space="preserve"> and jpeg files?</w:t>
+      </w:r>
+    </w:p>
+    <w:p>
+      <w:pPr>
+        <w:pStyle w:val="ListParagraph"/>
+        <w:numPr>
+          <w:ilvl w:val="0"/>
+          <w:numId w:val="2"/>
+        </w:numPr>
+        <w:rPr>
+          <w:rFonts w:ascii="Arial" w:hAnsi="Arial" w:cs="Arial"/>
+          <w:b/>
+          <w:bCs/>
+          <w:shd w:val="clear" w:color="auto" w:fill="FFFFFF"/>
+        </w:rPr>
+      </w:pPr>
+      <w:r>
+        <w:rPr>
+          <w:rFonts w:ascii="Arial" w:hAnsi="Arial" w:cs="Arial"/>
+          <w:shd w:val="clear" w:color="auto" w:fill="FFFFFF"/>
+        </w:rPr>
+        <w:t>Should there be a cooldown applied to the number of times a profile picture can be updated?</w:t>
+      </w:r>
+    </w:p>
+    <w:p>
+      <w:pPr>
         <w:rPr>
           <w:rFonts w:ascii="Arial" w:hAnsi="Arial" w:cs="Arial"/>
         </w:rPr>
@@ -5488,1399 +6080,6 @@
           <w:u w:val="single"/>
         </w:rPr>
         <w:t>Use case 6: Setting the status of an account</w:t>
-      </w:r>
-    </w:p>
-    <w:p>
-      <w:pPr>
-        <w:rPr>
-          <w:rFonts w:ascii="Arial" w:hAnsi="Arial" w:cs="Arial"/>
-          <w:u w:val="single"/>
-        </w:rPr>
-      </w:pPr>
-    </w:p>
-    <w:p>
-      <w:pPr>
-        <w:rPr>
-          <w:rFonts w:ascii="Arial" w:hAnsi="Arial" w:cs="Arial"/>
-          <w:b/>
-          <w:bCs/>
-          <w:shd w:val="clear" w:color="auto" w:fill="FFFFFF"/>
-        </w:rPr>
-      </w:pPr>
-      <w:r>
-        <w:rPr>
-          <w:rFonts w:ascii="Arial" w:hAnsi="Arial" w:cs="Arial"/>
-          <w:b/>
-          <w:bCs/>
-          <w:shd w:val="clear" w:color="auto" w:fill="FFFFFF"/>
-        </w:rPr>
-        <w:t>Iteration:</w:t>
-      </w:r>
-    </w:p>
-    <w:p>
-      <w:pPr>
-        <w:rPr>
-          <w:rFonts w:ascii="Arial" w:hAnsi="Arial" w:cs="Arial"/>
-          <w:b/>
-          <w:bCs/>
-          <w:shd w:val="clear" w:color="auto" w:fill="FFFFFF"/>
-        </w:rPr>
-      </w:pPr>
-    </w:p>
-    <w:p>
-      <w:pPr>
-        <w:rPr>
-          <w:rFonts w:ascii="Arial" w:hAnsi="Arial" w:cs="Arial"/>
-          <w:b/>
-          <w:bCs/>
-          <w:shd w:val="clear" w:color="auto" w:fill="FFFFFF"/>
-        </w:rPr>
-      </w:pPr>
-      <w:r>
-        <w:rPr>
-          <w:rFonts w:ascii="Arial" w:hAnsi="Arial" w:cs="Arial"/>
-          <w:b/>
-          <w:bCs/>
-          <w:shd w:val="clear" w:color="auto" w:fill="FFFFFF"/>
-        </w:rPr>
-        <w:t>Primary Actor:</w:t>
-      </w:r>
-    </w:p>
-    <w:p>
-      <w:pPr>
-        <w:rPr>
-          <w:rFonts w:ascii="Arial" w:hAnsi="Arial" w:cs="Arial"/>
-          <w:b/>
-          <w:bCs/>
-          <w:shd w:val="clear" w:color="auto" w:fill="FFFFFF"/>
-        </w:rPr>
-      </w:pPr>
-    </w:p>
-    <w:p>
-      <w:pPr>
-        <w:rPr>
-          <w:rFonts w:ascii="Arial" w:hAnsi="Arial" w:cs="Arial"/>
-          <w:b/>
-          <w:bCs/>
-          <w:shd w:val="clear" w:color="auto" w:fill="FFFFFF"/>
-        </w:rPr>
-      </w:pPr>
-      <w:r>
-        <w:rPr>
-          <w:rFonts w:ascii="Arial" w:hAnsi="Arial" w:cs="Arial"/>
-          <w:b/>
-          <w:bCs/>
-          <w:shd w:val="clear" w:color="auto" w:fill="FFFFFF"/>
-        </w:rPr>
-        <w:t>Goal in context:</w:t>
-      </w:r>
-    </w:p>
-    <w:p>
-      <w:pPr>
-        <w:rPr>
-          <w:rFonts w:ascii="Arial" w:hAnsi="Arial" w:cs="Arial"/>
-          <w:b/>
-          <w:bCs/>
-          <w:shd w:val="clear" w:color="auto" w:fill="FFFFFF"/>
-        </w:rPr>
-      </w:pPr>
-    </w:p>
-    <w:p>
-      <w:pPr>
-        <w:rPr>
-          <w:rFonts w:ascii="Arial" w:hAnsi="Arial" w:cs="Arial"/>
-          <w:b/>
-          <w:bCs/>
-          <w:shd w:val="clear" w:color="auto" w:fill="FFFFFF"/>
-        </w:rPr>
-      </w:pPr>
-      <w:r>
-        <w:rPr>
-          <w:rFonts w:ascii="Arial" w:hAnsi="Arial" w:cs="Arial"/>
-          <w:b/>
-          <w:bCs/>
-          <w:shd w:val="clear" w:color="auto" w:fill="FFFFFF"/>
-        </w:rPr>
-        <w:t>Preconditions:</w:t>
-      </w:r>
-    </w:p>
-    <w:p>
-      <w:pPr>
-        <w:rPr>
-          <w:rFonts w:ascii="Arial" w:hAnsi="Arial" w:cs="Arial"/>
-          <w:b/>
-          <w:bCs/>
-          <w:shd w:val="clear" w:color="auto" w:fill="FFFFFF"/>
-        </w:rPr>
-      </w:pPr>
-    </w:p>
-    <w:p>
-      <w:pPr>
-        <w:rPr>
-          <w:rFonts w:ascii="Arial" w:hAnsi="Arial" w:cs="Arial"/>
-          <w:b/>
-          <w:bCs/>
-          <w:shd w:val="clear" w:color="auto" w:fill="FFFFFF"/>
-        </w:rPr>
-      </w:pPr>
-      <w:r>
-        <w:rPr>
-          <w:rFonts w:ascii="Arial" w:hAnsi="Arial" w:cs="Arial"/>
-          <w:b/>
-          <w:bCs/>
-          <w:shd w:val="clear" w:color="auto" w:fill="FFFFFF"/>
-        </w:rPr>
-        <w:t>Trigger:</w:t>
-      </w:r>
-    </w:p>
-    <w:p>
-      <w:pPr>
-        <w:rPr>
-          <w:rFonts w:ascii="Arial" w:hAnsi="Arial" w:cs="Arial"/>
-          <w:b/>
-          <w:bCs/>
-          <w:shd w:val="clear" w:color="auto" w:fill="FFFFFF"/>
-        </w:rPr>
-      </w:pPr>
-    </w:p>
-    <w:p>
-      <w:pPr>
-        <w:rPr>
-          <w:rFonts w:ascii="Arial" w:hAnsi="Arial" w:cs="Arial"/>
-          <w:b/>
-          <w:bCs/>
-          <w:shd w:val="clear" w:color="auto" w:fill="FFFFFF"/>
-        </w:rPr>
-      </w:pPr>
-      <w:r>
-        <w:rPr>
-          <w:rFonts w:ascii="Arial" w:hAnsi="Arial" w:cs="Arial"/>
-          <w:b/>
-          <w:bCs/>
-          <w:shd w:val="clear" w:color="auto" w:fill="FFFFFF"/>
-        </w:rPr>
-        <w:t>Scenario:</w:t>
-      </w:r>
-    </w:p>
-    <w:p>
-      <w:pPr>
-        <w:rPr>
-          <w:rFonts w:ascii="Arial" w:hAnsi="Arial" w:cs="Arial"/>
-          <w:b/>
-          <w:bCs/>
-          <w:shd w:val="clear" w:color="auto" w:fill="FFFFFF"/>
-        </w:rPr>
-      </w:pPr>
-    </w:p>
-    <w:p>
-      <w:pPr>
-        <w:rPr>
-          <w:rFonts w:ascii="Arial" w:hAnsi="Arial" w:cs="Arial"/>
-          <w:b/>
-          <w:bCs/>
-          <w:shd w:val="clear" w:color="auto" w:fill="FFFFFF"/>
-        </w:rPr>
-      </w:pPr>
-      <w:r>
-        <w:rPr>
-          <w:rFonts w:ascii="Arial" w:hAnsi="Arial" w:cs="Arial"/>
-          <w:b/>
-          <w:bCs/>
-          <w:shd w:val="clear" w:color="auto" w:fill="FFFFFF"/>
-        </w:rPr>
-        <w:t>Post conditions:</w:t>
-      </w:r>
-    </w:p>
-    <w:p>
-      <w:pPr>
-        <w:rPr>
-          <w:rFonts w:ascii="Arial" w:hAnsi="Arial" w:cs="Arial"/>
-          <w:b/>
-          <w:bCs/>
-          <w:shd w:val="clear" w:color="auto" w:fill="FFFFFF"/>
-        </w:rPr>
-      </w:pPr>
-    </w:p>
-    <w:p>
-      <w:pPr>
-        <w:rPr>
-          <w:rFonts w:ascii="Arial" w:hAnsi="Arial" w:cs="Arial"/>
-          <w:b/>
-          <w:bCs/>
-          <w:shd w:val="clear" w:color="auto" w:fill="FFFFFF"/>
-        </w:rPr>
-      </w:pPr>
-      <w:r>
-        <w:rPr>
-          <w:rFonts w:ascii="Arial" w:hAnsi="Arial" w:cs="Arial"/>
-          <w:b/>
-          <w:bCs/>
-          <w:shd w:val="clear" w:color="auto" w:fill="FFFFFF"/>
-        </w:rPr>
-        <w:t>Exceptions:</w:t>
-      </w:r>
-    </w:p>
-    <w:p>
-      <w:pPr>
-        <w:rPr>
-          <w:rFonts w:ascii="Arial" w:hAnsi="Arial" w:cs="Arial"/>
-          <w:b/>
-          <w:bCs/>
-          <w:shd w:val="clear" w:color="auto" w:fill="FFFFFF"/>
-        </w:rPr>
-      </w:pPr>
-    </w:p>
-    <w:p>
-      <w:pPr>
-        <w:rPr>
-          <w:rFonts w:ascii="Arial" w:hAnsi="Arial" w:cs="Arial"/>
-          <w:b/>
-          <w:bCs/>
-          <w:shd w:val="clear" w:color="auto" w:fill="FFFFFF"/>
-        </w:rPr>
-      </w:pPr>
-      <w:r>
-        <w:rPr>
-          <w:rFonts w:ascii="Arial" w:hAnsi="Arial" w:cs="Arial"/>
-          <w:b/>
-          <w:bCs/>
-          <w:shd w:val="clear" w:color="auto" w:fill="FFFFFF"/>
-        </w:rPr>
-        <w:t>Priority:</w:t>
-      </w:r>
-    </w:p>
-    <w:p>
-      <w:pPr>
-        <w:rPr>
-          <w:rFonts w:ascii="Arial" w:hAnsi="Arial" w:cs="Arial"/>
-          <w:b/>
-          <w:bCs/>
-          <w:shd w:val="clear" w:color="auto" w:fill="FFFFFF"/>
-        </w:rPr>
-      </w:pPr>
-    </w:p>
-    <w:p>
-      <w:pPr>
-        <w:rPr>
-          <w:rFonts w:ascii="Arial" w:hAnsi="Arial" w:cs="Arial"/>
-          <w:b/>
-          <w:bCs/>
-          <w:shd w:val="clear" w:color="auto" w:fill="FFFFFF"/>
-        </w:rPr>
-      </w:pPr>
-      <w:r>
-        <w:rPr>
-          <w:rFonts w:ascii="Arial" w:hAnsi="Arial" w:cs="Arial"/>
-          <w:b/>
-          <w:bCs/>
-          <w:shd w:val="clear" w:color="auto" w:fill="FFFFFF"/>
-        </w:rPr>
-        <w:t>When available:</w:t>
-      </w:r>
-    </w:p>
-    <w:p>
-      <w:pPr>
-        <w:rPr>
-          <w:rFonts w:ascii="Arial" w:hAnsi="Arial" w:cs="Arial"/>
-          <w:b/>
-          <w:bCs/>
-          <w:shd w:val="clear" w:color="auto" w:fill="FFFFFF"/>
-        </w:rPr>
-      </w:pPr>
-    </w:p>
-    <w:p>
-      <w:pPr>
-        <w:rPr>
-          <w:rFonts w:ascii="Arial" w:hAnsi="Arial" w:cs="Arial"/>
-          <w:b/>
-          <w:bCs/>
-          <w:shd w:val="clear" w:color="auto" w:fill="FFFFFF"/>
-        </w:rPr>
-      </w:pPr>
-      <w:r>
-        <w:rPr>
-          <w:rFonts w:ascii="Arial" w:hAnsi="Arial" w:cs="Arial"/>
-          <w:b/>
-          <w:bCs/>
-          <w:shd w:val="clear" w:color="auto" w:fill="FFFFFF"/>
-        </w:rPr>
-        <w:t>Frequency of use:</w:t>
-      </w:r>
-    </w:p>
-    <w:p>
-      <w:pPr>
-        <w:rPr>
-          <w:rFonts w:ascii="Arial" w:hAnsi="Arial" w:cs="Arial"/>
-          <w:b/>
-          <w:bCs/>
-          <w:shd w:val="clear" w:color="auto" w:fill="FFFFFF"/>
-        </w:rPr>
-      </w:pPr>
-    </w:p>
-    <w:p>
-      <w:pPr>
-        <w:rPr>
-          <w:rFonts w:ascii="Arial" w:hAnsi="Arial" w:cs="Arial"/>
-          <w:b/>
-          <w:bCs/>
-          <w:shd w:val="clear" w:color="auto" w:fill="FFFFFF"/>
-        </w:rPr>
-      </w:pPr>
-      <w:r>
-        <w:rPr>
-          <w:rFonts w:ascii="Arial" w:hAnsi="Arial" w:cs="Arial"/>
-          <w:b/>
-          <w:bCs/>
-          <w:shd w:val="clear" w:color="auto" w:fill="FFFFFF"/>
-        </w:rPr>
-        <w:t>Channel to actor:</w:t>
-      </w:r>
-    </w:p>
-    <w:p>
-      <w:pPr>
-        <w:rPr>
-          <w:rFonts w:ascii="Arial" w:hAnsi="Arial" w:cs="Arial"/>
-          <w:b/>
-          <w:bCs/>
-          <w:shd w:val="clear" w:color="auto" w:fill="FFFFFF"/>
-        </w:rPr>
-      </w:pPr>
-    </w:p>
-    <w:p>
-      <w:pPr>
-        <w:rPr>
-          <w:rFonts w:ascii="Arial" w:hAnsi="Arial" w:cs="Arial"/>
-          <w:b/>
-          <w:bCs/>
-          <w:shd w:val="clear" w:color="auto" w:fill="FFFFFF"/>
-        </w:rPr>
-      </w:pPr>
-      <w:r>
-        <w:rPr>
-          <w:rFonts w:ascii="Arial" w:hAnsi="Arial" w:cs="Arial"/>
-          <w:b/>
-          <w:bCs/>
-          <w:shd w:val="clear" w:color="auto" w:fill="FFFFFF"/>
-        </w:rPr>
-        <w:t>Secondary actors:</w:t>
-      </w:r>
-    </w:p>
-    <w:p>
-      <w:pPr>
-        <w:rPr>
-          <w:rFonts w:ascii="Arial" w:hAnsi="Arial" w:cs="Arial"/>
-          <w:b/>
-          <w:bCs/>
-          <w:shd w:val="clear" w:color="auto" w:fill="FFFFFF"/>
-        </w:rPr>
-      </w:pPr>
-    </w:p>
-    <w:p>
-      <w:pPr>
-        <w:rPr>
-          <w:rFonts w:ascii="Arial" w:hAnsi="Arial" w:cs="Arial"/>
-          <w:b/>
-          <w:bCs/>
-          <w:shd w:val="clear" w:color="auto" w:fill="FFFFFF"/>
-        </w:rPr>
-      </w:pPr>
-      <w:r>
-        <w:rPr>
-          <w:rFonts w:ascii="Arial" w:hAnsi="Arial" w:cs="Arial"/>
-          <w:b/>
-          <w:bCs/>
-          <w:shd w:val="clear" w:color="auto" w:fill="FFFFFF"/>
-        </w:rPr>
-        <w:t>Channel to secondary actors</w:t>
-      </w:r>
-      <w:r>
-        <w:rPr>
-          <w:rFonts w:ascii="Arial" w:hAnsi="Arial" w:cs="Arial"/>
-          <w:b/>
-          <w:bCs/>
-          <w:shd w:val="clear" w:color="auto" w:fill="FFFFFF"/>
-        </w:rPr>
-        <w:t>:</w:t>
-      </w:r>
-    </w:p>
-    <w:p>
-      <w:pPr>
-        <w:rPr>
-          <w:rFonts w:ascii="Arial" w:hAnsi="Arial" w:cs="Arial"/>
-          <w:b/>
-          <w:bCs/>
-          <w:shd w:val="clear" w:color="auto" w:fill="FFFFFF"/>
-        </w:rPr>
-      </w:pPr>
-    </w:p>
-    <w:p>
-      <w:pPr>
-        <w:rPr>
-          <w:rFonts w:ascii="Arial" w:hAnsi="Arial" w:cs="Arial"/>
-          <w:b/>
-          <w:bCs/>
-          <w:shd w:val="clear" w:color="auto" w:fill="FFFFFF"/>
-        </w:rPr>
-      </w:pPr>
-      <w:r>
-        <w:rPr>
-          <w:rFonts w:ascii="Arial" w:hAnsi="Arial" w:cs="Arial"/>
-          <w:b/>
-          <w:bCs/>
-          <w:shd w:val="clear" w:color="auto" w:fill="FFFFFF"/>
-        </w:rPr>
-        <w:t>Open issues:</w:t>
-      </w:r>
-    </w:p>
-    <w:p>
-      <w:pPr>
-        <w:rPr>
-          <w:rFonts w:ascii="Arial" w:hAnsi="Arial" w:cs="Arial"/>
-        </w:rPr>
-      </w:pPr>
-    </w:p>
-    <w:p>
-      <w:pPr>
-        <w:rPr>
-          <w:rFonts w:ascii="Arial" w:hAnsi="Arial" w:cs="Arial"/>
-          <w:u w:val="single"/>
-        </w:rPr>
-      </w:pPr>
-      <w:r>
-        <w:rPr>
-          <w:rFonts w:ascii="Arial" w:hAnsi="Arial" w:cs="Arial"/>
-          <w:u w:val="single"/>
-        </w:rPr>
-        <w:t xml:space="preserve">Use case 7: Linking an existing email to your account </w:t>
-      </w:r>
-    </w:p>
-    <w:p>
-      <w:pPr>
-        <w:rPr>
-          <w:rFonts w:ascii="Arial" w:hAnsi="Arial" w:cs="Arial"/>
-          <w:u w:val="single"/>
-        </w:rPr>
-      </w:pPr>
-    </w:p>
-    <w:p>
-      <w:pPr>
-        <w:rPr>
-          <w:rFonts w:ascii="Arial" w:hAnsi="Arial" w:cs="Arial"/>
-          <w:b/>
-          <w:bCs/>
-          <w:shd w:val="clear" w:color="auto" w:fill="FFFFFF"/>
-        </w:rPr>
-      </w:pPr>
-      <w:r>
-        <w:rPr>
-          <w:rFonts w:ascii="Arial" w:hAnsi="Arial" w:cs="Arial"/>
-          <w:b/>
-          <w:bCs/>
-          <w:shd w:val="clear" w:color="auto" w:fill="FFFFFF"/>
-        </w:rPr>
-        <w:t>Iteration:</w:t>
-      </w:r>
-    </w:p>
-    <w:p>
-      <w:pPr>
-        <w:rPr>
-          <w:rFonts w:ascii="Arial" w:hAnsi="Arial" w:cs="Arial"/>
-          <w:b/>
-          <w:bCs/>
-          <w:shd w:val="clear" w:color="auto" w:fill="FFFFFF"/>
-        </w:rPr>
-      </w:pPr>
-    </w:p>
-    <w:p>
-      <w:pPr>
-        <w:rPr>
-          <w:rFonts w:ascii="Arial" w:hAnsi="Arial" w:cs="Arial"/>
-          <w:b/>
-          <w:bCs/>
-          <w:shd w:val="clear" w:color="auto" w:fill="FFFFFF"/>
-        </w:rPr>
-      </w:pPr>
-      <w:r>
-        <w:rPr>
-          <w:rFonts w:ascii="Arial" w:hAnsi="Arial" w:cs="Arial"/>
-          <w:b/>
-          <w:bCs/>
-          <w:shd w:val="clear" w:color="auto" w:fill="FFFFFF"/>
-        </w:rPr>
-        <w:t>Primary Actor:</w:t>
-      </w:r>
-    </w:p>
-    <w:p>
-      <w:pPr>
-        <w:rPr>
-          <w:rFonts w:ascii="Arial" w:hAnsi="Arial" w:cs="Arial"/>
-          <w:b/>
-          <w:bCs/>
-          <w:shd w:val="clear" w:color="auto" w:fill="FFFFFF"/>
-        </w:rPr>
-      </w:pPr>
-    </w:p>
-    <w:p>
-      <w:pPr>
-        <w:rPr>
-          <w:rFonts w:ascii="Arial" w:hAnsi="Arial" w:cs="Arial"/>
-          <w:b/>
-          <w:bCs/>
-          <w:shd w:val="clear" w:color="auto" w:fill="FFFFFF"/>
-        </w:rPr>
-      </w:pPr>
-      <w:r>
-        <w:rPr>
-          <w:rFonts w:ascii="Arial" w:hAnsi="Arial" w:cs="Arial"/>
-          <w:b/>
-          <w:bCs/>
-          <w:shd w:val="clear" w:color="auto" w:fill="FFFFFF"/>
-        </w:rPr>
-        <w:t>Goal in context:</w:t>
-      </w:r>
-    </w:p>
-    <w:p>
-      <w:pPr>
-        <w:rPr>
-          <w:rFonts w:ascii="Arial" w:hAnsi="Arial" w:cs="Arial"/>
-          <w:b/>
-          <w:bCs/>
-          <w:shd w:val="clear" w:color="auto" w:fill="FFFFFF"/>
-        </w:rPr>
-      </w:pPr>
-    </w:p>
-    <w:p>
-      <w:pPr>
-        <w:rPr>
-          <w:rFonts w:ascii="Arial" w:hAnsi="Arial" w:cs="Arial"/>
-          <w:b/>
-          <w:bCs/>
-          <w:shd w:val="clear" w:color="auto" w:fill="FFFFFF"/>
-        </w:rPr>
-      </w:pPr>
-      <w:r>
-        <w:rPr>
-          <w:rFonts w:ascii="Arial" w:hAnsi="Arial" w:cs="Arial"/>
-          <w:b/>
-          <w:bCs/>
-          <w:shd w:val="clear" w:color="auto" w:fill="FFFFFF"/>
-        </w:rPr>
-        <w:t>Preconditions:</w:t>
-      </w:r>
-    </w:p>
-    <w:p>
-      <w:pPr>
-        <w:rPr>
-          <w:rFonts w:ascii="Arial" w:hAnsi="Arial" w:cs="Arial"/>
-          <w:b/>
-          <w:bCs/>
-          <w:shd w:val="clear" w:color="auto" w:fill="FFFFFF"/>
-        </w:rPr>
-      </w:pPr>
-    </w:p>
-    <w:p>
-      <w:pPr>
-        <w:rPr>
-          <w:rFonts w:ascii="Arial" w:hAnsi="Arial" w:cs="Arial"/>
-          <w:b/>
-          <w:bCs/>
-          <w:shd w:val="clear" w:color="auto" w:fill="FFFFFF"/>
-        </w:rPr>
-      </w:pPr>
-      <w:r>
-        <w:rPr>
-          <w:rFonts w:ascii="Arial" w:hAnsi="Arial" w:cs="Arial"/>
-          <w:b/>
-          <w:bCs/>
-          <w:shd w:val="clear" w:color="auto" w:fill="FFFFFF"/>
-        </w:rPr>
-        <w:t>Trigger:</w:t>
-      </w:r>
-    </w:p>
-    <w:p>
-      <w:pPr>
-        <w:rPr>
-          <w:rFonts w:ascii="Arial" w:hAnsi="Arial" w:cs="Arial"/>
-          <w:b/>
-          <w:bCs/>
-          <w:shd w:val="clear" w:color="auto" w:fill="FFFFFF"/>
-        </w:rPr>
-      </w:pPr>
-    </w:p>
-    <w:p>
-      <w:pPr>
-        <w:rPr>
-          <w:rFonts w:ascii="Arial" w:hAnsi="Arial" w:cs="Arial"/>
-          <w:b/>
-          <w:bCs/>
-          <w:shd w:val="clear" w:color="auto" w:fill="FFFFFF"/>
-        </w:rPr>
-      </w:pPr>
-      <w:r>
-        <w:rPr>
-          <w:rFonts w:ascii="Arial" w:hAnsi="Arial" w:cs="Arial"/>
-          <w:b/>
-          <w:bCs/>
-          <w:shd w:val="clear" w:color="auto" w:fill="FFFFFF"/>
-        </w:rPr>
-        <w:lastRenderedPageBreak/>
-        <w:t>Scenario:</w:t>
-      </w:r>
-    </w:p>
-    <w:p>
-      <w:pPr>
-        <w:rPr>
-          <w:rFonts w:ascii="Arial" w:hAnsi="Arial" w:cs="Arial"/>
-          <w:b/>
-          <w:bCs/>
-          <w:shd w:val="clear" w:color="auto" w:fill="FFFFFF"/>
-        </w:rPr>
-      </w:pPr>
-    </w:p>
-    <w:p>
-      <w:pPr>
-        <w:rPr>
-          <w:rFonts w:ascii="Arial" w:hAnsi="Arial" w:cs="Arial"/>
-          <w:b/>
-          <w:bCs/>
-          <w:shd w:val="clear" w:color="auto" w:fill="FFFFFF"/>
-        </w:rPr>
-      </w:pPr>
-      <w:r>
-        <w:rPr>
-          <w:rFonts w:ascii="Arial" w:hAnsi="Arial" w:cs="Arial"/>
-          <w:b/>
-          <w:bCs/>
-          <w:shd w:val="clear" w:color="auto" w:fill="FFFFFF"/>
-        </w:rPr>
-        <w:t>Post conditions:</w:t>
-      </w:r>
-    </w:p>
-    <w:p>
-      <w:pPr>
-        <w:rPr>
-          <w:rFonts w:ascii="Arial" w:hAnsi="Arial" w:cs="Arial"/>
-          <w:b/>
-          <w:bCs/>
-          <w:shd w:val="clear" w:color="auto" w:fill="FFFFFF"/>
-        </w:rPr>
-      </w:pPr>
-    </w:p>
-    <w:p>
-      <w:pPr>
-        <w:rPr>
-          <w:rFonts w:ascii="Arial" w:hAnsi="Arial" w:cs="Arial"/>
-          <w:b/>
-          <w:bCs/>
-          <w:shd w:val="clear" w:color="auto" w:fill="FFFFFF"/>
-        </w:rPr>
-      </w:pPr>
-      <w:r>
-        <w:rPr>
-          <w:rFonts w:ascii="Arial" w:hAnsi="Arial" w:cs="Arial"/>
-          <w:b/>
-          <w:bCs/>
-          <w:shd w:val="clear" w:color="auto" w:fill="FFFFFF"/>
-        </w:rPr>
-        <w:t>Exceptions:</w:t>
-      </w:r>
-    </w:p>
-    <w:p>
-      <w:pPr>
-        <w:rPr>
-          <w:rFonts w:ascii="Arial" w:hAnsi="Arial" w:cs="Arial"/>
-          <w:b/>
-          <w:bCs/>
-          <w:shd w:val="clear" w:color="auto" w:fill="FFFFFF"/>
-        </w:rPr>
-      </w:pPr>
-    </w:p>
-    <w:p>
-      <w:pPr>
-        <w:rPr>
-          <w:rFonts w:ascii="Arial" w:hAnsi="Arial" w:cs="Arial"/>
-          <w:b/>
-          <w:bCs/>
-          <w:shd w:val="clear" w:color="auto" w:fill="FFFFFF"/>
-        </w:rPr>
-      </w:pPr>
-      <w:r>
-        <w:rPr>
-          <w:rFonts w:ascii="Arial" w:hAnsi="Arial" w:cs="Arial"/>
-          <w:b/>
-          <w:bCs/>
-          <w:shd w:val="clear" w:color="auto" w:fill="FFFFFF"/>
-        </w:rPr>
-        <w:t>Priority:</w:t>
-      </w:r>
-    </w:p>
-    <w:p>
-      <w:pPr>
-        <w:rPr>
-          <w:rFonts w:ascii="Arial" w:hAnsi="Arial" w:cs="Arial"/>
-          <w:b/>
-          <w:bCs/>
-          <w:shd w:val="clear" w:color="auto" w:fill="FFFFFF"/>
-        </w:rPr>
-      </w:pPr>
-    </w:p>
-    <w:p>
-      <w:pPr>
-        <w:rPr>
-          <w:rFonts w:ascii="Arial" w:hAnsi="Arial" w:cs="Arial"/>
-          <w:b/>
-          <w:bCs/>
-          <w:shd w:val="clear" w:color="auto" w:fill="FFFFFF"/>
-        </w:rPr>
-      </w:pPr>
-      <w:r>
-        <w:rPr>
-          <w:rFonts w:ascii="Arial" w:hAnsi="Arial" w:cs="Arial"/>
-          <w:b/>
-          <w:bCs/>
-          <w:shd w:val="clear" w:color="auto" w:fill="FFFFFF"/>
-        </w:rPr>
-        <w:t>When available:</w:t>
-      </w:r>
-    </w:p>
-    <w:p>
-      <w:pPr>
-        <w:rPr>
-          <w:rFonts w:ascii="Arial" w:hAnsi="Arial" w:cs="Arial"/>
-          <w:b/>
-          <w:bCs/>
-          <w:shd w:val="clear" w:color="auto" w:fill="FFFFFF"/>
-        </w:rPr>
-      </w:pPr>
-    </w:p>
-    <w:p>
-      <w:pPr>
-        <w:rPr>
-          <w:rFonts w:ascii="Arial" w:hAnsi="Arial" w:cs="Arial"/>
-          <w:b/>
-          <w:bCs/>
-          <w:shd w:val="clear" w:color="auto" w:fill="FFFFFF"/>
-        </w:rPr>
-      </w:pPr>
-      <w:r>
-        <w:rPr>
-          <w:rFonts w:ascii="Arial" w:hAnsi="Arial" w:cs="Arial"/>
-          <w:b/>
-          <w:bCs/>
-          <w:shd w:val="clear" w:color="auto" w:fill="FFFFFF"/>
-        </w:rPr>
-        <w:t>Frequency of use:</w:t>
-      </w:r>
-    </w:p>
-    <w:p>
-      <w:pPr>
-        <w:rPr>
-          <w:rFonts w:ascii="Arial" w:hAnsi="Arial" w:cs="Arial"/>
-          <w:b/>
-          <w:bCs/>
-          <w:shd w:val="clear" w:color="auto" w:fill="FFFFFF"/>
-        </w:rPr>
-      </w:pPr>
-    </w:p>
-    <w:p>
-      <w:pPr>
-        <w:rPr>
-          <w:rFonts w:ascii="Arial" w:hAnsi="Arial" w:cs="Arial"/>
-          <w:b/>
-          <w:bCs/>
-          <w:shd w:val="clear" w:color="auto" w:fill="FFFFFF"/>
-        </w:rPr>
-      </w:pPr>
-      <w:r>
-        <w:rPr>
-          <w:rFonts w:ascii="Arial" w:hAnsi="Arial" w:cs="Arial"/>
-          <w:b/>
-          <w:bCs/>
-          <w:shd w:val="clear" w:color="auto" w:fill="FFFFFF"/>
-        </w:rPr>
-        <w:t>Channel to actor:</w:t>
-      </w:r>
-    </w:p>
-    <w:p>
-      <w:pPr>
-        <w:rPr>
-          <w:rFonts w:ascii="Arial" w:hAnsi="Arial" w:cs="Arial"/>
-          <w:b/>
-          <w:bCs/>
-          <w:shd w:val="clear" w:color="auto" w:fill="FFFFFF"/>
-        </w:rPr>
-      </w:pPr>
-    </w:p>
-    <w:p>
-      <w:pPr>
-        <w:rPr>
-          <w:rFonts w:ascii="Arial" w:hAnsi="Arial" w:cs="Arial"/>
-          <w:b/>
-          <w:bCs/>
-          <w:shd w:val="clear" w:color="auto" w:fill="FFFFFF"/>
-        </w:rPr>
-      </w:pPr>
-      <w:r>
-        <w:rPr>
-          <w:rFonts w:ascii="Arial" w:hAnsi="Arial" w:cs="Arial"/>
-          <w:b/>
-          <w:bCs/>
-          <w:shd w:val="clear" w:color="auto" w:fill="FFFFFF"/>
-        </w:rPr>
-        <w:t>Secondary actors:</w:t>
-      </w:r>
-    </w:p>
-    <w:p>
-      <w:pPr>
-        <w:rPr>
-          <w:rFonts w:ascii="Arial" w:hAnsi="Arial" w:cs="Arial"/>
-          <w:b/>
-          <w:bCs/>
-          <w:shd w:val="clear" w:color="auto" w:fill="FFFFFF"/>
-        </w:rPr>
-      </w:pPr>
-    </w:p>
-    <w:p>
-      <w:pPr>
-        <w:rPr>
-          <w:rFonts w:ascii="Arial" w:hAnsi="Arial" w:cs="Arial"/>
-          <w:b/>
-          <w:bCs/>
-          <w:shd w:val="clear" w:color="auto" w:fill="FFFFFF"/>
-        </w:rPr>
-      </w:pPr>
-      <w:r>
-        <w:rPr>
-          <w:rFonts w:ascii="Arial" w:hAnsi="Arial" w:cs="Arial"/>
-          <w:b/>
-          <w:bCs/>
-          <w:shd w:val="clear" w:color="auto" w:fill="FFFFFF"/>
-        </w:rPr>
-        <w:t>Channel to secondary actors</w:t>
-      </w:r>
-      <w:r>
-        <w:rPr>
-          <w:rFonts w:ascii="Arial" w:hAnsi="Arial" w:cs="Arial"/>
-          <w:b/>
-          <w:bCs/>
-          <w:shd w:val="clear" w:color="auto" w:fill="FFFFFF"/>
-        </w:rPr>
-        <w:t>:</w:t>
-      </w:r>
-    </w:p>
-    <w:p>
-      <w:pPr>
-        <w:rPr>
-          <w:rFonts w:ascii="Arial" w:hAnsi="Arial" w:cs="Arial"/>
-          <w:b/>
-          <w:bCs/>
-          <w:shd w:val="clear" w:color="auto" w:fill="FFFFFF"/>
-        </w:rPr>
-      </w:pPr>
-    </w:p>
-    <w:p>
-      <w:pPr>
-        <w:rPr>
-          <w:rFonts w:ascii="Arial" w:hAnsi="Arial" w:cs="Arial"/>
-          <w:b/>
-          <w:bCs/>
-          <w:shd w:val="clear" w:color="auto" w:fill="FFFFFF"/>
-        </w:rPr>
-      </w:pPr>
-      <w:r>
-        <w:rPr>
-          <w:rFonts w:ascii="Arial" w:hAnsi="Arial" w:cs="Arial"/>
-          <w:b/>
-          <w:bCs/>
-          <w:shd w:val="clear" w:color="auto" w:fill="FFFFFF"/>
-        </w:rPr>
-        <w:t>Open issues:</w:t>
-      </w:r>
-    </w:p>
-    <w:p>
-      <w:pPr>
-        <w:rPr>
-          <w:rFonts w:ascii="Arial" w:hAnsi="Arial" w:cs="Arial"/>
-        </w:rPr>
-      </w:pPr>
-    </w:p>
-    <w:p>
-      <w:pPr>
-        <w:rPr>
-          <w:rFonts w:ascii="Arial" w:hAnsi="Arial" w:cs="Arial"/>
-          <w:u w:val="single"/>
-        </w:rPr>
-      </w:pPr>
-      <w:r>
-        <w:rPr>
-          <w:rFonts w:ascii="Arial" w:hAnsi="Arial" w:cs="Arial"/>
-          <w:u w:val="single"/>
-        </w:rPr>
-        <w:t>Use case 8: Linking an existing phone number to your account</w:t>
-      </w:r>
-    </w:p>
-    <w:p>
-      <w:pPr>
-        <w:rPr>
-          <w:rFonts w:ascii="Arial" w:hAnsi="Arial" w:cs="Arial"/>
-          <w:u w:val="single"/>
-        </w:rPr>
-      </w:pPr>
-    </w:p>
-    <w:p>
-      <w:pPr>
-        <w:rPr>
-          <w:rFonts w:ascii="Arial" w:hAnsi="Arial" w:cs="Arial"/>
-          <w:b/>
-          <w:bCs/>
-          <w:shd w:val="clear" w:color="auto" w:fill="FFFFFF"/>
-        </w:rPr>
-      </w:pPr>
-      <w:r>
-        <w:rPr>
-          <w:rFonts w:ascii="Arial" w:hAnsi="Arial" w:cs="Arial"/>
-          <w:b/>
-          <w:bCs/>
-          <w:shd w:val="clear" w:color="auto" w:fill="FFFFFF"/>
-        </w:rPr>
-        <w:t>Iteration:</w:t>
-      </w:r>
-    </w:p>
-    <w:p>
-      <w:pPr>
-        <w:rPr>
-          <w:rFonts w:ascii="Arial" w:hAnsi="Arial" w:cs="Arial"/>
-          <w:b/>
-          <w:bCs/>
-          <w:shd w:val="clear" w:color="auto" w:fill="FFFFFF"/>
-        </w:rPr>
-      </w:pPr>
-    </w:p>
-    <w:p>
-      <w:pPr>
-        <w:rPr>
-          <w:rFonts w:ascii="Arial" w:hAnsi="Arial" w:cs="Arial"/>
-          <w:b/>
-          <w:bCs/>
-          <w:shd w:val="clear" w:color="auto" w:fill="FFFFFF"/>
-        </w:rPr>
-      </w:pPr>
-      <w:r>
-        <w:rPr>
-          <w:rFonts w:ascii="Arial" w:hAnsi="Arial" w:cs="Arial"/>
-          <w:b/>
-          <w:bCs/>
-          <w:shd w:val="clear" w:color="auto" w:fill="FFFFFF"/>
-        </w:rPr>
-        <w:t>Primary Actor:</w:t>
-      </w:r>
-    </w:p>
-    <w:p>
-      <w:pPr>
-        <w:rPr>
-          <w:rFonts w:ascii="Arial" w:hAnsi="Arial" w:cs="Arial"/>
-          <w:b/>
-          <w:bCs/>
-          <w:shd w:val="clear" w:color="auto" w:fill="FFFFFF"/>
-        </w:rPr>
-      </w:pPr>
-    </w:p>
-    <w:p>
-      <w:pPr>
-        <w:rPr>
-          <w:rFonts w:ascii="Arial" w:hAnsi="Arial" w:cs="Arial"/>
-          <w:b/>
-          <w:bCs/>
-          <w:shd w:val="clear" w:color="auto" w:fill="FFFFFF"/>
-        </w:rPr>
-      </w:pPr>
-      <w:r>
-        <w:rPr>
-          <w:rFonts w:ascii="Arial" w:hAnsi="Arial" w:cs="Arial"/>
-          <w:b/>
-          <w:bCs/>
-          <w:shd w:val="clear" w:color="auto" w:fill="FFFFFF"/>
-        </w:rPr>
-        <w:t>Goal in context:</w:t>
-      </w:r>
-    </w:p>
-    <w:p>
-      <w:pPr>
-        <w:rPr>
-          <w:rFonts w:ascii="Arial" w:hAnsi="Arial" w:cs="Arial"/>
-          <w:b/>
-          <w:bCs/>
-          <w:shd w:val="clear" w:color="auto" w:fill="FFFFFF"/>
-        </w:rPr>
-      </w:pPr>
-    </w:p>
-    <w:p>
-      <w:pPr>
-        <w:rPr>
-          <w:rFonts w:ascii="Arial" w:hAnsi="Arial" w:cs="Arial"/>
-          <w:b/>
-          <w:bCs/>
-          <w:shd w:val="clear" w:color="auto" w:fill="FFFFFF"/>
-        </w:rPr>
-      </w:pPr>
-      <w:r>
-        <w:rPr>
-          <w:rFonts w:ascii="Arial" w:hAnsi="Arial" w:cs="Arial"/>
-          <w:b/>
-          <w:bCs/>
-          <w:shd w:val="clear" w:color="auto" w:fill="FFFFFF"/>
-        </w:rPr>
-        <w:t>Preconditions:</w:t>
-      </w:r>
-    </w:p>
-    <w:p>
-      <w:pPr>
-        <w:rPr>
-          <w:rFonts w:ascii="Arial" w:hAnsi="Arial" w:cs="Arial"/>
-          <w:b/>
-          <w:bCs/>
-          <w:shd w:val="clear" w:color="auto" w:fill="FFFFFF"/>
-        </w:rPr>
-      </w:pPr>
-    </w:p>
-    <w:p>
-      <w:pPr>
-        <w:rPr>
-          <w:rFonts w:ascii="Arial" w:hAnsi="Arial" w:cs="Arial"/>
-          <w:b/>
-          <w:bCs/>
-          <w:shd w:val="clear" w:color="auto" w:fill="FFFFFF"/>
-        </w:rPr>
-      </w:pPr>
-      <w:r>
-        <w:rPr>
-          <w:rFonts w:ascii="Arial" w:hAnsi="Arial" w:cs="Arial"/>
-          <w:b/>
-          <w:bCs/>
-          <w:shd w:val="clear" w:color="auto" w:fill="FFFFFF"/>
-        </w:rPr>
-        <w:t>Trigger:</w:t>
-      </w:r>
-    </w:p>
-    <w:p>
-      <w:pPr>
-        <w:rPr>
-          <w:rFonts w:ascii="Arial" w:hAnsi="Arial" w:cs="Arial"/>
-          <w:b/>
-          <w:bCs/>
-          <w:shd w:val="clear" w:color="auto" w:fill="FFFFFF"/>
-        </w:rPr>
-      </w:pPr>
-    </w:p>
-    <w:p>
-      <w:pPr>
-        <w:rPr>
-          <w:rFonts w:ascii="Arial" w:hAnsi="Arial" w:cs="Arial"/>
-          <w:b/>
-          <w:bCs/>
-          <w:shd w:val="clear" w:color="auto" w:fill="FFFFFF"/>
-        </w:rPr>
-      </w:pPr>
-      <w:r>
-        <w:rPr>
-          <w:rFonts w:ascii="Arial" w:hAnsi="Arial" w:cs="Arial"/>
-          <w:b/>
-          <w:bCs/>
-          <w:shd w:val="clear" w:color="auto" w:fill="FFFFFF"/>
-        </w:rPr>
-        <w:t>Scenario:</w:t>
-      </w:r>
-    </w:p>
-    <w:p>
-      <w:pPr>
-        <w:rPr>
-          <w:rFonts w:ascii="Arial" w:hAnsi="Arial" w:cs="Arial"/>
-          <w:b/>
-          <w:bCs/>
-          <w:shd w:val="clear" w:color="auto" w:fill="FFFFFF"/>
-        </w:rPr>
-      </w:pPr>
-    </w:p>
-    <w:p>
-      <w:pPr>
-        <w:rPr>
-          <w:rFonts w:ascii="Arial" w:hAnsi="Arial" w:cs="Arial"/>
-          <w:b/>
-          <w:bCs/>
-          <w:shd w:val="clear" w:color="auto" w:fill="FFFFFF"/>
-        </w:rPr>
-      </w:pPr>
-      <w:r>
-        <w:rPr>
-          <w:rFonts w:ascii="Arial" w:hAnsi="Arial" w:cs="Arial"/>
-          <w:b/>
-          <w:bCs/>
-          <w:shd w:val="clear" w:color="auto" w:fill="FFFFFF"/>
-        </w:rPr>
-        <w:t>Post conditions:</w:t>
-      </w:r>
-    </w:p>
-    <w:p>
-      <w:pPr>
-        <w:rPr>
-          <w:rFonts w:ascii="Arial" w:hAnsi="Arial" w:cs="Arial"/>
-          <w:b/>
-          <w:bCs/>
-          <w:shd w:val="clear" w:color="auto" w:fill="FFFFFF"/>
-        </w:rPr>
-      </w:pPr>
-    </w:p>
-    <w:p>
-      <w:pPr>
-        <w:rPr>
-          <w:rFonts w:ascii="Arial" w:hAnsi="Arial" w:cs="Arial"/>
-          <w:b/>
-          <w:bCs/>
-          <w:shd w:val="clear" w:color="auto" w:fill="FFFFFF"/>
-        </w:rPr>
-      </w:pPr>
-      <w:r>
-        <w:rPr>
-          <w:rFonts w:ascii="Arial" w:hAnsi="Arial" w:cs="Arial"/>
-          <w:b/>
-          <w:bCs/>
-          <w:shd w:val="clear" w:color="auto" w:fill="FFFFFF"/>
-        </w:rPr>
-        <w:t>Exceptions:</w:t>
-      </w:r>
-    </w:p>
-    <w:p>
-      <w:pPr>
-        <w:rPr>
-          <w:rFonts w:ascii="Arial" w:hAnsi="Arial" w:cs="Arial"/>
-          <w:b/>
-          <w:bCs/>
-          <w:shd w:val="clear" w:color="auto" w:fill="FFFFFF"/>
-        </w:rPr>
-      </w:pPr>
-    </w:p>
-    <w:p>
-      <w:pPr>
-        <w:rPr>
-          <w:rFonts w:ascii="Arial" w:hAnsi="Arial" w:cs="Arial"/>
-          <w:b/>
-          <w:bCs/>
-          <w:shd w:val="clear" w:color="auto" w:fill="FFFFFF"/>
-        </w:rPr>
-      </w:pPr>
-      <w:r>
-        <w:rPr>
-          <w:rFonts w:ascii="Arial" w:hAnsi="Arial" w:cs="Arial"/>
-          <w:b/>
-          <w:bCs/>
-          <w:shd w:val="clear" w:color="auto" w:fill="FFFFFF"/>
-        </w:rPr>
-        <w:t>Priority:</w:t>
-      </w:r>
-    </w:p>
-    <w:p>
-      <w:pPr>
-        <w:rPr>
-          <w:rFonts w:ascii="Arial" w:hAnsi="Arial" w:cs="Arial"/>
-          <w:b/>
-          <w:bCs/>
-          <w:shd w:val="clear" w:color="auto" w:fill="FFFFFF"/>
-        </w:rPr>
-      </w:pPr>
-    </w:p>
-    <w:p>
-      <w:pPr>
-        <w:rPr>
-          <w:rFonts w:ascii="Arial" w:hAnsi="Arial" w:cs="Arial"/>
-          <w:b/>
-          <w:bCs/>
-          <w:shd w:val="clear" w:color="auto" w:fill="FFFFFF"/>
-        </w:rPr>
-      </w:pPr>
-      <w:r>
-        <w:rPr>
-          <w:rFonts w:ascii="Arial" w:hAnsi="Arial" w:cs="Arial"/>
-          <w:b/>
-          <w:bCs/>
-          <w:shd w:val="clear" w:color="auto" w:fill="FFFFFF"/>
-        </w:rPr>
-        <w:t>When available:</w:t>
-      </w:r>
-    </w:p>
-    <w:p>
-      <w:pPr>
-        <w:rPr>
-          <w:rFonts w:ascii="Arial" w:hAnsi="Arial" w:cs="Arial"/>
-          <w:b/>
-          <w:bCs/>
-          <w:shd w:val="clear" w:color="auto" w:fill="FFFFFF"/>
-        </w:rPr>
-      </w:pPr>
-    </w:p>
-    <w:p>
-      <w:pPr>
-        <w:rPr>
-          <w:rFonts w:ascii="Arial" w:hAnsi="Arial" w:cs="Arial"/>
-          <w:b/>
-          <w:bCs/>
-          <w:shd w:val="clear" w:color="auto" w:fill="FFFFFF"/>
-        </w:rPr>
-      </w:pPr>
-      <w:r>
-        <w:rPr>
-          <w:rFonts w:ascii="Arial" w:hAnsi="Arial" w:cs="Arial"/>
-          <w:b/>
-          <w:bCs/>
-          <w:shd w:val="clear" w:color="auto" w:fill="FFFFFF"/>
-        </w:rPr>
-        <w:t>Frequency of use:</w:t>
-      </w:r>
-    </w:p>
-    <w:p>
-      <w:pPr>
-        <w:rPr>
-          <w:rFonts w:ascii="Arial" w:hAnsi="Arial" w:cs="Arial"/>
-          <w:b/>
-          <w:bCs/>
-          <w:shd w:val="clear" w:color="auto" w:fill="FFFFFF"/>
-        </w:rPr>
-      </w:pPr>
-    </w:p>
-    <w:p>
-      <w:pPr>
-        <w:rPr>
-          <w:rFonts w:ascii="Arial" w:hAnsi="Arial" w:cs="Arial"/>
-          <w:b/>
-          <w:bCs/>
-          <w:shd w:val="clear" w:color="auto" w:fill="FFFFFF"/>
-        </w:rPr>
-      </w:pPr>
-      <w:r>
-        <w:rPr>
-          <w:rFonts w:ascii="Arial" w:hAnsi="Arial" w:cs="Arial"/>
-          <w:b/>
-          <w:bCs/>
-          <w:shd w:val="clear" w:color="auto" w:fill="FFFFFF"/>
-        </w:rPr>
-        <w:t>Channel to actor:</w:t>
-      </w:r>
-    </w:p>
-    <w:p>
-      <w:pPr>
-        <w:rPr>
-          <w:rFonts w:ascii="Arial" w:hAnsi="Arial" w:cs="Arial"/>
-          <w:b/>
-          <w:bCs/>
-          <w:shd w:val="clear" w:color="auto" w:fill="FFFFFF"/>
-        </w:rPr>
-      </w:pPr>
-    </w:p>
-    <w:p>
-      <w:pPr>
-        <w:rPr>
-          <w:rFonts w:ascii="Arial" w:hAnsi="Arial" w:cs="Arial"/>
-          <w:b/>
-          <w:bCs/>
-          <w:shd w:val="clear" w:color="auto" w:fill="FFFFFF"/>
-        </w:rPr>
-      </w:pPr>
-      <w:r>
-        <w:rPr>
-          <w:rFonts w:ascii="Arial" w:hAnsi="Arial" w:cs="Arial"/>
-          <w:b/>
-          <w:bCs/>
-          <w:shd w:val="clear" w:color="auto" w:fill="FFFFFF"/>
-        </w:rPr>
-        <w:t>Secondary actors:</w:t>
-      </w:r>
-    </w:p>
-    <w:p>
-      <w:pPr>
-        <w:rPr>
-          <w:rFonts w:ascii="Arial" w:hAnsi="Arial" w:cs="Arial"/>
-          <w:b/>
-          <w:bCs/>
-          <w:shd w:val="clear" w:color="auto" w:fill="FFFFFF"/>
-        </w:rPr>
-      </w:pPr>
-    </w:p>
-    <w:p>
-      <w:pPr>
-        <w:rPr>
-          <w:rFonts w:ascii="Arial" w:hAnsi="Arial" w:cs="Arial"/>
-          <w:b/>
-          <w:bCs/>
-          <w:shd w:val="clear" w:color="auto" w:fill="FFFFFF"/>
-        </w:rPr>
-      </w:pPr>
-      <w:r>
-        <w:rPr>
-          <w:rFonts w:ascii="Arial" w:hAnsi="Arial" w:cs="Arial"/>
-          <w:b/>
-          <w:bCs/>
-          <w:shd w:val="clear" w:color="auto" w:fill="FFFFFF"/>
-        </w:rPr>
-        <w:t>Channel to secondary actors</w:t>
-      </w:r>
-      <w:r>
-        <w:rPr>
-          <w:rFonts w:ascii="Arial" w:hAnsi="Arial" w:cs="Arial"/>
-          <w:b/>
-          <w:bCs/>
-          <w:shd w:val="clear" w:color="auto" w:fill="FFFFFF"/>
-        </w:rPr>
-        <w:t>:</w:t>
-      </w:r>
-    </w:p>
-    <w:p>
-      <w:pPr>
-        <w:rPr>
-          <w:rFonts w:ascii="Arial" w:hAnsi="Arial" w:cs="Arial"/>
-          <w:b/>
-          <w:bCs/>
-          <w:shd w:val="clear" w:color="auto" w:fill="FFFFFF"/>
-        </w:rPr>
-      </w:pPr>
-    </w:p>
-    <w:p>
-      <w:pPr>
-        <w:rPr>
-          <w:rFonts w:ascii="Arial" w:hAnsi="Arial" w:cs="Arial"/>
-          <w:b/>
-          <w:bCs/>
-          <w:shd w:val="clear" w:color="auto" w:fill="FFFFFF"/>
-        </w:rPr>
-      </w:pPr>
-      <w:r>
-        <w:rPr>
-          <w:rFonts w:ascii="Arial" w:hAnsi="Arial" w:cs="Arial"/>
-          <w:b/>
-          <w:bCs/>
-          <w:shd w:val="clear" w:color="auto" w:fill="FFFFFF"/>
-        </w:rPr>
-        <w:t>Open issues:</w:t>
-      </w:r>
-    </w:p>
-    <w:p>
-      <w:pPr>
-        <w:rPr>
-          <w:rFonts w:ascii="Arial" w:hAnsi="Arial" w:cs="Arial"/>
-        </w:rPr>
-      </w:pPr>
-    </w:p>
-    <w:p>
-      <w:pPr>
-        <w:rPr>
-          <w:rFonts w:ascii="Arial" w:hAnsi="Arial" w:cs="Arial"/>
-          <w:u w:val="single"/>
-        </w:rPr>
-      </w:pPr>
-      <w:r>
-        <w:rPr>
-          <w:rFonts w:ascii="Arial" w:hAnsi="Arial" w:cs="Arial"/>
-          <w:u w:val="single"/>
-        </w:rPr>
-        <w:t>Use case 9: Setting up 2FA on your account</w:t>
       </w:r>
     </w:p>
     <w:p>
@@ -7345,7 +6544,7 @@
           <w:rFonts w:ascii="Arial" w:hAnsi="Arial" w:cs="Arial"/>
           <w:u w:val="single"/>
         </w:rPr>
-        <w:t xml:space="preserve">Use case 10: Viewing your account profile </w:t>
+        <w:t xml:space="preserve">Use case 7: Linking an existing email to your account </w:t>
       </w:r>
     </w:p>
     <w:p>
@@ -7810,7 +7009,7 @@
           <w:rFonts w:ascii="Arial" w:hAnsi="Arial" w:cs="Arial"/>
           <w:u w:val="single"/>
         </w:rPr>
-        <w:t>Use case 11: Sending a friend request to another account</w:t>
+        <w:t>Use case 8: Linking an existing phone number to your account</w:t>
       </w:r>
     </w:p>
     <w:p>
@@ -8274,7 +7473,7 @@
           <w:rFonts w:ascii="Arial" w:hAnsi="Arial" w:cs="Arial"/>
           <w:u w:val="single"/>
         </w:rPr>
-        <w:t xml:space="preserve">Use case 12: Unfriending an account </w:t>
+        <w:t>Use case 9: Setting up 2FA on your account</w:t>
       </w:r>
     </w:p>
     <w:p>
@@ -8739,7 +7938,7 @@
           <w:rFonts w:ascii="Arial" w:hAnsi="Arial" w:cs="Arial"/>
           <w:u w:val="single"/>
         </w:rPr>
-        <w:t>Use case 13: Viewing your friend’s profile</w:t>
+        <w:t xml:space="preserve">Use case 10: Viewing your account profile </w:t>
       </w:r>
     </w:p>
     <w:p>
@@ -9203,7 +8402,7 @@
           <w:rFonts w:ascii="Arial" w:hAnsi="Arial" w:cs="Arial"/>
           <w:u w:val="single"/>
         </w:rPr>
-        <w:t>Use case 14: Blocking an account from interacting with your account</w:t>
+        <w:t>Use case 11: Sending a friend request to another account</w:t>
       </w:r>
     </w:p>
     <w:p>
@@ -9668,7 +8867,7 @@
           <w:rFonts w:ascii="Arial" w:hAnsi="Arial" w:cs="Arial"/>
           <w:u w:val="single"/>
         </w:rPr>
-        <w:t>Use case 15: Logging out of an account</w:t>
+        <w:t xml:space="preserve">Use case 12: Unfriending an account </w:t>
       </w:r>
     </w:p>
     <w:p>
@@ -10133,7 +9332,7 @@
           <w:rFonts w:ascii="Arial" w:hAnsi="Arial" w:cs="Arial"/>
           <w:u w:val="single"/>
         </w:rPr>
-        <w:t>Use case 16: Viewing the leaderboard of a game</w:t>
+        <w:t>Use case 13: Viewing your friend’s profile</w:t>
       </w:r>
     </w:p>
     <w:p>
@@ -10597,7 +9796,7 @@
           <w:rFonts w:ascii="Arial" w:hAnsi="Arial" w:cs="Arial"/>
           <w:u w:val="single"/>
         </w:rPr>
-        <w:t>Use case 17: Viewing your rank in a game</w:t>
+        <w:t>Use case 14: Blocking an account from interacting with your account</w:t>
       </w:r>
     </w:p>
     <w:p>
@@ -11062,7 +10261,7 @@
           <w:rFonts w:ascii="Arial" w:hAnsi="Arial" w:cs="Arial"/>
           <w:u w:val="single"/>
         </w:rPr>
-        <w:t>Use case 18: Viewing your match history in a game</w:t>
+        <w:t>Use case 15: Logging out of an account</w:t>
       </w:r>
     </w:p>
     <w:p>
@@ -11466,6 +10665,964 @@
           <w:bCs/>
           <w:shd w:val="clear" w:color="auto" w:fill="FFFFFF"/>
         </w:rPr>
+        <w:t>Channel to secondary actors</w:t>
+      </w:r>
+      <w:r>
+        <w:rPr>
+          <w:rFonts w:ascii="Arial" w:hAnsi="Arial" w:cs="Arial"/>
+          <w:b/>
+          <w:bCs/>
+          <w:shd w:val="clear" w:color="auto" w:fill="FFFFFF"/>
+        </w:rPr>
+        <w:t>:</w:t>
+      </w:r>
+    </w:p>
+    <w:p>
+      <w:pPr>
+        <w:rPr>
+          <w:rFonts w:ascii="Arial" w:hAnsi="Arial" w:cs="Arial"/>
+          <w:b/>
+          <w:bCs/>
+          <w:shd w:val="clear" w:color="auto" w:fill="FFFFFF"/>
+        </w:rPr>
+      </w:pPr>
+    </w:p>
+    <w:p>
+      <w:pPr>
+        <w:rPr>
+          <w:rFonts w:ascii="Arial" w:hAnsi="Arial" w:cs="Arial"/>
+          <w:b/>
+          <w:bCs/>
+          <w:shd w:val="clear" w:color="auto" w:fill="FFFFFF"/>
+        </w:rPr>
+      </w:pPr>
+      <w:r>
+        <w:rPr>
+          <w:rFonts w:ascii="Arial" w:hAnsi="Arial" w:cs="Arial"/>
+          <w:b/>
+          <w:bCs/>
+          <w:shd w:val="clear" w:color="auto" w:fill="FFFFFF"/>
+        </w:rPr>
+        <w:t>Open issues:</w:t>
+      </w:r>
+    </w:p>
+    <w:p>
+      <w:pPr>
+        <w:rPr>
+          <w:rFonts w:ascii="Arial" w:hAnsi="Arial" w:cs="Arial"/>
+        </w:rPr>
+      </w:pPr>
+    </w:p>
+    <w:p>
+      <w:pPr>
+        <w:rPr>
+          <w:rFonts w:ascii="Arial" w:hAnsi="Arial" w:cs="Arial"/>
+          <w:u w:val="single"/>
+        </w:rPr>
+      </w:pPr>
+      <w:r>
+        <w:rPr>
+          <w:rFonts w:ascii="Arial" w:hAnsi="Arial" w:cs="Arial"/>
+          <w:u w:val="single"/>
+        </w:rPr>
+        <w:t>Use case 1</w:t>
+      </w:r>
+      <w:r>
+        <w:rPr>
+          <w:rFonts w:ascii="Arial" w:hAnsi="Arial" w:cs="Arial"/>
+          <w:u w:val="single"/>
+        </w:rPr>
+        <w:t>6</w:t>
+      </w:r>
+      <w:r>
+        <w:rPr>
+          <w:rFonts w:ascii="Arial" w:hAnsi="Arial" w:cs="Arial"/>
+          <w:u w:val="single"/>
+        </w:rPr>
+        <w:t>: Viewing your rank in a game</w:t>
+      </w:r>
+    </w:p>
+    <w:p>
+      <w:pPr>
+        <w:rPr>
+          <w:rFonts w:ascii="Arial" w:hAnsi="Arial" w:cs="Arial"/>
+          <w:u w:val="single"/>
+        </w:rPr>
+      </w:pPr>
+    </w:p>
+    <w:p>
+      <w:pPr>
+        <w:rPr>
+          <w:rFonts w:ascii="Arial" w:hAnsi="Arial" w:cs="Arial"/>
+          <w:b/>
+          <w:bCs/>
+          <w:shd w:val="clear" w:color="auto" w:fill="FFFFFF"/>
+        </w:rPr>
+      </w:pPr>
+      <w:r>
+        <w:rPr>
+          <w:rFonts w:ascii="Arial" w:hAnsi="Arial" w:cs="Arial"/>
+          <w:b/>
+          <w:bCs/>
+          <w:shd w:val="clear" w:color="auto" w:fill="FFFFFF"/>
+        </w:rPr>
+        <w:t>Iteration:</w:t>
+      </w:r>
+    </w:p>
+    <w:p>
+      <w:pPr>
+        <w:rPr>
+          <w:rFonts w:ascii="Arial" w:hAnsi="Arial" w:cs="Arial"/>
+          <w:b/>
+          <w:bCs/>
+          <w:shd w:val="clear" w:color="auto" w:fill="FFFFFF"/>
+        </w:rPr>
+      </w:pPr>
+    </w:p>
+    <w:p>
+      <w:pPr>
+        <w:rPr>
+          <w:rFonts w:ascii="Arial" w:hAnsi="Arial" w:cs="Arial"/>
+          <w:b/>
+          <w:bCs/>
+          <w:shd w:val="clear" w:color="auto" w:fill="FFFFFF"/>
+        </w:rPr>
+      </w:pPr>
+      <w:r>
+        <w:rPr>
+          <w:rFonts w:ascii="Arial" w:hAnsi="Arial" w:cs="Arial"/>
+          <w:b/>
+          <w:bCs/>
+          <w:shd w:val="clear" w:color="auto" w:fill="FFFFFF"/>
+        </w:rPr>
+        <w:t>Primary Actor:</w:t>
+      </w:r>
+    </w:p>
+    <w:p>
+      <w:pPr>
+        <w:rPr>
+          <w:rFonts w:ascii="Arial" w:hAnsi="Arial" w:cs="Arial"/>
+          <w:b/>
+          <w:bCs/>
+          <w:shd w:val="clear" w:color="auto" w:fill="FFFFFF"/>
+        </w:rPr>
+      </w:pPr>
+    </w:p>
+    <w:p>
+      <w:pPr>
+        <w:rPr>
+          <w:rFonts w:ascii="Arial" w:hAnsi="Arial" w:cs="Arial"/>
+          <w:b/>
+          <w:bCs/>
+          <w:shd w:val="clear" w:color="auto" w:fill="FFFFFF"/>
+        </w:rPr>
+      </w:pPr>
+      <w:r>
+        <w:rPr>
+          <w:rFonts w:ascii="Arial" w:hAnsi="Arial" w:cs="Arial"/>
+          <w:b/>
+          <w:bCs/>
+          <w:shd w:val="clear" w:color="auto" w:fill="FFFFFF"/>
+        </w:rPr>
+        <w:lastRenderedPageBreak/>
+        <w:t>Goal in context:</w:t>
+      </w:r>
+    </w:p>
+    <w:p>
+      <w:pPr>
+        <w:rPr>
+          <w:rFonts w:ascii="Arial" w:hAnsi="Arial" w:cs="Arial"/>
+          <w:b/>
+          <w:bCs/>
+          <w:shd w:val="clear" w:color="auto" w:fill="FFFFFF"/>
+        </w:rPr>
+      </w:pPr>
+    </w:p>
+    <w:p>
+      <w:pPr>
+        <w:rPr>
+          <w:rFonts w:ascii="Arial" w:hAnsi="Arial" w:cs="Arial"/>
+          <w:b/>
+          <w:bCs/>
+          <w:shd w:val="clear" w:color="auto" w:fill="FFFFFF"/>
+        </w:rPr>
+      </w:pPr>
+      <w:r>
+        <w:rPr>
+          <w:rFonts w:ascii="Arial" w:hAnsi="Arial" w:cs="Arial"/>
+          <w:b/>
+          <w:bCs/>
+          <w:shd w:val="clear" w:color="auto" w:fill="FFFFFF"/>
+        </w:rPr>
+        <w:t>Preconditions:</w:t>
+      </w:r>
+    </w:p>
+    <w:p>
+      <w:pPr>
+        <w:rPr>
+          <w:rFonts w:ascii="Arial" w:hAnsi="Arial" w:cs="Arial"/>
+          <w:b/>
+          <w:bCs/>
+          <w:shd w:val="clear" w:color="auto" w:fill="FFFFFF"/>
+        </w:rPr>
+      </w:pPr>
+    </w:p>
+    <w:p>
+      <w:pPr>
+        <w:rPr>
+          <w:rFonts w:ascii="Arial" w:hAnsi="Arial" w:cs="Arial"/>
+          <w:b/>
+          <w:bCs/>
+          <w:shd w:val="clear" w:color="auto" w:fill="FFFFFF"/>
+        </w:rPr>
+      </w:pPr>
+      <w:r>
+        <w:rPr>
+          <w:rFonts w:ascii="Arial" w:hAnsi="Arial" w:cs="Arial"/>
+          <w:b/>
+          <w:bCs/>
+          <w:shd w:val="clear" w:color="auto" w:fill="FFFFFF"/>
+        </w:rPr>
+        <w:t>Trigger:</w:t>
+      </w:r>
+    </w:p>
+    <w:p>
+      <w:pPr>
+        <w:rPr>
+          <w:rFonts w:ascii="Arial" w:hAnsi="Arial" w:cs="Arial"/>
+          <w:b/>
+          <w:bCs/>
+          <w:shd w:val="clear" w:color="auto" w:fill="FFFFFF"/>
+        </w:rPr>
+      </w:pPr>
+    </w:p>
+    <w:p>
+      <w:pPr>
+        <w:rPr>
+          <w:rFonts w:ascii="Arial" w:hAnsi="Arial" w:cs="Arial"/>
+          <w:b/>
+          <w:bCs/>
+          <w:shd w:val="clear" w:color="auto" w:fill="FFFFFF"/>
+        </w:rPr>
+      </w:pPr>
+      <w:r>
+        <w:rPr>
+          <w:rFonts w:ascii="Arial" w:hAnsi="Arial" w:cs="Arial"/>
+          <w:b/>
+          <w:bCs/>
+          <w:shd w:val="clear" w:color="auto" w:fill="FFFFFF"/>
+        </w:rPr>
+        <w:t>Scenario:</w:t>
+      </w:r>
+    </w:p>
+    <w:p>
+      <w:pPr>
+        <w:rPr>
+          <w:rFonts w:ascii="Arial" w:hAnsi="Arial" w:cs="Arial"/>
+          <w:b/>
+          <w:bCs/>
+          <w:shd w:val="clear" w:color="auto" w:fill="FFFFFF"/>
+        </w:rPr>
+      </w:pPr>
+    </w:p>
+    <w:p>
+      <w:pPr>
+        <w:rPr>
+          <w:rFonts w:ascii="Arial" w:hAnsi="Arial" w:cs="Arial"/>
+          <w:b/>
+          <w:bCs/>
+          <w:shd w:val="clear" w:color="auto" w:fill="FFFFFF"/>
+        </w:rPr>
+      </w:pPr>
+      <w:r>
+        <w:rPr>
+          <w:rFonts w:ascii="Arial" w:hAnsi="Arial" w:cs="Arial"/>
+          <w:b/>
+          <w:bCs/>
+          <w:shd w:val="clear" w:color="auto" w:fill="FFFFFF"/>
+        </w:rPr>
+        <w:t>Post conditions:</w:t>
+      </w:r>
+    </w:p>
+    <w:p>
+      <w:pPr>
+        <w:rPr>
+          <w:rFonts w:ascii="Arial" w:hAnsi="Arial" w:cs="Arial"/>
+          <w:b/>
+          <w:bCs/>
+          <w:shd w:val="clear" w:color="auto" w:fill="FFFFFF"/>
+        </w:rPr>
+      </w:pPr>
+    </w:p>
+    <w:p>
+      <w:pPr>
+        <w:rPr>
+          <w:rFonts w:ascii="Arial" w:hAnsi="Arial" w:cs="Arial"/>
+          <w:b/>
+          <w:bCs/>
+          <w:shd w:val="clear" w:color="auto" w:fill="FFFFFF"/>
+        </w:rPr>
+      </w:pPr>
+      <w:r>
+        <w:rPr>
+          <w:rFonts w:ascii="Arial" w:hAnsi="Arial" w:cs="Arial"/>
+          <w:b/>
+          <w:bCs/>
+          <w:shd w:val="clear" w:color="auto" w:fill="FFFFFF"/>
+        </w:rPr>
+        <w:t>Exceptions:</w:t>
+      </w:r>
+    </w:p>
+    <w:p>
+      <w:pPr>
+        <w:rPr>
+          <w:rFonts w:ascii="Arial" w:hAnsi="Arial" w:cs="Arial"/>
+          <w:b/>
+          <w:bCs/>
+          <w:shd w:val="clear" w:color="auto" w:fill="FFFFFF"/>
+        </w:rPr>
+      </w:pPr>
+    </w:p>
+    <w:p>
+      <w:pPr>
+        <w:rPr>
+          <w:rFonts w:ascii="Arial" w:hAnsi="Arial" w:cs="Arial"/>
+          <w:b/>
+          <w:bCs/>
+          <w:shd w:val="clear" w:color="auto" w:fill="FFFFFF"/>
+        </w:rPr>
+      </w:pPr>
+      <w:r>
+        <w:rPr>
+          <w:rFonts w:ascii="Arial" w:hAnsi="Arial" w:cs="Arial"/>
+          <w:b/>
+          <w:bCs/>
+          <w:shd w:val="clear" w:color="auto" w:fill="FFFFFF"/>
+        </w:rPr>
+        <w:t>Priority:</w:t>
+      </w:r>
+    </w:p>
+    <w:p>
+      <w:pPr>
+        <w:rPr>
+          <w:rFonts w:ascii="Arial" w:hAnsi="Arial" w:cs="Arial"/>
+          <w:b/>
+          <w:bCs/>
+          <w:shd w:val="clear" w:color="auto" w:fill="FFFFFF"/>
+        </w:rPr>
+      </w:pPr>
+    </w:p>
+    <w:p>
+      <w:pPr>
+        <w:rPr>
+          <w:rFonts w:ascii="Arial" w:hAnsi="Arial" w:cs="Arial"/>
+          <w:b/>
+          <w:bCs/>
+          <w:shd w:val="clear" w:color="auto" w:fill="FFFFFF"/>
+        </w:rPr>
+      </w:pPr>
+      <w:r>
+        <w:rPr>
+          <w:rFonts w:ascii="Arial" w:hAnsi="Arial" w:cs="Arial"/>
+          <w:b/>
+          <w:bCs/>
+          <w:shd w:val="clear" w:color="auto" w:fill="FFFFFF"/>
+        </w:rPr>
+        <w:t>When available:</w:t>
+      </w:r>
+    </w:p>
+    <w:p>
+      <w:pPr>
+        <w:rPr>
+          <w:rFonts w:ascii="Arial" w:hAnsi="Arial" w:cs="Arial"/>
+          <w:b/>
+          <w:bCs/>
+          <w:shd w:val="clear" w:color="auto" w:fill="FFFFFF"/>
+        </w:rPr>
+      </w:pPr>
+    </w:p>
+    <w:p>
+      <w:pPr>
+        <w:rPr>
+          <w:rFonts w:ascii="Arial" w:hAnsi="Arial" w:cs="Arial"/>
+          <w:b/>
+          <w:bCs/>
+          <w:shd w:val="clear" w:color="auto" w:fill="FFFFFF"/>
+        </w:rPr>
+      </w:pPr>
+      <w:r>
+        <w:rPr>
+          <w:rFonts w:ascii="Arial" w:hAnsi="Arial" w:cs="Arial"/>
+          <w:b/>
+          <w:bCs/>
+          <w:shd w:val="clear" w:color="auto" w:fill="FFFFFF"/>
+        </w:rPr>
+        <w:t>Frequency of use:</w:t>
+      </w:r>
+    </w:p>
+    <w:p>
+      <w:pPr>
+        <w:rPr>
+          <w:rFonts w:ascii="Arial" w:hAnsi="Arial" w:cs="Arial"/>
+          <w:b/>
+          <w:bCs/>
+          <w:shd w:val="clear" w:color="auto" w:fill="FFFFFF"/>
+        </w:rPr>
+      </w:pPr>
+    </w:p>
+    <w:p>
+      <w:pPr>
+        <w:rPr>
+          <w:rFonts w:ascii="Arial" w:hAnsi="Arial" w:cs="Arial"/>
+          <w:b/>
+          <w:bCs/>
+          <w:shd w:val="clear" w:color="auto" w:fill="FFFFFF"/>
+        </w:rPr>
+      </w:pPr>
+      <w:r>
+        <w:rPr>
+          <w:rFonts w:ascii="Arial" w:hAnsi="Arial" w:cs="Arial"/>
+          <w:b/>
+          <w:bCs/>
+          <w:shd w:val="clear" w:color="auto" w:fill="FFFFFF"/>
+        </w:rPr>
+        <w:t>Channel to actor:</w:t>
+      </w:r>
+    </w:p>
+    <w:p>
+      <w:pPr>
+        <w:rPr>
+          <w:rFonts w:ascii="Arial" w:hAnsi="Arial" w:cs="Arial"/>
+          <w:b/>
+          <w:bCs/>
+          <w:shd w:val="clear" w:color="auto" w:fill="FFFFFF"/>
+        </w:rPr>
+      </w:pPr>
+    </w:p>
+    <w:p>
+      <w:pPr>
+        <w:rPr>
+          <w:rFonts w:ascii="Arial" w:hAnsi="Arial" w:cs="Arial"/>
+          <w:b/>
+          <w:bCs/>
+          <w:shd w:val="clear" w:color="auto" w:fill="FFFFFF"/>
+        </w:rPr>
+      </w:pPr>
+      <w:r>
+        <w:rPr>
+          <w:rFonts w:ascii="Arial" w:hAnsi="Arial" w:cs="Arial"/>
+          <w:b/>
+          <w:bCs/>
+          <w:shd w:val="clear" w:color="auto" w:fill="FFFFFF"/>
+        </w:rPr>
+        <w:t>Secondary actors:</w:t>
+      </w:r>
+    </w:p>
+    <w:p>
+      <w:pPr>
+        <w:rPr>
+          <w:rFonts w:ascii="Arial" w:hAnsi="Arial" w:cs="Arial"/>
+          <w:b/>
+          <w:bCs/>
+          <w:shd w:val="clear" w:color="auto" w:fill="FFFFFF"/>
+        </w:rPr>
+      </w:pPr>
+    </w:p>
+    <w:p>
+      <w:pPr>
+        <w:rPr>
+          <w:rFonts w:ascii="Arial" w:hAnsi="Arial" w:cs="Arial"/>
+          <w:b/>
+          <w:bCs/>
+          <w:shd w:val="clear" w:color="auto" w:fill="FFFFFF"/>
+        </w:rPr>
+      </w:pPr>
+      <w:r>
+        <w:rPr>
+          <w:rFonts w:ascii="Arial" w:hAnsi="Arial" w:cs="Arial"/>
+          <w:b/>
+          <w:bCs/>
+          <w:shd w:val="clear" w:color="auto" w:fill="FFFFFF"/>
+        </w:rPr>
+        <w:t>Channel to secondary actors</w:t>
+      </w:r>
+      <w:r>
+        <w:rPr>
+          <w:rFonts w:ascii="Arial" w:hAnsi="Arial" w:cs="Arial"/>
+          <w:b/>
+          <w:bCs/>
+          <w:shd w:val="clear" w:color="auto" w:fill="FFFFFF"/>
+        </w:rPr>
+        <w:t>:</w:t>
+      </w:r>
+    </w:p>
+    <w:p>
+      <w:pPr>
+        <w:rPr>
+          <w:rFonts w:ascii="Arial" w:hAnsi="Arial" w:cs="Arial"/>
+          <w:b/>
+          <w:bCs/>
+          <w:shd w:val="clear" w:color="auto" w:fill="FFFFFF"/>
+        </w:rPr>
+      </w:pPr>
+    </w:p>
+    <w:p>
+      <w:pPr>
+        <w:rPr>
+          <w:rFonts w:ascii="Arial" w:hAnsi="Arial" w:cs="Arial"/>
+          <w:b/>
+          <w:bCs/>
+          <w:shd w:val="clear" w:color="auto" w:fill="FFFFFF"/>
+        </w:rPr>
+      </w:pPr>
+      <w:r>
+        <w:rPr>
+          <w:rFonts w:ascii="Arial" w:hAnsi="Arial" w:cs="Arial"/>
+          <w:b/>
+          <w:bCs/>
+          <w:shd w:val="clear" w:color="auto" w:fill="FFFFFF"/>
+        </w:rPr>
+        <w:t>Open issues:</w:t>
+      </w:r>
+    </w:p>
+    <w:p>
+      <w:pPr>
+        <w:rPr>
+          <w:rFonts w:ascii="Arial" w:hAnsi="Arial" w:cs="Arial"/>
+        </w:rPr>
+      </w:pPr>
+    </w:p>
+    <w:p>
+      <w:pPr>
+        <w:rPr>
+          <w:rFonts w:ascii="Arial" w:hAnsi="Arial" w:cs="Arial"/>
+          <w:u w:val="single"/>
+        </w:rPr>
+      </w:pPr>
+      <w:r>
+        <w:rPr>
+          <w:rFonts w:ascii="Arial" w:hAnsi="Arial" w:cs="Arial"/>
+          <w:u w:val="single"/>
+        </w:rPr>
+        <w:t>Use case 1</w:t>
+      </w:r>
+      <w:r>
+        <w:rPr>
+          <w:rFonts w:ascii="Arial" w:hAnsi="Arial" w:cs="Arial"/>
+          <w:u w:val="single"/>
+        </w:rPr>
+        <w:t>7</w:t>
+      </w:r>
+      <w:r>
+        <w:rPr>
+          <w:rFonts w:ascii="Arial" w:hAnsi="Arial" w:cs="Arial"/>
+          <w:u w:val="single"/>
+        </w:rPr>
+        <w:t>: Viewing your match history in a game</w:t>
+      </w:r>
+    </w:p>
+    <w:p>
+      <w:pPr>
+        <w:rPr>
+          <w:rFonts w:ascii="Arial" w:hAnsi="Arial" w:cs="Arial"/>
+          <w:u w:val="single"/>
+        </w:rPr>
+      </w:pPr>
+    </w:p>
+    <w:p>
+      <w:pPr>
+        <w:rPr>
+          <w:rFonts w:ascii="Arial" w:hAnsi="Arial" w:cs="Arial"/>
+          <w:b/>
+          <w:bCs/>
+          <w:shd w:val="clear" w:color="auto" w:fill="FFFFFF"/>
+        </w:rPr>
+      </w:pPr>
+      <w:r>
+        <w:rPr>
+          <w:rFonts w:ascii="Arial" w:hAnsi="Arial" w:cs="Arial"/>
+          <w:b/>
+          <w:bCs/>
+          <w:shd w:val="clear" w:color="auto" w:fill="FFFFFF"/>
+        </w:rPr>
+        <w:t>Iteration:</w:t>
+      </w:r>
+    </w:p>
+    <w:p>
+      <w:pPr>
+        <w:rPr>
+          <w:rFonts w:ascii="Arial" w:hAnsi="Arial" w:cs="Arial"/>
+          <w:b/>
+          <w:bCs/>
+          <w:shd w:val="clear" w:color="auto" w:fill="FFFFFF"/>
+        </w:rPr>
+      </w:pPr>
+    </w:p>
+    <w:p>
+      <w:pPr>
+        <w:rPr>
+          <w:rFonts w:ascii="Arial" w:hAnsi="Arial" w:cs="Arial"/>
+          <w:b/>
+          <w:bCs/>
+          <w:shd w:val="clear" w:color="auto" w:fill="FFFFFF"/>
+        </w:rPr>
+      </w:pPr>
+      <w:r>
+        <w:rPr>
+          <w:rFonts w:ascii="Arial" w:hAnsi="Arial" w:cs="Arial"/>
+          <w:b/>
+          <w:bCs/>
+          <w:shd w:val="clear" w:color="auto" w:fill="FFFFFF"/>
+        </w:rPr>
+        <w:t>Primary Actor:</w:t>
+      </w:r>
+    </w:p>
+    <w:p>
+      <w:pPr>
+        <w:rPr>
+          <w:rFonts w:ascii="Arial" w:hAnsi="Arial" w:cs="Arial"/>
+          <w:b/>
+          <w:bCs/>
+          <w:shd w:val="clear" w:color="auto" w:fill="FFFFFF"/>
+        </w:rPr>
+      </w:pPr>
+    </w:p>
+    <w:p>
+      <w:pPr>
+        <w:rPr>
+          <w:rFonts w:ascii="Arial" w:hAnsi="Arial" w:cs="Arial"/>
+          <w:b/>
+          <w:bCs/>
+          <w:shd w:val="clear" w:color="auto" w:fill="FFFFFF"/>
+        </w:rPr>
+      </w:pPr>
+      <w:r>
+        <w:rPr>
+          <w:rFonts w:ascii="Arial" w:hAnsi="Arial" w:cs="Arial"/>
+          <w:b/>
+          <w:bCs/>
+          <w:shd w:val="clear" w:color="auto" w:fill="FFFFFF"/>
+        </w:rPr>
+        <w:t>Goal in context:</w:t>
+      </w:r>
+    </w:p>
+    <w:p>
+      <w:pPr>
+        <w:rPr>
+          <w:rFonts w:ascii="Arial" w:hAnsi="Arial" w:cs="Arial"/>
+          <w:b/>
+          <w:bCs/>
+          <w:shd w:val="clear" w:color="auto" w:fill="FFFFFF"/>
+        </w:rPr>
+      </w:pPr>
+    </w:p>
+    <w:p>
+      <w:pPr>
+        <w:rPr>
+          <w:rFonts w:ascii="Arial" w:hAnsi="Arial" w:cs="Arial"/>
+          <w:b/>
+          <w:bCs/>
+          <w:shd w:val="clear" w:color="auto" w:fill="FFFFFF"/>
+        </w:rPr>
+      </w:pPr>
+      <w:r>
+        <w:rPr>
+          <w:rFonts w:ascii="Arial" w:hAnsi="Arial" w:cs="Arial"/>
+          <w:b/>
+          <w:bCs/>
+          <w:shd w:val="clear" w:color="auto" w:fill="FFFFFF"/>
+        </w:rPr>
+        <w:t>Preconditions:</w:t>
+      </w:r>
+    </w:p>
+    <w:p>
+      <w:pPr>
+        <w:rPr>
+          <w:rFonts w:ascii="Arial" w:hAnsi="Arial" w:cs="Arial"/>
+          <w:b/>
+          <w:bCs/>
+          <w:shd w:val="clear" w:color="auto" w:fill="FFFFFF"/>
+        </w:rPr>
+      </w:pPr>
+    </w:p>
+    <w:p>
+      <w:pPr>
+        <w:rPr>
+          <w:rFonts w:ascii="Arial" w:hAnsi="Arial" w:cs="Arial"/>
+          <w:b/>
+          <w:bCs/>
+          <w:shd w:val="clear" w:color="auto" w:fill="FFFFFF"/>
+        </w:rPr>
+      </w:pPr>
+      <w:r>
+        <w:rPr>
+          <w:rFonts w:ascii="Arial" w:hAnsi="Arial" w:cs="Arial"/>
+          <w:b/>
+          <w:bCs/>
+          <w:shd w:val="clear" w:color="auto" w:fill="FFFFFF"/>
+        </w:rPr>
+        <w:t>Trigger:</w:t>
+      </w:r>
+    </w:p>
+    <w:p>
+      <w:pPr>
+        <w:rPr>
+          <w:rFonts w:ascii="Arial" w:hAnsi="Arial" w:cs="Arial"/>
+          <w:b/>
+          <w:bCs/>
+          <w:shd w:val="clear" w:color="auto" w:fill="FFFFFF"/>
+        </w:rPr>
+      </w:pPr>
+    </w:p>
+    <w:p>
+      <w:pPr>
+        <w:rPr>
+          <w:rFonts w:ascii="Arial" w:hAnsi="Arial" w:cs="Arial"/>
+          <w:b/>
+          <w:bCs/>
+          <w:shd w:val="clear" w:color="auto" w:fill="FFFFFF"/>
+        </w:rPr>
+      </w:pPr>
+      <w:r>
+        <w:rPr>
+          <w:rFonts w:ascii="Arial" w:hAnsi="Arial" w:cs="Arial"/>
+          <w:b/>
+          <w:bCs/>
+          <w:shd w:val="clear" w:color="auto" w:fill="FFFFFF"/>
+        </w:rPr>
+        <w:t>Scenario:</w:t>
+      </w:r>
+    </w:p>
+    <w:p>
+      <w:pPr>
+        <w:rPr>
+          <w:rFonts w:ascii="Arial" w:hAnsi="Arial" w:cs="Arial"/>
+          <w:b/>
+          <w:bCs/>
+          <w:shd w:val="clear" w:color="auto" w:fill="FFFFFF"/>
+        </w:rPr>
+      </w:pPr>
+    </w:p>
+    <w:p>
+      <w:pPr>
+        <w:rPr>
+          <w:rFonts w:ascii="Arial" w:hAnsi="Arial" w:cs="Arial"/>
+          <w:b/>
+          <w:bCs/>
+          <w:shd w:val="clear" w:color="auto" w:fill="FFFFFF"/>
+        </w:rPr>
+      </w:pPr>
+      <w:r>
+        <w:rPr>
+          <w:rFonts w:ascii="Arial" w:hAnsi="Arial" w:cs="Arial"/>
+          <w:b/>
+          <w:bCs/>
+          <w:shd w:val="clear" w:color="auto" w:fill="FFFFFF"/>
+        </w:rPr>
+        <w:t>Post conditions:</w:t>
+      </w:r>
+    </w:p>
+    <w:p>
+      <w:pPr>
+        <w:rPr>
+          <w:rFonts w:ascii="Arial" w:hAnsi="Arial" w:cs="Arial"/>
+          <w:b/>
+          <w:bCs/>
+          <w:shd w:val="clear" w:color="auto" w:fill="FFFFFF"/>
+        </w:rPr>
+      </w:pPr>
+    </w:p>
+    <w:p>
+      <w:pPr>
+        <w:rPr>
+          <w:rFonts w:ascii="Arial" w:hAnsi="Arial" w:cs="Arial"/>
+          <w:b/>
+          <w:bCs/>
+          <w:shd w:val="clear" w:color="auto" w:fill="FFFFFF"/>
+        </w:rPr>
+      </w:pPr>
+      <w:r>
+        <w:rPr>
+          <w:rFonts w:ascii="Arial" w:hAnsi="Arial" w:cs="Arial"/>
+          <w:b/>
+          <w:bCs/>
+          <w:shd w:val="clear" w:color="auto" w:fill="FFFFFF"/>
+        </w:rPr>
+        <w:t>Exceptions:</w:t>
+      </w:r>
+    </w:p>
+    <w:p>
+      <w:pPr>
+        <w:rPr>
+          <w:rFonts w:ascii="Arial" w:hAnsi="Arial" w:cs="Arial"/>
+          <w:b/>
+          <w:bCs/>
+          <w:shd w:val="clear" w:color="auto" w:fill="FFFFFF"/>
+        </w:rPr>
+      </w:pPr>
+    </w:p>
+    <w:p>
+      <w:pPr>
+        <w:rPr>
+          <w:rFonts w:ascii="Arial" w:hAnsi="Arial" w:cs="Arial"/>
+          <w:b/>
+          <w:bCs/>
+          <w:shd w:val="clear" w:color="auto" w:fill="FFFFFF"/>
+        </w:rPr>
+      </w:pPr>
+      <w:r>
+        <w:rPr>
+          <w:rFonts w:ascii="Arial" w:hAnsi="Arial" w:cs="Arial"/>
+          <w:b/>
+          <w:bCs/>
+          <w:shd w:val="clear" w:color="auto" w:fill="FFFFFF"/>
+        </w:rPr>
+        <w:t>Priority:</w:t>
+      </w:r>
+    </w:p>
+    <w:p>
+      <w:pPr>
+        <w:rPr>
+          <w:rFonts w:ascii="Arial" w:hAnsi="Arial" w:cs="Arial"/>
+          <w:b/>
+          <w:bCs/>
+          <w:shd w:val="clear" w:color="auto" w:fill="FFFFFF"/>
+        </w:rPr>
+      </w:pPr>
+    </w:p>
+    <w:p>
+      <w:pPr>
+        <w:rPr>
+          <w:rFonts w:ascii="Arial" w:hAnsi="Arial" w:cs="Arial"/>
+          <w:b/>
+          <w:bCs/>
+          <w:shd w:val="clear" w:color="auto" w:fill="FFFFFF"/>
+        </w:rPr>
+      </w:pPr>
+      <w:r>
+        <w:rPr>
+          <w:rFonts w:ascii="Arial" w:hAnsi="Arial" w:cs="Arial"/>
+          <w:b/>
+          <w:bCs/>
+          <w:shd w:val="clear" w:color="auto" w:fill="FFFFFF"/>
+        </w:rPr>
+        <w:t>When available:</w:t>
+      </w:r>
+    </w:p>
+    <w:p>
+      <w:pPr>
+        <w:rPr>
+          <w:rFonts w:ascii="Arial" w:hAnsi="Arial" w:cs="Arial"/>
+          <w:b/>
+          <w:bCs/>
+          <w:shd w:val="clear" w:color="auto" w:fill="FFFFFF"/>
+        </w:rPr>
+      </w:pPr>
+    </w:p>
+    <w:p>
+      <w:pPr>
+        <w:rPr>
+          <w:rFonts w:ascii="Arial" w:hAnsi="Arial" w:cs="Arial"/>
+          <w:b/>
+          <w:bCs/>
+          <w:shd w:val="clear" w:color="auto" w:fill="FFFFFF"/>
+        </w:rPr>
+      </w:pPr>
+      <w:r>
+        <w:rPr>
+          <w:rFonts w:ascii="Arial" w:hAnsi="Arial" w:cs="Arial"/>
+          <w:b/>
+          <w:bCs/>
+          <w:shd w:val="clear" w:color="auto" w:fill="FFFFFF"/>
+        </w:rPr>
+        <w:t>Frequency of use:</w:t>
+      </w:r>
+    </w:p>
+    <w:p>
+      <w:pPr>
+        <w:rPr>
+          <w:rFonts w:ascii="Arial" w:hAnsi="Arial" w:cs="Arial"/>
+          <w:b/>
+          <w:bCs/>
+          <w:shd w:val="clear" w:color="auto" w:fill="FFFFFF"/>
+        </w:rPr>
+      </w:pPr>
+    </w:p>
+    <w:p>
+      <w:pPr>
+        <w:rPr>
+          <w:rFonts w:ascii="Arial" w:hAnsi="Arial" w:cs="Arial"/>
+          <w:b/>
+          <w:bCs/>
+          <w:shd w:val="clear" w:color="auto" w:fill="FFFFFF"/>
+        </w:rPr>
+      </w:pPr>
+      <w:r>
+        <w:rPr>
+          <w:rFonts w:ascii="Arial" w:hAnsi="Arial" w:cs="Arial"/>
+          <w:b/>
+          <w:bCs/>
+          <w:shd w:val="clear" w:color="auto" w:fill="FFFFFF"/>
+        </w:rPr>
+        <w:t>Channel to actor:</w:t>
+      </w:r>
+    </w:p>
+    <w:p>
+      <w:pPr>
+        <w:rPr>
+          <w:rFonts w:ascii="Arial" w:hAnsi="Arial" w:cs="Arial"/>
+          <w:b/>
+          <w:bCs/>
+          <w:shd w:val="clear" w:color="auto" w:fill="FFFFFF"/>
+        </w:rPr>
+      </w:pPr>
+    </w:p>
+    <w:p>
+      <w:pPr>
+        <w:rPr>
+          <w:rFonts w:ascii="Arial" w:hAnsi="Arial" w:cs="Arial"/>
+          <w:b/>
+          <w:bCs/>
+          <w:shd w:val="clear" w:color="auto" w:fill="FFFFFF"/>
+        </w:rPr>
+      </w:pPr>
+      <w:r>
+        <w:rPr>
+          <w:rFonts w:ascii="Arial" w:hAnsi="Arial" w:cs="Arial"/>
+          <w:b/>
+          <w:bCs/>
+          <w:shd w:val="clear" w:color="auto" w:fill="FFFFFF"/>
+        </w:rPr>
+        <w:t>Secondary actors:</w:t>
+      </w:r>
+    </w:p>
+    <w:p>
+      <w:pPr>
+        <w:rPr>
+          <w:rFonts w:ascii="Arial" w:hAnsi="Arial" w:cs="Arial"/>
+          <w:b/>
+          <w:bCs/>
+          <w:shd w:val="clear" w:color="auto" w:fill="FFFFFF"/>
+        </w:rPr>
+      </w:pPr>
+    </w:p>
+    <w:p>
+      <w:pPr>
+        <w:rPr>
+          <w:rFonts w:ascii="Arial" w:hAnsi="Arial" w:cs="Arial"/>
+          <w:b/>
+          <w:bCs/>
+          <w:shd w:val="clear" w:color="auto" w:fill="FFFFFF"/>
+        </w:rPr>
+      </w:pPr>
+      <w:r>
+        <w:rPr>
+          <w:rFonts w:ascii="Arial" w:hAnsi="Arial" w:cs="Arial"/>
+          <w:b/>
+          <w:bCs/>
+          <w:shd w:val="clear" w:color="auto" w:fill="FFFFFF"/>
+        </w:rPr>
+        <w:lastRenderedPageBreak/>
         <w:t>Channel to secondary actors</w:t>
       </w:r>
       <w:r>

</xml_diff>

<commit_message>
Finished use case scenario for linking a phone number
</commit_message>
<xml_diff>
--- a/use_case_descriptions_authentication.docx
+++ b/use_case_descriptions_authentication.docx
@@ -8054,7 +8054,21 @@
           <w:rFonts w:ascii="Arial" w:hAnsi="Arial" w:cs="Arial"/>
           <w:shd w:val="clear" w:color="auto" w:fill="FFFFFF"/>
         </w:rPr>
-        <w:t xml:space="preserve">” button is clicked. There will be various prompts as well as feedback messages to denote to the user whether something </w:t>
+        <w:t xml:space="preserve">” button is clicked. There will be various prompts as well as feedback messages </w:t>
+      </w:r>
+      <w:r>
+        <w:rPr>
+          <w:rFonts w:ascii="Arial" w:hAnsi="Arial" w:cs="Arial"/>
+          <w:shd w:val="clear" w:color="auto" w:fill="FFFFFF"/>
+        </w:rPr>
+        <w:t xml:space="preserve">(including an e-mail) </w:t>
+      </w:r>
+      <w:r>
+        <w:rPr>
+          <w:rFonts w:ascii="Arial" w:hAnsi="Arial" w:cs="Arial"/>
+          <w:shd w:val="clear" w:color="auto" w:fill="FFFFFF"/>
+        </w:rPr>
+        <w:t xml:space="preserve">to denote to the user whether something </w:t>
       </w:r>
       <w:r>
         <w:rPr>
@@ -8259,7 +8273,41 @@
           <w:rFonts w:ascii="Arial" w:hAnsi="Arial" w:cs="Arial"/>
           <w:shd w:val="clear" w:color="auto" w:fill="FFFFFF"/>
         </w:rPr>
-        <w:t>Once an e-mail has been successfully linked, should there be a cooldown period where for a certain period of time the e-mail cannot be changed?</w:t>
+        <w:t xml:space="preserve">Once an e-mail has been successfully linked, should there be a cooldown period where for a certain </w:t>
+      </w:r>
+      <w:r>
+        <w:rPr>
+          <w:rFonts w:ascii="Arial" w:hAnsi="Arial" w:cs="Arial"/>
+          <w:shd w:val="clear" w:color="auto" w:fill="FFFFFF"/>
+        </w:rPr>
+        <w:t>period</w:t>
+      </w:r>
+      <w:r>
+        <w:rPr>
+          <w:rFonts w:ascii="Arial" w:hAnsi="Arial" w:cs="Arial"/>
+          <w:shd w:val="clear" w:color="auto" w:fill="FFFFFF"/>
+        </w:rPr>
+        <w:t xml:space="preserve"> the e-mail cannot be changed?</w:t>
+      </w:r>
+    </w:p>
+    <w:p>
+      <w:pPr>
+        <w:pStyle w:val="ListParagraph"/>
+        <w:numPr>
+          <w:ilvl w:val="0"/>
+          <w:numId w:val="2"/>
+        </w:numPr>
+        <w:rPr>
+          <w:rFonts w:ascii="Arial" w:hAnsi="Arial" w:cs="Arial"/>
+          <w:shd w:val="clear" w:color="auto" w:fill="FFFFFF"/>
+        </w:rPr>
+      </w:pPr>
+      <w:r>
+        <w:rPr>
+          <w:rFonts w:ascii="Arial" w:hAnsi="Arial" w:cs="Arial"/>
+          <w:shd w:val="clear" w:color="auto" w:fill="FFFFFF"/>
+        </w:rPr>
+        <w:t>When verifying the e-mail, should the 6 digit code require a limited duration before the code becomes invalid and a new code needs to be requested?</w:t>
       </w:r>
     </w:p>
     <w:p>
@@ -8296,8 +8344,6 @@
       <w:pPr>
         <w:rPr>
           <w:rFonts w:ascii="Arial" w:hAnsi="Arial" w:cs="Arial"/>
-          <w:b/>
-          <w:bCs/>
           <w:shd w:val="clear" w:color="auto" w:fill="FFFFFF"/>
         </w:rPr>
       </w:pPr>
@@ -8310,23 +8356,37 @@
         </w:rPr>
         <w:t>Iteration:</w:t>
       </w:r>
-    </w:p>
-    <w:p>
-      <w:pPr>
-        <w:rPr>
-          <w:rFonts w:ascii="Arial" w:hAnsi="Arial" w:cs="Arial"/>
-          <w:b/>
-          <w:bCs/>
-          <w:shd w:val="clear" w:color="auto" w:fill="FFFFFF"/>
-        </w:rPr>
-      </w:pPr>
-    </w:p>
-    <w:p>
-      <w:pPr>
-        <w:rPr>
-          <w:rFonts w:ascii="Arial" w:hAnsi="Arial" w:cs="Arial"/>
-          <w:b/>
-          <w:bCs/>
+      <w:r>
+        <w:rPr>
+          <w:rFonts w:ascii="Arial" w:hAnsi="Arial" w:cs="Arial"/>
+          <w:b/>
+          <w:bCs/>
+          <w:shd w:val="clear" w:color="auto" w:fill="FFFFFF"/>
+        </w:rPr>
+        <w:t xml:space="preserve"> </w:t>
+      </w:r>
+      <w:r>
+        <w:rPr>
+          <w:rFonts w:ascii="Arial" w:hAnsi="Arial" w:cs="Arial"/>
+          <w:shd w:val="clear" w:color="auto" w:fill="FFFFFF"/>
+        </w:rPr>
+        <w:t>1</w:t>
+      </w:r>
+    </w:p>
+    <w:p>
+      <w:pPr>
+        <w:rPr>
+          <w:rFonts w:ascii="Arial" w:hAnsi="Arial" w:cs="Arial"/>
+          <w:b/>
+          <w:bCs/>
+          <w:shd w:val="clear" w:color="auto" w:fill="FFFFFF"/>
+        </w:rPr>
+      </w:pPr>
+    </w:p>
+    <w:p>
+      <w:pPr>
+        <w:rPr>
+          <w:rFonts w:ascii="Arial" w:hAnsi="Arial" w:cs="Arial"/>
           <w:shd w:val="clear" w:color="auto" w:fill="FFFFFF"/>
         </w:rPr>
       </w:pPr>
@@ -8339,6 +8399,36 @@
         </w:rPr>
         <w:t>Primary Actor:</w:t>
       </w:r>
+      <w:r>
+        <w:rPr>
+          <w:rFonts w:ascii="Arial" w:hAnsi="Arial" w:cs="Arial"/>
+          <w:b/>
+          <w:bCs/>
+          <w:shd w:val="clear" w:color="auto" w:fill="FFFFFF"/>
+        </w:rPr>
+        <w:t xml:space="preserve"> </w:t>
+      </w:r>
+      <w:r>
+        <w:rPr>
+          <w:rFonts w:ascii="Arial" w:hAnsi="Arial" w:cs="Arial"/>
+          <w:shd w:val="clear" w:color="auto" w:fill="FFFFFF"/>
+        </w:rPr>
+        <w:t xml:space="preserve">An existing user who wants to link an existing </w:t>
+      </w:r>
+      <w:r>
+        <w:rPr>
+          <w:rFonts w:ascii="Arial" w:hAnsi="Arial" w:cs="Arial"/>
+          <w:shd w:val="clear" w:color="auto" w:fill="FFFFFF"/>
+        </w:rPr>
+        <w:t>phone number</w:t>
+      </w:r>
+      <w:r>
+        <w:rPr>
+          <w:rFonts w:ascii="Arial" w:hAnsi="Arial" w:cs="Arial"/>
+          <w:shd w:val="clear" w:color="auto" w:fill="FFFFFF"/>
+        </w:rPr>
+        <w:t xml:space="preserve"> they own to their already registered profile on the multiplayer game platform</w:t>
+      </w:r>
     </w:p>
     <w:p>
       <w:pPr>
@@ -8368,23 +8458,123 @@
         </w:rPr>
         <w:t>Goal in context:</w:t>
       </w:r>
-    </w:p>
-    <w:p>
-      <w:pPr>
-        <w:rPr>
-          <w:rFonts w:ascii="Arial" w:hAnsi="Arial" w:cs="Arial"/>
-          <w:b/>
-          <w:bCs/>
-          <w:shd w:val="clear" w:color="auto" w:fill="FFFFFF"/>
-        </w:rPr>
-      </w:pPr>
-    </w:p>
-    <w:p>
-      <w:pPr>
-        <w:rPr>
-          <w:rFonts w:ascii="Arial" w:hAnsi="Arial" w:cs="Arial"/>
-          <w:b/>
-          <w:bCs/>
+      <w:r>
+        <w:rPr>
+          <w:rFonts w:ascii="Arial" w:hAnsi="Arial" w:cs="Arial"/>
+          <w:b/>
+          <w:bCs/>
+          <w:shd w:val="clear" w:color="auto" w:fill="FFFFFF"/>
+        </w:rPr>
+        <w:t xml:space="preserve"> </w:t>
+      </w:r>
+      <w:r>
+        <w:rPr>
+          <w:rFonts w:ascii="Arial" w:hAnsi="Arial" w:cs="Arial"/>
+          <w:shd w:val="clear" w:color="auto" w:fill="FFFFFF"/>
+        </w:rPr>
+        <w:t>The user should be able to</w:t>
+      </w:r>
+      <w:r>
+        <w:rPr>
+          <w:rFonts w:ascii="Arial" w:hAnsi="Arial" w:cs="Arial"/>
+          <w:shd w:val="clear" w:color="auto" w:fill="FFFFFF"/>
+        </w:rPr>
+        <w:t xml:space="preserve"> go to their profile settings after logging in and click a setting that says, “link a</w:t>
+      </w:r>
+      <w:r>
+        <w:rPr>
+          <w:rFonts w:ascii="Arial" w:hAnsi="Arial" w:cs="Arial"/>
+          <w:shd w:val="clear" w:color="auto" w:fill="FFFFFF"/>
+        </w:rPr>
+        <w:t xml:space="preserve"> phone number</w:t>
+      </w:r>
+      <w:r>
+        <w:rPr>
+          <w:rFonts w:ascii="Arial" w:hAnsi="Arial" w:cs="Arial"/>
+          <w:shd w:val="clear" w:color="auto" w:fill="FFFFFF"/>
+        </w:rPr>
+        <w:t xml:space="preserve">”. If it is clicked the user will be given a text-field as well as a prompt that states “enter the </w:t>
+      </w:r>
+      <w:r>
+        <w:rPr>
+          <w:rFonts w:ascii="Arial" w:hAnsi="Arial" w:cs="Arial"/>
+          <w:shd w:val="clear" w:color="auto" w:fill="FFFFFF"/>
+        </w:rPr>
+        <w:t xml:space="preserve">phone </w:t>
+      </w:r>
+      <w:proofErr w:type="gramStart"/>
+      <w:r>
+        <w:rPr>
+          <w:rFonts w:ascii="Arial" w:hAnsi="Arial" w:cs="Arial"/>
+          <w:shd w:val="clear" w:color="auto" w:fill="FFFFFF"/>
+        </w:rPr>
+        <w:t>number</w:t>
+      </w:r>
+      <w:proofErr w:type="gramEnd"/>
+      <w:r>
+        <w:rPr>
+          <w:rFonts w:ascii="Arial" w:hAnsi="Arial" w:cs="Arial"/>
+          <w:shd w:val="clear" w:color="auto" w:fill="FFFFFF"/>
+        </w:rPr>
+        <w:t xml:space="preserve"> you want to link” and below it a text-field that says “enter your password” which asks for the current account password for the profile. Once the text-fields are entered the user can click a “confirm” button and if the password matches, a </w:t>
+      </w:r>
+      <w:r>
+        <w:rPr>
+          <w:rFonts w:ascii="Arial" w:hAnsi="Arial" w:cs="Arial"/>
+          <w:shd w:val="clear" w:color="auto" w:fill="FFFFFF"/>
+        </w:rPr>
+        <w:t xml:space="preserve">text message </w:t>
+      </w:r>
+      <w:r>
+        <w:rPr>
+          <w:rFonts w:ascii="Arial" w:hAnsi="Arial" w:cs="Arial"/>
+          <w:shd w:val="clear" w:color="auto" w:fill="FFFFFF"/>
+        </w:rPr>
+        <w:t xml:space="preserve">will be sent to </w:t>
+      </w:r>
+      <w:r>
+        <w:rPr>
+          <w:rFonts w:ascii="Arial" w:hAnsi="Arial" w:cs="Arial"/>
+          <w:shd w:val="clear" w:color="auto" w:fill="FFFFFF"/>
+        </w:rPr>
+        <w:t>the phone number</w:t>
+      </w:r>
+      <w:r>
+        <w:rPr>
+          <w:rFonts w:ascii="Arial" w:hAnsi="Arial" w:cs="Arial"/>
+          <w:shd w:val="clear" w:color="auto" w:fill="FFFFFF"/>
+        </w:rPr>
+        <w:t xml:space="preserve"> containing a 6 digit code that needs to be entered into the system. Once the six digit code is entered successfully the user can click a “confirm” button and the </w:t>
+      </w:r>
+      <w:r>
+        <w:rPr>
+          <w:rFonts w:ascii="Arial" w:hAnsi="Arial" w:cs="Arial"/>
+          <w:shd w:val="clear" w:color="auto" w:fill="FFFFFF"/>
+        </w:rPr>
+        <w:t>phone number</w:t>
+      </w:r>
+      <w:r>
+        <w:rPr>
+          <w:rFonts w:ascii="Arial" w:hAnsi="Arial" w:cs="Arial"/>
+          <w:shd w:val="clear" w:color="auto" w:fill="FFFFFF"/>
+        </w:rPr>
+        <w:t xml:space="preserve"> that was entered will be linked to the platform account. </w:t>
+      </w:r>
+    </w:p>
+    <w:p>
+      <w:pPr>
+        <w:rPr>
+          <w:rFonts w:ascii="Arial" w:hAnsi="Arial" w:cs="Arial"/>
+          <w:b/>
+          <w:bCs/>
+          <w:shd w:val="clear" w:color="auto" w:fill="FFFFFF"/>
+        </w:rPr>
+      </w:pPr>
+    </w:p>
+    <w:p>
+      <w:pPr>
+        <w:rPr>
+          <w:rFonts w:ascii="Arial" w:hAnsi="Arial" w:cs="Arial"/>
           <w:shd w:val="clear" w:color="auto" w:fill="FFFFFF"/>
         </w:rPr>
       </w:pPr>
@@ -8397,23 +8587,87 @@
         </w:rPr>
         <w:t>Preconditions:</w:t>
       </w:r>
-    </w:p>
-    <w:p>
-      <w:pPr>
-        <w:rPr>
-          <w:rFonts w:ascii="Arial" w:hAnsi="Arial" w:cs="Arial"/>
-          <w:b/>
-          <w:bCs/>
-          <w:shd w:val="clear" w:color="auto" w:fill="FFFFFF"/>
-        </w:rPr>
-      </w:pPr>
-    </w:p>
-    <w:p>
-      <w:pPr>
-        <w:rPr>
-          <w:rFonts w:ascii="Arial" w:hAnsi="Arial" w:cs="Arial"/>
-          <w:b/>
-          <w:bCs/>
+      <w:r>
+        <w:rPr>
+          <w:rFonts w:ascii="Arial" w:hAnsi="Arial" w:cs="Arial"/>
+          <w:b/>
+          <w:bCs/>
+          <w:shd w:val="clear" w:color="auto" w:fill="FFFFFF"/>
+        </w:rPr>
+        <w:t xml:space="preserve"> </w:t>
+      </w:r>
+      <w:r>
+        <w:rPr>
+          <w:rFonts w:ascii="Arial" w:hAnsi="Arial" w:cs="Arial"/>
+          <w:shd w:val="clear" w:color="auto" w:fill="FFFFFF"/>
+        </w:rPr>
+        <w:t xml:space="preserve">There must already be a registered account </w:t>
+      </w:r>
+      <w:r>
+        <w:rPr>
+          <w:rFonts w:ascii="Arial" w:hAnsi="Arial" w:cs="Arial"/>
+          <w:shd w:val="clear" w:color="auto" w:fill="FFFFFF"/>
+        </w:rPr>
+        <w:t xml:space="preserve">on the system and the account must be currently logged into the multiplayer platform. The user must have a </w:t>
+      </w:r>
+      <w:r>
+        <w:rPr>
+          <w:rFonts w:ascii="Arial" w:hAnsi="Arial" w:cs="Arial"/>
+          <w:shd w:val="clear" w:color="auto" w:fill="FFFFFF"/>
+        </w:rPr>
+        <w:lastRenderedPageBreak/>
+        <w:t>valid phone number</w:t>
+      </w:r>
+      <w:r>
+        <w:rPr>
+          <w:rFonts w:ascii="Arial" w:hAnsi="Arial" w:cs="Arial"/>
+          <w:shd w:val="clear" w:color="auto" w:fill="FFFFFF"/>
+        </w:rPr>
+        <w:t xml:space="preserve"> as well as access to this </w:t>
+      </w:r>
+      <w:r>
+        <w:rPr>
+          <w:rFonts w:ascii="Arial" w:hAnsi="Arial" w:cs="Arial"/>
+          <w:shd w:val="clear" w:color="auto" w:fill="FFFFFF"/>
+        </w:rPr>
+        <w:t>phone number</w:t>
+      </w:r>
+      <w:r>
+        <w:rPr>
+          <w:rFonts w:ascii="Arial" w:hAnsi="Arial" w:cs="Arial"/>
+          <w:shd w:val="clear" w:color="auto" w:fill="FFFFFF"/>
+        </w:rPr>
+        <w:t xml:space="preserve">. </w:t>
+      </w:r>
+      <w:r>
+        <w:rPr>
+          <w:rFonts w:ascii="Arial" w:hAnsi="Arial" w:cs="Arial"/>
+          <w:shd w:val="clear" w:color="auto" w:fill="FFFFFF"/>
+        </w:rPr>
+        <w:t>This phone number</w:t>
+      </w:r>
+      <w:r>
+        <w:rPr>
+          <w:rFonts w:ascii="Arial" w:hAnsi="Arial" w:cs="Arial"/>
+          <w:shd w:val="clear" w:color="auto" w:fill="FFFFFF"/>
+        </w:rPr>
+        <w:t xml:space="preserve"> must also not be currently linked to another profile.</w:t>
+      </w:r>
+    </w:p>
+    <w:p>
+      <w:pPr>
+        <w:rPr>
+          <w:rFonts w:ascii="Arial" w:hAnsi="Arial" w:cs="Arial"/>
+          <w:b/>
+          <w:bCs/>
+          <w:shd w:val="clear" w:color="auto" w:fill="FFFFFF"/>
+        </w:rPr>
+      </w:pPr>
+    </w:p>
+    <w:p>
+      <w:pPr>
+        <w:rPr>
+          <w:rFonts w:ascii="Arial" w:hAnsi="Arial" w:cs="Arial"/>
           <w:shd w:val="clear" w:color="auto" w:fill="FFFFFF"/>
         </w:rPr>
       </w:pPr>
@@ -8426,6 +8680,64 @@
         </w:rPr>
         <w:t>Trigger:</w:t>
       </w:r>
+      <w:r>
+        <w:rPr>
+          <w:rFonts w:ascii="Arial" w:hAnsi="Arial" w:cs="Arial"/>
+          <w:b/>
+          <w:bCs/>
+          <w:shd w:val="clear" w:color="auto" w:fill="FFFFFF"/>
+        </w:rPr>
+        <w:t xml:space="preserve"> </w:t>
+      </w:r>
+      <w:r>
+        <w:rPr>
+          <w:rFonts w:ascii="Arial" w:hAnsi="Arial" w:cs="Arial"/>
+          <w:shd w:val="clear" w:color="auto" w:fill="FFFFFF"/>
+        </w:rPr>
+        <w:t>The user enters their account settings and presses a “</w:t>
+      </w:r>
+      <w:r>
+        <w:rPr>
+          <w:rFonts w:ascii="Arial" w:hAnsi="Arial" w:cs="Arial"/>
+          <w:shd w:val="clear" w:color="auto" w:fill="FFFFFF"/>
+        </w:rPr>
+        <w:t>line a phone number</w:t>
+      </w:r>
+      <w:r>
+        <w:rPr>
+          <w:rFonts w:ascii="Arial" w:hAnsi="Arial" w:cs="Arial"/>
+          <w:shd w:val="clear" w:color="auto" w:fill="FFFFFF"/>
+        </w:rPr>
+        <w:t xml:space="preserve">” button and then enters the required information into the text-fields depending on the prompt provided. Once all the text-fields have been filled and the user has progressed through each verification step the user can click a “confirm” button and they have now </w:t>
+      </w:r>
+      <w:r>
+        <w:rPr>
+          <w:rFonts w:ascii="Arial" w:hAnsi="Arial" w:cs="Arial"/>
+          <w:shd w:val="clear" w:color="auto" w:fill="FFFFFF"/>
+        </w:rPr>
+        <w:t>linked a phone number</w:t>
+      </w:r>
+      <w:r>
+        <w:rPr>
+          <w:rFonts w:ascii="Arial" w:hAnsi="Arial" w:cs="Arial"/>
+          <w:shd w:val="clear" w:color="auto" w:fill="FFFFFF"/>
+        </w:rPr>
+        <w:t xml:space="preserve">. A feedback message will be shown to the user indicating to them that </w:t>
+      </w:r>
+      <w:r>
+        <w:rPr>
+          <w:rFonts w:ascii="Arial" w:hAnsi="Arial" w:cs="Arial"/>
+          <w:shd w:val="clear" w:color="auto" w:fill="FFFFFF"/>
+        </w:rPr>
+        <w:t>a phone number</w:t>
+      </w:r>
+      <w:r>
+        <w:rPr>
+          <w:rFonts w:ascii="Arial" w:hAnsi="Arial" w:cs="Arial"/>
+          <w:shd w:val="clear" w:color="auto" w:fill="FFFFFF"/>
+        </w:rPr>
+        <w:t xml:space="preserve"> has been linked to their profile.</w:t>
+      </w:r>
     </w:p>
     <w:p>
       <w:pPr>
@@ -8458,6 +8770,1245 @@
     </w:p>
     <w:p>
       <w:pPr>
+        <w:pStyle w:val="ListParagraph"/>
+        <w:numPr>
+          <w:ilvl w:val="0"/>
+          <w:numId w:val="2"/>
+        </w:numPr>
+        <w:rPr>
+          <w:rFonts w:ascii="Arial" w:hAnsi="Arial" w:cs="Arial"/>
+          <w:b/>
+          <w:bCs/>
+          <w:shd w:val="clear" w:color="auto" w:fill="FFFFFF"/>
+        </w:rPr>
+      </w:pPr>
+      <w:r>
+        <w:rPr>
+          <w:rFonts w:ascii="Arial" w:hAnsi="Arial" w:cs="Arial"/>
+          <w:shd w:val="clear" w:color="auto" w:fill="FFFFFF"/>
+        </w:rPr>
+        <w:t>User clicks the “profile settings” and the “link a</w:t>
+      </w:r>
+      <w:r>
+        <w:rPr>
+          <w:rFonts w:ascii="Arial" w:hAnsi="Arial" w:cs="Arial"/>
+          <w:shd w:val="clear" w:color="auto" w:fill="FFFFFF"/>
+        </w:rPr>
+        <w:t xml:space="preserve"> phone number</w:t>
+      </w:r>
+      <w:r>
+        <w:rPr>
+          <w:rFonts w:ascii="Arial" w:hAnsi="Arial" w:cs="Arial"/>
+          <w:shd w:val="clear" w:color="auto" w:fill="FFFFFF"/>
+        </w:rPr>
+        <w:t>”</w:t>
+      </w:r>
+    </w:p>
+    <w:p>
+      <w:pPr>
+        <w:pStyle w:val="ListParagraph"/>
+        <w:numPr>
+          <w:ilvl w:val="0"/>
+          <w:numId w:val="2"/>
+        </w:numPr>
+        <w:rPr>
+          <w:rFonts w:ascii="Arial" w:hAnsi="Arial" w:cs="Arial"/>
+          <w:b/>
+          <w:bCs/>
+          <w:shd w:val="clear" w:color="auto" w:fill="FFFFFF"/>
+        </w:rPr>
+      </w:pPr>
+      <w:r>
+        <w:rPr>
+          <w:rFonts w:ascii="Arial" w:hAnsi="Arial" w:cs="Arial"/>
+          <w:shd w:val="clear" w:color="auto" w:fill="FFFFFF"/>
+        </w:rPr>
+        <w:t xml:space="preserve">The user is provided 2 text-fields with prompts that state “enter </w:t>
+      </w:r>
+      <w:r>
+        <w:rPr>
+          <w:rFonts w:ascii="Arial" w:hAnsi="Arial" w:cs="Arial"/>
+          <w:shd w:val="clear" w:color="auto" w:fill="FFFFFF"/>
+        </w:rPr>
+        <w:t>the phone number</w:t>
+      </w:r>
+      <w:r>
+        <w:rPr>
+          <w:rFonts w:ascii="Arial" w:hAnsi="Arial" w:cs="Arial"/>
+          <w:shd w:val="clear" w:color="auto" w:fill="FFFFFF"/>
+        </w:rPr>
+        <w:t>” and “enter your password”</w:t>
+      </w:r>
+    </w:p>
+    <w:p>
+      <w:pPr>
+        <w:pStyle w:val="ListParagraph"/>
+        <w:numPr>
+          <w:ilvl w:val="1"/>
+          <w:numId w:val="2"/>
+        </w:numPr>
+        <w:rPr>
+          <w:rFonts w:ascii="Arial" w:hAnsi="Arial" w:cs="Arial"/>
+          <w:b/>
+          <w:bCs/>
+          <w:shd w:val="clear" w:color="auto" w:fill="FFFFFF"/>
+        </w:rPr>
+      </w:pPr>
+      <w:r>
+        <w:rPr>
+          <w:rFonts w:ascii="Arial" w:hAnsi="Arial" w:cs="Arial"/>
+          <w:shd w:val="clear" w:color="auto" w:fill="FFFFFF"/>
+        </w:rPr>
+        <w:t>If the password matches, then there is no error when the “confirm” button is pressed</w:t>
+      </w:r>
+    </w:p>
+    <w:p>
+      <w:pPr>
+        <w:pStyle w:val="ListParagraph"/>
+        <w:numPr>
+          <w:ilvl w:val="1"/>
+          <w:numId w:val="2"/>
+        </w:numPr>
+        <w:rPr>
+          <w:rFonts w:ascii="Arial" w:hAnsi="Arial" w:cs="Arial"/>
+          <w:b/>
+          <w:bCs/>
+          <w:shd w:val="clear" w:color="auto" w:fill="FFFFFF"/>
+        </w:rPr>
+      </w:pPr>
+      <w:r>
+        <w:rPr>
+          <w:rFonts w:ascii="Arial" w:hAnsi="Arial" w:cs="Arial"/>
+          <w:shd w:val="clear" w:color="auto" w:fill="FFFFFF"/>
+        </w:rPr>
+        <w:t>If the password does not match the saved password, then an error prompt will be shown to the user upon clicking the “confirm” button indicating the password was incorrect</w:t>
+      </w:r>
+    </w:p>
+    <w:p>
+      <w:pPr>
+        <w:pStyle w:val="ListParagraph"/>
+        <w:numPr>
+          <w:ilvl w:val="0"/>
+          <w:numId w:val="2"/>
+        </w:numPr>
+        <w:rPr>
+          <w:rFonts w:ascii="Arial" w:hAnsi="Arial" w:cs="Arial"/>
+          <w:b/>
+          <w:bCs/>
+          <w:shd w:val="clear" w:color="auto" w:fill="FFFFFF"/>
+        </w:rPr>
+      </w:pPr>
+      <w:r>
+        <w:rPr>
+          <w:rFonts w:ascii="Arial" w:hAnsi="Arial" w:cs="Arial"/>
+          <w:shd w:val="clear" w:color="auto" w:fill="FFFFFF"/>
+        </w:rPr>
+        <w:t>Once all the fields have been filled correctly the user can click a “confirm” button that will proceed to the next step</w:t>
+      </w:r>
+    </w:p>
+    <w:p>
+      <w:pPr>
+        <w:pStyle w:val="ListParagraph"/>
+        <w:numPr>
+          <w:ilvl w:val="0"/>
+          <w:numId w:val="2"/>
+        </w:numPr>
+        <w:rPr>
+          <w:rFonts w:ascii="Arial" w:hAnsi="Arial" w:cs="Arial"/>
+          <w:b/>
+          <w:bCs/>
+          <w:shd w:val="clear" w:color="auto" w:fill="FFFFFF"/>
+        </w:rPr>
+      </w:pPr>
+      <w:r>
+        <w:rPr>
+          <w:rFonts w:ascii="Arial" w:hAnsi="Arial" w:cs="Arial"/>
+          <w:shd w:val="clear" w:color="auto" w:fill="FFFFFF"/>
+        </w:rPr>
+        <w:t>A text message</w:t>
+      </w:r>
+      <w:r>
+        <w:rPr>
+          <w:rFonts w:ascii="Arial" w:hAnsi="Arial" w:cs="Arial"/>
+          <w:shd w:val="clear" w:color="auto" w:fill="FFFFFF"/>
+        </w:rPr>
+        <w:t xml:space="preserve"> will be sent to the entered </w:t>
+      </w:r>
+      <w:r>
+        <w:rPr>
+          <w:rFonts w:ascii="Arial" w:hAnsi="Arial" w:cs="Arial"/>
+          <w:shd w:val="clear" w:color="auto" w:fill="FFFFFF"/>
+        </w:rPr>
+        <w:t>phone number</w:t>
+      </w:r>
+      <w:r>
+        <w:rPr>
+          <w:rFonts w:ascii="Arial" w:hAnsi="Arial" w:cs="Arial"/>
+          <w:shd w:val="clear" w:color="auto" w:fill="FFFFFF"/>
+        </w:rPr>
+        <w:t xml:space="preserve"> with a 6 digit code</w:t>
+      </w:r>
+    </w:p>
+    <w:p>
+      <w:pPr>
+        <w:pStyle w:val="ListParagraph"/>
+        <w:numPr>
+          <w:ilvl w:val="0"/>
+          <w:numId w:val="2"/>
+        </w:numPr>
+        <w:rPr>
+          <w:rFonts w:ascii="Arial" w:hAnsi="Arial" w:cs="Arial"/>
+          <w:b/>
+          <w:bCs/>
+          <w:shd w:val="clear" w:color="auto" w:fill="FFFFFF"/>
+        </w:rPr>
+      </w:pPr>
+      <w:r>
+        <w:rPr>
+          <w:rFonts w:ascii="Arial" w:hAnsi="Arial" w:cs="Arial"/>
+          <w:shd w:val="clear" w:color="auto" w:fill="FFFFFF"/>
+        </w:rPr>
+        <w:t xml:space="preserve">This code is then entered into the application once </w:t>
+      </w:r>
+      <w:r>
+        <w:rPr>
+          <w:rFonts w:ascii="Arial" w:hAnsi="Arial" w:cs="Arial"/>
+          <w:shd w:val="clear" w:color="auto" w:fill="FFFFFF"/>
+        </w:rPr>
+        <w:t>the text message has been read by the user</w:t>
+      </w:r>
+    </w:p>
+    <w:p>
+      <w:pPr>
+        <w:pStyle w:val="ListParagraph"/>
+        <w:numPr>
+          <w:ilvl w:val="0"/>
+          <w:numId w:val="2"/>
+        </w:numPr>
+        <w:rPr>
+          <w:rFonts w:ascii="Arial" w:hAnsi="Arial" w:cs="Arial"/>
+          <w:b/>
+          <w:bCs/>
+          <w:shd w:val="clear" w:color="auto" w:fill="FFFFFF"/>
+        </w:rPr>
+      </w:pPr>
+      <w:r>
+        <w:rPr>
+          <w:rFonts w:ascii="Arial" w:hAnsi="Arial" w:cs="Arial"/>
+          <w:shd w:val="clear" w:color="auto" w:fill="FFFFFF"/>
+        </w:rPr>
+        <w:t xml:space="preserve">Once the code has been entered correctly, the user can click a “confirm” button that will link the </w:t>
+      </w:r>
+      <w:r>
+        <w:rPr>
+          <w:rFonts w:ascii="Arial" w:hAnsi="Arial" w:cs="Arial"/>
+          <w:shd w:val="clear" w:color="auto" w:fill="FFFFFF"/>
+        </w:rPr>
+        <w:t>phone number</w:t>
+      </w:r>
+      <w:r>
+        <w:rPr>
+          <w:rFonts w:ascii="Arial" w:hAnsi="Arial" w:cs="Arial"/>
+          <w:shd w:val="clear" w:color="auto" w:fill="FFFFFF"/>
+        </w:rPr>
+        <w:t xml:space="preserve"> to the account currently logged in</w:t>
+      </w:r>
+    </w:p>
+    <w:p>
+      <w:pPr>
+        <w:pStyle w:val="ListParagraph"/>
+        <w:numPr>
+          <w:ilvl w:val="0"/>
+          <w:numId w:val="2"/>
+        </w:numPr>
+        <w:rPr>
+          <w:rFonts w:ascii="Arial" w:hAnsi="Arial" w:cs="Arial"/>
+          <w:b/>
+          <w:bCs/>
+          <w:shd w:val="clear" w:color="auto" w:fill="FFFFFF"/>
+        </w:rPr>
+      </w:pPr>
+      <w:r>
+        <w:rPr>
+          <w:rFonts w:ascii="Arial" w:hAnsi="Arial" w:cs="Arial"/>
+          <w:shd w:val="clear" w:color="auto" w:fill="FFFFFF"/>
+        </w:rPr>
+        <w:t>There will be a “</w:t>
+      </w:r>
+      <w:r>
+        <w:rPr>
+          <w:rFonts w:ascii="Arial" w:hAnsi="Arial" w:cs="Arial"/>
+          <w:shd w:val="clear" w:color="auto" w:fill="FFFFFF"/>
+        </w:rPr>
+        <w:t>a phone number</w:t>
+      </w:r>
+      <w:r>
+        <w:rPr>
+          <w:rFonts w:ascii="Arial" w:hAnsi="Arial" w:cs="Arial"/>
+          <w:shd w:val="clear" w:color="auto" w:fill="FFFFFF"/>
+        </w:rPr>
+        <w:t xml:space="preserve"> has been successfully linked</w:t>
+      </w:r>
+      <w:r>
+        <w:rPr>
+          <w:rFonts w:ascii="Arial" w:hAnsi="Arial" w:cs="Arial"/>
+          <w:shd w:val="clear" w:color="auto" w:fill="FFFFFF"/>
+        </w:rPr>
+        <w:t>” message displayed to the user, and they will be sent back to the profile settings screen</w:t>
+      </w:r>
+    </w:p>
+    <w:p>
+      <w:pPr>
+        <w:rPr>
+          <w:rFonts w:ascii="Arial" w:hAnsi="Arial" w:cs="Arial"/>
+          <w:b/>
+          <w:bCs/>
+          <w:shd w:val="clear" w:color="auto" w:fill="FFFFFF"/>
+        </w:rPr>
+      </w:pPr>
+    </w:p>
+    <w:p>
+      <w:pPr>
+        <w:rPr>
+          <w:rFonts w:ascii="Arial" w:hAnsi="Arial" w:cs="Arial"/>
+          <w:b/>
+          <w:bCs/>
+          <w:shd w:val="clear" w:color="auto" w:fill="FFFFFF"/>
+        </w:rPr>
+      </w:pPr>
+      <w:r>
+        <w:rPr>
+          <w:rFonts w:ascii="Arial" w:hAnsi="Arial" w:cs="Arial"/>
+          <w:b/>
+          <w:bCs/>
+          <w:shd w:val="clear" w:color="auto" w:fill="FFFFFF"/>
+        </w:rPr>
+        <w:t>Exceptions:</w:t>
+      </w:r>
+    </w:p>
+    <w:p>
+      <w:pPr>
+        <w:pStyle w:val="ListParagraph"/>
+        <w:numPr>
+          <w:ilvl w:val="0"/>
+          <w:numId w:val="2"/>
+        </w:numPr>
+        <w:rPr>
+          <w:rFonts w:ascii="Arial" w:hAnsi="Arial" w:cs="Arial"/>
+          <w:b/>
+          <w:bCs/>
+          <w:shd w:val="clear" w:color="auto" w:fill="FFFFFF"/>
+        </w:rPr>
+      </w:pPr>
+      <w:r>
+        <w:rPr>
+          <w:rFonts w:ascii="Arial" w:hAnsi="Arial" w:cs="Arial"/>
+          <w:b/>
+          <w:bCs/>
+          <w:shd w:val="clear" w:color="auto" w:fill="FFFFFF"/>
+        </w:rPr>
+        <w:t xml:space="preserve">The </w:t>
+      </w:r>
+      <w:r>
+        <w:rPr>
+          <w:rFonts w:ascii="Arial" w:hAnsi="Arial" w:cs="Arial"/>
+          <w:b/>
+          <w:bCs/>
+          <w:shd w:val="clear" w:color="auto" w:fill="FFFFFF"/>
+        </w:rPr>
+        <w:t>phone number</w:t>
+      </w:r>
+      <w:r>
+        <w:rPr>
+          <w:rFonts w:ascii="Arial" w:hAnsi="Arial" w:cs="Arial"/>
+          <w:b/>
+          <w:bCs/>
+          <w:shd w:val="clear" w:color="auto" w:fill="FFFFFF"/>
+        </w:rPr>
+        <w:t xml:space="preserve"> entered is already linked to an account: </w:t>
+      </w:r>
+      <w:r>
+        <w:rPr>
+          <w:rFonts w:ascii="Arial" w:hAnsi="Arial" w:cs="Arial"/>
+          <w:shd w:val="clear" w:color="auto" w:fill="FFFFFF"/>
+        </w:rPr>
+        <w:t xml:space="preserve">Once something has been entered into the text-field and the “confirm” button has been pressed, if there is already an account with this </w:t>
+      </w:r>
+      <w:r>
+        <w:rPr>
+          <w:rFonts w:ascii="Arial" w:hAnsi="Arial" w:cs="Arial"/>
+          <w:shd w:val="clear" w:color="auto" w:fill="FFFFFF"/>
+        </w:rPr>
+        <w:t>phone number</w:t>
+      </w:r>
+      <w:r>
+        <w:rPr>
+          <w:rFonts w:ascii="Arial" w:hAnsi="Arial" w:cs="Arial"/>
+          <w:shd w:val="clear" w:color="auto" w:fill="FFFFFF"/>
+        </w:rPr>
+        <w:t xml:space="preserve"> linked to it the user will be sent back to the “link a</w:t>
+      </w:r>
+      <w:r>
+        <w:rPr>
+          <w:rFonts w:ascii="Arial" w:hAnsi="Arial" w:cs="Arial"/>
+          <w:shd w:val="clear" w:color="auto" w:fill="FFFFFF"/>
+        </w:rPr>
+        <w:t xml:space="preserve"> phone number</w:t>
+      </w:r>
+      <w:r>
+        <w:rPr>
+          <w:rFonts w:ascii="Arial" w:hAnsi="Arial" w:cs="Arial"/>
+          <w:shd w:val="clear" w:color="auto" w:fill="FFFFFF"/>
+        </w:rPr>
+        <w:t>” screen with a feedback message saying “</w:t>
+      </w:r>
+      <w:r>
+        <w:rPr>
+          <w:rFonts w:ascii="Arial" w:hAnsi="Arial" w:cs="Arial"/>
+          <w:shd w:val="clear" w:color="auto" w:fill="FFFFFF"/>
+        </w:rPr>
+        <w:t xml:space="preserve">there is already an account linked with this </w:t>
+      </w:r>
+      <w:r>
+        <w:rPr>
+          <w:rFonts w:ascii="Arial" w:hAnsi="Arial" w:cs="Arial"/>
+          <w:shd w:val="clear" w:color="auto" w:fill="FFFFFF"/>
+        </w:rPr>
+        <w:t>phone number</w:t>
+      </w:r>
+      <w:r>
+        <w:rPr>
+          <w:rFonts w:ascii="Arial" w:hAnsi="Arial" w:cs="Arial"/>
+          <w:shd w:val="clear" w:color="auto" w:fill="FFFFFF"/>
+        </w:rPr>
+        <w:t>”</w:t>
+      </w:r>
+    </w:p>
+    <w:p>
+      <w:pPr>
+        <w:pStyle w:val="ListParagraph"/>
+        <w:numPr>
+          <w:ilvl w:val="0"/>
+          <w:numId w:val="2"/>
+        </w:numPr>
+        <w:rPr>
+          <w:rFonts w:ascii="Arial" w:hAnsi="Arial" w:cs="Arial"/>
+          <w:b/>
+          <w:bCs/>
+          <w:shd w:val="clear" w:color="auto" w:fill="FFFFFF"/>
+        </w:rPr>
+      </w:pPr>
+      <w:r>
+        <w:rPr>
+          <w:rFonts w:ascii="Arial" w:hAnsi="Arial" w:cs="Arial"/>
+          <w:b/>
+          <w:bCs/>
+          <w:shd w:val="clear" w:color="auto" w:fill="FFFFFF"/>
+        </w:rPr>
+        <w:lastRenderedPageBreak/>
+        <w:t xml:space="preserve">The password entered does not match the saved password: </w:t>
+      </w:r>
+      <w:r>
+        <w:rPr>
+          <w:rFonts w:ascii="Arial" w:hAnsi="Arial" w:cs="Arial"/>
+          <w:shd w:val="clear" w:color="auto" w:fill="FFFFFF"/>
+        </w:rPr>
+        <w:t xml:space="preserve">Once something has been entered into the text-field and the “confirm” button has been pressed, if the password entered does not match the saved password they will be sent back to the “link </w:t>
+      </w:r>
+      <w:r>
+        <w:rPr>
+          <w:rFonts w:ascii="Arial" w:hAnsi="Arial" w:cs="Arial"/>
+          <w:shd w:val="clear" w:color="auto" w:fill="FFFFFF"/>
+        </w:rPr>
+        <w:t>a phone number</w:t>
+      </w:r>
+      <w:r>
+        <w:rPr>
+          <w:rFonts w:ascii="Arial" w:hAnsi="Arial" w:cs="Arial"/>
+          <w:shd w:val="clear" w:color="auto" w:fill="FFFFFF"/>
+        </w:rPr>
+        <w:t>” screen with a feedback message saying “the password entered is incorrect”</w:t>
+      </w:r>
+    </w:p>
+    <w:p>
+      <w:pPr>
+        <w:rPr>
+          <w:rFonts w:ascii="Arial" w:hAnsi="Arial" w:cs="Arial"/>
+          <w:b/>
+          <w:bCs/>
+          <w:shd w:val="clear" w:color="auto" w:fill="FFFFFF"/>
+        </w:rPr>
+      </w:pPr>
+    </w:p>
+    <w:p>
+      <w:pPr>
+        <w:rPr>
+          <w:rFonts w:ascii="Arial" w:hAnsi="Arial" w:cs="Arial"/>
+          <w:shd w:val="clear" w:color="auto" w:fill="FFFFFF"/>
+        </w:rPr>
+      </w:pPr>
+      <w:r>
+        <w:rPr>
+          <w:rFonts w:ascii="Arial" w:hAnsi="Arial" w:cs="Arial"/>
+          <w:b/>
+          <w:bCs/>
+          <w:shd w:val="clear" w:color="auto" w:fill="FFFFFF"/>
+        </w:rPr>
+        <w:t>Priority:</w:t>
+      </w:r>
+      <w:r>
+        <w:rPr>
+          <w:rFonts w:ascii="Arial" w:hAnsi="Arial" w:cs="Arial"/>
+          <w:b/>
+          <w:bCs/>
+          <w:shd w:val="clear" w:color="auto" w:fill="FFFFFF"/>
+        </w:rPr>
+        <w:t xml:space="preserve"> </w:t>
+      </w:r>
+      <w:r>
+        <w:rPr>
+          <w:rFonts w:ascii="Arial" w:hAnsi="Arial" w:cs="Arial"/>
+          <w:shd w:val="clear" w:color="auto" w:fill="FFFFFF"/>
+        </w:rPr>
+        <w:t xml:space="preserve">This should be a moderate priority as some features require </w:t>
+      </w:r>
+      <w:r>
+        <w:rPr>
+          <w:rFonts w:ascii="Arial" w:hAnsi="Arial" w:cs="Arial"/>
+          <w:shd w:val="clear" w:color="auto" w:fill="FFFFFF"/>
+        </w:rPr>
+        <w:t>a phone number</w:t>
+      </w:r>
+      <w:r>
+        <w:rPr>
+          <w:rFonts w:ascii="Arial" w:hAnsi="Arial" w:cs="Arial"/>
+          <w:shd w:val="clear" w:color="auto" w:fill="FFFFFF"/>
+        </w:rPr>
+        <w:t xml:space="preserve"> to become available (</w:t>
+      </w:r>
+      <w:proofErr w:type="spellStart"/>
+      <w:r>
+        <w:rPr>
+          <w:rFonts w:ascii="Arial" w:hAnsi="Arial" w:cs="Arial"/>
+          <w:shd w:val="clear" w:color="auto" w:fill="FFFFFF"/>
+        </w:rPr>
+        <w:t>e.g</w:t>
+      </w:r>
+      <w:proofErr w:type="spellEnd"/>
+      <w:r>
+        <w:rPr>
+          <w:rFonts w:ascii="Arial" w:hAnsi="Arial" w:cs="Arial"/>
+          <w:shd w:val="clear" w:color="auto" w:fill="FFFFFF"/>
+        </w:rPr>
+        <w:t xml:space="preserve"> 2FA).</w:t>
+      </w:r>
+      <w:r>
+        <w:rPr>
+          <w:rFonts w:ascii="Arial" w:hAnsi="Arial" w:cs="Arial"/>
+          <w:shd w:val="clear" w:color="auto" w:fill="FFFFFF"/>
+        </w:rPr>
+        <w:t xml:space="preserve"> However, this will be a lower priority than the e-mail as the e-mail can access more features.</w:t>
+      </w:r>
+    </w:p>
+    <w:p>
+      <w:pPr>
+        <w:rPr>
+          <w:rFonts w:ascii="Arial" w:hAnsi="Arial" w:cs="Arial"/>
+          <w:b/>
+          <w:bCs/>
+          <w:shd w:val="clear" w:color="auto" w:fill="FFFFFF"/>
+        </w:rPr>
+      </w:pPr>
+    </w:p>
+    <w:p>
+      <w:pPr>
+        <w:rPr>
+          <w:rFonts w:ascii="Arial" w:hAnsi="Arial" w:cs="Arial"/>
+          <w:shd w:val="clear" w:color="auto" w:fill="FFFFFF"/>
+        </w:rPr>
+      </w:pPr>
+      <w:r>
+        <w:rPr>
+          <w:rFonts w:ascii="Arial" w:hAnsi="Arial" w:cs="Arial"/>
+          <w:b/>
+          <w:bCs/>
+          <w:shd w:val="clear" w:color="auto" w:fill="FFFFFF"/>
+        </w:rPr>
+        <w:t>When available:</w:t>
+      </w:r>
+      <w:r>
+        <w:rPr>
+          <w:rFonts w:ascii="Arial" w:hAnsi="Arial" w:cs="Arial"/>
+          <w:b/>
+          <w:bCs/>
+          <w:shd w:val="clear" w:color="auto" w:fill="FFFFFF"/>
+        </w:rPr>
+        <w:t xml:space="preserve"> </w:t>
+      </w:r>
+      <w:r>
+        <w:rPr>
+          <w:rFonts w:ascii="Arial" w:hAnsi="Arial" w:cs="Arial"/>
+          <w:shd w:val="clear" w:color="auto" w:fill="FFFFFF"/>
+        </w:rPr>
+        <w:t>This feature becomes available when the profile settings are opened.</w:t>
+      </w:r>
+    </w:p>
+    <w:p>
+      <w:pPr>
+        <w:rPr>
+          <w:rFonts w:ascii="Arial" w:hAnsi="Arial" w:cs="Arial"/>
+          <w:b/>
+          <w:bCs/>
+          <w:shd w:val="clear" w:color="auto" w:fill="FFFFFF"/>
+        </w:rPr>
+      </w:pPr>
+    </w:p>
+    <w:p>
+      <w:pPr>
+        <w:rPr>
+          <w:rFonts w:ascii="Arial" w:hAnsi="Arial" w:cs="Arial"/>
+          <w:shd w:val="clear" w:color="auto" w:fill="FFFFFF"/>
+        </w:rPr>
+      </w:pPr>
+      <w:r>
+        <w:rPr>
+          <w:rFonts w:ascii="Arial" w:hAnsi="Arial" w:cs="Arial"/>
+          <w:b/>
+          <w:bCs/>
+          <w:shd w:val="clear" w:color="auto" w:fill="FFFFFF"/>
+        </w:rPr>
+        <w:t>Frequency of use:</w:t>
+      </w:r>
+      <w:r>
+        <w:rPr>
+          <w:rFonts w:ascii="Arial" w:hAnsi="Arial" w:cs="Arial"/>
+          <w:b/>
+          <w:bCs/>
+          <w:shd w:val="clear" w:color="auto" w:fill="FFFFFF"/>
+        </w:rPr>
+        <w:t xml:space="preserve"> </w:t>
+      </w:r>
+      <w:r>
+        <w:rPr>
+          <w:rFonts w:ascii="Arial" w:hAnsi="Arial" w:cs="Arial"/>
+          <w:shd w:val="clear" w:color="auto" w:fill="FFFFFF"/>
+        </w:rPr>
+        <w:t>This will occur whenever the “link a</w:t>
+      </w:r>
+      <w:r>
+        <w:rPr>
+          <w:rFonts w:ascii="Arial" w:hAnsi="Arial" w:cs="Arial"/>
+          <w:shd w:val="clear" w:color="auto" w:fill="FFFFFF"/>
+        </w:rPr>
+        <w:t xml:space="preserve"> phone number</w:t>
+      </w:r>
+      <w:r>
+        <w:rPr>
+          <w:rFonts w:ascii="Arial" w:hAnsi="Arial" w:cs="Arial"/>
+          <w:shd w:val="clear" w:color="auto" w:fill="FFFFFF"/>
+        </w:rPr>
+        <w:t>” option is selected in the profile settings of an account</w:t>
+      </w:r>
+    </w:p>
+    <w:p>
+      <w:pPr>
+        <w:rPr>
+          <w:rFonts w:ascii="Arial" w:hAnsi="Arial" w:cs="Arial"/>
+          <w:b/>
+          <w:bCs/>
+          <w:shd w:val="clear" w:color="auto" w:fill="FFFFFF"/>
+        </w:rPr>
+      </w:pPr>
+    </w:p>
+    <w:p>
+      <w:pPr>
+        <w:rPr>
+          <w:rFonts w:ascii="Arial" w:hAnsi="Arial" w:cs="Arial"/>
+          <w:shd w:val="clear" w:color="auto" w:fill="FFFFFF"/>
+        </w:rPr>
+      </w:pPr>
+      <w:r>
+        <w:rPr>
+          <w:rFonts w:ascii="Arial" w:hAnsi="Arial" w:cs="Arial"/>
+          <w:b/>
+          <w:bCs/>
+          <w:shd w:val="clear" w:color="auto" w:fill="FFFFFF"/>
+        </w:rPr>
+        <w:t>Channel to actor:</w:t>
+      </w:r>
+      <w:r>
+        <w:rPr>
+          <w:rFonts w:ascii="Arial" w:hAnsi="Arial" w:cs="Arial"/>
+          <w:b/>
+          <w:bCs/>
+          <w:shd w:val="clear" w:color="auto" w:fill="FFFFFF"/>
+        </w:rPr>
+        <w:t xml:space="preserve"> </w:t>
+      </w:r>
+      <w:r>
+        <w:rPr>
+          <w:rFonts w:ascii="Arial" w:hAnsi="Arial" w:cs="Arial"/>
+          <w:shd w:val="clear" w:color="auto" w:fill="FFFFFF"/>
+        </w:rPr>
+        <w:t>The screen in the multiplayer platform window will change if the “link a</w:t>
+      </w:r>
+      <w:r>
+        <w:rPr>
+          <w:rFonts w:ascii="Arial" w:hAnsi="Arial" w:cs="Arial"/>
+          <w:shd w:val="clear" w:color="auto" w:fill="FFFFFF"/>
+        </w:rPr>
+        <w:t xml:space="preserve"> phone number”</w:t>
+      </w:r>
+      <w:r>
+        <w:rPr>
+          <w:rFonts w:ascii="Arial" w:hAnsi="Arial" w:cs="Arial"/>
+          <w:shd w:val="clear" w:color="auto" w:fill="FFFFFF"/>
+        </w:rPr>
+        <w:t xml:space="preserve"> button is clicked. There will be various prompts as well as feedback messages </w:t>
+      </w:r>
+      <w:r>
+        <w:rPr>
+          <w:rFonts w:ascii="Arial" w:hAnsi="Arial" w:cs="Arial"/>
+          <w:shd w:val="clear" w:color="auto" w:fill="FFFFFF"/>
+        </w:rPr>
+        <w:t xml:space="preserve">(including a text message) </w:t>
+      </w:r>
+      <w:r>
+        <w:rPr>
+          <w:rFonts w:ascii="Arial" w:hAnsi="Arial" w:cs="Arial"/>
+          <w:shd w:val="clear" w:color="auto" w:fill="FFFFFF"/>
+        </w:rPr>
+        <w:t xml:space="preserve">to denote to the user whether something is happening correctly or not. A feedback message will be displayed to the user once </w:t>
+      </w:r>
+      <w:r>
+        <w:rPr>
+          <w:rFonts w:ascii="Arial" w:hAnsi="Arial" w:cs="Arial"/>
+          <w:shd w:val="clear" w:color="auto" w:fill="FFFFFF"/>
+        </w:rPr>
+        <w:t>a phone number</w:t>
+      </w:r>
+      <w:r>
+        <w:rPr>
+          <w:rFonts w:ascii="Arial" w:hAnsi="Arial" w:cs="Arial"/>
+          <w:shd w:val="clear" w:color="auto" w:fill="FFFFFF"/>
+        </w:rPr>
+        <w:t xml:space="preserve"> has been linked to the account.</w:t>
+      </w:r>
+    </w:p>
+    <w:p>
+      <w:pPr>
+        <w:rPr>
+          <w:rFonts w:ascii="Arial" w:hAnsi="Arial" w:cs="Arial"/>
+          <w:b/>
+          <w:bCs/>
+          <w:shd w:val="clear" w:color="auto" w:fill="FFFFFF"/>
+        </w:rPr>
+      </w:pPr>
+    </w:p>
+    <w:p>
+      <w:pPr>
+        <w:rPr>
+          <w:rFonts w:ascii="Arial" w:hAnsi="Arial" w:cs="Arial"/>
+          <w:shd w:val="clear" w:color="auto" w:fill="FFFFFF"/>
+        </w:rPr>
+      </w:pPr>
+      <w:r>
+        <w:rPr>
+          <w:rFonts w:ascii="Arial" w:hAnsi="Arial" w:cs="Arial"/>
+          <w:b/>
+          <w:bCs/>
+          <w:shd w:val="clear" w:color="auto" w:fill="FFFFFF"/>
+        </w:rPr>
+        <w:t xml:space="preserve">Secondary actors: </w:t>
+      </w:r>
+      <w:r>
+        <w:rPr>
+          <w:rFonts w:ascii="Arial" w:hAnsi="Arial" w:cs="Arial"/>
+          <w:shd w:val="clear" w:color="auto" w:fill="FFFFFF"/>
+        </w:rPr>
+        <w:t>External database storing all the account information</w:t>
+      </w:r>
+      <w:r>
+        <w:rPr>
+          <w:rFonts w:ascii="Arial" w:hAnsi="Arial" w:cs="Arial"/>
+          <w:shd w:val="clear" w:color="auto" w:fill="FFFFFF"/>
+        </w:rPr>
+        <w:t>.</w:t>
+      </w:r>
+    </w:p>
+    <w:p>
+      <w:pPr>
+        <w:rPr>
+          <w:rFonts w:ascii="Arial" w:hAnsi="Arial" w:cs="Arial"/>
+          <w:shd w:val="clear" w:color="auto" w:fill="FFFFFF"/>
+        </w:rPr>
+      </w:pPr>
+      <w:r>
+        <w:rPr>
+          <w:rFonts w:ascii="Arial" w:hAnsi="Arial" w:cs="Arial"/>
+        </w:rPr>
+        <w:br/>
+      </w:r>
+      <w:r>
+        <w:rPr>
+          <w:rFonts w:ascii="Arial" w:hAnsi="Arial" w:cs="Arial"/>
+          <w:b/>
+          <w:bCs/>
+          <w:shd w:val="clear" w:color="auto" w:fill="FFFFFF"/>
+        </w:rPr>
+        <w:t>Channel to secondary actors:</w:t>
+      </w:r>
+      <w:r>
+        <w:rPr>
+          <w:rFonts w:ascii="Arial" w:hAnsi="Arial" w:cs="Arial"/>
+          <w:b/>
+          <w:bCs/>
+          <w:shd w:val="clear" w:color="auto" w:fill="FFFFFF"/>
+        </w:rPr>
+        <w:t xml:space="preserve"> </w:t>
+      </w:r>
+      <w:r>
+        <w:rPr>
+          <w:rFonts w:ascii="Arial" w:hAnsi="Arial" w:cs="Arial"/>
+          <w:shd w:val="clear" w:color="auto" w:fill="FFFFFF"/>
+        </w:rPr>
+        <w:t xml:space="preserve">An API built into the platform that allows the link </w:t>
+      </w:r>
+      <w:r>
+        <w:rPr>
+          <w:rFonts w:ascii="Arial" w:hAnsi="Arial" w:cs="Arial"/>
+          <w:shd w:val="clear" w:color="auto" w:fill="FFFFFF"/>
+        </w:rPr>
+        <w:t xml:space="preserve">a phone number </w:t>
+      </w:r>
+      <w:r>
+        <w:rPr>
+          <w:rFonts w:ascii="Arial" w:hAnsi="Arial" w:cs="Arial"/>
+          <w:shd w:val="clear" w:color="auto" w:fill="FFFFFF"/>
+        </w:rPr>
+        <w:t>method to communicate with the external database allowing it to request and update the required information</w:t>
+      </w:r>
+      <w:r>
+        <w:rPr>
+          <w:rFonts w:ascii="Arial" w:hAnsi="Arial" w:cs="Arial"/>
+          <w:shd w:val="clear" w:color="auto" w:fill="FFFFFF"/>
+        </w:rPr>
+        <w:t>.</w:t>
+      </w:r>
+    </w:p>
+    <w:p>
+      <w:pPr>
+        <w:rPr>
+          <w:rFonts w:ascii="Arial" w:hAnsi="Arial" w:cs="Arial"/>
+          <w:b/>
+          <w:bCs/>
+          <w:shd w:val="clear" w:color="auto" w:fill="FFFFFF"/>
+        </w:rPr>
+      </w:pPr>
+    </w:p>
+    <w:p>
+      <w:pPr>
+        <w:rPr>
+          <w:rFonts w:ascii="Arial" w:hAnsi="Arial" w:cs="Arial"/>
+          <w:b/>
+          <w:bCs/>
+          <w:shd w:val="clear" w:color="auto" w:fill="FFFFFF"/>
+        </w:rPr>
+      </w:pPr>
+      <w:r>
+        <w:rPr>
+          <w:rFonts w:ascii="Arial" w:hAnsi="Arial" w:cs="Arial"/>
+          <w:b/>
+          <w:bCs/>
+          <w:shd w:val="clear" w:color="auto" w:fill="FFFFFF"/>
+        </w:rPr>
+        <w:t>Open issues:</w:t>
+      </w:r>
+    </w:p>
+    <w:p>
+      <w:pPr>
+        <w:pStyle w:val="ListParagraph"/>
+        <w:numPr>
+          <w:ilvl w:val="0"/>
+          <w:numId w:val="2"/>
+        </w:numPr>
+        <w:rPr>
+          <w:rFonts w:ascii="Arial" w:hAnsi="Arial" w:cs="Arial"/>
+          <w:shd w:val="clear" w:color="auto" w:fill="FFFFFF"/>
+        </w:rPr>
+      </w:pPr>
+      <w:r>
+        <w:rPr>
+          <w:rFonts w:ascii="Arial" w:hAnsi="Arial" w:cs="Arial"/>
+          <w:shd w:val="clear" w:color="auto" w:fill="FFFFFF"/>
+        </w:rPr>
+        <w:t xml:space="preserve">Once a new </w:t>
+      </w:r>
+      <w:r>
+        <w:rPr>
+          <w:rFonts w:ascii="Arial" w:hAnsi="Arial" w:cs="Arial"/>
+          <w:shd w:val="clear" w:color="auto" w:fill="FFFFFF"/>
+        </w:rPr>
+        <w:t>phone number</w:t>
+      </w:r>
+      <w:r>
+        <w:rPr>
+          <w:rFonts w:ascii="Arial" w:hAnsi="Arial" w:cs="Arial"/>
+          <w:shd w:val="clear" w:color="auto" w:fill="FFFFFF"/>
+        </w:rPr>
+        <w:t xml:space="preserve"> has been updated, should the previous </w:t>
+      </w:r>
+      <w:r>
+        <w:rPr>
+          <w:rFonts w:ascii="Arial" w:hAnsi="Arial" w:cs="Arial"/>
+          <w:shd w:val="clear" w:color="auto" w:fill="FFFFFF"/>
+        </w:rPr>
+        <w:t>phone number</w:t>
+      </w:r>
+      <w:r>
+        <w:rPr>
+          <w:rFonts w:ascii="Arial" w:hAnsi="Arial" w:cs="Arial"/>
+          <w:shd w:val="clear" w:color="auto" w:fill="FFFFFF"/>
+        </w:rPr>
+        <w:t xml:space="preserve"> be notified </w:t>
+      </w:r>
+      <w:r>
+        <w:rPr>
+          <w:rFonts w:ascii="Arial" w:hAnsi="Arial" w:cs="Arial"/>
+          <w:shd w:val="clear" w:color="auto" w:fill="FFFFFF"/>
+        </w:rPr>
+        <w:t>via text message</w:t>
+      </w:r>
+      <w:r>
+        <w:rPr>
+          <w:rFonts w:ascii="Arial" w:hAnsi="Arial" w:cs="Arial"/>
+          <w:shd w:val="clear" w:color="auto" w:fill="FFFFFF"/>
+        </w:rPr>
+        <w:t xml:space="preserve"> that the account in question is no longer linked to </w:t>
+      </w:r>
+      <w:r>
+        <w:rPr>
+          <w:rFonts w:ascii="Arial" w:hAnsi="Arial" w:cs="Arial"/>
+          <w:shd w:val="clear" w:color="auto" w:fill="FFFFFF"/>
+        </w:rPr>
+        <w:t>that phone number</w:t>
+      </w:r>
+    </w:p>
+    <w:p>
+      <w:pPr>
+        <w:pStyle w:val="ListParagraph"/>
+        <w:numPr>
+          <w:ilvl w:val="0"/>
+          <w:numId w:val="2"/>
+        </w:numPr>
+        <w:rPr>
+          <w:rFonts w:ascii="Arial" w:hAnsi="Arial" w:cs="Arial"/>
+          <w:shd w:val="clear" w:color="auto" w:fill="FFFFFF"/>
+        </w:rPr>
+      </w:pPr>
+      <w:r>
+        <w:rPr>
+          <w:rFonts w:ascii="Arial" w:hAnsi="Arial" w:cs="Arial"/>
+          <w:shd w:val="clear" w:color="auto" w:fill="FFFFFF"/>
+        </w:rPr>
+        <w:t xml:space="preserve">Once </w:t>
+      </w:r>
+      <w:r>
+        <w:rPr>
+          <w:rFonts w:ascii="Arial" w:hAnsi="Arial" w:cs="Arial"/>
+          <w:shd w:val="clear" w:color="auto" w:fill="FFFFFF"/>
+        </w:rPr>
+        <w:t xml:space="preserve">a phone number </w:t>
+      </w:r>
+      <w:r>
+        <w:rPr>
+          <w:rFonts w:ascii="Arial" w:hAnsi="Arial" w:cs="Arial"/>
+          <w:shd w:val="clear" w:color="auto" w:fill="FFFFFF"/>
+        </w:rPr>
+        <w:t xml:space="preserve">has been successfully linked, should there be a cooldown period where for a certain period the </w:t>
+      </w:r>
+      <w:r>
+        <w:rPr>
+          <w:rFonts w:ascii="Arial" w:hAnsi="Arial" w:cs="Arial"/>
+          <w:shd w:val="clear" w:color="auto" w:fill="FFFFFF"/>
+        </w:rPr>
+        <w:t xml:space="preserve">phone number </w:t>
+      </w:r>
+      <w:r>
+        <w:rPr>
+          <w:rFonts w:ascii="Arial" w:hAnsi="Arial" w:cs="Arial"/>
+          <w:shd w:val="clear" w:color="auto" w:fill="FFFFFF"/>
+        </w:rPr>
+        <w:t>cannot be changed?</w:t>
+      </w:r>
+    </w:p>
+    <w:p>
+      <w:pPr>
+        <w:pStyle w:val="ListParagraph"/>
+        <w:numPr>
+          <w:ilvl w:val="0"/>
+          <w:numId w:val="2"/>
+        </w:numPr>
+        <w:rPr>
+          <w:rFonts w:ascii="Arial" w:hAnsi="Arial" w:cs="Arial"/>
+          <w:shd w:val="clear" w:color="auto" w:fill="FFFFFF"/>
+        </w:rPr>
+      </w:pPr>
+      <w:r>
+        <w:rPr>
+          <w:rFonts w:ascii="Arial" w:hAnsi="Arial" w:cs="Arial"/>
+          <w:shd w:val="clear" w:color="auto" w:fill="FFFFFF"/>
+        </w:rPr>
+        <w:lastRenderedPageBreak/>
+        <w:t>Should there be other methods implemented to verify the phone number (</w:t>
+      </w:r>
+      <w:proofErr w:type="spellStart"/>
+      <w:r>
+        <w:rPr>
+          <w:rFonts w:ascii="Arial" w:hAnsi="Arial" w:cs="Arial"/>
+          <w:shd w:val="clear" w:color="auto" w:fill="FFFFFF"/>
+        </w:rPr>
+        <w:t>e.g</w:t>
+      </w:r>
+      <w:proofErr w:type="spellEnd"/>
+      <w:r>
+        <w:rPr>
+          <w:rFonts w:ascii="Arial" w:hAnsi="Arial" w:cs="Arial"/>
+          <w:shd w:val="clear" w:color="auto" w:fill="FFFFFF"/>
+        </w:rPr>
+        <w:t xml:space="preserve"> via phone call)?</w:t>
+      </w:r>
+    </w:p>
+    <w:p>
+      <w:pPr>
+        <w:pStyle w:val="ListParagraph"/>
+        <w:numPr>
+          <w:ilvl w:val="0"/>
+          <w:numId w:val="2"/>
+        </w:numPr>
+        <w:rPr>
+          <w:rFonts w:ascii="Arial" w:hAnsi="Arial" w:cs="Arial"/>
+          <w:shd w:val="clear" w:color="auto" w:fill="FFFFFF"/>
+        </w:rPr>
+      </w:pPr>
+      <w:r>
+        <w:rPr>
+          <w:rFonts w:ascii="Arial" w:hAnsi="Arial" w:cs="Arial"/>
+          <w:shd w:val="clear" w:color="auto" w:fill="FFFFFF"/>
+        </w:rPr>
+        <w:t xml:space="preserve">When verifying the </w:t>
+      </w:r>
+      <w:r>
+        <w:rPr>
+          <w:rFonts w:ascii="Arial" w:hAnsi="Arial" w:cs="Arial"/>
+          <w:shd w:val="clear" w:color="auto" w:fill="FFFFFF"/>
+        </w:rPr>
+        <w:t>phone number</w:t>
+      </w:r>
+      <w:r>
+        <w:rPr>
+          <w:rFonts w:ascii="Arial" w:hAnsi="Arial" w:cs="Arial"/>
+          <w:shd w:val="clear" w:color="auto" w:fill="FFFFFF"/>
+        </w:rPr>
+        <w:t>, should the 6 digit code require a limited duration before the code becomes invalid and a new code needs to be requested?</w:t>
+      </w:r>
+    </w:p>
+    <w:p>
+      <w:pPr>
+        <w:rPr>
+          <w:rFonts w:ascii="Arial" w:hAnsi="Arial" w:cs="Arial"/>
+        </w:rPr>
+      </w:pPr>
+    </w:p>
+    <w:p>
+      <w:pPr>
+        <w:rPr>
+          <w:rFonts w:ascii="Arial" w:hAnsi="Arial" w:cs="Arial"/>
+          <w:u w:val="single"/>
+        </w:rPr>
+      </w:pPr>
+      <w:r>
+        <w:rPr>
+          <w:rFonts w:ascii="Arial" w:hAnsi="Arial" w:cs="Arial"/>
+          <w:u w:val="single"/>
+        </w:rPr>
+        <w:t>Use case 9: Setting up 2FA on your account</w:t>
+      </w:r>
+    </w:p>
+    <w:p>
+      <w:pPr>
+        <w:rPr>
+          <w:rFonts w:ascii="Arial" w:hAnsi="Arial" w:cs="Arial"/>
+          <w:u w:val="single"/>
+        </w:rPr>
+      </w:pPr>
+    </w:p>
+    <w:p>
+      <w:pPr>
+        <w:rPr>
+          <w:rFonts w:ascii="Arial" w:hAnsi="Arial" w:cs="Arial"/>
+          <w:b/>
+          <w:bCs/>
+          <w:shd w:val="clear" w:color="auto" w:fill="FFFFFF"/>
+        </w:rPr>
+      </w:pPr>
+      <w:r>
+        <w:rPr>
+          <w:rFonts w:ascii="Arial" w:hAnsi="Arial" w:cs="Arial"/>
+          <w:b/>
+          <w:bCs/>
+          <w:shd w:val="clear" w:color="auto" w:fill="FFFFFF"/>
+        </w:rPr>
+        <w:t>Iteration:</w:t>
+      </w:r>
+    </w:p>
+    <w:p>
+      <w:pPr>
+        <w:rPr>
+          <w:rFonts w:ascii="Arial" w:hAnsi="Arial" w:cs="Arial"/>
+          <w:b/>
+          <w:bCs/>
+          <w:shd w:val="clear" w:color="auto" w:fill="FFFFFF"/>
+        </w:rPr>
+      </w:pPr>
+    </w:p>
+    <w:p>
+      <w:pPr>
+        <w:rPr>
+          <w:rFonts w:ascii="Arial" w:hAnsi="Arial" w:cs="Arial"/>
+          <w:b/>
+          <w:bCs/>
+          <w:shd w:val="clear" w:color="auto" w:fill="FFFFFF"/>
+        </w:rPr>
+      </w:pPr>
+      <w:r>
+        <w:rPr>
+          <w:rFonts w:ascii="Arial" w:hAnsi="Arial" w:cs="Arial"/>
+          <w:b/>
+          <w:bCs/>
+          <w:shd w:val="clear" w:color="auto" w:fill="FFFFFF"/>
+        </w:rPr>
+        <w:t>Primary Actor:</w:t>
+      </w:r>
+    </w:p>
+    <w:p>
+      <w:pPr>
+        <w:rPr>
+          <w:rFonts w:ascii="Arial" w:hAnsi="Arial" w:cs="Arial"/>
+          <w:b/>
+          <w:bCs/>
+          <w:shd w:val="clear" w:color="auto" w:fill="FFFFFF"/>
+        </w:rPr>
+      </w:pPr>
+    </w:p>
+    <w:p>
+      <w:pPr>
+        <w:rPr>
+          <w:rFonts w:ascii="Arial" w:hAnsi="Arial" w:cs="Arial"/>
+          <w:b/>
+          <w:bCs/>
+          <w:shd w:val="clear" w:color="auto" w:fill="FFFFFF"/>
+        </w:rPr>
+      </w:pPr>
+      <w:r>
+        <w:rPr>
+          <w:rFonts w:ascii="Arial" w:hAnsi="Arial" w:cs="Arial"/>
+          <w:b/>
+          <w:bCs/>
+          <w:shd w:val="clear" w:color="auto" w:fill="FFFFFF"/>
+        </w:rPr>
+        <w:t>Goal in context:</w:t>
+      </w:r>
+    </w:p>
+    <w:p>
+      <w:pPr>
+        <w:rPr>
+          <w:rFonts w:ascii="Arial" w:hAnsi="Arial" w:cs="Arial"/>
+          <w:b/>
+          <w:bCs/>
+          <w:shd w:val="clear" w:color="auto" w:fill="FFFFFF"/>
+        </w:rPr>
+      </w:pPr>
+    </w:p>
+    <w:p>
+      <w:pPr>
+        <w:rPr>
+          <w:rFonts w:ascii="Arial" w:hAnsi="Arial" w:cs="Arial"/>
+          <w:b/>
+          <w:bCs/>
+          <w:shd w:val="clear" w:color="auto" w:fill="FFFFFF"/>
+        </w:rPr>
+      </w:pPr>
+      <w:r>
+        <w:rPr>
+          <w:rFonts w:ascii="Arial" w:hAnsi="Arial" w:cs="Arial"/>
+          <w:b/>
+          <w:bCs/>
+          <w:shd w:val="clear" w:color="auto" w:fill="FFFFFF"/>
+        </w:rPr>
+        <w:t>Preconditions:</w:t>
+      </w:r>
+    </w:p>
+    <w:p>
+      <w:pPr>
+        <w:rPr>
+          <w:rFonts w:ascii="Arial" w:hAnsi="Arial" w:cs="Arial"/>
+          <w:b/>
+          <w:bCs/>
+          <w:shd w:val="clear" w:color="auto" w:fill="FFFFFF"/>
+        </w:rPr>
+      </w:pPr>
+    </w:p>
+    <w:p>
+      <w:pPr>
+        <w:rPr>
+          <w:rFonts w:ascii="Arial" w:hAnsi="Arial" w:cs="Arial"/>
+          <w:b/>
+          <w:bCs/>
+          <w:shd w:val="clear" w:color="auto" w:fill="FFFFFF"/>
+        </w:rPr>
+      </w:pPr>
+      <w:r>
+        <w:rPr>
+          <w:rFonts w:ascii="Arial" w:hAnsi="Arial" w:cs="Arial"/>
+          <w:b/>
+          <w:bCs/>
+          <w:shd w:val="clear" w:color="auto" w:fill="FFFFFF"/>
+        </w:rPr>
+        <w:t>Trigger:</w:t>
+      </w:r>
+    </w:p>
+    <w:p>
+      <w:pPr>
+        <w:rPr>
+          <w:rFonts w:ascii="Arial" w:hAnsi="Arial" w:cs="Arial"/>
+          <w:b/>
+          <w:bCs/>
+          <w:shd w:val="clear" w:color="auto" w:fill="FFFFFF"/>
+        </w:rPr>
+      </w:pPr>
+    </w:p>
+    <w:p>
+      <w:pPr>
+        <w:rPr>
+          <w:rFonts w:ascii="Arial" w:hAnsi="Arial" w:cs="Arial"/>
+          <w:b/>
+          <w:bCs/>
+          <w:shd w:val="clear" w:color="auto" w:fill="FFFFFF"/>
+        </w:rPr>
+      </w:pPr>
+      <w:r>
+        <w:rPr>
+          <w:rFonts w:ascii="Arial" w:hAnsi="Arial" w:cs="Arial"/>
+          <w:b/>
+          <w:bCs/>
+          <w:shd w:val="clear" w:color="auto" w:fill="FFFFFF"/>
+        </w:rPr>
+        <w:t>Scenario:</w:t>
+      </w:r>
+    </w:p>
+    <w:p>
+      <w:pPr>
         <w:rPr>
           <w:rFonts w:ascii="Arial" w:hAnsi="Arial" w:cs="Arial"/>
           <w:b/>
@@ -8598,6 +10149,7 @@
           <w:bCs/>
           <w:shd w:val="clear" w:color="auto" w:fill="FFFFFF"/>
         </w:rPr>
+        <w:lastRenderedPageBreak/>
         <w:t>Frequency of use:</w:t>
       </w:r>
     </w:p>
@@ -8745,7 +10297,471 @@
           <w:rFonts w:ascii="Arial" w:hAnsi="Arial" w:cs="Arial"/>
           <w:u w:val="single"/>
         </w:rPr>
-        <w:t>Use case 9: Setting up 2FA on your account</w:t>
+        <w:t xml:space="preserve">Use case 10: Viewing your account profile </w:t>
+      </w:r>
+    </w:p>
+    <w:p>
+      <w:pPr>
+        <w:rPr>
+          <w:rFonts w:ascii="Arial" w:hAnsi="Arial" w:cs="Arial"/>
+          <w:u w:val="single"/>
+        </w:rPr>
+      </w:pPr>
+    </w:p>
+    <w:p>
+      <w:pPr>
+        <w:rPr>
+          <w:rFonts w:ascii="Arial" w:hAnsi="Arial" w:cs="Arial"/>
+          <w:b/>
+          <w:bCs/>
+          <w:shd w:val="clear" w:color="auto" w:fill="FFFFFF"/>
+        </w:rPr>
+      </w:pPr>
+      <w:r>
+        <w:rPr>
+          <w:rFonts w:ascii="Arial" w:hAnsi="Arial" w:cs="Arial"/>
+          <w:b/>
+          <w:bCs/>
+          <w:shd w:val="clear" w:color="auto" w:fill="FFFFFF"/>
+        </w:rPr>
+        <w:t>Iteration:</w:t>
+      </w:r>
+    </w:p>
+    <w:p>
+      <w:pPr>
+        <w:rPr>
+          <w:rFonts w:ascii="Arial" w:hAnsi="Arial" w:cs="Arial"/>
+          <w:b/>
+          <w:bCs/>
+          <w:shd w:val="clear" w:color="auto" w:fill="FFFFFF"/>
+        </w:rPr>
+      </w:pPr>
+    </w:p>
+    <w:p>
+      <w:pPr>
+        <w:rPr>
+          <w:rFonts w:ascii="Arial" w:hAnsi="Arial" w:cs="Arial"/>
+          <w:b/>
+          <w:bCs/>
+          <w:shd w:val="clear" w:color="auto" w:fill="FFFFFF"/>
+        </w:rPr>
+      </w:pPr>
+      <w:r>
+        <w:rPr>
+          <w:rFonts w:ascii="Arial" w:hAnsi="Arial" w:cs="Arial"/>
+          <w:b/>
+          <w:bCs/>
+          <w:shd w:val="clear" w:color="auto" w:fill="FFFFFF"/>
+        </w:rPr>
+        <w:t>Primary Actor:</w:t>
+      </w:r>
+    </w:p>
+    <w:p>
+      <w:pPr>
+        <w:rPr>
+          <w:rFonts w:ascii="Arial" w:hAnsi="Arial" w:cs="Arial"/>
+          <w:b/>
+          <w:bCs/>
+          <w:shd w:val="clear" w:color="auto" w:fill="FFFFFF"/>
+        </w:rPr>
+      </w:pPr>
+    </w:p>
+    <w:p>
+      <w:pPr>
+        <w:rPr>
+          <w:rFonts w:ascii="Arial" w:hAnsi="Arial" w:cs="Arial"/>
+          <w:b/>
+          <w:bCs/>
+          <w:shd w:val="clear" w:color="auto" w:fill="FFFFFF"/>
+        </w:rPr>
+      </w:pPr>
+      <w:r>
+        <w:rPr>
+          <w:rFonts w:ascii="Arial" w:hAnsi="Arial" w:cs="Arial"/>
+          <w:b/>
+          <w:bCs/>
+          <w:shd w:val="clear" w:color="auto" w:fill="FFFFFF"/>
+        </w:rPr>
+        <w:t>Goal in context:</w:t>
+      </w:r>
+    </w:p>
+    <w:p>
+      <w:pPr>
+        <w:rPr>
+          <w:rFonts w:ascii="Arial" w:hAnsi="Arial" w:cs="Arial"/>
+          <w:b/>
+          <w:bCs/>
+          <w:shd w:val="clear" w:color="auto" w:fill="FFFFFF"/>
+        </w:rPr>
+      </w:pPr>
+    </w:p>
+    <w:p>
+      <w:pPr>
+        <w:rPr>
+          <w:rFonts w:ascii="Arial" w:hAnsi="Arial" w:cs="Arial"/>
+          <w:b/>
+          <w:bCs/>
+          <w:shd w:val="clear" w:color="auto" w:fill="FFFFFF"/>
+        </w:rPr>
+      </w:pPr>
+      <w:r>
+        <w:rPr>
+          <w:rFonts w:ascii="Arial" w:hAnsi="Arial" w:cs="Arial"/>
+          <w:b/>
+          <w:bCs/>
+          <w:shd w:val="clear" w:color="auto" w:fill="FFFFFF"/>
+        </w:rPr>
+        <w:t>Preconditions:</w:t>
+      </w:r>
+    </w:p>
+    <w:p>
+      <w:pPr>
+        <w:rPr>
+          <w:rFonts w:ascii="Arial" w:hAnsi="Arial" w:cs="Arial"/>
+          <w:b/>
+          <w:bCs/>
+          <w:shd w:val="clear" w:color="auto" w:fill="FFFFFF"/>
+        </w:rPr>
+      </w:pPr>
+    </w:p>
+    <w:p>
+      <w:pPr>
+        <w:rPr>
+          <w:rFonts w:ascii="Arial" w:hAnsi="Arial" w:cs="Arial"/>
+          <w:b/>
+          <w:bCs/>
+          <w:shd w:val="clear" w:color="auto" w:fill="FFFFFF"/>
+        </w:rPr>
+      </w:pPr>
+      <w:r>
+        <w:rPr>
+          <w:rFonts w:ascii="Arial" w:hAnsi="Arial" w:cs="Arial"/>
+          <w:b/>
+          <w:bCs/>
+          <w:shd w:val="clear" w:color="auto" w:fill="FFFFFF"/>
+        </w:rPr>
+        <w:t>Trigger:</w:t>
+      </w:r>
+    </w:p>
+    <w:p>
+      <w:pPr>
+        <w:rPr>
+          <w:rFonts w:ascii="Arial" w:hAnsi="Arial" w:cs="Arial"/>
+          <w:b/>
+          <w:bCs/>
+          <w:shd w:val="clear" w:color="auto" w:fill="FFFFFF"/>
+        </w:rPr>
+      </w:pPr>
+    </w:p>
+    <w:p>
+      <w:pPr>
+        <w:rPr>
+          <w:rFonts w:ascii="Arial" w:hAnsi="Arial" w:cs="Arial"/>
+          <w:b/>
+          <w:bCs/>
+          <w:shd w:val="clear" w:color="auto" w:fill="FFFFFF"/>
+        </w:rPr>
+      </w:pPr>
+      <w:r>
+        <w:rPr>
+          <w:rFonts w:ascii="Arial" w:hAnsi="Arial" w:cs="Arial"/>
+          <w:b/>
+          <w:bCs/>
+          <w:shd w:val="clear" w:color="auto" w:fill="FFFFFF"/>
+        </w:rPr>
+        <w:t>Scenario:</w:t>
+      </w:r>
+    </w:p>
+    <w:p>
+      <w:pPr>
+        <w:rPr>
+          <w:rFonts w:ascii="Arial" w:hAnsi="Arial" w:cs="Arial"/>
+          <w:b/>
+          <w:bCs/>
+          <w:shd w:val="clear" w:color="auto" w:fill="FFFFFF"/>
+        </w:rPr>
+      </w:pPr>
+    </w:p>
+    <w:p>
+      <w:pPr>
+        <w:rPr>
+          <w:rFonts w:ascii="Arial" w:hAnsi="Arial" w:cs="Arial"/>
+          <w:b/>
+          <w:bCs/>
+          <w:shd w:val="clear" w:color="auto" w:fill="FFFFFF"/>
+        </w:rPr>
+      </w:pPr>
+      <w:r>
+        <w:rPr>
+          <w:rFonts w:ascii="Arial" w:hAnsi="Arial" w:cs="Arial"/>
+          <w:b/>
+          <w:bCs/>
+          <w:shd w:val="clear" w:color="auto" w:fill="FFFFFF"/>
+        </w:rPr>
+        <w:t>Post conditions:</w:t>
+      </w:r>
+    </w:p>
+    <w:p>
+      <w:pPr>
+        <w:rPr>
+          <w:rFonts w:ascii="Arial" w:hAnsi="Arial" w:cs="Arial"/>
+          <w:b/>
+          <w:bCs/>
+          <w:shd w:val="clear" w:color="auto" w:fill="FFFFFF"/>
+        </w:rPr>
+      </w:pPr>
+    </w:p>
+    <w:p>
+      <w:pPr>
+        <w:rPr>
+          <w:rFonts w:ascii="Arial" w:hAnsi="Arial" w:cs="Arial"/>
+          <w:b/>
+          <w:bCs/>
+          <w:shd w:val="clear" w:color="auto" w:fill="FFFFFF"/>
+        </w:rPr>
+      </w:pPr>
+      <w:r>
+        <w:rPr>
+          <w:rFonts w:ascii="Arial" w:hAnsi="Arial" w:cs="Arial"/>
+          <w:b/>
+          <w:bCs/>
+          <w:shd w:val="clear" w:color="auto" w:fill="FFFFFF"/>
+        </w:rPr>
+        <w:t>Exceptions:</w:t>
+      </w:r>
+    </w:p>
+    <w:p>
+      <w:pPr>
+        <w:rPr>
+          <w:rFonts w:ascii="Arial" w:hAnsi="Arial" w:cs="Arial"/>
+          <w:b/>
+          <w:bCs/>
+          <w:shd w:val="clear" w:color="auto" w:fill="FFFFFF"/>
+        </w:rPr>
+      </w:pPr>
+    </w:p>
+    <w:p>
+      <w:pPr>
+        <w:rPr>
+          <w:rFonts w:ascii="Arial" w:hAnsi="Arial" w:cs="Arial"/>
+          <w:b/>
+          <w:bCs/>
+          <w:shd w:val="clear" w:color="auto" w:fill="FFFFFF"/>
+        </w:rPr>
+      </w:pPr>
+      <w:r>
+        <w:rPr>
+          <w:rFonts w:ascii="Arial" w:hAnsi="Arial" w:cs="Arial"/>
+          <w:b/>
+          <w:bCs/>
+          <w:shd w:val="clear" w:color="auto" w:fill="FFFFFF"/>
+        </w:rPr>
+        <w:t>Priority:</w:t>
+      </w:r>
+    </w:p>
+    <w:p>
+      <w:pPr>
+        <w:rPr>
+          <w:rFonts w:ascii="Arial" w:hAnsi="Arial" w:cs="Arial"/>
+          <w:b/>
+          <w:bCs/>
+          <w:shd w:val="clear" w:color="auto" w:fill="FFFFFF"/>
+        </w:rPr>
+      </w:pPr>
+    </w:p>
+    <w:p>
+      <w:pPr>
+        <w:rPr>
+          <w:rFonts w:ascii="Arial" w:hAnsi="Arial" w:cs="Arial"/>
+          <w:b/>
+          <w:bCs/>
+          <w:shd w:val="clear" w:color="auto" w:fill="FFFFFF"/>
+        </w:rPr>
+      </w:pPr>
+      <w:r>
+        <w:rPr>
+          <w:rFonts w:ascii="Arial" w:hAnsi="Arial" w:cs="Arial"/>
+          <w:b/>
+          <w:bCs/>
+          <w:shd w:val="clear" w:color="auto" w:fill="FFFFFF"/>
+        </w:rPr>
+        <w:t>When available:</w:t>
+      </w:r>
+    </w:p>
+    <w:p>
+      <w:pPr>
+        <w:rPr>
+          <w:rFonts w:ascii="Arial" w:hAnsi="Arial" w:cs="Arial"/>
+          <w:b/>
+          <w:bCs/>
+          <w:shd w:val="clear" w:color="auto" w:fill="FFFFFF"/>
+        </w:rPr>
+      </w:pPr>
+    </w:p>
+    <w:p>
+      <w:pPr>
+        <w:rPr>
+          <w:rFonts w:ascii="Arial" w:hAnsi="Arial" w:cs="Arial"/>
+          <w:b/>
+          <w:bCs/>
+          <w:shd w:val="clear" w:color="auto" w:fill="FFFFFF"/>
+        </w:rPr>
+      </w:pPr>
+      <w:r>
+        <w:rPr>
+          <w:rFonts w:ascii="Arial" w:hAnsi="Arial" w:cs="Arial"/>
+          <w:b/>
+          <w:bCs/>
+          <w:shd w:val="clear" w:color="auto" w:fill="FFFFFF"/>
+        </w:rPr>
+        <w:t>Frequency of use:</w:t>
+      </w:r>
+    </w:p>
+    <w:p>
+      <w:pPr>
+        <w:rPr>
+          <w:rFonts w:ascii="Arial" w:hAnsi="Arial" w:cs="Arial"/>
+          <w:b/>
+          <w:bCs/>
+          <w:shd w:val="clear" w:color="auto" w:fill="FFFFFF"/>
+        </w:rPr>
+      </w:pPr>
+    </w:p>
+    <w:p>
+      <w:pPr>
+        <w:rPr>
+          <w:rFonts w:ascii="Arial" w:hAnsi="Arial" w:cs="Arial"/>
+          <w:b/>
+          <w:bCs/>
+          <w:shd w:val="clear" w:color="auto" w:fill="FFFFFF"/>
+        </w:rPr>
+      </w:pPr>
+      <w:r>
+        <w:rPr>
+          <w:rFonts w:ascii="Arial" w:hAnsi="Arial" w:cs="Arial"/>
+          <w:b/>
+          <w:bCs/>
+          <w:shd w:val="clear" w:color="auto" w:fill="FFFFFF"/>
+        </w:rPr>
+        <w:t>Channel to actor:</w:t>
+      </w:r>
+    </w:p>
+    <w:p>
+      <w:pPr>
+        <w:rPr>
+          <w:rFonts w:ascii="Arial" w:hAnsi="Arial" w:cs="Arial"/>
+          <w:b/>
+          <w:bCs/>
+          <w:shd w:val="clear" w:color="auto" w:fill="FFFFFF"/>
+        </w:rPr>
+      </w:pPr>
+    </w:p>
+    <w:p>
+      <w:pPr>
+        <w:rPr>
+          <w:rFonts w:ascii="Arial" w:hAnsi="Arial" w:cs="Arial"/>
+          <w:b/>
+          <w:bCs/>
+          <w:shd w:val="clear" w:color="auto" w:fill="FFFFFF"/>
+        </w:rPr>
+      </w:pPr>
+      <w:r>
+        <w:rPr>
+          <w:rFonts w:ascii="Arial" w:hAnsi="Arial" w:cs="Arial"/>
+          <w:b/>
+          <w:bCs/>
+          <w:shd w:val="clear" w:color="auto" w:fill="FFFFFF"/>
+        </w:rPr>
+        <w:t>Secondary actors:</w:t>
+      </w:r>
+    </w:p>
+    <w:p>
+      <w:pPr>
+        <w:rPr>
+          <w:rFonts w:ascii="Arial" w:hAnsi="Arial" w:cs="Arial"/>
+          <w:b/>
+          <w:bCs/>
+          <w:shd w:val="clear" w:color="auto" w:fill="FFFFFF"/>
+        </w:rPr>
+      </w:pPr>
+    </w:p>
+    <w:p>
+      <w:pPr>
+        <w:rPr>
+          <w:rFonts w:ascii="Arial" w:hAnsi="Arial" w:cs="Arial"/>
+          <w:b/>
+          <w:bCs/>
+          <w:shd w:val="clear" w:color="auto" w:fill="FFFFFF"/>
+        </w:rPr>
+      </w:pPr>
+      <w:r>
+        <w:rPr>
+          <w:rFonts w:ascii="Arial" w:hAnsi="Arial" w:cs="Arial"/>
+          <w:b/>
+          <w:bCs/>
+          <w:shd w:val="clear" w:color="auto" w:fill="FFFFFF"/>
+        </w:rPr>
+        <w:t>Channel to secondary actors</w:t>
+      </w:r>
+      <w:r>
+        <w:rPr>
+          <w:rFonts w:ascii="Arial" w:hAnsi="Arial" w:cs="Arial"/>
+          <w:b/>
+          <w:bCs/>
+          <w:shd w:val="clear" w:color="auto" w:fill="FFFFFF"/>
+        </w:rPr>
+        <w:t>:</w:t>
+      </w:r>
+    </w:p>
+    <w:p>
+      <w:pPr>
+        <w:rPr>
+          <w:rFonts w:ascii="Arial" w:hAnsi="Arial" w:cs="Arial"/>
+          <w:b/>
+          <w:bCs/>
+          <w:shd w:val="clear" w:color="auto" w:fill="FFFFFF"/>
+        </w:rPr>
+      </w:pPr>
+    </w:p>
+    <w:p>
+      <w:pPr>
+        <w:rPr>
+          <w:rFonts w:ascii="Arial" w:hAnsi="Arial" w:cs="Arial"/>
+          <w:b/>
+          <w:bCs/>
+          <w:shd w:val="clear" w:color="auto" w:fill="FFFFFF"/>
+        </w:rPr>
+      </w:pPr>
+      <w:r>
+        <w:rPr>
+          <w:rFonts w:ascii="Arial" w:hAnsi="Arial" w:cs="Arial"/>
+          <w:b/>
+          <w:bCs/>
+          <w:shd w:val="clear" w:color="auto" w:fill="FFFFFF"/>
+        </w:rPr>
+        <w:t>Open issues:</w:t>
+      </w:r>
+    </w:p>
+    <w:p>
+      <w:pPr>
+        <w:rPr>
+          <w:rFonts w:ascii="Arial" w:hAnsi="Arial" w:cs="Arial"/>
+        </w:rPr>
+      </w:pPr>
+    </w:p>
+    <w:p>
+      <w:pPr>
+        <w:rPr>
+          <w:rFonts w:ascii="Arial" w:hAnsi="Arial" w:cs="Arial"/>
+          <w:u w:val="single"/>
+        </w:rPr>
+      </w:pPr>
+      <w:r>
+        <w:rPr>
+          <w:rFonts w:ascii="Arial" w:hAnsi="Arial" w:cs="Arial"/>
+          <w:u w:val="single"/>
+        </w:rPr>
+        <w:t>Use case 11: Sending a friend request to another account</w:t>
       </w:r>
     </w:p>
     <w:p>
@@ -9210,7 +11226,7 @@
           <w:rFonts w:ascii="Arial" w:hAnsi="Arial" w:cs="Arial"/>
           <w:u w:val="single"/>
         </w:rPr>
-        <w:t xml:space="preserve">Use case 10: Viewing your account profile </w:t>
+        <w:t xml:space="preserve">Use case 12: Unfriending an account </w:t>
       </w:r>
     </w:p>
     <w:p>
@@ -9674,7 +11690,7 @@
           <w:rFonts w:ascii="Arial" w:hAnsi="Arial" w:cs="Arial"/>
           <w:u w:val="single"/>
         </w:rPr>
-        <w:t>Use case 11: Sending a friend request to another account</w:t>
+        <w:t>Use case 13: Viewing your friend’s profile</w:t>
       </w:r>
     </w:p>
     <w:p>
@@ -10139,7 +12155,7 @@
           <w:rFonts w:ascii="Arial" w:hAnsi="Arial" w:cs="Arial"/>
           <w:u w:val="single"/>
         </w:rPr>
-        <w:t xml:space="preserve">Use case 12: Unfriending an account </w:t>
+        <w:t>Use case 14: Blocking an account from interacting with your account</w:t>
       </w:r>
     </w:p>
     <w:p>
@@ -10604,7 +12620,7 @@
           <w:rFonts w:ascii="Arial" w:hAnsi="Arial" w:cs="Arial"/>
           <w:u w:val="single"/>
         </w:rPr>
-        <w:t>Use case 13: Viewing your friend’s profile</w:t>
+        <w:t>Use case 15: Logging out of an account</w:t>
       </w:r>
     </w:p>
     <w:p>
@@ -11068,7 +13084,21 @@
           <w:rFonts w:ascii="Arial" w:hAnsi="Arial" w:cs="Arial"/>
           <w:u w:val="single"/>
         </w:rPr>
-        <w:t>Use case 14: Blocking an account from interacting with your account</w:t>
+        <w:t>Use case 1</w:t>
+      </w:r>
+      <w:r>
+        <w:rPr>
+          <w:rFonts w:ascii="Arial" w:hAnsi="Arial" w:cs="Arial"/>
+          <w:u w:val="single"/>
+        </w:rPr>
+        <w:t>6</w:t>
+      </w:r>
+      <w:r>
+        <w:rPr>
+          <w:rFonts w:ascii="Arial" w:hAnsi="Arial" w:cs="Arial"/>
+          <w:u w:val="single"/>
+        </w:rPr>
+        <w:t>: Viewing your rank in a game</w:t>
       </w:r>
     </w:p>
     <w:p>
@@ -11533,15 +13563,29 @@
           <w:rFonts w:ascii="Arial" w:hAnsi="Arial" w:cs="Arial"/>
           <w:u w:val="single"/>
         </w:rPr>
-        <w:t>Use case 15: Logging out of an account</w:t>
-      </w:r>
-    </w:p>
-    <w:p>
-      <w:pPr>
+        <w:t>Use case 1</w:t>
+      </w:r>
+      <w:r>
         <w:rPr>
           <w:rFonts w:ascii="Arial" w:hAnsi="Arial" w:cs="Arial"/>
           <w:u w:val="single"/>
         </w:rPr>
+        <w:t>7</w:t>
+      </w:r>
+      <w:r>
+        <w:rPr>
+          <w:rFonts w:ascii="Arial" w:hAnsi="Arial" w:cs="Arial"/>
+          <w:u w:val="single"/>
+        </w:rPr>
+        <w:t>: Viewing your match history in a game</w:t>
+      </w:r>
+    </w:p>
+    <w:p>
+      <w:pPr>
+        <w:rPr>
+          <w:rFonts w:ascii="Arial" w:hAnsi="Arial" w:cs="Arial"/>
+          <w:u w:val="single"/>
+        </w:rPr>
       </w:pPr>
     </w:p>
     <w:p>
@@ -11908,964 +13952,6 @@
           <w:bCs/>
           <w:shd w:val="clear" w:color="auto" w:fill="FFFFFF"/>
         </w:rPr>
-        <w:t>Secondary actors:</w:t>
-      </w:r>
-    </w:p>
-    <w:p>
-      <w:pPr>
-        <w:rPr>
-          <w:rFonts w:ascii="Arial" w:hAnsi="Arial" w:cs="Arial"/>
-          <w:b/>
-          <w:bCs/>
-          <w:shd w:val="clear" w:color="auto" w:fill="FFFFFF"/>
-        </w:rPr>
-      </w:pPr>
-    </w:p>
-    <w:p>
-      <w:pPr>
-        <w:rPr>
-          <w:rFonts w:ascii="Arial" w:hAnsi="Arial" w:cs="Arial"/>
-          <w:b/>
-          <w:bCs/>
-          <w:shd w:val="clear" w:color="auto" w:fill="FFFFFF"/>
-        </w:rPr>
-      </w:pPr>
-      <w:r>
-        <w:rPr>
-          <w:rFonts w:ascii="Arial" w:hAnsi="Arial" w:cs="Arial"/>
-          <w:b/>
-          <w:bCs/>
-          <w:shd w:val="clear" w:color="auto" w:fill="FFFFFF"/>
-        </w:rPr>
-        <w:t>Channel to secondary actors</w:t>
-      </w:r>
-      <w:r>
-        <w:rPr>
-          <w:rFonts w:ascii="Arial" w:hAnsi="Arial" w:cs="Arial"/>
-          <w:b/>
-          <w:bCs/>
-          <w:shd w:val="clear" w:color="auto" w:fill="FFFFFF"/>
-        </w:rPr>
-        <w:t>:</w:t>
-      </w:r>
-    </w:p>
-    <w:p>
-      <w:pPr>
-        <w:rPr>
-          <w:rFonts w:ascii="Arial" w:hAnsi="Arial" w:cs="Arial"/>
-          <w:b/>
-          <w:bCs/>
-          <w:shd w:val="clear" w:color="auto" w:fill="FFFFFF"/>
-        </w:rPr>
-      </w:pPr>
-    </w:p>
-    <w:p>
-      <w:pPr>
-        <w:rPr>
-          <w:rFonts w:ascii="Arial" w:hAnsi="Arial" w:cs="Arial"/>
-          <w:b/>
-          <w:bCs/>
-          <w:shd w:val="clear" w:color="auto" w:fill="FFFFFF"/>
-        </w:rPr>
-      </w:pPr>
-      <w:r>
-        <w:rPr>
-          <w:rFonts w:ascii="Arial" w:hAnsi="Arial" w:cs="Arial"/>
-          <w:b/>
-          <w:bCs/>
-          <w:shd w:val="clear" w:color="auto" w:fill="FFFFFF"/>
-        </w:rPr>
-        <w:t>Open issues:</w:t>
-      </w:r>
-    </w:p>
-    <w:p>
-      <w:pPr>
-        <w:rPr>
-          <w:rFonts w:ascii="Arial" w:hAnsi="Arial" w:cs="Arial"/>
-        </w:rPr>
-      </w:pPr>
-    </w:p>
-    <w:p>
-      <w:pPr>
-        <w:rPr>
-          <w:rFonts w:ascii="Arial" w:hAnsi="Arial" w:cs="Arial"/>
-          <w:u w:val="single"/>
-        </w:rPr>
-      </w:pPr>
-      <w:r>
-        <w:rPr>
-          <w:rFonts w:ascii="Arial" w:hAnsi="Arial" w:cs="Arial"/>
-          <w:u w:val="single"/>
-        </w:rPr>
-        <w:t>Use case 1</w:t>
-      </w:r>
-      <w:r>
-        <w:rPr>
-          <w:rFonts w:ascii="Arial" w:hAnsi="Arial" w:cs="Arial"/>
-          <w:u w:val="single"/>
-        </w:rPr>
-        <w:t>6</w:t>
-      </w:r>
-      <w:r>
-        <w:rPr>
-          <w:rFonts w:ascii="Arial" w:hAnsi="Arial" w:cs="Arial"/>
-          <w:u w:val="single"/>
-        </w:rPr>
-        <w:t>: Viewing your rank in a game</w:t>
-      </w:r>
-    </w:p>
-    <w:p>
-      <w:pPr>
-        <w:rPr>
-          <w:rFonts w:ascii="Arial" w:hAnsi="Arial" w:cs="Arial"/>
-          <w:u w:val="single"/>
-        </w:rPr>
-      </w:pPr>
-    </w:p>
-    <w:p>
-      <w:pPr>
-        <w:rPr>
-          <w:rFonts w:ascii="Arial" w:hAnsi="Arial" w:cs="Arial"/>
-          <w:b/>
-          <w:bCs/>
-          <w:shd w:val="clear" w:color="auto" w:fill="FFFFFF"/>
-        </w:rPr>
-      </w:pPr>
-      <w:r>
-        <w:rPr>
-          <w:rFonts w:ascii="Arial" w:hAnsi="Arial" w:cs="Arial"/>
-          <w:b/>
-          <w:bCs/>
-          <w:shd w:val="clear" w:color="auto" w:fill="FFFFFF"/>
-        </w:rPr>
-        <w:t>Iteration:</w:t>
-      </w:r>
-    </w:p>
-    <w:p>
-      <w:pPr>
-        <w:rPr>
-          <w:rFonts w:ascii="Arial" w:hAnsi="Arial" w:cs="Arial"/>
-          <w:b/>
-          <w:bCs/>
-          <w:shd w:val="clear" w:color="auto" w:fill="FFFFFF"/>
-        </w:rPr>
-      </w:pPr>
-    </w:p>
-    <w:p>
-      <w:pPr>
-        <w:rPr>
-          <w:rFonts w:ascii="Arial" w:hAnsi="Arial" w:cs="Arial"/>
-          <w:b/>
-          <w:bCs/>
-          <w:shd w:val="clear" w:color="auto" w:fill="FFFFFF"/>
-        </w:rPr>
-      </w:pPr>
-      <w:r>
-        <w:rPr>
-          <w:rFonts w:ascii="Arial" w:hAnsi="Arial" w:cs="Arial"/>
-          <w:b/>
-          <w:bCs/>
-          <w:shd w:val="clear" w:color="auto" w:fill="FFFFFF"/>
-        </w:rPr>
-        <w:lastRenderedPageBreak/>
-        <w:t>Primary Actor:</w:t>
-      </w:r>
-    </w:p>
-    <w:p>
-      <w:pPr>
-        <w:rPr>
-          <w:rFonts w:ascii="Arial" w:hAnsi="Arial" w:cs="Arial"/>
-          <w:b/>
-          <w:bCs/>
-          <w:shd w:val="clear" w:color="auto" w:fill="FFFFFF"/>
-        </w:rPr>
-      </w:pPr>
-    </w:p>
-    <w:p>
-      <w:pPr>
-        <w:rPr>
-          <w:rFonts w:ascii="Arial" w:hAnsi="Arial" w:cs="Arial"/>
-          <w:b/>
-          <w:bCs/>
-          <w:shd w:val="clear" w:color="auto" w:fill="FFFFFF"/>
-        </w:rPr>
-      </w:pPr>
-      <w:r>
-        <w:rPr>
-          <w:rFonts w:ascii="Arial" w:hAnsi="Arial" w:cs="Arial"/>
-          <w:b/>
-          <w:bCs/>
-          <w:shd w:val="clear" w:color="auto" w:fill="FFFFFF"/>
-        </w:rPr>
-        <w:t>Goal in context:</w:t>
-      </w:r>
-    </w:p>
-    <w:p>
-      <w:pPr>
-        <w:rPr>
-          <w:rFonts w:ascii="Arial" w:hAnsi="Arial" w:cs="Arial"/>
-          <w:b/>
-          <w:bCs/>
-          <w:shd w:val="clear" w:color="auto" w:fill="FFFFFF"/>
-        </w:rPr>
-      </w:pPr>
-    </w:p>
-    <w:p>
-      <w:pPr>
-        <w:rPr>
-          <w:rFonts w:ascii="Arial" w:hAnsi="Arial" w:cs="Arial"/>
-          <w:b/>
-          <w:bCs/>
-          <w:shd w:val="clear" w:color="auto" w:fill="FFFFFF"/>
-        </w:rPr>
-      </w:pPr>
-      <w:r>
-        <w:rPr>
-          <w:rFonts w:ascii="Arial" w:hAnsi="Arial" w:cs="Arial"/>
-          <w:b/>
-          <w:bCs/>
-          <w:shd w:val="clear" w:color="auto" w:fill="FFFFFF"/>
-        </w:rPr>
-        <w:t>Preconditions:</w:t>
-      </w:r>
-    </w:p>
-    <w:p>
-      <w:pPr>
-        <w:rPr>
-          <w:rFonts w:ascii="Arial" w:hAnsi="Arial" w:cs="Arial"/>
-          <w:b/>
-          <w:bCs/>
-          <w:shd w:val="clear" w:color="auto" w:fill="FFFFFF"/>
-        </w:rPr>
-      </w:pPr>
-    </w:p>
-    <w:p>
-      <w:pPr>
-        <w:rPr>
-          <w:rFonts w:ascii="Arial" w:hAnsi="Arial" w:cs="Arial"/>
-          <w:b/>
-          <w:bCs/>
-          <w:shd w:val="clear" w:color="auto" w:fill="FFFFFF"/>
-        </w:rPr>
-      </w:pPr>
-      <w:r>
-        <w:rPr>
-          <w:rFonts w:ascii="Arial" w:hAnsi="Arial" w:cs="Arial"/>
-          <w:b/>
-          <w:bCs/>
-          <w:shd w:val="clear" w:color="auto" w:fill="FFFFFF"/>
-        </w:rPr>
-        <w:t>Trigger:</w:t>
-      </w:r>
-    </w:p>
-    <w:p>
-      <w:pPr>
-        <w:rPr>
-          <w:rFonts w:ascii="Arial" w:hAnsi="Arial" w:cs="Arial"/>
-          <w:b/>
-          <w:bCs/>
-          <w:shd w:val="clear" w:color="auto" w:fill="FFFFFF"/>
-        </w:rPr>
-      </w:pPr>
-    </w:p>
-    <w:p>
-      <w:pPr>
-        <w:rPr>
-          <w:rFonts w:ascii="Arial" w:hAnsi="Arial" w:cs="Arial"/>
-          <w:b/>
-          <w:bCs/>
-          <w:shd w:val="clear" w:color="auto" w:fill="FFFFFF"/>
-        </w:rPr>
-      </w:pPr>
-      <w:r>
-        <w:rPr>
-          <w:rFonts w:ascii="Arial" w:hAnsi="Arial" w:cs="Arial"/>
-          <w:b/>
-          <w:bCs/>
-          <w:shd w:val="clear" w:color="auto" w:fill="FFFFFF"/>
-        </w:rPr>
-        <w:t>Scenario:</w:t>
-      </w:r>
-    </w:p>
-    <w:p>
-      <w:pPr>
-        <w:rPr>
-          <w:rFonts w:ascii="Arial" w:hAnsi="Arial" w:cs="Arial"/>
-          <w:b/>
-          <w:bCs/>
-          <w:shd w:val="clear" w:color="auto" w:fill="FFFFFF"/>
-        </w:rPr>
-      </w:pPr>
-    </w:p>
-    <w:p>
-      <w:pPr>
-        <w:rPr>
-          <w:rFonts w:ascii="Arial" w:hAnsi="Arial" w:cs="Arial"/>
-          <w:b/>
-          <w:bCs/>
-          <w:shd w:val="clear" w:color="auto" w:fill="FFFFFF"/>
-        </w:rPr>
-      </w:pPr>
-      <w:r>
-        <w:rPr>
-          <w:rFonts w:ascii="Arial" w:hAnsi="Arial" w:cs="Arial"/>
-          <w:b/>
-          <w:bCs/>
-          <w:shd w:val="clear" w:color="auto" w:fill="FFFFFF"/>
-        </w:rPr>
-        <w:t>Post conditions:</w:t>
-      </w:r>
-    </w:p>
-    <w:p>
-      <w:pPr>
-        <w:rPr>
-          <w:rFonts w:ascii="Arial" w:hAnsi="Arial" w:cs="Arial"/>
-          <w:b/>
-          <w:bCs/>
-          <w:shd w:val="clear" w:color="auto" w:fill="FFFFFF"/>
-        </w:rPr>
-      </w:pPr>
-    </w:p>
-    <w:p>
-      <w:pPr>
-        <w:rPr>
-          <w:rFonts w:ascii="Arial" w:hAnsi="Arial" w:cs="Arial"/>
-          <w:b/>
-          <w:bCs/>
-          <w:shd w:val="clear" w:color="auto" w:fill="FFFFFF"/>
-        </w:rPr>
-      </w:pPr>
-      <w:r>
-        <w:rPr>
-          <w:rFonts w:ascii="Arial" w:hAnsi="Arial" w:cs="Arial"/>
-          <w:b/>
-          <w:bCs/>
-          <w:shd w:val="clear" w:color="auto" w:fill="FFFFFF"/>
-        </w:rPr>
-        <w:t>Exceptions:</w:t>
-      </w:r>
-    </w:p>
-    <w:p>
-      <w:pPr>
-        <w:rPr>
-          <w:rFonts w:ascii="Arial" w:hAnsi="Arial" w:cs="Arial"/>
-          <w:b/>
-          <w:bCs/>
-          <w:shd w:val="clear" w:color="auto" w:fill="FFFFFF"/>
-        </w:rPr>
-      </w:pPr>
-    </w:p>
-    <w:p>
-      <w:pPr>
-        <w:rPr>
-          <w:rFonts w:ascii="Arial" w:hAnsi="Arial" w:cs="Arial"/>
-          <w:b/>
-          <w:bCs/>
-          <w:shd w:val="clear" w:color="auto" w:fill="FFFFFF"/>
-        </w:rPr>
-      </w:pPr>
-      <w:r>
-        <w:rPr>
-          <w:rFonts w:ascii="Arial" w:hAnsi="Arial" w:cs="Arial"/>
-          <w:b/>
-          <w:bCs/>
-          <w:shd w:val="clear" w:color="auto" w:fill="FFFFFF"/>
-        </w:rPr>
-        <w:t>Priority:</w:t>
-      </w:r>
-    </w:p>
-    <w:p>
-      <w:pPr>
-        <w:rPr>
-          <w:rFonts w:ascii="Arial" w:hAnsi="Arial" w:cs="Arial"/>
-          <w:b/>
-          <w:bCs/>
-          <w:shd w:val="clear" w:color="auto" w:fill="FFFFFF"/>
-        </w:rPr>
-      </w:pPr>
-    </w:p>
-    <w:p>
-      <w:pPr>
-        <w:rPr>
-          <w:rFonts w:ascii="Arial" w:hAnsi="Arial" w:cs="Arial"/>
-          <w:b/>
-          <w:bCs/>
-          <w:shd w:val="clear" w:color="auto" w:fill="FFFFFF"/>
-        </w:rPr>
-      </w:pPr>
-      <w:r>
-        <w:rPr>
-          <w:rFonts w:ascii="Arial" w:hAnsi="Arial" w:cs="Arial"/>
-          <w:b/>
-          <w:bCs/>
-          <w:shd w:val="clear" w:color="auto" w:fill="FFFFFF"/>
-        </w:rPr>
-        <w:t>When available:</w:t>
-      </w:r>
-    </w:p>
-    <w:p>
-      <w:pPr>
-        <w:rPr>
-          <w:rFonts w:ascii="Arial" w:hAnsi="Arial" w:cs="Arial"/>
-          <w:b/>
-          <w:bCs/>
-          <w:shd w:val="clear" w:color="auto" w:fill="FFFFFF"/>
-        </w:rPr>
-      </w:pPr>
-    </w:p>
-    <w:p>
-      <w:pPr>
-        <w:rPr>
-          <w:rFonts w:ascii="Arial" w:hAnsi="Arial" w:cs="Arial"/>
-          <w:b/>
-          <w:bCs/>
-          <w:shd w:val="clear" w:color="auto" w:fill="FFFFFF"/>
-        </w:rPr>
-      </w:pPr>
-      <w:r>
-        <w:rPr>
-          <w:rFonts w:ascii="Arial" w:hAnsi="Arial" w:cs="Arial"/>
-          <w:b/>
-          <w:bCs/>
-          <w:shd w:val="clear" w:color="auto" w:fill="FFFFFF"/>
-        </w:rPr>
-        <w:t>Frequency of use:</w:t>
-      </w:r>
-    </w:p>
-    <w:p>
-      <w:pPr>
-        <w:rPr>
-          <w:rFonts w:ascii="Arial" w:hAnsi="Arial" w:cs="Arial"/>
-          <w:b/>
-          <w:bCs/>
-          <w:shd w:val="clear" w:color="auto" w:fill="FFFFFF"/>
-        </w:rPr>
-      </w:pPr>
-    </w:p>
-    <w:p>
-      <w:pPr>
-        <w:rPr>
-          <w:rFonts w:ascii="Arial" w:hAnsi="Arial" w:cs="Arial"/>
-          <w:b/>
-          <w:bCs/>
-          <w:shd w:val="clear" w:color="auto" w:fill="FFFFFF"/>
-        </w:rPr>
-      </w:pPr>
-      <w:r>
-        <w:rPr>
-          <w:rFonts w:ascii="Arial" w:hAnsi="Arial" w:cs="Arial"/>
-          <w:b/>
-          <w:bCs/>
-          <w:shd w:val="clear" w:color="auto" w:fill="FFFFFF"/>
-        </w:rPr>
-        <w:t>Channel to actor:</w:t>
-      </w:r>
-    </w:p>
-    <w:p>
-      <w:pPr>
-        <w:rPr>
-          <w:rFonts w:ascii="Arial" w:hAnsi="Arial" w:cs="Arial"/>
-          <w:b/>
-          <w:bCs/>
-          <w:shd w:val="clear" w:color="auto" w:fill="FFFFFF"/>
-        </w:rPr>
-      </w:pPr>
-    </w:p>
-    <w:p>
-      <w:pPr>
-        <w:rPr>
-          <w:rFonts w:ascii="Arial" w:hAnsi="Arial" w:cs="Arial"/>
-          <w:b/>
-          <w:bCs/>
-          <w:shd w:val="clear" w:color="auto" w:fill="FFFFFF"/>
-        </w:rPr>
-      </w:pPr>
-      <w:r>
-        <w:rPr>
-          <w:rFonts w:ascii="Arial" w:hAnsi="Arial" w:cs="Arial"/>
-          <w:b/>
-          <w:bCs/>
-          <w:shd w:val="clear" w:color="auto" w:fill="FFFFFF"/>
-        </w:rPr>
-        <w:t>Secondary actors:</w:t>
-      </w:r>
-    </w:p>
-    <w:p>
-      <w:pPr>
-        <w:rPr>
-          <w:rFonts w:ascii="Arial" w:hAnsi="Arial" w:cs="Arial"/>
-          <w:b/>
-          <w:bCs/>
-          <w:shd w:val="clear" w:color="auto" w:fill="FFFFFF"/>
-        </w:rPr>
-      </w:pPr>
-    </w:p>
-    <w:p>
-      <w:pPr>
-        <w:rPr>
-          <w:rFonts w:ascii="Arial" w:hAnsi="Arial" w:cs="Arial"/>
-          <w:b/>
-          <w:bCs/>
-          <w:shd w:val="clear" w:color="auto" w:fill="FFFFFF"/>
-        </w:rPr>
-      </w:pPr>
-      <w:r>
-        <w:rPr>
-          <w:rFonts w:ascii="Arial" w:hAnsi="Arial" w:cs="Arial"/>
-          <w:b/>
-          <w:bCs/>
-          <w:shd w:val="clear" w:color="auto" w:fill="FFFFFF"/>
-        </w:rPr>
-        <w:t>Channel to secondary actors</w:t>
-      </w:r>
-      <w:r>
-        <w:rPr>
-          <w:rFonts w:ascii="Arial" w:hAnsi="Arial" w:cs="Arial"/>
-          <w:b/>
-          <w:bCs/>
-          <w:shd w:val="clear" w:color="auto" w:fill="FFFFFF"/>
-        </w:rPr>
-        <w:t>:</w:t>
-      </w:r>
-    </w:p>
-    <w:p>
-      <w:pPr>
-        <w:rPr>
-          <w:rFonts w:ascii="Arial" w:hAnsi="Arial" w:cs="Arial"/>
-          <w:b/>
-          <w:bCs/>
-          <w:shd w:val="clear" w:color="auto" w:fill="FFFFFF"/>
-        </w:rPr>
-      </w:pPr>
-    </w:p>
-    <w:p>
-      <w:pPr>
-        <w:rPr>
-          <w:rFonts w:ascii="Arial" w:hAnsi="Arial" w:cs="Arial"/>
-          <w:b/>
-          <w:bCs/>
-          <w:shd w:val="clear" w:color="auto" w:fill="FFFFFF"/>
-        </w:rPr>
-      </w:pPr>
-      <w:r>
-        <w:rPr>
-          <w:rFonts w:ascii="Arial" w:hAnsi="Arial" w:cs="Arial"/>
-          <w:b/>
-          <w:bCs/>
-          <w:shd w:val="clear" w:color="auto" w:fill="FFFFFF"/>
-        </w:rPr>
-        <w:t>Open issues:</w:t>
-      </w:r>
-    </w:p>
-    <w:p>
-      <w:pPr>
-        <w:rPr>
-          <w:rFonts w:ascii="Arial" w:hAnsi="Arial" w:cs="Arial"/>
-        </w:rPr>
-      </w:pPr>
-    </w:p>
-    <w:p>
-      <w:pPr>
-        <w:rPr>
-          <w:rFonts w:ascii="Arial" w:hAnsi="Arial" w:cs="Arial"/>
-          <w:u w:val="single"/>
-        </w:rPr>
-      </w:pPr>
-      <w:r>
-        <w:rPr>
-          <w:rFonts w:ascii="Arial" w:hAnsi="Arial" w:cs="Arial"/>
-          <w:u w:val="single"/>
-        </w:rPr>
-        <w:t>Use case 1</w:t>
-      </w:r>
-      <w:r>
-        <w:rPr>
-          <w:rFonts w:ascii="Arial" w:hAnsi="Arial" w:cs="Arial"/>
-          <w:u w:val="single"/>
-        </w:rPr>
-        <w:t>7</w:t>
-      </w:r>
-      <w:r>
-        <w:rPr>
-          <w:rFonts w:ascii="Arial" w:hAnsi="Arial" w:cs="Arial"/>
-          <w:u w:val="single"/>
-        </w:rPr>
-        <w:t>: Viewing your match history in a game</w:t>
-      </w:r>
-    </w:p>
-    <w:p>
-      <w:pPr>
-        <w:rPr>
-          <w:rFonts w:ascii="Arial" w:hAnsi="Arial" w:cs="Arial"/>
-          <w:u w:val="single"/>
-        </w:rPr>
-      </w:pPr>
-    </w:p>
-    <w:p>
-      <w:pPr>
-        <w:rPr>
-          <w:rFonts w:ascii="Arial" w:hAnsi="Arial" w:cs="Arial"/>
-          <w:b/>
-          <w:bCs/>
-          <w:shd w:val="clear" w:color="auto" w:fill="FFFFFF"/>
-        </w:rPr>
-      </w:pPr>
-      <w:r>
-        <w:rPr>
-          <w:rFonts w:ascii="Arial" w:hAnsi="Arial" w:cs="Arial"/>
-          <w:b/>
-          <w:bCs/>
-          <w:shd w:val="clear" w:color="auto" w:fill="FFFFFF"/>
-        </w:rPr>
-        <w:t>Iteration:</w:t>
-      </w:r>
-    </w:p>
-    <w:p>
-      <w:pPr>
-        <w:rPr>
-          <w:rFonts w:ascii="Arial" w:hAnsi="Arial" w:cs="Arial"/>
-          <w:b/>
-          <w:bCs/>
-          <w:shd w:val="clear" w:color="auto" w:fill="FFFFFF"/>
-        </w:rPr>
-      </w:pPr>
-    </w:p>
-    <w:p>
-      <w:pPr>
-        <w:rPr>
-          <w:rFonts w:ascii="Arial" w:hAnsi="Arial" w:cs="Arial"/>
-          <w:b/>
-          <w:bCs/>
-          <w:shd w:val="clear" w:color="auto" w:fill="FFFFFF"/>
-        </w:rPr>
-      </w:pPr>
-      <w:r>
-        <w:rPr>
-          <w:rFonts w:ascii="Arial" w:hAnsi="Arial" w:cs="Arial"/>
-          <w:b/>
-          <w:bCs/>
-          <w:shd w:val="clear" w:color="auto" w:fill="FFFFFF"/>
-        </w:rPr>
-        <w:t>Primary Actor:</w:t>
-      </w:r>
-    </w:p>
-    <w:p>
-      <w:pPr>
-        <w:rPr>
-          <w:rFonts w:ascii="Arial" w:hAnsi="Arial" w:cs="Arial"/>
-          <w:b/>
-          <w:bCs/>
-          <w:shd w:val="clear" w:color="auto" w:fill="FFFFFF"/>
-        </w:rPr>
-      </w:pPr>
-    </w:p>
-    <w:p>
-      <w:pPr>
-        <w:rPr>
-          <w:rFonts w:ascii="Arial" w:hAnsi="Arial" w:cs="Arial"/>
-          <w:b/>
-          <w:bCs/>
-          <w:shd w:val="clear" w:color="auto" w:fill="FFFFFF"/>
-        </w:rPr>
-      </w:pPr>
-      <w:r>
-        <w:rPr>
-          <w:rFonts w:ascii="Arial" w:hAnsi="Arial" w:cs="Arial"/>
-          <w:b/>
-          <w:bCs/>
-          <w:shd w:val="clear" w:color="auto" w:fill="FFFFFF"/>
-        </w:rPr>
-        <w:t>Goal in context:</w:t>
-      </w:r>
-    </w:p>
-    <w:p>
-      <w:pPr>
-        <w:rPr>
-          <w:rFonts w:ascii="Arial" w:hAnsi="Arial" w:cs="Arial"/>
-          <w:b/>
-          <w:bCs/>
-          <w:shd w:val="clear" w:color="auto" w:fill="FFFFFF"/>
-        </w:rPr>
-      </w:pPr>
-    </w:p>
-    <w:p>
-      <w:pPr>
-        <w:rPr>
-          <w:rFonts w:ascii="Arial" w:hAnsi="Arial" w:cs="Arial"/>
-          <w:b/>
-          <w:bCs/>
-          <w:shd w:val="clear" w:color="auto" w:fill="FFFFFF"/>
-        </w:rPr>
-      </w:pPr>
-      <w:r>
-        <w:rPr>
-          <w:rFonts w:ascii="Arial" w:hAnsi="Arial" w:cs="Arial"/>
-          <w:b/>
-          <w:bCs/>
-          <w:shd w:val="clear" w:color="auto" w:fill="FFFFFF"/>
-        </w:rPr>
-        <w:t>Preconditions:</w:t>
-      </w:r>
-    </w:p>
-    <w:p>
-      <w:pPr>
-        <w:rPr>
-          <w:rFonts w:ascii="Arial" w:hAnsi="Arial" w:cs="Arial"/>
-          <w:b/>
-          <w:bCs/>
-          <w:shd w:val="clear" w:color="auto" w:fill="FFFFFF"/>
-        </w:rPr>
-      </w:pPr>
-    </w:p>
-    <w:p>
-      <w:pPr>
-        <w:rPr>
-          <w:rFonts w:ascii="Arial" w:hAnsi="Arial" w:cs="Arial"/>
-          <w:b/>
-          <w:bCs/>
-          <w:shd w:val="clear" w:color="auto" w:fill="FFFFFF"/>
-        </w:rPr>
-      </w:pPr>
-      <w:r>
-        <w:rPr>
-          <w:rFonts w:ascii="Arial" w:hAnsi="Arial" w:cs="Arial"/>
-          <w:b/>
-          <w:bCs/>
-          <w:shd w:val="clear" w:color="auto" w:fill="FFFFFF"/>
-        </w:rPr>
-        <w:t>Trigger:</w:t>
-      </w:r>
-    </w:p>
-    <w:p>
-      <w:pPr>
-        <w:rPr>
-          <w:rFonts w:ascii="Arial" w:hAnsi="Arial" w:cs="Arial"/>
-          <w:b/>
-          <w:bCs/>
-          <w:shd w:val="clear" w:color="auto" w:fill="FFFFFF"/>
-        </w:rPr>
-      </w:pPr>
-    </w:p>
-    <w:p>
-      <w:pPr>
-        <w:rPr>
-          <w:rFonts w:ascii="Arial" w:hAnsi="Arial" w:cs="Arial"/>
-          <w:b/>
-          <w:bCs/>
-          <w:shd w:val="clear" w:color="auto" w:fill="FFFFFF"/>
-        </w:rPr>
-      </w:pPr>
-      <w:r>
-        <w:rPr>
-          <w:rFonts w:ascii="Arial" w:hAnsi="Arial" w:cs="Arial"/>
-          <w:b/>
-          <w:bCs/>
-          <w:shd w:val="clear" w:color="auto" w:fill="FFFFFF"/>
-        </w:rPr>
-        <w:t>Scenario:</w:t>
-      </w:r>
-    </w:p>
-    <w:p>
-      <w:pPr>
-        <w:rPr>
-          <w:rFonts w:ascii="Arial" w:hAnsi="Arial" w:cs="Arial"/>
-          <w:b/>
-          <w:bCs/>
-          <w:shd w:val="clear" w:color="auto" w:fill="FFFFFF"/>
-        </w:rPr>
-      </w:pPr>
-    </w:p>
-    <w:p>
-      <w:pPr>
-        <w:rPr>
-          <w:rFonts w:ascii="Arial" w:hAnsi="Arial" w:cs="Arial"/>
-          <w:b/>
-          <w:bCs/>
-          <w:shd w:val="clear" w:color="auto" w:fill="FFFFFF"/>
-        </w:rPr>
-      </w:pPr>
-      <w:r>
-        <w:rPr>
-          <w:rFonts w:ascii="Arial" w:hAnsi="Arial" w:cs="Arial"/>
-          <w:b/>
-          <w:bCs/>
-          <w:shd w:val="clear" w:color="auto" w:fill="FFFFFF"/>
-        </w:rPr>
-        <w:t>Post conditions:</w:t>
-      </w:r>
-    </w:p>
-    <w:p>
-      <w:pPr>
-        <w:rPr>
-          <w:rFonts w:ascii="Arial" w:hAnsi="Arial" w:cs="Arial"/>
-          <w:b/>
-          <w:bCs/>
-          <w:shd w:val="clear" w:color="auto" w:fill="FFFFFF"/>
-        </w:rPr>
-      </w:pPr>
-    </w:p>
-    <w:p>
-      <w:pPr>
-        <w:rPr>
-          <w:rFonts w:ascii="Arial" w:hAnsi="Arial" w:cs="Arial"/>
-          <w:b/>
-          <w:bCs/>
-          <w:shd w:val="clear" w:color="auto" w:fill="FFFFFF"/>
-        </w:rPr>
-      </w:pPr>
-      <w:r>
-        <w:rPr>
-          <w:rFonts w:ascii="Arial" w:hAnsi="Arial" w:cs="Arial"/>
-          <w:b/>
-          <w:bCs/>
-          <w:shd w:val="clear" w:color="auto" w:fill="FFFFFF"/>
-        </w:rPr>
-        <w:t>Exceptions:</w:t>
-      </w:r>
-    </w:p>
-    <w:p>
-      <w:pPr>
-        <w:rPr>
-          <w:rFonts w:ascii="Arial" w:hAnsi="Arial" w:cs="Arial"/>
-          <w:b/>
-          <w:bCs/>
-          <w:shd w:val="clear" w:color="auto" w:fill="FFFFFF"/>
-        </w:rPr>
-      </w:pPr>
-    </w:p>
-    <w:p>
-      <w:pPr>
-        <w:rPr>
-          <w:rFonts w:ascii="Arial" w:hAnsi="Arial" w:cs="Arial"/>
-          <w:b/>
-          <w:bCs/>
-          <w:shd w:val="clear" w:color="auto" w:fill="FFFFFF"/>
-        </w:rPr>
-      </w:pPr>
-      <w:r>
-        <w:rPr>
-          <w:rFonts w:ascii="Arial" w:hAnsi="Arial" w:cs="Arial"/>
-          <w:b/>
-          <w:bCs/>
-          <w:shd w:val="clear" w:color="auto" w:fill="FFFFFF"/>
-        </w:rPr>
-        <w:t>Priority:</w:t>
-      </w:r>
-    </w:p>
-    <w:p>
-      <w:pPr>
-        <w:rPr>
-          <w:rFonts w:ascii="Arial" w:hAnsi="Arial" w:cs="Arial"/>
-          <w:b/>
-          <w:bCs/>
-          <w:shd w:val="clear" w:color="auto" w:fill="FFFFFF"/>
-        </w:rPr>
-      </w:pPr>
-    </w:p>
-    <w:p>
-      <w:pPr>
-        <w:rPr>
-          <w:rFonts w:ascii="Arial" w:hAnsi="Arial" w:cs="Arial"/>
-          <w:b/>
-          <w:bCs/>
-          <w:shd w:val="clear" w:color="auto" w:fill="FFFFFF"/>
-        </w:rPr>
-      </w:pPr>
-      <w:r>
-        <w:rPr>
-          <w:rFonts w:ascii="Arial" w:hAnsi="Arial" w:cs="Arial"/>
-          <w:b/>
-          <w:bCs/>
-          <w:shd w:val="clear" w:color="auto" w:fill="FFFFFF"/>
-        </w:rPr>
-        <w:t>When available:</w:t>
-      </w:r>
-    </w:p>
-    <w:p>
-      <w:pPr>
-        <w:rPr>
-          <w:rFonts w:ascii="Arial" w:hAnsi="Arial" w:cs="Arial"/>
-          <w:b/>
-          <w:bCs/>
-          <w:shd w:val="clear" w:color="auto" w:fill="FFFFFF"/>
-        </w:rPr>
-      </w:pPr>
-    </w:p>
-    <w:p>
-      <w:pPr>
-        <w:rPr>
-          <w:rFonts w:ascii="Arial" w:hAnsi="Arial" w:cs="Arial"/>
-          <w:b/>
-          <w:bCs/>
-          <w:shd w:val="clear" w:color="auto" w:fill="FFFFFF"/>
-        </w:rPr>
-      </w:pPr>
-      <w:r>
-        <w:rPr>
-          <w:rFonts w:ascii="Arial" w:hAnsi="Arial" w:cs="Arial"/>
-          <w:b/>
-          <w:bCs/>
-          <w:shd w:val="clear" w:color="auto" w:fill="FFFFFF"/>
-        </w:rPr>
-        <w:t>Frequency of use:</w:t>
-      </w:r>
-    </w:p>
-    <w:p>
-      <w:pPr>
-        <w:rPr>
-          <w:rFonts w:ascii="Arial" w:hAnsi="Arial" w:cs="Arial"/>
-          <w:b/>
-          <w:bCs/>
-          <w:shd w:val="clear" w:color="auto" w:fill="FFFFFF"/>
-        </w:rPr>
-      </w:pPr>
-    </w:p>
-    <w:p>
-      <w:pPr>
-        <w:rPr>
-          <w:rFonts w:ascii="Arial" w:hAnsi="Arial" w:cs="Arial"/>
-          <w:b/>
-          <w:bCs/>
-          <w:shd w:val="clear" w:color="auto" w:fill="FFFFFF"/>
-        </w:rPr>
-      </w:pPr>
-      <w:r>
-        <w:rPr>
-          <w:rFonts w:ascii="Arial" w:hAnsi="Arial" w:cs="Arial"/>
-          <w:b/>
-          <w:bCs/>
-          <w:shd w:val="clear" w:color="auto" w:fill="FFFFFF"/>
-        </w:rPr>
-        <w:t>Channel to actor:</w:t>
-      </w:r>
-    </w:p>
-    <w:p>
-      <w:pPr>
-        <w:rPr>
-          <w:rFonts w:ascii="Arial" w:hAnsi="Arial" w:cs="Arial"/>
-          <w:b/>
-          <w:bCs/>
-          <w:shd w:val="clear" w:color="auto" w:fill="FFFFFF"/>
-        </w:rPr>
-      </w:pPr>
-    </w:p>
-    <w:p>
-      <w:pPr>
-        <w:rPr>
-          <w:rFonts w:ascii="Arial" w:hAnsi="Arial" w:cs="Arial"/>
-          <w:b/>
-          <w:bCs/>
-          <w:shd w:val="clear" w:color="auto" w:fill="FFFFFF"/>
-        </w:rPr>
-      </w:pPr>
-      <w:r>
-        <w:rPr>
-          <w:rFonts w:ascii="Arial" w:hAnsi="Arial" w:cs="Arial"/>
-          <w:b/>
-          <w:bCs/>
-          <w:shd w:val="clear" w:color="auto" w:fill="FFFFFF"/>
-        </w:rPr>
-        <w:lastRenderedPageBreak/>
         <w:t>Secondary actors:</w:t>
       </w:r>
     </w:p>

</xml_diff>

<commit_message>
Finished use case scenario for two-factor authentication
</commit_message>
<xml_diff>
--- a/use_case_descriptions_authentication.docx
+++ b/use_case_descriptions_authentication.docx
@@ -7207,7 +7207,21 @@
           <w:rFonts w:ascii="Arial" w:hAnsi="Arial" w:cs="Arial"/>
           <w:shd w:val="clear" w:color="auto" w:fill="FFFFFF"/>
         </w:rPr>
-        <w:t>mail will be sent to the e-mail containing a 6 digit code that needs to be entered into the system. Once the six digit code is entered successfully the user can click a “confirm” button and the e</w:t>
+        <w:t xml:space="preserve">mail will be sent to the e-mail containing a </w:t>
+      </w:r>
+      <w:r>
+        <w:rPr>
+          <w:rFonts w:ascii="Arial" w:hAnsi="Arial" w:cs="Arial"/>
+          <w:shd w:val="clear" w:color="auto" w:fill="FFFFFF"/>
+        </w:rPr>
+        <w:t xml:space="preserve">six </w:t>
+      </w:r>
+      <w:r>
+        <w:rPr>
+          <w:rFonts w:ascii="Arial" w:hAnsi="Arial" w:cs="Arial"/>
+          <w:shd w:val="clear" w:color="auto" w:fill="FFFFFF"/>
+        </w:rPr>
+        <w:t>digit code that needs to be entered into the system. Once the six digit code is entered successfully the user can click a “confirm” button and the e</w:t>
       </w:r>
       <w:r>
         <w:rPr>
@@ -7622,7 +7636,21 @@
           <w:rFonts w:ascii="Arial" w:hAnsi="Arial" w:cs="Arial"/>
           <w:shd w:val="clear" w:color="auto" w:fill="FFFFFF"/>
         </w:rPr>
-        <w:t>A verification e-mail will be sent to the entered e-mail with a 6 digit code</w:t>
+        <w:t xml:space="preserve">A verification e-mail will be sent to the entered e-mail with a </w:t>
+      </w:r>
+      <w:r>
+        <w:rPr>
+          <w:rFonts w:ascii="Arial" w:hAnsi="Arial" w:cs="Arial"/>
+          <w:shd w:val="clear" w:color="auto" w:fill="FFFFFF"/>
+        </w:rPr>
+        <w:t>six</w:t>
+      </w:r>
+      <w:r>
+        <w:rPr>
+          <w:rFonts w:ascii="Arial" w:hAnsi="Arial" w:cs="Arial"/>
+          <w:shd w:val="clear" w:color="auto" w:fill="FFFFFF"/>
+        </w:rPr>
+        <w:t xml:space="preserve"> digit code</w:t>
       </w:r>
     </w:p>
     <w:p>
@@ -8307,7 +8335,21 @@
           <w:rFonts w:ascii="Arial" w:hAnsi="Arial" w:cs="Arial"/>
           <w:shd w:val="clear" w:color="auto" w:fill="FFFFFF"/>
         </w:rPr>
-        <w:t>When verifying the e-mail, should the 6 digit code require a limited duration before the code becomes invalid and a new code needs to be requested?</w:t>
+        <w:t xml:space="preserve">When verifying the e-mail, should the </w:t>
+      </w:r>
+      <w:r>
+        <w:rPr>
+          <w:rFonts w:ascii="Arial" w:hAnsi="Arial" w:cs="Arial"/>
+          <w:shd w:val="clear" w:color="auto" w:fill="FFFFFF"/>
+        </w:rPr>
+        <w:t>six</w:t>
+      </w:r>
+      <w:r>
+        <w:rPr>
+          <w:rFonts w:ascii="Arial" w:hAnsi="Arial" w:cs="Arial"/>
+          <w:shd w:val="clear" w:color="auto" w:fill="FFFFFF"/>
+        </w:rPr>
+        <w:t xml:space="preserve"> digit code require a limited duration before the code becomes invalid and a new code needs to be requested?</w:t>
       </w:r>
     </w:p>
     <w:p>
@@ -8544,7 +8586,21 @@
           <w:rFonts w:ascii="Arial" w:hAnsi="Arial" w:cs="Arial"/>
           <w:shd w:val="clear" w:color="auto" w:fill="FFFFFF"/>
         </w:rPr>
-        <w:t xml:space="preserve"> containing a 6 digit code that needs to be entered into the system. Once the six digit code is entered successfully the user can click a “confirm” button and the </w:t>
+        <w:t xml:space="preserve"> containing a </w:t>
+      </w:r>
+      <w:r>
+        <w:rPr>
+          <w:rFonts w:ascii="Arial" w:hAnsi="Arial" w:cs="Arial"/>
+          <w:shd w:val="clear" w:color="auto" w:fill="FFFFFF"/>
+        </w:rPr>
+        <w:t>six</w:t>
+      </w:r>
+      <w:r>
+        <w:rPr>
+          <w:rFonts w:ascii="Arial" w:hAnsi="Arial" w:cs="Arial"/>
+          <w:shd w:val="clear" w:color="auto" w:fill="FFFFFF"/>
+        </w:rPr>
+        <w:t xml:space="preserve"> digit code that needs to be entered into the system. Once the six digit code is entered successfully the user can click a “confirm” button and the </w:t>
       </w:r>
       <w:r>
         <w:rPr>
@@ -8701,7 +8757,21 @@
           <w:rFonts w:ascii="Arial" w:hAnsi="Arial" w:cs="Arial"/>
           <w:shd w:val="clear" w:color="auto" w:fill="FFFFFF"/>
         </w:rPr>
-        <w:t>line a phone number</w:t>
+        <w:t>lin</w:t>
+      </w:r>
+      <w:r>
+        <w:rPr>
+          <w:rFonts w:ascii="Arial" w:hAnsi="Arial" w:cs="Arial"/>
+          <w:shd w:val="clear" w:color="auto" w:fill="FFFFFF"/>
+        </w:rPr>
+        <w:t>k</w:t>
+      </w:r>
+      <w:r>
+        <w:rPr>
+          <w:rFonts w:ascii="Arial" w:hAnsi="Arial" w:cs="Arial"/>
+          <w:shd w:val="clear" w:color="auto" w:fill="FFFFFF"/>
+        </w:rPr>
+        <w:t xml:space="preserve"> a phone number</w:t>
       </w:r>
       <w:r>
         <w:rPr>
@@ -8946,7 +9016,21 @@
           <w:rFonts w:ascii="Arial" w:hAnsi="Arial" w:cs="Arial"/>
           <w:shd w:val="clear" w:color="auto" w:fill="FFFFFF"/>
         </w:rPr>
-        <w:t xml:space="preserve"> with a 6 digit code</w:t>
+        <w:t xml:space="preserve"> with a </w:t>
+      </w:r>
+      <w:r>
+        <w:rPr>
+          <w:rFonts w:ascii="Arial" w:hAnsi="Arial" w:cs="Arial"/>
+          <w:shd w:val="clear" w:color="auto" w:fill="FFFFFF"/>
+        </w:rPr>
+        <w:t>six</w:t>
+      </w:r>
+      <w:r>
+        <w:rPr>
+          <w:rFonts w:ascii="Arial" w:hAnsi="Arial" w:cs="Arial"/>
+          <w:shd w:val="clear" w:color="auto" w:fill="FFFFFF"/>
+        </w:rPr>
+        <w:t xml:space="preserve"> digit code</w:t>
       </w:r>
     </w:p>
     <w:p>
@@ -9810,7 +9894,21 @@
           <w:rFonts w:ascii="Arial" w:hAnsi="Arial" w:cs="Arial"/>
           <w:shd w:val="clear" w:color="auto" w:fill="FFFFFF"/>
         </w:rPr>
-        <w:t>, should the 6 digit code require a limited duration before the code becomes invalid and a new code needs to be requested?</w:t>
+        <w:t xml:space="preserve">, should the </w:t>
+      </w:r>
+      <w:r>
+        <w:rPr>
+          <w:rFonts w:ascii="Arial" w:hAnsi="Arial" w:cs="Arial"/>
+          <w:shd w:val="clear" w:color="auto" w:fill="FFFFFF"/>
+        </w:rPr>
+        <w:t>six</w:t>
+      </w:r>
+      <w:r>
+        <w:rPr>
+          <w:rFonts w:ascii="Arial" w:hAnsi="Arial" w:cs="Arial"/>
+          <w:shd w:val="clear" w:color="auto" w:fill="FFFFFF"/>
+        </w:rPr>
+        <w:t xml:space="preserve"> digit code require a limited duration before the code becomes invalid and a new code needs to be requested?</w:t>
       </w:r>
     </w:p>
     <w:p>
@@ -9833,6 +9931,1824 @@
           <w:u w:val="single"/>
         </w:rPr>
         <w:t>Use case 9: Setting up 2FA on your account</w:t>
+      </w:r>
+    </w:p>
+    <w:p>
+      <w:pPr>
+        <w:rPr>
+          <w:rFonts w:ascii="Arial" w:hAnsi="Arial" w:cs="Arial"/>
+          <w:u w:val="single"/>
+        </w:rPr>
+      </w:pPr>
+    </w:p>
+    <w:p>
+      <w:pPr>
+        <w:rPr>
+          <w:rFonts w:ascii="Arial" w:hAnsi="Arial" w:cs="Arial"/>
+          <w:shd w:val="clear" w:color="auto" w:fill="FFFFFF"/>
+        </w:rPr>
+      </w:pPr>
+      <w:r>
+        <w:rPr>
+          <w:rFonts w:ascii="Arial" w:hAnsi="Arial" w:cs="Arial"/>
+          <w:b/>
+          <w:bCs/>
+          <w:shd w:val="clear" w:color="auto" w:fill="FFFFFF"/>
+        </w:rPr>
+        <w:t>Iteration:</w:t>
+      </w:r>
+      <w:r>
+        <w:rPr>
+          <w:rFonts w:ascii="Arial" w:hAnsi="Arial" w:cs="Arial"/>
+          <w:b/>
+          <w:bCs/>
+          <w:shd w:val="clear" w:color="auto" w:fill="FFFFFF"/>
+        </w:rPr>
+        <w:t xml:space="preserve"> </w:t>
+      </w:r>
+      <w:r>
+        <w:rPr>
+          <w:rFonts w:ascii="Arial" w:hAnsi="Arial" w:cs="Arial"/>
+          <w:shd w:val="clear" w:color="auto" w:fill="FFFFFF"/>
+        </w:rPr>
+        <w:t xml:space="preserve">1 </w:t>
+      </w:r>
+    </w:p>
+    <w:p>
+      <w:pPr>
+        <w:rPr>
+          <w:rFonts w:ascii="Arial" w:hAnsi="Arial" w:cs="Arial"/>
+          <w:b/>
+          <w:bCs/>
+          <w:shd w:val="clear" w:color="auto" w:fill="FFFFFF"/>
+        </w:rPr>
+      </w:pPr>
+    </w:p>
+    <w:p>
+      <w:pPr>
+        <w:rPr>
+          <w:rFonts w:ascii="Arial" w:hAnsi="Arial" w:cs="Arial"/>
+          <w:shd w:val="clear" w:color="auto" w:fill="FFFFFF"/>
+        </w:rPr>
+      </w:pPr>
+      <w:r>
+        <w:rPr>
+          <w:rFonts w:ascii="Arial" w:hAnsi="Arial" w:cs="Arial"/>
+          <w:b/>
+          <w:bCs/>
+          <w:shd w:val="clear" w:color="auto" w:fill="FFFFFF"/>
+        </w:rPr>
+        <w:t>Primary Actor:</w:t>
+      </w:r>
+      <w:r>
+        <w:rPr>
+          <w:rFonts w:ascii="Arial" w:hAnsi="Arial" w:cs="Arial"/>
+          <w:b/>
+          <w:bCs/>
+          <w:shd w:val="clear" w:color="auto" w:fill="FFFFFF"/>
+        </w:rPr>
+        <w:t xml:space="preserve"> </w:t>
+      </w:r>
+      <w:r>
+        <w:rPr>
+          <w:rFonts w:ascii="Arial" w:hAnsi="Arial" w:cs="Arial"/>
+          <w:shd w:val="clear" w:color="auto" w:fill="FFFFFF"/>
+        </w:rPr>
+        <w:t xml:space="preserve">An existing user who wants to </w:t>
+      </w:r>
+      <w:r>
+        <w:rPr>
+          <w:rFonts w:ascii="Arial" w:hAnsi="Arial" w:cs="Arial"/>
+          <w:shd w:val="clear" w:color="auto" w:fill="FFFFFF"/>
+        </w:rPr>
+        <w:t xml:space="preserve">set up two-factor authentication for their already </w:t>
+      </w:r>
+      <w:r>
+        <w:rPr>
+          <w:rFonts w:ascii="Arial" w:hAnsi="Arial" w:cs="Arial"/>
+          <w:shd w:val="clear" w:color="auto" w:fill="FFFFFF"/>
+        </w:rPr>
+        <w:t>registered profile on the multiplayer game platform</w:t>
+      </w:r>
+    </w:p>
+    <w:p>
+      <w:pPr>
+        <w:rPr>
+          <w:rFonts w:ascii="Arial" w:hAnsi="Arial" w:cs="Arial"/>
+          <w:b/>
+          <w:bCs/>
+          <w:shd w:val="clear" w:color="auto" w:fill="FFFFFF"/>
+        </w:rPr>
+      </w:pPr>
+    </w:p>
+    <w:p>
+      <w:pPr>
+        <w:rPr>
+          <w:rFonts w:ascii="Arial" w:hAnsi="Arial" w:cs="Arial"/>
+          <w:shd w:val="clear" w:color="auto" w:fill="FFFFFF"/>
+        </w:rPr>
+      </w:pPr>
+      <w:r>
+        <w:rPr>
+          <w:rFonts w:ascii="Arial" w:hAnsi="Arial" w:cs="Arial"/>
+          <w:b/>
+          <w:bCs/>
+          <w:shd w:val="clear" w:color="auto" w:fill="FFFFFF"/>
+        </w:rPr>
+        <w:t>Goal in context:</w:t>
+      </w:r>
+      <w:r>
+        <w:rPr>
+          <w:rFonts w:ascii="Arial" w:hAnsi="Arial" w:cs="Arial"/>
+          <w:b/>
+          <w:bCs/>
+          <w:shd w:val="clear" w:color="auto" w:fill="FFFFFF"/>
+        </w:rPr>
+        <w:t xml:space="preserve"> </w:t>
+      </w:r>
+      <w:r>
+        <w:rPr>
+          <w:rFonts w:ascii="Arial" w:hAnsi="Arial" w:cs="Arial"/>
+          <w:shd w:val="clear" w:color="auto" w:fill="FFFFFF"/>
+        </w:rPr>
+        <w:t>The user should be able to</w:t>
+      </w:r>
+      <w:r>
+        <w:rPr>
+          <w:rFonts w:ascii="Arial" w:hAnsi="Arial" w:cs="Arial"/>
+          <w:shd w:val="clear" w:color="auto" w:fill="FFFFFF"/>
+        </w:rPr>
+        <w:t xml:space="preserve"> go to their profile settings after logging in and click a setting that says, “</w:t>
+      </w:r>
+      <w:r>
+        <w:rPr>
+          <w:rFonts w:ascii="Arial" w:hAnsi="Arial" w:cs="Arial"/>
+          <w:shd w:val="clear" w:color="auto" w:fill="FFFFFF"/>
+        </w:rPr>
+        <w:t>enable two-factor authentication</w:t>
+      </w:r>
+      <w:r>
+        <w:rPr>
+          <w:rFonts w:ascii="Arial" w:hAnsi="Arial" w:cs="Arial"/>
+          <w:shd w:val="clear" w:color="auto" w:fill="FFFFFF"/>
+        </w:rPr>
+        <w:t>”.</w:t>
+      </w:r>
+      <w:r>
+        <w:rPr>
+          <w:rFonts w:ascii="Arial" w:hAnsi="Arial" w:cs="Arial"/>
+          <w:shd w:val="clear" w:color="auto" w:fill="FFFFFF"/>
+        </w:rPr>
+        <w:t xml:space="preserve"> </w:t>
+      </w:r>
+      <w:r>
+        <w:rPr>
+          <w:rFonts w:ascii="Arial" w:hAnsi="Arial" w:cs="Arial"/>
+          <w:shd w:val="clear" w:color="auto" w:fill="FFFFFF"/>
+        </w:rPr>
+        <w:t xml:space="preserve">If it is clicked the user will be given a </w:t>
+      </w:r>
+      <w:r>
+        <w:rPr>
+          <w:rFonts w:ascii="Arial" w:hAnsi="Arial" w:cs="Arial"/>
+          <w:shd w:val="clear" w:color="auto" w:fill="FFFFFF"/>
+        </w:rPr>
+        <w:t xml:space="preserve">drop-down menu that lists the available </w:t>
+      </w:r>
+      <w:proofErr w:type="gramStart"/>
+      <w:r>
+        <w:rPr>
+          <w:rFonts w:ascii="Arial" w:hAnsi="Arial" w:cs="Arial"/>
+          <w:shd w:val="clear" w:color="auto" w:fill="FFFFFF"/>
+        </w:rPr>
+        <w:t>methods</w:t>
+      </w:r>
+      <w:proofErr w:type="gramEnd"/>
+      <w:r>
+        <w:rPr>
+          <w:rFonts w:ascii="Arial" w:hAnsi="Arial" w:cs="Arial"/>
+          <w:shd w:val="clear" w:color="auto" w:fill="FFFFFF"/>
+        </w:rPr>
+        <w:t xml:space="preserve"> they can use to enable two-factor authentication (e-mail or phone number)</w:t>
+      </w:r>
+      <w:r>
+        <w:rPr>
+          <w:rFonts w:ascii="Arial" w:hAnsi="Arial" w:cs="Arial"/>
+          <w:shd w:val="clear" w:color="auto" w:fill="FFFFFF"/>
+        </w:rPr>
+        <w:t xml:space="preserve"> as well as a text-field requesting their password.</w:t>
+      </w:r>
+      <w:r>
+        <w:rPr>
+          <w:rFonts w:ascii="Arial" w:hAnsi="Arial" w:cs="Arial"/>
+          <w:shd w:val="clear" w:color="auto" w:fill="FFFFFF"/>
+        </w:rPr>
+        <w:t xml:space="preserve"> Once the method has been selected</w:t>
+      </w:r>
+      <w:r>
+        <w:rPr>
+          <w:rFonts w:ascii="Arial" w:hAnsi="Arial" w:cs="Arial"/>
+          <w:shd w:val="clear" w:color="auto" w:fill="FFFFFF"/>
+        </w:rPr>
+        <w:t xml:space="preserve"> and the password is entered correctly</w:t>
+      </w:r>
+      <w:r>
+        <w:rPr>
+          <w:rFonts w:ascii="Arial" w:hAnsi="Arial" w:cs="Arial"/>
+          <w:shd w:val="clear" w:color="auto" w:fill="FFFFFF"/>
+        </w:rPr>
+        <w:t xml:space="preserve">, the user can click a “confirm” button. Upon clicking the “confirm” button, depending on the method chosen a text message or an e-mail will be sent containing a six-digit code that will need to be entered. Once the code has been entered successfully two-factor authentication will now be enabled on the account. </w:t>
+      </w:r>
+    </w:p>
+    <w:p>
+      <w:pPr>
+        <w:rPr>
+          <w:rFonts w:ascii="Arial" w:hAnsi="Arial" w:cs="Arial"/>
+          <w:b/>
+          <w:bCs/>
+          <w:shd w:val="clear" w:color="auto" w:fill="FFFFFF"/>
+        </w:rPr>
+      </w:pPr>
+    </w:p>
+    <w:p>
+      <w:pPr>
+        <w:rPr>
+          <w:rFonts w:ascii="Arial" w:hAnsi="Arial" w:cs="Arial"/>
+          <w:shd w:val="clear" w:color="auto" w:fill="FFFFFF"/>
+        </w:rPr>
+      </w:pPr>
+      <w:r>
+        <w:rPr>
+          <w:rFonts w:ascii="Arial" w:hAnsi="Arial" w:cs="Arial"/>
+          <w:b/>
+          <w:bCs/>
+          <w:shd w:val="clear" w:color="auto" w:fill="FFFFFF"/>
+        </w:rPr>
+        <w:t>Preconditions:</w:t>
+      </w:r>
+      <w:r>
+        <w:rPr>
+          <w:rFonts w:ascii="Arial" w:hAnsi="Arial" w:cs="Arial"/>
+          <w:b/>
+          <w:bCs/>
+          <w:shd w:val="clear" w:color="auto" w:fill="FFFFFF"/>
+        </w:rPr>
+        <w:t xml:space="preserve"> </w:t>
+      </w:r>
+      <w:r>
+        <w:rPr>
+          <w:rFonts w:ascii="Arial" w:hAnsi="Arial" w:cs="Arial"/>
+          <w:shd w:val="clear" w:color="auto" w:fill="FFFFFF"/>
+        </w:rPr>
+        <w:t xml:space="preserve">There must already be a registered account </w:t>
+      </w:r>
+      <w:r>
+        <w:rPr>
+          <w:rFonts w:ascii="Arial" w:hAnsi="Arial" w:cs="Arial"/>
+          <w:shd w:val="clear" w:color="auto" w:fill="FFFFFF"/>
+        </w:rPr>
+        <w:t>on the system and the account must be currently logged into the multiplayer platform.</w:t>
+      </w:r>
+      <w:r>
+        <w:rPr>
+          <w:rFonts w:ascii="Arial" w:hAnsi="Arial" w:cs="Arial"/>
+          <w:shd w:val="clear" w:color="auto" w:fill="FFFFFF"/>
+        </w:rPr>
+        <w:t xml:space="preserve"> The user must have a valid phone number or e-mail already linked to the account they are trying to enable two-factor authentication for. </w:t>
+      </w:r>
+      <w:r>
+        <w:rPr>
+          <w:rFonts w:ascii="Arial" w:hAnsi="Arial" w:cs="Arial"/>
+          <w:shd w:val="clear" w:color="auto" w:fill="FFFFFF"/>
+        </w:rPr>
+        <w:t xml:space="preserve">Two-factor authentication must not already be enabled. The user must know their password so they can enter it when requested. </w:t>
+      </w:r>
+    </w:p>
+    <w:p>
+      <w:pPr>
+        <w:rPr>
+          <w:rFonts w:ascii="Arial" w:hAnsi="Arial" w:cs="Arial"/>
+          <w:b/>
+          <w:bCs/>
+          <w:shd w:val="clear" w:color="auto" w:fill="FFFFFF"/>
+        </w:rPr>
+      </w:pPr>
+    </w:p>
+    <w:p>
+      <w:pPr>
+        <w:rPr>
+          <w:rFonts w:ascii="Arial" w:hAnsi="Arial" w:cs="Arial"/>
+          <w:shd w:val="clear" w:color="auto" w:fill="FFFFFF"/>
+        </w:rPr>
+      </w:pPr>
+      <w:r>
+        <w:rPr>
+          <w:rFonts w:ascii="Arial" w:hAnsi="Arial" w:cs="Arial"/>
+          <w:b/>
+          <w:bCs/>
+          <w:shd w:val="clear" w:color="auto" w:fill="FFFFFF"/>
+        </w:rPr>
+        <w:t>Trigger:</w:t>
+      </w:r>
+      <w:r>
+        <w:rPr>
+          <w:rFonts w:ascii="Arial" w:hAnsi="Arial" w:cs="Arial"/>
+          <w:b/>
+          <w:bCs/>
+          <w:shd w:val="clear" w:color="auto" w:fill="FFFFFF"/>
+        </w:rPr>
+        <w:t xml:space="preserve"> </w:t>
+      </w:r>
+      <w:r>
+        <w:rPr>
+          <w:rFonts w:ascii="Arial" w:hAnsi="Arial" w:cs="Arial"/>
+          <w:shd w:val="clear" w:color="auto" w:fill="FFFFFF"/>
+        </w:rPr>
+        <w:t>The user enters their account settings and presses a</w:t>
+      </w:r>
+      <w:r>
+        <w:rPr>
+          <w:rFonts w:ascii="Arial" w:hAnsi="Arial" w:cs="Arial"/>
+          <w:shd w:val="clear" w:color="auto" w:fill="FFFFFF"/>
+        </w:rPr>
+        <w:t xml:space="preserve">n “enable two-factor authentication” button. Once the method has been selected, the text-field has been filled with the required information and the user has progressed through </w:t>
+      </w:r>
+      <w:proofErr w:type="spellStart"/>
+      <w:r>
+        <w:rPr>
+          <w:rFonts w:ascii="Arial" w:hAnsi="Arial" w:cs="Arial"/>
+          <w:shd w:val="clear" w:color="auto" w:fill="FFFFFF"/>
+        </w:rPr>
+        <w:t>eac</w:t>
+      </w:r>
+      <w:proofErr w:type="spellEnd"/>
+      <w:r>
+        <w:rPr>
+          <w:rFonts w:ascii="Arial" w:hAnsi="Arial" w:cs="Arial"/>
+          <w:shd w:val="clear" w:color="auto" w:fill="FFFFFF"/>
+        </w:rPr>
+        <w:t xml:space="preserve"> verification step the user can click a “confirm” button and two-factor authentication is now enabled. </w:t>
+      </w:r>
+      <w:r>
+        <w:rPr>
+          <w:rFonts w:ascii="Arial" w:hAnsi="Arial" w:cs="Arial"/>
+          <w:shd w:val="clear" w:color="auto" w:fill="FFFFFF"/>
+        </w:rPr>
+        <w:t xml:space="preserve">A </w:t>
+      </w:r>
+      <w:r>
+        <w:rPr>
+          <w:rFonts w:ascii="Arial" w:hAnsi="Arial" w:cs="Arial"/>
+          <w:shd w:val="clear" w:color="auto" w:fill="FFFFFF"/>
+        </w:rPr>
+        <w:lastRenderedPageBreak/>
+        <w:t xml:space="preserve">feedback message will be shown to the user indicating to them that </w:t>
+      </w:r>
+      <w:r>
+        <w:rPr>
+          <w:rFonts w:ascii="Arial" w:hAnsi="Arial" w:cs="Arial"/>
+          <w:shd w:val="clear" w:color="auto" w:fill="FFFFFF"/>
+        </w:rPr>
+        <w:t>two-factor authentication is now enabled.</w:t>
+      </w:r>
+    </w:p>
+    <w:p>
+      <w:pPr>
+        <w:rPr>
+          <w:rFonts w:ascii="Arial" w:hAnsi="Arial" w:cs="Arial"/>
+          <w:shd w:val="clear" w:color="auto" w:fill="FFFFFF"/>
+        </w:rPr>
+      </w:pPr>
+    </w:p>
+    <w:p>
+      <w:pPr>
+        <w:rPr>
+          <w:rFonts w:ascii="Arial" w:hAnsi="Arial" w:cs="Arial"/>
+          <w:b/>
+          <w:bCs/>
+          <w:shd w:val="clear" w:color="auto" w:fill="FFFFFF"/>
+        </w:rPr>
+      </w:pPr>
+      <w:r>
+        <w:rPr>
+          <w:rFonts w:ascii="Arial" w:hAnsi="Arial" w:cs="Arial"/>
+          <w:b/>
+          <w:bCs/>
+          <w:shd w:val="clear" w:color="auto" w:fill="FFFFFF"/>
+        </w:rPr>
+        <w:t>Scenario:</w:t>
+      </w:r>
+    </w:p>
+    <w:p>
+      <w:pPr>
+        <w:pStyle w:val="ListParagraph"/>
+        <w:numPr>
+          <w:ilvl w:val="0"/>
+          <w:numId w:val="2"/>
+        </w:numPr>
+        <w:rPr>
+          <w:rFonts w:ascii="Arial" w:hAnsi="Arial" w:cs="Arial"/>
+          <w:b/>
+          <w:bCs/>
+          <w:shd w:val="clear" w:color="auto" w:fill="FFFFFF"/>
+        </w:rPr>
+      </w:pPr>
+      <w:r>
+        <w:rPr>
+          <w:rFonts w:ascii="Arial" w:hAnsi="Arial" w:cs="Arial"/>
+          <w:shd w:val="clear" w:color="auto" w:fill="FFFFFF"/>
+        </w:rPr>
+        <w:t>User clicks the “profile settings” and the “</w:t>
+      </w:r>
+      <w:r>
+        <w:rPr>
+          <w:rFonts w:ascii="Arial" w:hAnsi="Arial" w:cs="Arial"/>
+          <w:shd w:val="clear" w:color="auto" w:fill="FFFFFF"/>
+        </w:rPr>
+        <w:t>enable two-factor authentication</w:t>
+      </w:r>
+      <w:r>
+        <w:rPr>
+          <w:rFonts w:ascii="Arial" w:hAnsi="Arial" w:cs="Arial"/>
+          <w:shd w:val="clear" w:color="auto" w:fill="FFFFFF"/>
+        </w:rPr>
+        <w:t>”</w:t>
+      </w:r>
+      <w:r>
+        <w:rPr>
+          <w:rFonts w:ascii="Arial" w:hAnsi="Arial" w:cs="Arial"/>
+          <w:shd w:val="clear" w:color="auto" w:fill="FFFFFF"/>
+        </w:rPr>
+        <w:t xml:space="preserve"> button</w:t>
+      </w:r>
+    </w:p>
+    <w:p>
+      <w:pPr>
+        <w:pStyle w:val="ListParagraph"/>
+        <w:numPr>
+          <w:ilvl w:val="0"/>
+          <w:numId w:val="2"/>
+        </w:numPr>
+        <w:rPr>
+          <w:rFonts w:ascii="Arial" w:hAnsi="Arial" w:cs="Arial"/>
+          <w:b/>
+          <w:bCs/>
+          <w:shd w:val="clear" w:color="auto" w:fill="FFFFFF"/>
+        </w:rPr>
+      </w:pPr>
+      <w:r>
+        <w:rPr>
+          <w:rFonts w:ascii="Arial" w:hAnsi="Arial" w:cs="Arial"/>
+          <w:shd w:val="clear" w:color="auto" w:fill="FFFFFF"/>
+        </w:rPr>
+        <w:t xml:space="preserve">The user is provided </w:t>
+      </w:r>
+      <w:r>
+        <w:rPr>
+          <w:rFonts w:ascii="Arial" w:hAnsi="Arial" w:cs="Arial"/>
+          <w:shd w:val="clear" w:color="auto" w:fill="FFFFFF"/>
+        </w:rPr>
+        <w:t xml:space="preserve">a drop down menu with possible methods and a </w:t>
+      </w:r>
+      <w:r>
+        <w:rPr>
+          <w:rFonts w:ascii="Arial" w:hAnsi="Arial" w:cs="Arial"/>
+          <w:shd w:val="clear" w:color="auto" w:fill="FFFFFF"/>
+        </w:rPr>
+        <w:t>text-field</w:t>
+      </w:r>
+      <w:r>
+        <w:rPr>
+          <w:rFonts w:ascii="Arial" w:hAnsi="Arial" w:cs="Arial"/>
+          <w:shd w:val="clear" w:color="auto" w:fill="FFFFFF"/>
+        </w:rPr>
+        <w:t xml:space="preserve"> </w:t>
+      </w:r>
+      <w:r>
+        <w:rPr>
+          <w:rFonts w:ascii="Arial" w:hAnsi="Arial" w:cs="Arial"/>
+          <w:shd w:val="clear" w:color="auto" w:fill="FFFFFF"/>
+        </w:rPr>
+        <w:t xml:space="preserve">with </w:t>
+      </w:r>
+      <w:r>
+        <w:rPr>
+          <w:rFonts w:ascii="Arial" w:hAnsi="Arial" w:cs="Arial"/>
+          <w:shd w:val="clear" w:color="auto" w:fill="FFFFFF"/>
+        </w:rPr>
+        <w:t xml:space="preserve">a prompt that states “enter your password” </w:t>
+      </w:r>
+    </w:p>
+    <w:p>
+      <w:pPr>
+        <w:pStyle w:val="ListParagraph"/>
+        <w:numPr>
+          <w:ilvl w:val="1"/>
+          <w:numId w:val="2"/>
+        </w:numPr>
+        <w:rPr>
+          <w:rFonts w:ascii="Arial" w:hAnsi="Arial" w:cs="Arial"/>
+          <w:b/>
+          <w:bCs/>
+          <w:shd w:val="clear" w:color="auto" w:fill="FFFFFF"/>
+        </w:rPr>
+      </w:pPr>
+      <w:r>
+        <w:rPr>
+          <w:rFonts w:ascii="Arial" w:hAnsi="Arial" w:cs="Arial"/>
+          <w:shd w:val="clear" w:color="auto" w:fill="FFFFFF"/>
+        </w:rPr>
+        <w:t>If the password matches, then there is no error when the “confirm” button is pressed</w:t>
+      </w:r>
+    </w:p>
+    <w:p>
+      <w:pPr>
+        <w:pStyle w:val="ListParagraph"/>
+        <w:numPr>
+          <w:ilvl w:val="1"/>
+          <w:numId w:val="2"/>
+        </w:numPr>
+        <w:rPr>
+          <w:rFonts w:ascii="Arial" w:hAnsi="Arial" w:cs="Arial"/>
+          <w:b/>
+          <w:bCs/>
+          <w:shd w:val="clear" w:color="auto" w:fill="FFFFFF"/>
+        </w:rPr>
+      </w:pPr>
+      <w:r>
+        <w:rPr>
+          <w:rFonts w:ascii="Arial" w:hAnsi="Arial" w:cs="Arial"/>
+          <w:shd w:val="clear" w:color="auto" w:fill="FFFFFF"/>
+        </w:rPr>
+        <w:t>If the password does not match the saved password, then an error prompt will be shown to the user upon clicking the “confirm” button indicating the password was incorrect</w:t>
+      </w:r>
+    </w:p>
+    <w:p>
+      <w:pPr>
+        <w:pStyle w:val="ListParagraph"/>
+        <w:numPr>
+          <w:ilvl w:val="0"/>
+          <w:numId w:val="2"/>
+        </w:numPr>
+        <w:rPr>
+          <w:rFonts w:ascii="Arial" w:hAnsi="Arial" w:cs="Arial"/>
+          <w:b/>
+          <w:bCs/>
+          <w:shd w:val="clear" w:color="auto" w:fill="FFFFFF"/>
+        </w:rPr>
+      </w:pPr>
+      <w:r>
+        <w:rPr>
+          <w:rFonts w:ascii="Arial" w:hAnsi="Arial" w:cs="Arial"/>
+          <w:shd w:val="clear" w:color="auto" w:fill="FFFFFF"/>
+        </w:rPr>
+        <w:t xml:space="preserve">Once </w:t>
+      </w:r>
+      <w:r>
+        <w:rPr>
+          <w:rFonts w:ascii="Arial" w:hAnsi="Arial" w:cs="Arial"/>
+          <w:shd w:val="clear" w:color="auto" w:fill="FFFFFF"/>
+        </w:rPr>
+        <w:t xml:space="preserve">the password </w:t>
+      </w:r>
+      <w:proofErr w:type="gramStart"/>
+      <w:r>
+        <w:rPr>
+          <w:rFonts w:ascii="Arial" w:hAnsi="Arial" w:cs="Arial"/>
+          <w:shd w:val="clear" w:color="auto" w:fill="FFFFFF"/>
+        </w:rPr>
+        <w:t>have</w:t>
+      </w:r>
+      <w:proofErr w:type="gramEnd"/>
+      <w:r>
+        <w:rPr>
+          <w:rFonts w:ascii="Arial" w:hAnsi="Arial" w:cs="Arial"/>
+          <w:shd w:val="clear" w:color="auto" w:fill="FFFFFF"/>
+        </w:rPr>
+        <w:t xml:space="preserve"> been filled correctly </w:t>
+      </w:r>
+      <w:r>
+        <w:rPr>
+          <w:rFonts w:ascii="Arial" w:hAnsi="Arial" w:cs="Arial"/>
+          <w:shd w:val="clear" w:color="auto" w:fill="FFFFFF"/>
+        </w:rPr>
+        <w:t xml:space="preserve">and the method has been selected </w:t>
+      </w:r>
+      <w:r>
+        <w:rPr>
+          <w:rFonts w:ascii="Arial" w:hAnsi="Arial" w:cs="Arial"/>
+          <w:shd w:val="clear" w:color="auto" w:fill="FFFFFF"/>
+        </w:rPr>
+        <w:t>the user can click a “confirm” button that will proceed to the next step</w:t>
+      </w:r>
+    </w:p>
+    <w:p>
+      <w:pPr>
+        <w:pStyle w:val="ListParagraph"/>
+        <w:numPr>
+          <w:ilvl w:val="0"/>
+          <w:numId w:val="2"/>
+        </w:numPr>
+        <w:rPr>
+          <w:rFonts w:ascii="Arial" w:hAnsi="Arial" w:cs="Arial"/>
+          <w:b/>
+          <w:bCs/>
+          <w:shd w:val="clear" w:color="auto" w:fill="FFFFFF"/>
+        </w:rPr>
+      </w:pPr>
+      <w:r>
+        <w:rPr>
+          <w:rFonts w:ascii="Arial" w:hAnsi="Arial" w:cs="Arial"/>
+          <w:shd w:val="clear" w:color="auto" w:fill="FFFFFF"/>
+        </w:rPr>
+        <w:t xml:space="preserve">A text message </w:t>
+      </w:r>
+      <w:r>
+        <w:rPr>
+          <w:rFonts w:ascii="Arial" w:hAnsi="Arial" w:cs="Arial"/>
+          <w:shd w:val="clear" w:color="auto" w:fill="FFFFFF"/>
+        </w:rPr>
+        <w:t xml:space="preserve">or e-mail </w:t>
+      </w:r>
+      <w:r>
+        <w:rPr>
+          <w:rFonts w:ascii="Arial" w:hAnsi="Arial" w:cs="Arial"/>
+          <w:shd w:val="clear" w:color="auto" w:fill="FFFFFF"/>
+        </w:rPr>
+        <w:t xml:space="preserve">will be sent to the </w:t>
+      </w:r>
+      <w:r>
+        <w:rPr>
+          <w:rFonts w:ascii="Arial" w:hAnsi="Arial" w:cs="Arial"/>
+          <w:shd w:val="clear" w:color="auto" w:fill="FFFFFF"/>
+        </w:rPr>
+        <w:t xml:space="preserve">linked </w:t>
+      </w:r>
+      <w:r>
+        <w:rPr>
+          <w:rFonts w:ascii="Arial" w:hAnsi="Arial" w:cs="Arial"/>
+          <w:shd w:val="clear" w:color="auto" w:fill="FFFFFF"/>
+        </w:rPr>
+        <w:t>phone number</w:t>
+      </w:r>
+      <w:r>
+        <w:rPr>
+          <w:rFonts w:ascii="Arial" w:hAnsi="Arial" w:cs="Arial"/>
+          <w:shd w:val="clear" w:color="auto" w:fill="FFFFFF"/>
+        </w:rPr>
+        <w:t>/e-mail</w:t>
+      </w:r>
+      <w:r>
+        <w:rPr>
+          <w:rFonts w:ascii="Arial" w:hAnsi="Arial" w:cs="Arial"/>
+          <w:shd w:val="clear" w:color="auto" w:fill="FFFFFF"/>
+        </w:rPr>
+        <w:t xml:space="preserve"> with a six digit code</w:t>
+      </w:r>
+    </w:p>
+    <w:p>
+      <w:pPr>
+        <w:pStyle w:val="ListParagraph"/>
+        <w:numPr>
+          <w:ilvl w:val="0"/>
+          <w:numId w:val="2"/>
+        </w:numPr>
+        <w:rPr>
+          <w:rFonts w:ascii="Arial" w:hAnsi="Arial" w:cs="Arial"/>
+          <w:b/>
+          <w:bCs/>
+          <w:shd w:val="clear" w:color="auto" w:fill="FFFFFF"/>
+        </w:rPr>
+      </w:pPr>
+      <w:r>
+        <w:rPr>
+          <w:rFonts w:ascii="Arial" w:hAnsi="Arial" w:cs="Arial"/>
+          <w:shd w:val="clear" w:color="auto" w:fill="FFFFFF"/>
+        </w:rPr>
+        <w:t>This code is then entered into the application once the text messag</w:t>
+      </w:r>
+      <w:r>
+        <w:rPr>
+          <w:rFonts w:ascii="Arial" w:hAnsi="Arial" w:cs="Arial"/>
+          <w:shd w:val="clear" w:color="auto" w:fill="FFFFFF"/>
+        </w:rPr>
+        <w:t>e/e-mail</w:t>
+      </w:r>
+      <w:r>
+        <w:rPr>
+          <w:rFonts w:ascii="Arial" w:hAnsi="Arial" w:cs="Arial"/>
+          <w:shd w:val="clear" w:color="auto" w:fill="FFFFFF"/>
+        </w:rPr>
+        <w:t xml:space="preserve"> has been </w:t>
+      </w:r>
+      <w:r>
+        <w:rPr>
+          <w:rFonts w:ascii="Arial" w:hAnsi="Arial" w:cs="Arial"/>
+          <w:shd w:val="clear" w:color="auto" w:fill="FFFFFF"/>
+        </w:rPr>
+        <w:t>accessed by the user</w:t>
+      </w:r>
+    </w:p>
+    <w:p>
+      <w:pPr>
+        <w:pStyle w:val="ListParagraph"/>
+        <w:numPr>
+          <w:ilvl w:val="0"/>
+          <w:numId w:val="2"/>
+        </w:numPr>
+        <w:rPr>
+          <w:rFonts w:ascii="Arial" w:hAnsi="Arial" w:cs="Arial"/>
+          <w:b/>
+          <w:bCs/>
+          <w:shd w:val="clear" w:color="auto" w:fill="FFFFFF"/>
+        </w:rPr>
+      </w:pPr>
+      <w:r>
+        <w:rPr>
+          <w:rFonts w:ascii="Arial" w:hAnsi="Arial" w:cs="Arial"/>
+          <w:shd w:val="clear" w:color="auto" w:fill="FFFFFF"/>
+        </w:rPr>
+        <w:t xml:space="preserve">Once the code has been entered correctly, the user can click a “confirm” button that will </w:t>
+      </w:r>
+      <w:r>
+        <w:rPr>
+          <w:rFonts w:ascii="Arial" w:hAnsi="Arial" w:cs="Arial"/>
+          <w:shd w:val="clear" w:color="auto" w:fill="FFFFFF"/>
+        </w:rPr>
+        <w:t>enable two-factor authentication</w:t>
+      </w:r>
+    </w:p>
+    <w:p>
+      <w:pPr>
+        <w:pStyle w:val="ListParagraph"/>
+        <w:numPr>
+          <w:ilvl w:val="0"/>
+          <w:numId w:val="2"/>
+        </w:numPr>
+        <w:rPr>
+          <w:rFonts w:ascii="Arial" w:hAnsi="Arial" w:cs="Arial"/>
+          <w:b/>
+          <w:bCs/>
+          <w:shd w:val="clear" w:color="auto" w:fill="FFFFFF"/>
+        </w:rPr>
+      </w:pPr>
+      <w:r>
+        <w:rPr>
+          <w:rFonts w:ascii="Arial" w:hAnsi="Arial" w:cs="Arial"/>
+          <w:shd w:val="clear" w:color="auto" w:fill="FFFFFF"/>
+        </w:rPr>
+        <w:t>There will be a “</w:t>
+      </w:r>
+      <w:r>
+        <w:rPr>
+          <w:rFonts w:ascii="Arial" w:hAnsi="Arial" w:cs="Arial"/>
+          <w:shd w:val="clear" w:color="auto" w:fill="FFFFFF"/>
+        </w:rPr>
+        <w:t>two-factor authentication is now active for this account</w:t>
+      </w:r>
+      <w:r>
+        <w:rPr>
+          <w:rFonts w:ascii="Arial" w:hAnsi="Arial" w:cs="Arial"/>
+          <w:shd w:val="clear" w:color="auto" w:fill="FFFFFF"/>
+        </w:rPr>
+        <w:t>” message displayed to the user, and they will be sent back to the profile settings screen</w:t>
+      </w:r>
+    </w:p>
+    <w:p>
+      <w:pPr>
+        <w:rPr>
+          <w:rFonts w:ascii="Arial" w:hAnsi="Arial" w:cs="Arial"/>
+          <w:b/>
+          <w:bCs/>
+          <w:shd w:val="clear" w:color="auto" w:fill="FFFFFF"/>
+        </w:rPr>
+      </w:pPr>
+    </w:p>
+    <w:p>
+      <w:pPr>
+        <w:rPr>
+          <w:rFonts w:ascii="Arial" w:hAnsi="Arial" w:cs="Arial"/>
+          <w:b/>
+          <w:bCs/>
+          <w:shd w:val="clear" w:color="auto" w:fill="FFFFFF"/>
+        </w:rPr>
+      </w:pPr>
+      <w:r>
+        <w:rPr>
+          <w:rFonts w:ascii="Arial" w:hAnsi="Arial" w:cs="Arial"/>
+          <w:b/>
+          <w:bCs/>
+          <w:shd w:val="clear" w:color="auto" w:fill="FFFFFF"/>
+        </w:rPr>
+        <w:t>Exceptions:</w:t>
+      </w:r>
+    </w:p>
+    <w:p>
+      <w:pPr>
+        <w:pStyle w:val="ListParagraph"/>
+        <w:numPr>
+          <w:ilvl w:val="0"/>
+          <w:numId w:val="2"/>
+        </w:numPr>
+        <w:rPr>
+          <w:rFonts w:ascii="Arial" w:hAnsi="Arial" w:cs="Arial"/>
+          <w:b/>
+          <w:bCs/>
+          <w:shd w:val="clear" w:color="auto" w:fill="FFFFFF"/>
+        </w:rPr>
+      </w:pPr>
+      <w:r>
+        <w:rPr>
+          <w:rFonts w:ascii="Arial" w:hAnsi="Arial" w:cs="Arial"/>
+          <w:b/>
+          <w:bCs/>
+          <w:shd w:val="clear" w:color="auto" w:fill="FFFFFF"/>
+        </w:rPr>
+        <w:t xml:space="preserve">The password entered does not match the saved password: </w:t>
+      </w:r>
+      <w:r>
+        <w:rPr>
+          <w:rFonts w:ascii="Arial" w:hAnsi="Arial" w:cs="Arial"/>
+          <w:shd w:val="clear" w:color="auto" w:fill="FFFFFF"/>
+        </w:rPr>
+        <w:t>Once something has been entered into the text-field and the “confirm” button has been pressed, if the password entered does not match the saved password they will be sent back to the “link a phone number” screen with a feedback message saying “the password entered is incorrect”</w:t>
+      </w:r>
+    </w:p>
+    <w:p>
+      <w:pPr>
+        <w:pStyle w:val="ListParagraph"/>
+        <w:numPr>
+          <w:ilvl w:val="0"/>
+          <w:numId w:val="2"/>
+        </w:numPr>
+        <w:rPr>
+          <w:rFonts w:ascii="Arial" w:hAnsi="Arial" w:cs="Arial"/>
+          <w:b/>
+          <w:bCs/>
+          <w:shd w:val="clear" w:color="auto" w:fill="FFFFFF"/>
+        </w:rPr>
+      </w:pPr>
+      <w:r>
+        <w:rPr>
+          <w:rFonts w:ascii="Arial" w:hAnsi="Arial" w:cs="Arial"/>
+          <w:b/>
+          <w:bCs/>
+          <w:shd w:val="clear" w:color="auto" w:fill="FFFFFF"/>
+        </w:rPr>
+        <w:t xml:space="preserve">There is no linked e-mail or phone number to the account: </w:t>
+      </w:r>
+      <w:r>
+        <w:rPr>
+          <w:rFonts w:ascii="Arial" w:hAnsi="Arial" w:cs="Arial"/>
+          <w:shd w:val="clear" w:color="auto" w:fill="FFFFFF"/>
+        </w:rPr>
+        <w:t>If there is no linked e-mail or phone number for the account trying to activate two-factor authentication, then an error prompt will be shown to the user</w:t>
+      </w:r>
+      <w:r>
+        <w:rPr>
+          <w:rFonts w:ascii="Arial" w:hAnsi="Arial" w:cs="Arial"/>
+          <w:shd w:val="clear" w:color="auto" w:fill="FFFFFF"/>
+        </w:rPr>
+        <w:t xml:space="preserve"> when they click the “enable two-factor authentication” button. This error prompt will state </w:t>
+      </w:r>
+      <w:r>
+        <w:rPr>
+          <w:rFonts w:ascii="Arial" w:hAnsi="Arial" w:cs="Arial"/>
+          <w:shd w:val="clear" w:color="auto" w:fill="FFFFFF"/>
+        </w:rPr>
+        <w:t xml:space="preserve">that “there is no </w:t>
+      </w:r>
+      <w:r>
+        <w:rPr>
+          <w:rFonts w:ascii="Arial" w:hAnsi="Arial" w:cs="Arial"/>
+          <w:shd w:val="clear" w:color="auto" w:fill="FFFFFF"/>
+        </w:rPr>
+        <w:t xml:space="preserve">e-mail or phone number associated with this account, link one in order to be able to access this feature” and they will be sent back to the profile settings screen. </w:t>
+      </w:r>
+    </w:p>
+    <w:p>
+      <w:pPr>
+        <w:rPr>
+          <w:rFonts w:ascii="Arial" w:hAnsi="Arial" w:cs="Arial"/>
+          <w:b/>
+          <w:bCs/>
+          <w:shd w:val="clear" w:color="auto" w:fill="FFFFFF"/>
+        </w:rPr>
+      </w:pPr>
+    </w:p>
+    <w:p>
+      <w:pPr>
+        <w:rPr>
+          <w:rFonts w:ascii="Arial" w:hAnsi="Arial" w:cs="Arial"/>
+          <w:shd w:val="clear" w:color="auto" w:fill="FFFFFF"/>
+        </w:rPr>
+      </w:pPr>
+      <w:r>
+        <w:rPr>
+          <w:rFonts w:ascii="Arial" w:hAnsi="Arial" w:cs="Arial"/>
+          <w:b/>
+          <w:bCs/>
+          <w:shd w:val="clear" w:color="auto" w:fill="FFFFFF"/>
+        </w:rPr>
+        <w:lastRenderedPageBreak/>
+        <w:t>Priority:</w:t>
+      </w:r>
+      <w:r>
+        <w:rPr>
+          <w:rFonts w:ascii="Arial" w:hAnsi="Arial" w:cs="Arial"/>
+          <w:b/>
+          <w:bCs/>
+          <w:shd w:val="clear" w:color="auto" w:fill="FFFFFF"/>
+        </w:rPr>
+        <w:t xml:space="preserve"> </w:t>
+      </w:r>
+      <w:r>
+        <w:rPr>
+          <w:rFonts w:ascii="Arial" w:hAnsi="Arial" w:cs="Arial"/>
+          <w:shd w:val="clear" w:color="auto" w:fill="FFFFFF"/>
+        </w:rPr>
+        <w:t>This should be</w:t>
+      </w:r>
+      <w:r>
+        <w:rPr>
+          <w:rFonts w:ascii="Arial" w:hAnsi="Arial" w:cs="Arial"/>
+          <w:shd w:val="clear" w:color="auto" w:fill="FFFFFF"/>
+        </w:rPr>
+        <w:t xml:space="preserve"> the same priority as linking a phone number or e-mail as these features are linked.</w:t>
+      </w:r>
+    </w:p>
+    <w:p>
+      <w:pPr>
+        <w:rPr>
+          <w:rFonts w:ascii="Arial" w:hAnsi="Arial" w:cs="Arial"/>
+          <w:shd w:val="clear" w:color="auto" w:fill="FFFFFF"/>
+        </w:rPr>
+      </w:pPr>
+    </w:p>
+    <w:p>
+      <w:pPr>
+        <w:rPr>
+          <w:rFonts w:ascii="Arial" w:hAnsi="Arial" w:cs="Arial"/>
+          <w:shd w:val="clear" w:color="auto" w:fill="FFFFFF"/>
+        </w:rPr>
+      </w:pPr>
+      <w:r>
+        <w:rPr>
+          <w:rFonts w:ascii="Arial" w:hAnsi="Arial" w:cs="Arial"/>
+          <w:b/>
+          <w:bCs/>
+          <w:shd w:val="clear" w:color="auto" w:fill="FFFFFF"/>
+        </w:rPr>
+        <w:t>When available:</w:t>
+      </w:r>
+      <w:r>
+        <w:rPr>
+          <w:rFonts w:ascii="Arial" w:hAnsi="Arial" w:cs="Arial"/>
+          <w:b/>
+          <w:bCs/>
+          <w:shd w:val="clear" w:color="auto" w:fill="FFFFFF"/>
+        </w:rPr>
+        <w:t xml:space="preserve"> </w:t>
+      </w:r>
+      <w:r>
+        <w:rPr>
+          <w:rFonts w:ascii="Arial" w:hAnsi="Arial" w:cs="Arial"/>
+          <w:shd w:val="clear" w:color="auto" w:fill="FFFFFF"/>
+        </w:rPr>
+        <w:t>This feature becomes available when the profile settings are opened</w:t>
+      </w:r>
+      <w:r>
+        <w:rPr>
+          <w:rFonts w:ascii="Arial" w:hAnsi="Arial" w:cs="Arial"/>
+          <w:shd w:val="clear" w:color="auto" w:fill="FFFFFF"/>
+        </w:rPr>
+        <w:t xml:space="preserve"> and only if there is a linked phone number or e-mail with the account currently logged in</w:t>
+      </w:r>
+      <w:r>
+        <w:rPr>
+          <w:rFonts w:ascii="Arial" w:hAnsi="Arial" w:cs="Arial"/>
+          <w:shd w:val="clear" w:color="auto" w:fill="FFFFFF"/>
+        </w:rPr>
+        <w:t>.</w:t>
+      </w:r>
+    </w:p>
+    <w:p>
+      <w:pPr>
+        <w:rPr>
+          <w:rFonts w:ascii="Arial" w:hAnsi="Arial" w:cs="Arial"/>
+          <w:b/>
+          <w:bCs/>
+          <w:shd w:val="clear" w:color="auto" w:fill="FFFFFF"/>
+        </w:rPr>
+      </w:pPr>
+    </w:p>
+    <w:p>
+      <w:pPr>
+        <w:rPr>
+          <w:rFonts w:ascii="Arial" w:hAnsi="Arial" w:cs="Arial"/>
+          <w:shd w:val="clear" w:color="auto" w:fill="FFFFFF"/>
+        </w:rPr>
+      </w:pPr>
+      <w:r>
+        <w:rPr>
+          <w:rFonts w:ascii="Arial" w:hAnsi="Arial" w:cs="Arial"/>
+          <w:b/>
+          <w:bCs/>
+          <w:shd w:val="clear" w:color="auto" w:fill="FFFFFF"/>
+        </w:rPr>
+        <w:t>Frequency of use:</w:t>
+      </w:r>
+      <w:r>
+        <w:rPr>
+          <w:rFonts w:ascii="Arial" w:hAnsi="Arial" w:cs="Arial"/>
+          <w:b/>
+          <w:bCs/>
+          <w:shd w:val="clear" w:color="auto" w:fill="FFFFFF"/>
+        </w:rPr>
+        <w:t xml:space="preserve"> </w:t>
+      </w:r>
+      <w:r>
+        <w:rPr>
+          <w:rFonts w:ascii="Arial" w:hAnsi="Arial" w:cs="Arial"/>
+          <w:shd w:val="clear" w:color="auto" w:fill="FFFFFF"/>
+        </w:rPr>
+        <w:t>This will occur whenever the “</w:t>
+      </w:r>
+      <w:r>
+        <w:rPr>
+          <w:rFonts w:ascii="Arial" w:hAnsi="Arial" w:cs="Arial"/>
+          <w:shd w:val="clear" w:color="auto" w:fill="FFFFFF"/>
+        </w:rPr>
+        <w:t>enable two-factor authentication</w:t>
+      </w:r>
+      <w:r>
+        <w:rPr>
+          <w:rFonts w:ascii="Arial" w:hAnsi="Arial" w:cs="Arial"/>
+          <w:shd w:val="clear" w:color="auto" w:fill="FFFFFF"/>
+        </w:rPr>
+        <w:t>” option is selected in the profile settings of an account</w:t>
+      </w:r>
+      <w:r>
+        <w:rPr>
+          <w:rFonts w:ascii="Arial" w:hAnsi="Arial" w:cs="Arial"/>
+          <w:shd w:val="clear" w:color="auto" w:fill="FFFFFF"/>
+        </w:rPr>
+        <w:t xml:space="preserve"> and the conditions for the feature are satisfied.</w:t>
+      </w:r>
+    </w:p>
+    <w:p>
+      <w:pPr>
+        <w:rPr>
+          <w:rFonts w:ascii="Arial" w:hAnsi="Arial" w:cs="Arial"/>
+          <w:b/>
+          <w:bCs/>
+          <w:shd w:val="clear" w:color="auto" w:fill="FFFFFF"/>
+        </w:rPr>
+      </w:pPr>
+    </w:p>
+    <w:p>
+      <w:pPr>
+        <w:rPr>
+          <w:rFonts w:ascii="Arial" w:hAnsi="Arial" w:cs="Arial"/>
+          <w:shd w:val="clear" w:color="auto" w:fill="FFFFFF"/>
+        </w:rPr>
+      </w:pPr>
+      <w:r>
+        <w:rPr>
+          <w:rFonts w:ascii="Arial" w:hAnsi="Arial" w:cs="Arial"/>
+          <w:b/>
+          <w:bCs/>
+          <w:shd w:val="clear" w:color="auto" w:fill="FFFFFF"/>
+        </w:rPr>
+        <w:t>Channel to actor:</w:t>
+      </w:r>
+      <w:r>
+        <w:rPr>
+          <w:rFonts w:ascii="Arial" w:hAnsi="Arial" w:cs="Arial"/>
+          <w:b/>
+          <w:bCs/>
+          <w:shd w:val="clear" w:color="auto" w:fill="FFFFFF"/>
+        </w:rPr>
+        <w:t xml:space="preserve"> </w:t>
+      </w:r>
+      <w:r>
+        <w:rPr>
+          <w:rFonts w:ascii="Arial" w:hAnsi="Arial" w:cs="Arial"/>
+          <w:shd w:val="clear" w:color="auto" w:fill="FFFFFF"/>
+        </w:rPr>
+        <w:t>The screen in the multiplayer platform window will change if the “</w:t>
+      </w:r>
+      <w:r>
+        <w:rPr>
+          <w:rFonts w:ascii="Arial" w:hAnsi="Arial" w:cs="Arial"/>
+          <w:shd w:val="clear" w:color="auto" w:fill="FFFFFF"/>
+        </w:rPr>
+        <w:t>enable two-factor authentication”</w:t>
+      </w:r>
+      <w:r>
+        <w:rPr>
+          <w:rFonts w:ascii="Arial" w:hAnsi="Arial" w:cs="Arial"/>
+          <w:shd w:val="clear" w:color="auto" w:fill="FFFFFF"/>
+        </w:rPr>
+        <w:t xml:space="preserve"> button is clicked. There will be a clear drop down menu shown to the user with </w:t>
+      </w:r>
+      <w:r>
+        <w:rPr>
+          <w:rFonts w:ascii="Arial" w:hAnsi="Arial" w:cs="Arial"/>
+          <w:shd w:val="clear" w:color="auto" w:fill="FFFFFF"/>
+        </w:rPr>
+        <w:t>two options as well as a text field asking for a password.</w:t>
+      </w:r>
+      <w:r>
+        <w:rPr>
+          <w:rFonts w:ascii="Arial" w:hAnsi="Arial" w:cs="Arial"/>
+          <w:shd w:val="clear" w:color="auto" w:fill="FFFFFF"/>
+        </w:rPr>
+        <w:t xml:space="preserve"> There will be various prompts as well as feedback messages (including a text message</w:t>
+      </w:r>
+      <w:r>
+        <w:rPr>
+          <w:rFonts w:ascii="Arial" w:hAnsi="Arial" w:cs="Arial"/>
+          <w:shd w:val="clear" w:color="auto" w:fill="FFFFFF"/>
+        </w:rPr>
+        <w:t xml:space="preserve"> or e-mail</w:t>
+      </w:r>
+      <w:r>
+        <w:rPr>
+          <w:rFonts w:ascii="Arial" w:hAnsi="Arial" w:cs="Arial"/>
+          <w:shd w:val="clear" w:color="auto" w:fill="FFFFFF"/>
+        </w:rPr>
+        <w:t xml:space="preserve">) to denote to the user whether something is happening correctly or not. A feedback message will be displayed to the user once </w:t>
+      </w:r>
+      <w:r>
+        <w:rPr>
+          <w:rFonts w:ascii="Arial" w:hAnsi="Arial" w:cs="Arial"/>
+          <w:shd w:val="clear" w:color="auto" w:fill="FFFFFF"/>
+        </w:rPr>
+        <w:t>two-factor authentication has been enabled</w:t>
+      </w:r>
+    </w:p>
+    <w:p>
+      <w:pPr>
+        <w:rPr>
+          <w:rFonts w:ascii="Arial" w:hAnsi="Arial" w:cs="Arial"/>
+          <w:b/>
+          <w:bCs/>
+          <w:shd w:val="clear" w:color="auto" w:fill="FFFFFF"/>
+        </w:rPr>
+      </w:pPr>
+    </w:p>
+    <w:p>
+      <w:pPr>
+        <w:rPr>
+          <w:rFonts w:ascii="Arial" w:hAnsi="Arial" w:cs="Arial"/>
+          <w:shd w:val="clear" w:color="auto" w:fill="FFFFFF"/>
+        </w:rPr>
+      </w:pPr>
+      <w:r>
+        <w:rPr>
+          <w:rFonts w:ascii="Arial" w:hAnsi="Arial" w:cs="Arial"/>
+          <w:b/>
+          <w:bCs/>
+          <w:shd w:val="clear" w:color="auto" w:fill="FFFFFF"/>
+        </w:rPr>
+        <w:t xml:space="preserve">Secondary actors: </w:t>
+      </w:r>
+      <w:r>
+        <w:rPr>
+          <w:rFonts w:ascii="Arial" w:hAnsi="Arial" w:cs="Arial"/>
+          <w:shd w:val="clear" w:color="auto" w:fill="FFFFFF"/>
+        </w:rPr>
+        <w:t>External database storing all the account information.</w:t>
+      </w:r>
+    </w:p>
+    <w:p>
+      <w:pPr>
+        <w:rPr>
+          <w:rFonts w:ascii="Arial" w:hAnsi="Arial" w:cs="Arial"/>
+          <w:shd w:val="clear" w:color="auto" w:fill="FFFFFF"/>
+        </w:rPr>
+      </w:pPr>
+      <w:r>
+        <w:rPr>
+          <w:rFonts w:ascii="Arial" w:hAnsi="Arial" w:cs="Arial"/>
+        </w:rPr>
+        <w:br/>
+      </w:r>
+      <w:r>
+        <w:rPr>
+          <w:rFonts w:ascii="Arial" w:hAnsi="Arial" w:cs="Arial"/>
+          <w:b/>
+          <w:bCs/>
+          <w:shd w:val="clear" w:color="auto" w:fill="FFFFFF"/>
+        </w:rPr>
+        <w:t>Channel to secondary actors:</w:t>
+      </w:r>
+      <w:r>
+        <w:rPr>
+          <w:rFonts w:ascii="Arial" w:hAnsi="Arial" w:cs="Arial"/>
+          <w:b/>
+          <w:bCs/>
+          <w:shd w:val="clear" w:color="auto" w:fill="FFFFFF"/>
+        </w:rPr>
+        <w:t xml:space="preserve"> </w:t>
+      </w:r>
+      <w:r>
+        <w:rPr>
+          <w:rFonts w:ascii="Arial" w:hAnsi="Arial" w:cs="Arial"/>
+          <w:shd w:val="clear" w:color="auto" w:fill="FFFFFF"/>
+        </w:rPr>
+        <w:t xml:space="preserve">An API built into the platform that allows the </w:t>
+      </w:r>
+      <w:r>
+        <w:rPr>
+          <w:rFonts w:ascii="Arial" w:hAnsi="Arial" w:cs="Arial"/>
+          <w:shd w:val="clear" w:color="auto" w:fill="FFFFFF"/>
+        </w:rPr>
+        <w:t>enable two-factor authentication</w:t>
+      </w:r>
+      <w:r>
+        <w:rPr>
+          <w:rFonts w:ascii="Arial" w:hAnsi="Arial" w:cs="Arial"/>
+          <w:shd w:val="clear" w:color="auto" w:fill="FFFFFF"/>
+        </w:rPr>
+        <w:t xml:space="preserve"> method to communicate with the external database allowing it to request and update the required information.</w:t>
+      </w:r>
+    </w:p>
+    <w:p>
+      <w:pPr>
+        <w:rPr>
+          <w:rFonts w:ascii="Arial" w:hAnsi="Arial" w:cs="Arial"/>
+          <w:b/>
+          <w:bCs/>
+          <w:shd w:val="clear" w:color="auto" w:fill="FFFFFF"/>
+        </w:rPr>
+      </w:pPr>
+    </w:p>
+    <w:p>
+      <w:pPr>
+        <w:rPr>
+          <w:rFonts w:ascii="Arial" w:hAnsi="Arial" w:cs="Arial"/>
+          <w:b/>
+          <w:bCs/>
+          <w:shd w:val="clear" w:color="auto" w:fill="FFFFFF"/>
+        </w:rPr>
+      </w:pPr>
+      <w:r>
+        <w:rPr>
+          <w:rFonts w:ascii="Arial" w:hAnsi="Arial" w:cs="Arial"/>
+          <w:b/>
+          <w:bCs/>
+          <w:shd w:val="clear" w:color="auto" w:fill="FFFFFF"/>
+        </w:rPr>
+        <w:t>Open issues:</w:t>
+      </w:r>
+    </w:p>
+    <w:p>
+      <w:pPr>
+        <w:pStyle w:val="ListParagraph"/>
+        <w:numPr>
+          <w:ilvl w:val="0"/>
+          <w:numId w:val="2"/>
+        </w:numPr>
+        <w:rPr>
+          <w:rFonts w:ascii="Arial" w:hAnsi="Arial" w:cs="Arial"/>
+          <w:shd w:val="clear" w:color="auto" w:fill="FFFFFF"/>
+        </w:rPr>
+      </w:pPr>
+      <w:r>
+        <w:rPr>
+          <w:rFonts w:ascii="Arial" w:hAnsi="Arial" w:cs="Arial"/>
+          <w:shd w:val="clear" w:color="auto" w:fill="FFFFFF"/>
+        </w:rPr>
+        <w:t>Should there be a “cooldown” setting implemented where once a two-factor authentication check is passed, there won’t be a two-factor authentication check for any feature requiring a password?</w:t>
+      </w:r>
+    </w:p>
+    <w:p>
+      <w:pPr>
+        <w:pStyle w:val="ListParagraph"/>
+        <w:numPr>
+          <w:ilvl w:val="0"/>
+          <w:numId w:val="2"/>
+        </w:numPr>
+        <w:rPr>
+          <w:rFonts w:ascii="Arial" w:hAnsi="Arial" w:cs="Arial"/>
+          <w:shd w:val="clear" w:color="auto" w:fill="FFFFFF"/>
+        </w:rPr>
+      </w:pPr>
+      <w:r>
+        <w:rPr>
+          <w:rFonts w:ascii="Arial" w:hAnsi="Arial" w:cs="Arial"/>
+          <w:shd w:val="clear" w:color="auto" w:fill="FFFFFF"/>
+        </w:rPr>
+        <w:t xml:space="preserve">Should there be a “trusted device” setting where one selected device will not require two-factor authentication for any feature that requires a password? </w:t>
+      </w:r>
+    </w:p>
+    <w:p>
+      <w:pPr>
+        <w:pStyle w:val="ListParagraph"/>
+        <w:numPr>
+          <w:ilvl w:val="0"/>
+          <w:numId w:val="2"/>
+        </w:numPr>
+        <w:rPr>
+          <w:rFonts w:ascii="Arial" w:hAnsi="Arial" w:cs="Arial"/>
+          <w:shd w:val="clear" w:color="auto" w:fill="FFFFFF"/>
+        </w:rPr>
+      </w:pPr>
+      <w:r>
+        <w:rPr>
+          <w:rFonts w:ascii="Arial" w:hAnsi="Arial" w:cs="Arial"/>
+          <w:shd w:val="clear" w:color="auto" w:fill="FFFFFF"/>
+        </w:rPr>
+        <w:t>Should one-time codes be implemented as a failsafe for when a user cannot or loses access to the account required for two-factor authentication to succeed?</w:t>
+      </w:r>
+    </w:p>
+    <w:p>
+      <w:pPr>
+        <w:rPr>
+          <w:rFonts w:ascii="Arial" w:hAnsi="Arial" w:cs="Arial"/>
+        </w:rPr>
+      </w:pPr>
+    </w:p>
+    <w:p>
+      <w:pPr>
+        <w:rPr>
+          <w:rFonts w:ascii="Arial" w:hAnsi="Arial" w:cs="Arial"/>
+          <w:u w:val="single"/>
+        </w:rPr>
+      </w:pPr>
+      <w:r>
+        <w:rPr>
+          <w:rFonts w:ascii="Arial" w:hAnsi="Arial" w:cs="Arial"/>
+          <w:u w:val="single"/>
+        </w:rPr>
+        <w:lastRenderedPageBreak/>
+        <w:t xml:space="preserve">Use case 10: Viewing your account profile </w:t>
+      </w:r>
+    </w:p>
+    <w:p>
+      <w:pPr>
+        <w:rPr>
+          <w:rFonts w:ascii="Arial" w:hAnsi="Arial" w:cs="Arial"/>
+          <w:u w:val="single"/>
+        </w:rPr>
+      </w:pPr>
+    </w:p>
+    <w:p>
+      <w:pPr>
+        <w:rPr>
+          <w:rFonts w:ascii="Arial" w:hAnsi="Arial" w:cs="Arial"/>
+          <w:b/>
+          <w:bCs/>
+          <w:shd w:val="clear" w:color="auto" w:fill="FFFFFF"/>
+        </w:rPr>
+      </w:pPr>
+      <w:r>
+        <w:rPr>
+          <w:rFonts w:ascii="Arial" w:hAnsi="Arial" w:cs="Arial"/>
+          <w:b/>
+          <w:bCs/>
+          <w:shd w:val="clear" w:color="auto" w:fill="FFFFFF"/>
+        </w:rPr>
+        <w:t>Iteration:</w:t>
+      </w:r>
+    </w:p>
+    <w:p>
+      <w:pPr>
+        <w:rPr>
+          <w:rFonts w:ascii="Arial" w:hAnsi="Arial" w:cs="Arial"/>
+          <w:b/>
+          <w:bCs/>
+          <w:shd w:val="clear" w:color="auto" w:fill="FFFFFF"/>
+        </w:rPr>
+      </w:pPr>
+    </w:p>
+    <w:p>
+      <w:pPr>
+        <w:rPr>
+          <w:rFonts w:ascii="Arial" w:hAnsi="Arial" w:cs="Arial"/>
+          <w:b/>
+          <w:bCs/>
+          <w:shd w:val="clear" w:color="auto" w:fill="FFFFFF"/>
+        </w:rPr>
+      </w:pPr>
+      <w:r>
+        <w:rPr>
+          <w:rFonts w:ascii="Arial" w:hAnsi="Arial" w:cs="Arial"/>
+          <w:b/>
+          <w:bCs/>
+          <w:shd w:val="clear" w:color="auto" w:fill="FFFFFF"/>
+        </w:rPr>
+        <w:t>Primary Actor:</w:t>
+      </w:r>
+    </w:p>
+    <w:p>
+      <w:pPr>
+        <w:rPr>
+          <w:rFonts w:ascii="Arial" w:hAnsi="Arial" w:cs="Arial"/>
+          <w:b/>
+          <w:bCs/>
+          <w:shd w:val="clear" w:color="auto" w:fill="FFFFFF"/>
+        </w:rPr>
+      </w:pPr>
+    </w:p>
+    <w:p>
+      <w:pPr>
+        <w:rPr>
+          <w:rFonts w:ascii="Arial" w:hAnsi="Arial" w:cs="Arial"/>
+          <w:b/>
+          <w:bCs/>
+          <w:shd w:val="clear" w:color="auto" w:fill="FFFFFF"/>
+        </w:rPr>
+      </w:pPr>
+      <w:r>
+        <w:rPr>
+          <w:rFonts w:ascii="Arial" w:hAnsi="Arial" w:cs="Arial"/>
+          <w:b/>
+          <w:bCs/>
+          <w:shd w:val="clear" w:color="auto" w:fill="FFFFFF"/>
+        </w:rPr>
+        <w:t>Goal in context:</w:t>
+      </w:r>
+    </w:p>
+    <w:p>
+      <w:pPr>
+        <w:rPr>
+          <w:rFonts w:ascii="Arial" w:hAnsi="Arial" w:cs="Arial"/>
+          <w:b/>
+          <w:bCs/>
+          <w:shd w:val="clear" w:color="auto" w:fill="FFFFFF"/>
+        </w:rPr>
+      </w:pPr>
+    </w:p>
+    <w:p>
+      <w:pPr>
+        <w:rPr>
+          <w:rFonts w:ascii="Arial" w:hAnsi="Arial" w:cs="Arial"/>
+          <w:b/>
+          <w:bCs/>
+          <w:shd w:val="clear" w:color="auto" w:fill="FFFFFF"/>
+        </w:rPr>
+      </w:pPr>
+      <w:r>
+        <w:rPr>
+          <w:rFonts w:ascii="Arial" w:hAnsi="Arial" w:cs="Arial"/>
+          <w:b/>
+          <w:bCs/>
+          <w:shd w:val="clear" w:color="auto" w:fill="FFFFFF"/>
+        </w:rPr>
+        <w:t>Preconditions:</w:t>
+      </w:r>
+    </w:p>
+    <w:p>
+      <w:pPr>
+        <w:rPr>
+          <w:rFonts w:ascii="Arial" w:hAnsi="Arial" w:cs="Arial"/>
+          <w:b/>
+          <w:bCs/>
+          <w:shd w:val="clear" w:color="auto" w:fill="FFFFFF"/>
+        </w:rPr>
+      </w:pPr>
+    </w:p>
+    <w:p>
+      <w:pPr>
+        <w:rPr>
+          <w:rFonts w:ascii="Arial" w:hAnsi="Arial" w:cs="Arial"/>
+          <w:b/>
+          <w:bCs/>
+          <w:shd w:val="clear" w:color="auto" w:fill="FFFFFF"/>
+        </w:rPr>
+      </w:pPr>
+      <w:r>
+        <w:rPr>
+          <w:rFonts w:ascii="Arial" w:hAnsi="Arial" w:cs="Arial"/>
+          <w:b/>
+          <w:bCs/>
+          <w:shd w:val="clear" w:color="auto" w:fill="FFFFFF"/>
+        </w:rPr>
+        <w:t>Trigger:</w:t>
+      </w:r>
+    </w:p>
+    <w:p>
+      <w:pPr>
+        <w:rPr>
+          <w:rFonts w:ascii="Arial" w:hAnsi="Arial" w:cs="Arial"/>
+          <w:b/>
+          <w:bCs/>
+          <w:shd w:val="clear" w:color="auto" w:fill="FFFFFF"/>
+        </w:rPr>
+      </w:pPr>
+    </w:p>
+    <w:p>
+      <w:pPr>
+        <w:rPr>
+          <w:rFonts w:ascii="Arial" w:hAnsi="Arial" w:cs="Arial"/>
+          <w:b/>
+          <w:bCs/>
+          <w:shd w:val="clear" w:color="auto" w:fill="FFFFFF"/>
+        </w:rPr>
+      </w:pPr>
+      <w:r>
+        <w:rPr>
+          <w:rFonts w:ascii="Arial" w:hAnsi="Arial" w:cs="Arial"/>
+          <w:b/>
+          <w:bCs/>
+          <w:shd w:val="clear" w:color="auto" w:fill="FFFFFF"/>
+        </w:rPr>
+        <w:t>Scenario:</w:t>
+      </w:r>
+    </w:p>
+    <w:p>
+      <w:pPr>
+        <w:rPr>
+          <w:rFonts w:ascii="Arial" w:hAnsi="Arial" w:cs="Arial"/>
+          <w:b/>
+          <w:bCs/>
+          <w:shd w:val="clear" w:color="auto" w:fill="FFFFFF"/>
+        </w:rPr>
+      </w:pPr>
+    </w:p>
+    <w:p>
+      <w:pPr>
+        <w:rPr>
+          <w:rFonts w:ascii="Arial" w:hAnsi="Arial" w:cs="Arial"/>
+          <w:b/>
+          <w:bCs/>
+          <w:shd w:val="clear" w:color="auto" w:fill="FFFFFF"/>
+        </w:rPr>
+      </w:pPr>
+      <w:r>
+        <w:rPr>
+          <w:rFonts w:ascii="Arial" w:hAnsi="Arial" w:cs="Arial"/>
+          <w:b/>
+          <w:bCs/>
+          <w:shd w:val="clear" w:color="auto" w:fill="FFFFFF"/>
+        </w:rPr>
+        <w:t>Post conditions:</w:t>
+      </w:r>
+    </w:p>
+    <w:p>
+      <w:pPr>
+        <w:rPr>
+          <w:rFonts w:ascii="Arial" w:hAnsi="Arial" w:cs="Arial"/>
+          <w:b/>
+          <w:bCs/>
+          <w:shd w:val="clear" w:color="auto" w:fill="FFFFFF"/>
+        </w:rPr>
+      </w:pPr>
+    </w:p>
+    <w:p>
+      <w:pPr>
+        <w:rPr>
+          <w:rFonts w:ascii="Arial" w:hAnsi="Arial" w:cs="Arial"/>
+          <w:b/>
+          <w:bCs/>
+          <w:shd w:val="clear" w:color="auto" w:fill="FFFFFF"/>
+        </w:rPr>
+      </w:pPr>
+      <w:r>
+        <w:rPr>
+          <w:rFonts w:ascii="Arial" w:hAnsi="Arial" w:cs="Arial"/>
+          <w:b/>
+          <w:bCs/>
+          <w:shd w:val="clear" w:color="auto" w:fill="FFFFFF"/>
+        </w:rPr>
+        <w:t>Exceptions:</w:t>
+      </w:r>
+    </w:p>
+    <w:p>
+      <w:pPr>
+        <w:rPr>
+          <w:rFonts w:ascii="Arial" w:hAnsi="Arial" w:cs="Arial"/>
+          <w:b/>
+          <w:bCs/>
+          <w:shd w:val="clear" w:color="auto" w:fill="FFFFFF"/>
+        </w:rPr>
+      </w:pPr>
+    </w:p>
+    <w:p>
+      <w:pPr>
+        <w:rPr>
+          <w:rFonts w:ascii="Arial" w:hAnsi="Arial" w:cs="Arial"/>
+          <w:b/>
+          <w:bCs/>
+          <w:shd w:val="clear" w:color="auto" w:fill="FFFFFF"/>
+        </w:rPr>
+      </w:pPr>
+      <w:r>
+        <w:rPr>
+          <w:rFonts w:ascii="Arial" w:hAnsi="Arial" w:cs="Arial"/>
+          <w:b/>
+          <w:bCs/>
+          <w:shd w:val="clear" w:color="auto" w:fill="FFFFFF"/>
+        </w:rPr>
+        <w:t>Priority:</w:t>
+      </w:r>
+    </w:p>
+    <w:p>
+      <w:pPr>
+        <w:rPr>
+          <w:rFonts w:ascii="Arial" w:hAnsi="Arial" w:cs="Arial"/>
+          <w:b/>
+          <w:bCs/>
+          <w:shd w:val="clear" w:color="auto" w:fill="FFFFFF"/>
+        </w:rPr>
+      </w:pPr>
+    </w:p>
+    <w:p>
+      <w:pPr>
+        <w:rPr>
+          <w:rFonts w:ascii="Arial" w:hAnsi="Arial" w:cs="Arial"/>
+          <w:b/>
+          <w:bCs/>
+          <w:shd w:val="clear" w:color="auto" w:fill="FFFFFF"/>
+        </w:rPr>
+      </w:pPr>
+      <w:r>
+        <w:rPr>
+          <w:rFonts w:ascii="Arial" w:hAnsi="Arial" w:cs="Arial"/>
+          <w:b/>
+          <w:bCs/>
+          <w:shd w:val="clear" w:color="auto" w:fill="FFFFFF"/>
+        </w:rPr>
+        <w:t>When available:</w:t>
+      </w:r>
+    </w:p>
+    <w:p>
+      <w:pPr>
+        <w:rPr>
+          <w:rFonts w:ascii="Arial" w:hAnsi="Arial" w:cs="Arial"/>
+          <w:b/>
+          <w:bCs/>
+          <w:shd w:val="clear" w:color="auto" w:fill="FFFFFF"/>
+        </w:rPr>
+      </w:pPr>
+    </w:p>
+    <w:p>
+      <w:pPr>
+        <w:rPr>
+          <w:rFonts w:ascii="Arial" w:hAnsi="Arial" w:cs="Arial"/>
+          <w:b/>
+          <w:bCs/>
+          <w:shd w:val="clear" w:color="auto" w:fill="FFFFFF"/>
+        </w:rPr>
+      </w:pPr>
+      <w:r>
+        <w:rPr>
+          <w:rFonts w:ascii="Arial" w:hAnsi="Arial" w:cs="Arial"/>
+          <w:b/>
+          <w:bCs/>
+          <w:shd w:val="clear" w:color="auto" w:fill="FFFFFF"/>
+        </w:rPr>
+        <w:t>Frequency of use:</w:t>
+      </w:r>
+    </w:p>
+    <w:p>
+      <w:pPr>
+        <w:rPr>
+          <w:rFonts w:ascii="Arial" w:hAnsi="Arial" w:cs="Arial"/>
+          <w:b/>
+          <w:bCs/>
+          <w:shd w:val="clear" w:color="auto" w:fill="FFFFFF"/>
+        </w:rPr>
+      </w:pPr>
+    </w:p>
+    <w:p>
+      <w:pPr>
+        <w:rPr>
+          <w:rFonts w:ascii="Arial" w:hAnsi="Arial" w:cs="Arial"/>
+          <w:b/>
+          <w:bCs/>
+          <w:shd w:val="clear" w:color="auto" w:fill="FFFFFF"/>
+        </w:rPr>
+      </w:pPr>
+      <w:r>
+        <w:rPr>
+          <w:rFonts w:ascii="Arial" w:hAnsi="Arial" w:cs="Arial"/>
+          <w:b/>
+          <w:bCs/>
+          <w:shd w:val="clear" w:color="auto" w:fill="FFFFFF"/>
+        </w:rPr>
+        <w:t>Channel to actor:</w:t>
+      </w:r>
+    </w:p>
+    <w:p>
+      <w:pPr>
+        <w:rPr>
+          <w:rFonts w:ascii="Arial" w:hAnsi="Arial" w:cs="Arial"/>
+          <w:b/>
+          <w:bCs/>
+          <w:shd w:val="clear" w:color="auto" w:fill="FFFFFF"/>
+        </w:rPr>
+      </w:pPr>
+    </w:p>
+    <w:p>
+      <w:pPr>
+        <w:rPr>
+          <w:rFonts w:ascii="Arial" w:hAnsi="Arial" w:cs="Arial"/>
+          <w:b/>
+          <w:bCs/>
+          <w:shd w:val="clear" w:color="auto" w:fill="FFFFFF"/>
+        </w:rPr>
+      </w:pPr>
+      <w:r>
+        <w:rPr>
+          <w:rFonts w:ascii="Arial" w:hAnsi="Arial" w:cs="Arial"/>
+          <w:b/>
+          <w:bCs/>
+          <w:shd w:val="clear" w:color="auto" w:fill="FFFFFF"/>
+        </w:rPr>
+        <w:t>Secondary actors:</w:t>
+      </w:r>
+    </w:p>
+    <w:p>
+      <w:pPr>
+        <w:rPr>
+          <w:rFonts w:ascii="Arial" w:hAnsi="Arial" w:cs="Arial"/>
+          <w:b/>
+          <w:bCs/>
+          <w:shd w:val="clear" w:color="auto" w:fill="FFFFFF"/>
+        </w:rPr>
+      </w:pPr>
+    </w:p>
+    <w:p>
+      <w:pPr>
+        <w:rPr>
+          <w:rFonts w:ascii="Arial" w:hAnsi="Arial" w:cs="Arial"/>
+          <w:b/>
+          <w:bCs/>
+          <w:shd w:val="clear" w:color="auto" w:fill="FFFFFF"/>
+        </w:rPr>
+      </w:pPr>
+      <w:r>
+        <w:rPr>
+          <w:rFonts w:ascii="Arial" w:hAnsi="Arial" w:cs="Arial"/>
+          <w:b/>
+          <w:bCs/>
+          <w:shd w:val="clear" w:color="auto" w:fill="FFFFFF"/>
+        </w:rPr>
+        <w:t>Channel to secondary actors</w:t>
+      </w:r>
+      <w:r>
+        <w:rPr>
+          <w:rFonts w:ascii="Arial" w:hAnsi="Arial" w:cs="Arial"/>
+          <w:b/>
+          <w:bCs/>
+          <w:shd w:val="clear" w:color="auto" w:fill="FFFFFF"/>
+        </w:rPr>
+        <w:t>:</w:t>
+      </w:r>
+    </w:p>
+    <w:p>
+      <w:pPr>
+        <w:rPr>
+          <w:rFonts w:ascii="Arial" w:hAnsi="Arial" w:cs="Arial"/>
+          <w:b/>
+          <w:bCs/>
+          <w:shd w:val="clear" w:color="auto" w:fill="FFFFFF"/>
+        </w:rPr>
+      </w:pPr>
+    </w:p>
+    <w:p>
+      <w:pPr>
+        <w:rPr>
+          <w:rFonts w:ascii="Arial" w:hAnsi="Arial" w:cs="Arial"/>
+          <w:b/>
+          <w:bCs/>
+          <w:shd w:val="clear" w:color="auto" w:fill="FFFFFF"/>
+        </w:rPr>
+      </w:pPr>
+      <w:r>
+        <w:rPr>
+          <w:rFonts w:ascii="Arial" w:hAnsi="Arial" w:cs="Arial"/>
+          <w:b/>
+          <w:bCs/>
+          <w:shd w:val="clear" w:color="auto" w:fill="FFFFFF"/>
+        </w:rPr>
+        <w:t>Open issues:</w:t>
+      </w:r>
+    </w:p>
+    <w:p>
+      <w:pPr>
+        <w:rPr>
+          <w:rFonts w:ascii="Arial" w:hAnsi="Arial" w:cs="Arial"/>
+        </w:rPr>
+      </w:pPr>
+    </w:p>
+    <w:p>
+      <w:pPr>
+        <w:rPr>
+          <w:rFonts w:ascii="Arial" w:hAnsi="Arial" w:cs="Arial"/>
+          <w:u w:val="single"/>
+        </w:rPr>
+      </w:pPr>
+      <w:r>
+        <w:rPr>
+          <w:rFonts w:ascii="Arial" w:hAnsi="Arial" w:cs="Arial"/>
+          <w:u w:val="single"/>
+        </w:rPr>
+        <w:t>Use case 11: Sending a friend request to another account</w:t>
       </w:r>
     </w:p>
     <w:p>
@@ -10297,7 +12213,7 @@
           <w:rFonts w:ascii="Arial" w:hAnsi="Arial" w:cs="Arial"/>
           <w:u w:val="single"/>
         </w:rPr>
-        <w:t xml:space="preserve">Use case 10: Viewing your account profile </w:t>
+        <w:t xml:space="preserve">Use case 12: Unfriending an account </w:t>
       </w:r>
     </w:p>
     <w:p>
@@ -10761,7 +12677,7 @@
           <w:rFonts w:ascii="Arial" w:hAnsi="Arial" w:cs="Arial"/>
           <w:u w:val="single"/>
         </w:rPr>
-        <w:t>Use case 11: Sending a friend request to another account</w:t>
+        <w:t>Use case 13: Viewing your friend’s profile</w:t>
       </w:r>
     </w:p>
     <w:p>
@@ -11226,7 +13142,7 @@
           <w:rFonts w:ascii="Arial" w:hAnsi="Arial" w:cs="Arial"/>
           <w:u w:val="single"/>
         </w:rPr>
-        <w:t xml:space="preserve">Use case 12: Unfriending an account </w:t>
+        <w:t>Use case 14: Blocking an account from interacting with your account</w:t>
       </w:r>
     </w:p>
     <w:p>
@@ -11690,7 +13606,7 @@
           <w:rFonts w:ascii="Arial" w:hAnsi="Arial" w:cs="Arial"/>
           <w:u w:val="single"/>
         </w:rPr>
-        <w:t>Use case 13: Viewing your friend’s profile</w:t>
+        <w:t>Use case 15: Logging out of an account</w:t>
       </w:r>
     </w:p>
     <w:p>
@@ -12155,15 +14071,29 @@
           <w:rFonts w:ascii="Arial" w:hAnsi="Arial" w:cs="Arial"/>
           <w:u w:val="single"/>
         </w:rPr>
-        <w:t>Use case 14: Blocking an account from interacting with your account</w:t>
-      </w:r>
-    </w:p>
-    <w:p>
-      <w:pPr>
+        <w:t>Use case 1</w:t>
+      </w:r>
+      <w:r>
         <w:rPr>
           <w:rFonts w:ascii="Arial" w:hAnsi="Arial" w:cs="Arial"/>
           <w:u w:val="single"/>
         </w:rPr>
+        <w:t>6</w:t>
+      </w:r>
+      <w:r>
+        <w:rPr>
+          <w:rFonts w:ascii="Arial" w:hAnsi="Arial" w:cs="Arial"/>
+          <w:u w:val="single"/>
+        </w:rPr>
+        <w:t>: Viewing your rank in a game</w:t>
+      </w:r>
+    </w:p>
+    <w:p>
+      <w:pPr>
+        <w:rPr>
+          <w:rFonts w:ascii="Arial" w:hAnsi="Arial" w:cs="Arial"/>
+          <w:u w:val="single"/>
+        </w:rPr>
       </w:pPr>
     </w:p>
     <w:p>
@@ -12502,949 +14432,6 @@
           <w:shd w:val="clear" w:color="auto" w:fill="FFFFFF"/>
         </w:rPr>
         <w:lastRenderedPageBreak/>
-        <w:t>Channel to actor:</w:t>
-      </w:r>
-    </w:p>
-    <w:p>
-      <w:pPr>
-        <w:rPr>
-          <w:rFonts w:ascii="Arial" w:hAnsi="Arial" w:cs="Arial"/>
-          <w:b/>
-          <w:bCs/>
-          <w:shd w:val="clear" w:color="auto" w:fill="FFFFFF"/>
-        </w:rPr>
-      </w:pPr>
-    </w:p>
-    <w:p>
-      <w:pPr>
-        <w:rPr>
-          <w:rFonts w:ascii="Arial" w:hAnsi="Arial" w:cs="Arial"/>
-          <w:b/>
-          <w:bCs/>
-          <w:shd w:val="clear" w:color="auto" w:fill="FFFFFF"/>
-        </w:rPr>
-      </w:pPr>
-      <w:r>
-        <w:rPr>
-          <w:rFonts w:ascii="Arial" w:hAnsi="Arial" w:cs="Arial"/>
-          <w:b/>
-          <w:bCs/>
-          <w:shd w:val="clear" w:color="auto" w:fill="FFFFFF"/>
-        </w:rPr>
-        <w:t>Secondary actors:</w:t>
-      </w:r>
-    </w:p>
-    <w:p>
-      <w:pPr>
-        <w:rPr>
-          <w:rFonts w:ascii="Arial" w:hAnsi="Arial" w:cs="Arial"/>
-          <w:b/>
-          <w:bCs/>
-          <w:shd w:val="clear" w:color="auto" w:fill="FFFFFF"/>
-        </w:rPr>
-      </w:pPr>
-    </w:p>
-    <w:p>
-      <w:pPr>
-        <w:rPr>
-          <w:rFonts w:ascii="Arial" w:hAnsi="Arial" w:cs="Arial"/>
-          <w:b/>
-          <w:bCs/>
-          <w:shd w:val="clear" w:color="auto" w:fill="FFFFFF"/>
-        </w:rPr>
-      </w:pPr>
-      <w:r>
-        <w:rPr>
-          <w:rFonts w:ascii="Arial" w:hAnsi="Arial" w:cs="Arial"/>
-          <w:b/>
-          <w:bCs/>
-          <w:shd w:val="clear" w:color="auto" w:fill="FFFFFF"/>
-        </w:rPr>
-        <w:t>Channel to secondary actors</w:t>
-      </w:r>
-      <w:r>
-        <w:rPr>
-          <w:rFonts w:ascii="Arial" w:hAnsi="Arial" w:cs="Arial"/>
-          <w:b/>
-          <w:bCs/>
-          <w:shd w:val="clear" w:color="auto" w:fill="FFFFFF"/>
-        </w:rPr>
-        <w:t>:</w:t>
-      </w:r>
-    </w:p>
-    <w:p>
-      <w:pPr>
-        <w:rPr>
-          <w:rFonts w:ascii="Arial" w:hAnsi="Arial" w:cs="Arial"/>
-          <w:b/>
-          <w:bCs/>
-          <w:shd w:val="clear" w:color="auto" w:fill="FFFFFF"/>
-        </w:rPr>
-      </w:pPr>
-    </w:p>
-    <w:p>
-      <w:pPr>
-        <w:rPr>
-          <w:rFonts w:ascii="Arial" w:hAnsi="Arial" w:cs="Arial"/>
-          <w:b/>
-          <w:bCs/>
-          <w:shd w:val="clear" w:color="auto" w:fill="FFFFFF"/>
-        </w:rPr>
-      </w:pPr>
-      <w:r>
-        <w:rPr>
-          <w:rFonts w:ascii="Arial" w:hAnsi="Arial" w:cs="Arial"/>
-          <w:b/>
-          <w:bCs/>
-          <w:shd w:val="clear" w:color="auto" w:fill="FFFFFF"/>
-        </w:rPr>
-        <w:t>Open issues:</w:t>
-      </w:r>
-    </w:p>
-    <w:p>
-      <w:pPr>
-        <w:rPr>
-          <w:rFonts w:ascii="Arial" w:hAnsi="Arial" w:cs="Arial"/>
-        </w:rPr>
-      </w:pPr>
-    </w:p>
-    <w:p>
-      <w:pPr>
-        <w:rPr>
-          <w:rFonts w:ascii="Arial" w:hAnsi="Arial" w:cs="Arial"/>
-          <w:u w:val="single"/>
-        </w:rPr>
-      </w:pPr>
-      <w:r>
-        <w:rPr>
-          <w:rFonts w:ascii="Arial" w:hAnsi="Arial" w:cs="Arial"/>
-          <w:u w:val="single"/>
-        </w:rPr>
-        <w:t>Use case 15: Logging out of an account</w:t>
-      </w:r>
-    </w:p>
-    <w:p>
-      <w:pPr>
-        <w:rPr>
-          <w:rFonts w:ascii="Arial" w:hAnsi="Arial" w:cs="Arial"/>
-          <w:u w:val="single"/>
-        </w:rPr>
-      </w:pPr>
-    </w:p>
-    <w:p>
-      <w:pPr>
-        <w:rPr>
-          <w:rFonts w:ascii="Arial" w:hAnsi="Arial" w:cs="Arial"/>
-          <w:b/>
-          <w:bCs/>
-          <w:shd w:val="clear" w:color="auto" w:fill="FFFFFF"/>
-        </w:rPr>
-      </w:pPr>
-      <w:r>
-        <w:rPr>
-          <w:rFonts w:ascii="Arial" w:hAnsi="Arial" w:cs="Arial"/>
-          <w:b/>
-          <w:bCs/>
-          <w:shd w:val="clear" w:color="auto" w:fill="FFFFFF"/>
-        </w:rPr>
-        <w:t>Iteration:</w:t>
-      </w:r>
-    </w:p>
-    <w:p>
-      <w:pPr>
-        <w:rPr>
-          <w:rFonts w:ascii="Arial" w:hAnsi="Arial" w:cs="Arial"/>
-          <w:b/>
-          <w:bCs/>
-          <w:shd w:val="clear" w:color="auto" w:fill="FFFFFF"/>
-        </w:rPr>
-      </w:pPr>
-    </w:p>
-    <w:p>
-      <w:pPr>
-        <w:rPr>
-          <w:rFonts w:ascii="Arial" w:hAnsi="Arial" w:cs="Arial"/>
-          <w:b/>
-          <w:bCs/>
-          <w:shd w:val="clear" w:color="auto" w:fill="FFFFFF"/>
-        </w:rPr>
-      </w:pPr>
-      <w:r>
-        <w:rPr>
-          <w:rFonts w:ascii="Arial" w:hAnsi="Arial" w:cs="Arial"/>
-          <w:b/>
-          <w:bCs/>
-          <w:shd w:val="clear" w:color="auto" w:fill="FFFFFF"/>
-        </w:rPr>
-        <w:t>Primary Actor:</w:t>
-      </w:r>
-    </w:p>
-    <w:p>
-      <w:pPr>
-        <w:rPr>
-          <w:rFonts w:ascii="Arial" w:hAnsi="Arial" w:cs="Arial"/>
-          <w:b/>
-          <w:bCs/>
-          <w:shd w:val="clear" w:color="auto" w:fill="FFFFFF"/>
-        </w:rPr>
-      </w:pPr>
-    </w:p>
-    <w:p>
-      <w:pPr>
-        <w:rPr>
-          <w:rFonts w:ascii="Arial" w:hAnsi="Arial" w:cs="Arial"/>
-          <w:b/>
-          <w:bCs/>
-          <w:shd w:val="clear" w:color="auto" w:fill="FFFFFF"/>
-        </w:rPr>
-      </w:pPr>
-      <w:r>
-        <w:rPr>
-          <w:rFonts w:ascii="Arial" w:hAnsi="Arial" w:cs="Arial"/>
-          <w:b/>
-          <w:bCs/>
-          <w:shd w:val="clear" w:color="auto" w:fill="FFFFFF"/>
-        </w:rPr>
-        <w:t>Goal in context:</w:t>
-      </w:r>
-    </w:p>
-    <w:p>
-      <w:pPr>
-        <w:rPr>
-          <w:rFonts w:ascii="Arial" w:hAnsi="Arial" w:cs="Arial"/>
-          <w:b/>
-          <w:bCs/>
-          <w:shd w:val="clear" w:color="auto" w:fill="FFFFFF"/>
-        </w:rPr>
-      </w:pPr>
-    </w:p>
-    <w:p>
-      <w:pPr>
-        <w:rPr>
-          <w:rFonts w:ascii="Arial" w:hAnsi="Arial" w:cs="Arial"/>
-          <w:b/>
-          <w:bCs/>
-          <w:shd w:val="clear" w:color="auto" w:fill="FFFFFF"/>
-        </w:rPr>
-      </w:pPr>
-      <w:r>
-        <w:rPr>
-          <w:rFonts w:ascii="Arial" w:hAnsi="Arial" w:cs="Arial"/>
-          <w:b/>
-          <w:bCs/>
-          <w:shd w:val="clear" w:color="auto" w:fill="FFFFFF"/>
-        </w:rPr>
-        <w:t>Preconditions:</w:t>
-      </w:r>
-    </w:p>
-    <w:p>
-      <w:pPr>
-        <w:rPr>
-          <w:rFonts w:ascii="Arial" w:hAnsi="Arial" w:cs="Arial"/>
-          <w:b/>
-          <w:bCs/>
-          <w:shd w:val="clear" w:color="auto" w:fill="FFFFFF"/>
-        </w:rPr>
-      </w:pPr>
-    </w:p>
-    <w:p>
-      <w:pPr>
-        <w:rPr>
-          <w:rFonts w:ascii="Arial" w:hAnsi="Arial" w:cs="Arial"/>
-          <w:b/>
-          <w:bCs/>
-          <w:shd w:val="clear" w:color="auto" w:fill="FFFFFF"/>
-        </w:rPr>
-      </w:pPr>
-      <w:r>
-        <w:rPr>
-          <w:rFonts w:ascii="Arial" w:hAnsi="Arial" w:cs="Arial"/>
-          <w:b/>
-          <w:bCs/>
-          <w:shd w:val="clear" w:color="auto" w:fill="FFFFFF"/>
-        </w:rPr>
-        <w:t>Trigger:</w:t>
-      </w:r>
-    </w:p>
-    <w:p>
-      <w:pPr>
-        <w:rPr>
-          <w:rFonts w:ascii="Arial" w:hAnsi="Arial" w:cs="Arial"/>
-          <w:b/>
-          <w:bCs/>
-          <w:shd w:val="clear" w:color="auto" w:fill="FFFFFF"/>
-        </w:rPr>
-      </w:pPr>
-    </w:p>
-    <w:p>
-      <w:pPr>
-        <w:rPr>
-          <w:rFonts w:ascii="Arial" w:hAnsi="Arial" w:cs="Arial"/>
-          <w:b/>
-          <w:bCs/>
-          <w:shd w:val="clear" w:color="auto" w:fill="FFFFFF"/>
-        </w:rPr>
-      </w:pPr>
-      <w:r>
-        <w:rPr>
-          <w:rFonts w:ascii="Arial" w:hAnsi="Arial" w:cs="Arial"/>
-          <w:b/>
-          <w:bCs/>
-          <w:shd w:val="clear" w:color="auto" w:fill="FFFFFF"/>
-        </w:rPr>
-        <w:t>Scenario:</w:t>
-      </w:r>
-    </w:p>
-    <w:p>
-      <w:pPr>
-        <w:rPr>
-          <w:rFonts w:ascii="Arial" w:hAnsi="Arial" w:cs="Arial"/>
-          <w:b/>
-          <w:bCs/>
-          <w:shd w:val="clear" w:color="auto" w:fill="FFFFFF"/>
-        </w:rPr>
-      </w:pPr>
-    </w:p>
-    <w:p>
-      <w:pPr>
-        <w:rPr>
-          <w:rFonts w:ascii="Arial" w:hAnsi="Arial" w:cs="Arial"/>
-          <w:b/>
-          <w:bCs/>
-          <w:shd w:val="clear" w:color="auto" w:fill="FFFFFF"/>
-        </w:rPr>
-      </w:pPr>
-      <w:r>
-        <w:rPr>
-          <w:rFonts w:ascii="Arial" w:hAnsi="Arial" w:cs="Arial"/>
-          <w:b/>
-          <w:bCs/>
-          <w:shd w:val="clear" w:color="auto" w:fill="FFFFFF"/>
-        </w:rPr>
-        <w:t>Post conditions:</w:t>
-      </w:r>
-    </w:p>
-    <w:p>
-      <w:pPr>
-        <w:rPr>
-          <w:rFonts w:ascii="Arial" w:hAnsi="Arial" w:cs="Arial"/>
-          <w:b/>
-          <w:bCs/>
-          <w:shd w:val="clear" w:color="auto" w:fill="FFFFFF"/>
-        </w:rPr>
-      </w:pPr>
-    </w:p>
-    <w:p>
-      <w:pPr>
-        <w:rPr>
-          <w:rFonts w:ascii="Arial" w:hAnsi="Arial" w:cs="Arial"/>
-          <w:b/>
-          <w:bCs/>
-          <w:shd w:val="clear" w:color="auto" w:fill="FFFFFF"/>
-        </w:rPr>
-      </w:pPr>
-      <w:r>
-        <w:rPr>
-          <w:rFonts w:ascii="Arial" w:hAnsi="Arial" w:cs="Arial"/>
-          <w:b/>
-          <w:bCs/>
-          <w:shd w:val="clear" w:color="auto" w:fill="FFFFFF"/>
-        </w:rPr>
-        <w:t>Exceptions:</w:t>
-      </w:r>
-    </w:p>
-    <w:p>
-      <w:pPr>
-        <w:rPr>
-          <w:rFonts w:ascii="Arial" w:hAnsi="Arial" w:cs="Arial"/>
-          <w:b/>
-          <w:bCs/>
-          <w:shd w:val="clear" w:color="auto" w:fill="FFFFFF"/>
-        </w:rPr>
-      </w:pPr>
-    </w:p>
-    <w:p>
-      <w:pPr>
-        <w:rPr>
-          <w:rFonts w:ascii="Arial" w:hAnsi="Arial" w:cs="Arial"/>
-          <w:b/>
-          <w:bCs/>
-          <w:shd w:val="clear" w:color="auto" w:fill="FFFFFF"/>
-        </w:rPr>
-      </w:pPr>
-      <w:r>
-        <w:rPr>
-          <w:rFonts w:ascii="Arial" w:hAnsi="Arial" w:cs="Arial"/>
-          <w:b/>
-          <w:bCs/>
-          <w:shd w:val="clear" w:color="auto" w:fill="FFFFFF"/>
-        </w:rPr>
-        <w:t>Priority:</w:t>
-      </w:r>
-    </w:p>
-    <w:p>
-      <w:pPr>
-        <w:rPr>
-          <w:rFonts w:ascii="Arial" w:hAnsi="Arial" w:cs="Arial"/>
-          <w:b/>
-          <w:bCs/>
-          <w:shd w:val="clear" w:color="auto" w:fill="FFFFFF"/>
-        </w:rPr>
-      </w:pPr>
-    </w:p>
-    <w:p>
-      <w:pPr>
-        <w:rPr>
-          <w:rFonts w:ascii="Arial" w:hAnsi="Arial" w:cs="Arial"/>
-          <w:b/>
-          <w:bCs/>
-          <w:shd w:val="clear" w:color="auto" w:fill="FFFFFF"/>
-        </w:rPr>
-      </w:pPr>
-      <w:r>
-        <w:rPr>
-          <w:rFonts w:ascii="Arial" w:hAnsi="Arial" w:cs="Arial"/>
-          <w:b/>
-          <w:bCs/>
-          <w:shd w:val="clear" w:color="auto" w:fill="FFFFFF"/>
-        </w:rPr>
-        <w:t>When available:</w:t>
-      </w:r>
-    </w:p>
-    <w:p>
-      <w:pPr>
-        <w:rPr>
-          <w:rFonts w:ascii="Arial" w:hAnsi="Arial" w:cs="Arial"/>
-          <w:b/>
-          <w:bCs/>
-          <w:shd w:val="clear" w:color="auto" w:fill="FFFFFF"/>
-        </w:rPr>
-      </w:pPr>
-    </w:p>
-    <w:p>
-      <w:pPr>
-        <w:rPr>
-          <w:rFonts w:ascii="Arial" w:hAnsi="Arial" w:cs="Arial"/>
-          <w:b/>
-          <w:bCs/>
-          <w:shd w:val="clear" w:color="auto" w:fill="FFFFFF"/>
-        </w:rPr>
-      </w:pPr>
-      <w:r>
-        <w:rPr>
-          <w:rFonts w:ascii="Arial" w:hAnsi="Arial" w:cs="Arial"/>
-          <w:b/>
-          <w:bCs/>
-          <w:shd w:val="clear" w:color="auto" w:fill="FFFFFF"/>
-        </w:rPr>
-        <w:t>Frequency of use:</w:t>
-      </w:r>
-    </w:p>
-    <w:p>
-      <w:pPr>
-        <w:rPr>
-          <w:rFonts w:ascii="Arial" w:hAnsi="Arial" w:cs="Arial"/>
-          <w:b/>
-          <w:bCs/>
-          <w:shd w:val="clear" w:color="auto" w:fill="FFFFFF"/>
-        </w:rPr>
-      </w:pPr>
-    </w:p>
-    <w:p>
-      <w:pPr>
-        <w:rPr>
-          <w:rFonts w:ascii="Arial" w:hAnsi="Arial" w:cs="Arial"/>
-          <w:b/>
-          <w:bCs/>
-          <w:shd w:val="clear" w:color="auto" w:fill="FFFFFF"/>
-        </w:rPr>
-      </w:pPr>
-      <w:r>
-        <w:rPr>
-          <w:rFonts w:ascii="Arial" w:hAnsi="Arial" w:cs="Arial"/>
-          <w:b/>
-          <w:bCs/>
-          <w:shd w:val="clear" w:color="auto" w:fill="FFFFFF"/>
-        </w:rPr>
-        <w:t>Channel to actor:</w:t>
-      </w:r>
-    </w:p>
-    <w:p>
-      <w:pPr>
-        <w:rPr>
-          <w:rFonts w:ascii="Arial" w:hAnsi="Arial" w:cs="Arial"/>
-          <w:b/>
-          <w:bCs/>
-          <w:shd w:val="clear" w:color="auto" w:fill="FFFFFF"/>
-        </w:rPr>
-      </w:pPr>
-    </w:p>
-    <w:p>
-      <w:pPr>
-        <w:rPr>
-          <w:rFonts w:ascii="Arial" w:hAnsi="Arial" w:cs="Arial"/>
-          <w:b/>
-          <w:bCs/>
-          <w:shd w:val="clear" w:color="auto" w:fill="FFFFFF"/>
-        </w:rPr>
-      </w:pPr>
-      <w:r>
-        <w:rPr>
-          <w:rFonts w:ascii="Arial" w:hAnsi="Arial" w:cs="Arial"/>
-          <w:b/>
-          <w:bCs/>
-          <w:shd w:val="clear" w:color="auto" w:fill="FFFFFF"/>
-        </w:rPr>
-        <w:t>Secondary actors:</w:t>
-      </w:r>
-    </w:p>
-    <w:p>
-      <w:pPr>
-        <w:rPr>
-          <w:rFonts w:ascii="Arial" w:hAnsi="Arial" w:cs="Arial"/>
-          <w:b/>
-          <w:bCs/>
-          <w:shd w:val="clear" w:color="auto" w:fill="FFFFFF"/>
-        </w:rPr>
-      </w:pPr>
-    </w:p>
-    <w:p>
-      <w:pPr>
-        <w:rPr>
-          <w:rFonts w:ascii="Arial" w:hAnsi="Arial" w:cs="Arial"/>
-          <w:b/>
-          <w:bCs/>
-          <w:shd w:val="clear" w:color="auto" w:fill="FFFFFF"/>
-        </w:rPr>
-      </w:pPr>
-      <w:r>
-        <w:rPr>
-          <w:rFonts w:ascii="Arial" w:hAnsi="Arial" w:cs="Arial"/>
-          <w:b/>
-          <w:bCs/>
-          <w:shd w:val="clear" w:color="auto" w:fill="FFFFFF"/>
-        </w:rPr>
-        <w:t>Channel to secondary actors</w:t>
-      </w:r>
-      <w:r>
-        <w:rPr>
-          <w:rFonts w:ascii="Arial" w:hAnsi="Arial" w:cs="Arial"/>
-          <w:b/>
-          <w:bCs/>
-          <w:shd w:val="clear" w:color="auto" w:fill="FFFFFF"/>
-        </w:rPr>
-        <w:t>:</w:t>
-      </w:r>
-    </w:p>
-    <w:p>
-      <w:pPr>
-        <w:rPr>
-          <w:rFonts w:ascii="Arial" w:hAnsi="Arial" w:cs="Arial"/>
-          <w:b/>
-          <w:bCs/>
-          <w:shd w:val="clear" w:color="auto" w:fill="FFFFFF"/>
-        </w:rPr>
-      </w:pPr>
-    </w:p>
-    <w:p>
-      <w:pPr>
-        <w:rPr>
-          <w:rFonts w:ascii="Arial" w:hAnsi="Arial" w:cs="Arial"/>
-          <w:b/>
-          <w:bCs/>
-          <w:shd w:val="clear" w:color="auto" w:fill="FFFFFF"/>
-        </w:rPr>
-      </w:pPr>
-      <w:r>
-        <w:rPr>
-          <w:rFonts w:ascii="Arial" w:hAnsi="Arial" w:cs="Arial"/>
-          <w:b/>
-          <w:bCs/>
-          <w:shd w:val="clear" w:color="auto" w:fill="FFFFFF"/>
-        </w:rPr>
-        <w:t>Open issues:</w:t>
-      </w:r>
-    </w:p>
-    <w:p>
-      <w:pPr>
-        <w:rPr>
-          <w:rFonts w:ascii="Arial" w:hAnsi="Arial" w:cs="Arial"/>
-        </w:rPr>
-      </w:pPr>
-    </w:p>
-    <w:p>
-      <w:pPr>
-        <w:rPr>
-          <w:rFonts w:ascii="Arial" w:hAnsi="Arial" w:cs="Arial"/>
-          <w:u w:val="single"/>
-        </w:rPr>
-      </w:pPr>
-      <w:r>
-        <w:rPr>
-          <w:rFonts w:ascii="Arial" w:hAnsi="Arial" w:cs="Arial"/>
-          <w:u w:val="single"/>
-        </w:rPr>
-        <w:t>Use case 1</w:t>
-      </w:r>
-      <w:r>
-        <w:rPr>
-          <w:rFonts w:ascii="Arial" w:hAnsi="Arial" w:cs="Arial"/>
-          <w:u w:val="single"/>
-        </w:rPr>
-        <w:t>6</w:t>
-      </w:r>
-      <w:r>
-        <w:rPr>
-          <w:rFonts w:ascii="Arial" w:hAnsi="Arial" w:cs="Arial"/>
-          <w:u w:val="single"/>
-        </w:rPr>
-        <w:t>: Viewing your rank in a game</w:t>
-      </w:r>
-    </w:p>
-    <w:p>
-      <w:pPr>
-        <w:rPr>
-          <w:rFonts w:ascii="Arial" w:hAnsi="Arial" w:cs="Arial"/>
-          <w:u w:val="single"/>
-        </w:rPr>
-      </w:pPr>
-    </w:p>
-    <w:p>
-      <w:pPr>
-        <w:rPr>
-          <w:rFonts w:ascii="Arial" w:hAnsi="Arial" w:cs="Arial"/>
-          <w:b/>
-          <w:bCs/>
-          <w:shd w:val="clear" w:color="auto" w:fill="FFFFFF"/>
-        </w:rPr>
-      </w:pPr>
-      <w:r>
-        <w:rPr>
-          <w:rFonts w:ascii="Arial" w:hAnsi="Arial" w:cs="Arial"/>
-          <w:b/>
-          <w:bCs/>
-          <w:shd w:val="clear" w:color="auto" w:fill="FFFFFF"/>
-        </w:rPr>
-        <w:t>Iteration:</w:t>
-      </w:r>
-    </w:p>
-    <w:p>
-      <w:pPr>
-        <w:rPr>
-          <w:rFonts w:ascii="Arial" w:hAnsi="Arial" w:cs="Arial"/>
-          <w:b/>
-          <w:bCs/>
-          <w:shd w:val="clear" w:color="auto" w:fill="FFFFFF"/>
-        </w:rPr>
-      </w:pPr>
-    </w:p>
-    <w:p>
-      <w:pPr>
-        <w:rPr>
-          <w:rFonts w:ascii="Arial" w:hAnsi="Arial" w:cs="Arial"/>
-          <w:b/>
-          <w:bCs/>
-          <w:shd w:val="clear" w:color="auto" w:fill="FFFFFF"/>
-        </w:rPr>
-      </w:pPr>
-      <w:r>
-        <w:rPr>
-          <w:rFonts w:ascii="Arial" w:hAnsi="Arial" w:cs="Arial"/>
-          <w:b/>
-          <w:bCs/>
-          <w:shd w:val="clear" w:color="auto" w:fill="FFFFFF"/>
-        </w:rPr>
-        <w:t>Primary Actor:</w:t>
-      </w:r>
-    </w:p>
-    <w:p>
-      <w:pPr>
-        <w:rPr>
-          <w:rFonts w:ascii="Arial" w:hAnsi="Arial" w:cs="Arial"/>
-          <w:b/>
-          <w:bCs/>
-          <w:shd w:val="clear" w:color="auto" w:fill="FFFFFF"/>
-        </w:rPr>
-      </w:pPr>
-    </w:p>
-    <w:p>
-      <w:pPr>
-        <w:rPr>
-          <w:rFonts w:ascii="Arial" w:hAnsi="Arial" w:cs="Arial"/>
-          <w:b/>
-          <w:bCs/>
-          <w:shd w:val="clear" w:color="auto" w:fill="FFFFFF"/>
-        </w:rPr>
-      </w:pPr>
-      <w:r>
-        <w:rPr>
-          <w:rFonts w:ascii="Arial" w:hAnsi="Arial" w:cs="Arial"/>
-          <w:b/>
-          <w:bCs/>
-          <w:shd w:val="clear" w:color="auto" w:fill="FFFFFF"/>
-        </w:rPr>
-        <w:t>Goal in context:</w:t>
-      </w:r>
-    </w:p>
-    <w:p>
-      <w:pPr>
-        <w:rPr>
-          <w:rFonts w:ascii="Arial" w:hAnsi="Arial" w:cs="Arial"/>
-          <w:b/>
-          <w:bCs/>
-          <w:shd w:val="clear" w:color="auto" w:fill="FFFFFF"/>
-        </w:rPr>
-      </w:pPr>
-    </w:p>
-    <w:p>
-      <w:pPr>
-        <w:rPr>
-          <w:rFonts w:ascii="Arial" w:hAnsi="Arial" w:cs="Arial"/>
-          <w:b/>
-          <w:bCs/>
-          <w:shd w:val="clear" w:color="auto" w:fill="FFFFFF"/>
-        </w:rPr>
-      </w:pPr>
-      <w:r>
-        <w:rPr>
-          <w:rFonts w:ascii="Arial" w:hAnsi="Arial" w:cs="Arial"/>
-          <w:b/>
-          <w:bCs/>
-          <w:shd w:val="clear" w:color="auto" w:fill="FFFFFF"/>
-        </w:rPr>
-        <w:t>Preconditions:</w:t>
-      </w:r>
-    </w:p>
-    <w:p>
-      <w:pPr>
-        <w:rPr>
-          <w:rFonts w:ascii="Arial" w:hAnsi="Arial" w:cs="Arial"/>
-          <w:b/>
-          <w:bCs/>
-          <w:shd w:val="clear" w:color="auto" w:fill="FFFFFF"/>
-        </w:rPr>
-      </w:pPr>
-    </w:p>
-    <w:p>
-      <w:pPr>
-        <w:rPr>
-          <w:rFonts w:ascii="Arial" w:hAnsi="Arial" w:cs="Arial"/>
-          <w:b/>
-          <w:bCs/>
-          <w:shd w:val="clear" w:color="auto" w:fill="FFFFFF"/>
-        </w:rPr>
-      </w:pPr>
-      <w:r>
-        <w:rPr>
-          <w:rFonts w:ascii="Arial" w:hAnsi="Arial" w:cs="Arial"/>
-          <w:b/>
-          <w:bCs/>
-          <w:shd w:val="clear" w:color="auto" w:fill="FFFFFF"/>
-        </w:rPr>
-        <w:t>Trigger:</w:t>
-      </w:r>
-    </w:p>
-    <w:p>
-      <w:pPr>
-        <w:rPr>
-          <w:rFonts w:ascii="Arial" w:hAnsi="Arial" w:cs="Arial"/>
-          <w:b/>
-          <w:bCs/>
-          <w:shd w:val="clear" w:color="auto" w:fill="FFFFFF"/>
-        </w:rPr>
-      </w:pPr>
-    </w:p>
-    <w:p>
-      <w:pPr>
-        <w:rPr>
-          <w:rFonts w:ascii="Arial" w:hAnsi="Arial" w:cs="Arial"/>
-          <w:b/>
-          <w:bCs/>
-          <w:shd w:val="clear" w:color="auto" w:fill="FFFFFF"/>
-        </w:rPr>
-      </w:pPr>
-      <w:r>
-        <w:rPr>
-          <w:rFonts w:ascii="Arial" w:hAnsi="Arial" w:cs="Arial"/>
-          <w:b/>
-          <w:bCs/>
-          <w:shd w:val="clear" w:color="auto" w:fill="FFFFFF"/>
-        </w:rPr>
-        <w:t>Scenario:</w:t>
-      </w:r>
-    </w:p>
-    <w:p>
-      <w:pPr>
-        <w:rPr>
-          <w:rFonts w:ascii="Arial" w:hAnsi="Arial" w:cs="Arial"/>
-          <w:b/>
-          <w:bCs/>
-          <w:shd w:val="clear" w:color="auto" w:fill="FFFFFF"/>
-        </w:rPr>
-      </w:pPr>
-    </w:p>
-    <w:p>
-      <w:pPr>
-        <w:rPr>
-          <w:rFonts w:ascii="Arial" w:hAnsi="Arial" w:cs="Arial"/>
-          <w:b/>
-          <w:bCs/>
-          <w:shd w:val="clear" w:color="auto" w:fill="FFFFFF"/>
-        </w:rPr>
-      </w:pPr>
-      <w:r>
-        <w:rPr>
-          <w:rFonts w:ascii="Arial" w:hAnsi="Arial" w:cs="Arial"/>
-          <w:b/>
-          <w:bCs/>
-          <w:shd w:val="clear" w:color="auto" w:fill="FFFFFF"/>
-        </w:rPr>
-        <w:lastRenderedPageBreak/>
-        <w:t>Post conditions:</w:t>
-      </w:r>
-    </w:p>
-    <w:p>
-      <w:pPr>
-        <w:rPr>
-          <w:rFonts w:ascii="Arial" w:hAnsi="Arial" w:cs="Arial"/>
-          <w:b/>
-          <w:bCs/>
-          <w:shd w:val="clear" w:color="auto" w:fill="FFFFFF"/>
-        </w:rPr>
-      </w:pPr>
-    </w:p>
-    <w:p>
-      <w:pPr>
-        <w:rPr>
-          <w:rFonts w:ascii="Arial" w:hAnsi="Arial" w:cs="Arial"/>
-          <w:b/>
-          <w:bCs/>
-          <w:shd w:val="clear" w:color="auto" w:fill="FFFFFF"/>
-        </w:rPr>
-      </w:pPr>
-      <w:r>
-        <w:rPr>
-          <w:rFonts w:ascii="Arial" w:hAnsi="Arial" w:cs="Arial"/>
-          <w:b/>
-          <w:bCs/>
-          <w:shd w:val="clear" w:color="auto" w:fill="FFFFFF"/>
-        </w:rPr>
-        <w:t>Exceptions:</w:t>
-      </w:r>
-    </w:p>
-    <w:p>
-      <w:pPr>
-        <w:rPr>
-          <w:rFonts w:ascii="Arial" w:hAnsi="Arial" w:cs="Arial"/>
-          <w:b/>
-          <w:bCs/>
-          <w:shd w:val="clear" w:color="auto" w:fill="FFFFFF"/>
-        </w:rPr>
-      </w:pPr>
-    </w:p>
-    <w:p>
-      <w:pPr>
-        <w:rPr>
-          <w:rFonts w:ascii="Arial" w:hAnsi="Arial" w:cs="Arial"/>
-          <w:b/>
-          <w:bCs/>
-          <w:shd w:val="clear" w:color="auto" w:fill="FFFFFF"/>
-        </w:rPr>
-      </w:pPr>
-      <w:r>
-        <w:rPr>
-          <w:rFonts w:ascii="Arial" w:hAnsi="Arial" w:cs="Arial"/>
-          <w:b/>
-          <w:bCs/>
-          <w:shd w:val="clear" w:color="auto" w:fill="FFFFFF"/>
-        </w:rPr>
-        <w:t>Priority:</w:t>
-      </w:r>
-    </w:p>
-    <w:p>
-      <w:pPr>
-        <w:rPr>
-          <w:rFonts w:ascii="Arial" w:hAnsi="Arial" w:cs="Arial"/>
-          <w:b/>
-          <w:bCs/>
-          <w:shd w:val="clear" w:color="auto" w:fill="FFFFFF"/>
-        </w:rPr>
-      </w:pPr>
-    </w:p>
-    <w:p>
-      <w:pPr>
-        <w:rPr>
-          <w:rFonts w:ascii="Arial" w:hAnsi="Arial" w:cs="Arial"/>
-          <w:b/>
-          <w:bCs/>
-          <w:shd w:val="clear" w:color="auto" w:fill="FFFFFF"/>
-        </w:rPr>
-      </w:pPr>
-      <w:r>
-        <w:rPr>
-          <w:rFonts w:ascii="Arial" w:hAnsi="Arial" w:cs="Arial"/>
-          <w:b/>
-          <w:bCs/>
-          <w:shd w:val="clear" w:color="auto" w:fill="FFFFFF"/>
-        </w:rPr>
-        <w:t>When available:</w:t>
-      </w:r>
-    </w:p>
-    <w:p>
-      <w:pPr>
-        <w:rPr>
-          <w:rFonts w:ascii="Arial" w:hAnsi="Arial" w:cs="Arial"/>
-          <w:b/>
-          <w:bCs/>
-          <w:shd w:val="clear" w:color="auto" w:fill="FFFFFF"/>
-        </w:rPr>
-      </w:pPr>
-    </w:p>
-    <w:p>
-      <w:pPr>
-        <w:rPr>
-          <w:rFonts w:ascii="Arial" w:hAnsi="Arial" w:cs="Arial"/>
-          <w:b/>
-          <w:bCs/>
-          <w:shd w:val="clear" w:color="auto" w:fill="FFFFFF"/>
-        </w:rPr>
-      </w:pPr>
-      <w:r>
-        <w:rPr>
-          <w:rFonts w:ascii="Arial" w:hAnsi="Arial" w:cs="Arial"/>
-          <w:b/>
-          <w:bCs/>
-          <w:shd w:val="clear" w:color="auto" w:fill="FFFFFF"/>
-        </w:rPr>
-        <w:t>Frequency of use:</w:t>
-      </w:r>
-    </w:p>
-    <w:p>
-      <w:pPr>
-        <w:rPr>
-          <w:rFonts w:ascii="Arial" w:hAnsi="Arial" w:cs="Arial"/>
-          <w:b/>
-          <w:bCs/>
-          <w:shd w:val="clear" w:color="auto" w:fill="FFFFFF"/>
-        </w:rPr>
-      </w:pPr>
-    </w:p>
-    <w:p>
-      <w:pPr>
-        <w:rPr>
-          <w:rFonts w:ascii="Arial" w:hAnsi="Arial" w:cs="Arial"/>
-          <w:b/>
-          <w:bCs/>
-          <w:shd w:val="clear" w:color="auto" w:fill="FFFFFF"/>
-        </w:rPr>
-      </w:pPr>
-      <w:r>
-        <w:rPr>
-          <w:rFonts w:ascii="Arial" w:hAnsi="Arial" w:cs="Arial"/>
-          <w:b/>
-          <w:bCs/>
-          <w:shd w:val="clear" w:color="auto" w:fill="FFFFFF"/>
-        </w:rPr>
         <w:t>Channel to actor:</w:t>
       </w:r>
     </w:p>

</xml_diff>

<commit_message>
Finished use case scenario for viewing your account profile in a game
</commit_message>
<xml_diff>
--- a/use_case_descriptions_authentication.docx
+++ b/use_case_descriptions_authentication.docx
@@ -3224,17 +3224,8 @@
           <w:rFonts w:ascii="Arial" w:hAnsi="Arial" w:cs="Arial"/>
           <w:shd w:val="clear" w:color="auto" w:fill="FFFFFF"/>
         </w:rPr>
-        <w:t xml:space="preserve">and </w:t>
-      </w:r>
-      <w:proofErr w:type="spellStart"/>
-      <w:r>
-        <w:rPr>
-          <w:rFonts w:ascii="Arial" w:hAnsi="Arial" w:cs="Arial"/>
-          <w:shd w:val="clear" w:color="auto" w:fill="FFFFFF"/>
-        </w:rPr>
-        <w:t xml:space="preserve">update </w:t>
-      </w:r>
-      <w:proofErr w:type="spellEnd"/>
+        <w:t xml:space="preserve">and update </w:t>
+      </w:r>
       <w:r>
         <w:rPr>
           <w:rFonts w:ascii="Arial" w:hAnsi="Arial" w:cs="Arial"/>
@@ -10271,17 +10262,15 @@
           <w:rFonts w:ascii="Arial" w:hAnsi="Arial" w:cs="Arial"/>
           <w:shd w:val="clear" w:color="auto" w:fill="FFFFFF"/>
         </w:rPr>
-        <w:t xml:space="preserve">n “enable two-factor authentication” button. Once the method has been selected, the text-field has been filled with the required information and the user has progressed through </w:t>
-      </w:r>
-      <w:proofErr w:type="spellStart"/>
-      <w:r>
-        <w:rPr>
-          <w:rFonts w:ascii="Arial" w:hAnsi="Arial" w:cs="Arial"/>
-          <w:shd w:val="clear" w:color="auto" w:fill="FFFFFF"/>
-        </w:rPr>
-        <w:t>eac</w:t>
-      </w:r>
-      <w:proofErr w:type="spellEnd"/>
+        <w:t>n “enable two-factor authentication” button. Once the method has been selected, the text-field has been filled with the required information and the user has progressed through eac</w:t>
+      </w:r>
+      <w:r>
+        <w:rPr>
+          <w:rFonts w:ascii="Arial" w:hAnsi="Arial" w:cs="Arial"/>
+          <w:shd w:val="clear" w:color="auto" w:fill="FFFFFF"/>
+        </w:rPr>
+        <w:t>h</w:t>
+      </w:r>
       <w:r>
         <w:rPr>
           <w:rFonts w:ascii="Arial" w:hAnsi="Arial" w:cs="Arial"/>
@@ -11299,8 +11288,6 @@
       <w:pPr>
         <w:rPr>
           <w:rFonts w:ascii="Arial" w:hAnsi="Arial" w:cs="Arial"/>
-          <w:b/>
-          <w:bCs/>
           <w:shd w:val="clear" w:color="auto" w:fill="FFFFFF"/>
         </w:rPr>
       </w:pPr>
@@ -11313,23 +11300,37 @@
         </w:rPr>
         <w:t>Iteration:</w:t>
       </w:r>
-    </w:p>
-    <w:p>
-      <w:pPr>
-        <w:rPr>
-          <w:rFonts w:ascii="Arial" w:hAnsi="Arial" w:cs="Arial"/>
-          <w:b/>
-          <w:bCs/>
-          <w:shd w:val="clear" w:color="auto" w:fill="FFFFFF"/>
-        </w:rPr>
-      </w:pPr>
-    </w:p>
-    <w:p>
-      <w:pPr>
-        <w:rPr>
-          <w:rFonts w:ascii="Arial" w:hAnsi="Arial" w:cs="Arial"/>
-          <w:b/>
-          <w:bCs/>
+      <w:r>
+        <w:rPr>
+          <w:rFonts w:ascii="Arial" w:hAnsi="Arial" w:cs="Arial"/>
+          <w:b/>
+          <w:bCs/>
+          <w:shd w:val="clear" w:color="auto" w:fill="FFFFFF"/>
+        </w:rPr>
+        <w:t xml:space="preserve"> </w:t>
+      </w:r>
+      <w:r>
+        <w:rPr>
+          <w:rFonts w:ascii="Arial" w:hAnsi="Arial" w:cs="Arial"/>
+          <w:shd w:val="clear" w:color="auto" w:fill="FFFFFF"/>
+        </w:rPr>
+        <w:t xml:space="preserve">1 </w:t>
+      </w:r>
+    </w:p>
+    <w:p>
+      <w:pPr>
+        <w:rPr>
+          <w:rFonts w:ascii="Arial" w:hAnsi="Arial" w:cs="Arial"/>
+          <w:b/>
+          <w:bCs/>
+          <w:shd w:val="clear" w:color="auto" w:fill="FFFFFF"/>
+        </w:rPr>
+      </w:pPr>
+    </w:p>
+    <w:p>
+      <w:pPr>
+        <w:rPr>
+          <w:rFonts w:ascii="Arial" w:hAnsi="Arial" w:cs="Arial"/>
           <w:shd w:val="clear" w:color="auto" w:fill="FFFFFF"/>
         </w:rPr>
       </w:pPr>
@@ -11342,23 +11343,44 @@
         </w:rPr>
         <w:t>Primary Actor:</w:t>
       </w:r>
-    </w:p>
-    <w:p>
-      <w:pPr>
-        <w:rPr>
-          <w:rFonts w:ascii="Arial" w:hAnsi="Arial" w:cs="Arial"/>
-          <w:b/>
-          <w:bCs/>
-          <w:shd w:val="clear" w:color="auto" w:fill="FFFFFF"/>
-        </w:rPr>
-      </w:pPr>
-    </w:p>
-    <w:p>
-      <w:pPr>
-        <w:rPr>
-          <w:rFonts w:ascii="Arial" w:hAnsi="Arial" w:cs="Arial"/>
-          <w:b/>
-          <w:bCs/>
+      <w:r>
+        <w:rPr>
+          <w:rFonts w:ascii="Arial" w:hAnsi="Arial" w:cs="Arial"/>
+          <w:b/>
+          <w:bCs/>
+          <w:shd w:val="clear" w:color="auto" w:fill="FFFFFF"/>
+        </w:rPr>
+        <w:t xml:space="preserve"> </w:t>
+      </w:r>
+      <w:r>
+        <w:rPr>
+          <w:rFonts w:ascii="Arial" w:hAnsi="Arial" w:cs="Arial"/>
+          <w:shd w:val="clear" w:color="auto" w:fill="FFFFFF"/>
+        </w:rPr>
+        <w:t>An existing user who wants to</w:t>
+      </w:r>
+      <w:r>
+        <w:rPr>
+          <w:rFonts w:ascii="Arial" w:hAnsi="Arial" w:cs="Arial"/>
+          <w:shd w:val="clear" w:color="auto" w:fill="FFFFFF"/>
+        </w:rPr>
+        <w:t xml:space="preserve"> view their own profile when in a game which would include their play history, win/loss record, friend list and rank</w:t>
+      </w:r>
+    </w:p>
+    <w:p>
+      <w:pPr>
+        <w:rPr>
+          <w:rFonts w:ascii="Arial" w:hAnsi="Arial" w:cs="Arial"/>
+          <w:b/>
+          <w:bCs/>
+          <w:shd w:val="clear" w:color="auto" w:fill="FFFFFF"/>
+        </w:rPr>
+      </w:pPr>
+    </w:p>
+    <w:p>
+      <w:pPr>
+        <w:rPr>
+          <w:rFonts w:ascii="Arial" w:hAnsi="Arial" w:cs="Arial"/>
           <w:shd w:val="clear" w:color="auto" w:fill="FFFFFF"/>
         </w:rPr>
       </w:pPr>
@@ -11371,23 +11393,37 @@
         </w:rPr>
         <w:t>Goal in context:</w:t>
       </w:r>
-    </w:p>
-    <w:p>
-      <w:pPr>
-        <w:rPr>
-          <w:rFonts w:ascii="Arial" w:hAnsi="Arial" w:cs="Arial"/>
-          <w:b/>
-          <w:bCs/>
-          <w:shd w:val="clear" w:color="auto" w:fill="FFFFFF"/>
-        </w:rPr>
-      </w:pPr>
-    </w:p>
-    <w:p>
-      <w:pPr>
-        <w:rPr>
-          <w:rFonts w:ascii="Arial" w:hAnsi="Arial" w:cs="Arial"/>
-          <w:b/>
-          <w:bCs/>
+      <w:r>
+        <w:rPr>
+          <w:rFonts w:ascii="Arial" w:hAnsi="Arial" w:cs="Arial"/>
+          <w:b/>
+          <w:bCs/>
+          <w:shd w:val="clear" w:color="auto" w:fill="FFFFFF"/>
+        </w:rPr>
+        <w:t xml:space="preserve"> </w:t>
+      </w:r>
+      <w:r>
+        <w:rPr>
+          <w:rFonts w:ascii="Arial" w:hAnsi="Arial" w:cs="Arial"/>
+          <w:shd w:val="clear" w:color="auto" w:fill="FFFFFF"/>
+        </w:rPr>
+        <w:t>The user should be able to click a “view profile” button when in a game which will allow them to view stats related to the game for their own profile. This would include their rank in the game, their play history, their win/loss record and friend list showing a list of friends that play the game.</w:t>
+      </w:r>
+    </w:p>
+    <w:p>
+      <w:pPr>
+        <w:rPr>
+          <w:rFonts w:ascii="Arial" w:hAnsi="Arial" w:cs="Arial"/>
+          <w:b/>
+          <w:bCs/>
+          <w:shd w:val="clear" w:color="auto" w:fill="FFFFFF"/>
+        </w:rPr>
+      </w:pPr>
+    </w:p>
+    <w:p>
+      <w:pPr>
+        <w:rPr>
+          <w:rFonts w:ascii="Arial" w:hAnsi="Arial" w:cs="Arial"/>
           <w:shd w:val="clear" w:color="auto" w:fill="FFFFFF"/>
         </w:rPr>
       </w:pPr>
@@ -11400,23 +11436,51 @@
         </w:rPr>
         <w:t>Preconditions:</w:t>
       </w:r>
-    </w:p>
-    <w:p>
-      <w:pPr>
-        <w:rPr>
-          <w:rFonts w:ascii="Arial" w:hAnsi="Arial" w:cs="Arial"/>
-          <w:b/>
-          <w:bCs/>
-          <w:shd w:val="clear" w:color="auto" w:fill="FFFFFF"/>
-        </w:rPr>
-      </w:pPr>
-    </w:p>
-    <w:p>
-      <w:pPr>
-        <w:rPr>
-          <w:rFonts w:ascii="Arial" w:hAnsi="Arial" w:cs="Arial"/>
-          <w:b/>
-          <w:bCs/>
+      <w:r>
+        <w:rPr>
+          <w:rFonts w:ascii="Arial" w:hAnsi="Arial" w:cs="Arial"/>
+          <w:b/>
+          <w:bCs/>
+          <w:shd w:val="clear" w:color="auto" w:fill="FFFFFF"/>
+        </w:rPr>
+        <w:t xml:space="preserve"> </w:t>
+      </w:r>
+      <w:r>
+        <w:rPr>
+          <w:rFonts w:ascii="Arial" w:hAnsi="Arial" w:cs="Arial"/>
+          <w:shd w:val="clear" w:color="auto" w:fill="FFFFFF"/>
+        </w:rPr>
+        <w:t xml:space="preserve">There must already be a registered account </w:t>
+      </w:r>
+      <w:r>
+        <w:rPr>
+          <w:rFonts w:ascii="Arial" w:hAnsi="Arial" w:cs="Arial"/>
+          <w:shd w:val="clear" w:color="auto" w:fill="FFFFFF"/>
+        </w:rPr>
+        <w:t xml:space="preserve">on the system and the account must be currently logged into the multiplayer platform. </w:t>
+      </w:r>
+      <w:r>
+        <w:rPr>
+          <w:rFonts w:ascii="Arial" w:hAnsi="Arial" w:cs="Arial"/>
+          <w:shd w:val="clear" w:color="auto" w:fill="FFFFFF"/>
+        </w:rPr>
+        <w:t xml:space="preserve">The user must have an active session in a game of their choosing and the user should be in the main menu of the game and not currently in a match.  </w:t>
+      </w:r>
+    </w:p>
+    <w:p>
+      <w:pPr>
+        <w:rPr>
+          <w:rFonts w:ascii="Arial" w:hAnsi="Arial" w:cs="Arial"/>
+          <w:b/>
+          <w:bCs/>
+          <w:shd w:val="clear" w:color="auto" w:fill="FFFFFF"/>
+        </w:rPr>
+      </w:pPr>
+    </w:p>
+    <w:p>
+      <w:pPr>
+        <w:rPr>
+          <w:rFonts w:ascii="Arial" w:hAnsi="Arial" w:cs="Arial"/>
           <w:shd w:val="clear" w:color="auto" w:fill="FFFFFF"/>
         </w:rPr>
       </w:pPr>
@@ -11429,6 +11493,22 @@
         </w:rPr>
         <w:t>Trigger:</w:t>
       </w:r>
+      <w:r>
+        <w:rPr>
+          <w:rFonts w:ascii="Arial" w:hAnsi="Arial" w:cs="Arial"/>
+          <w:b/>
+          <w:bCs/>
+          <w:shd w:val="clear" w:color="auto" w:fill="FFFFFF"/>
+        </w:rPr>
+        <w:t xml:space="preserve"> </w:t>
+      </w:r>
+      <w:r>
+        <w:rPr>
+          <w:rFonts w:ascii="Arial" w:hAnsi="Arial" w:cs="Arial"/>
+          <w:shd w:val="clear" w:color="auto" w:fill="FFFFFF"/>
+        </w:rPr>
+        <w:t xml:space="preserve">The user must press a “view profile” button while their profile is selected. Once the “view profile” button is selected the user will be shown various stats and information related to their rank, play history, win/loss record and friends who play the game. </w:t>
+      </w:r>
     </w:p>
     <w:p>
       <w:pPr>
@@ -11461,6 +11541,695 @@
     </w:p>
     <w:p>
       <w:pPr>
+        <w:pStyle w:val="ListParagraph"/>
+        <w:numPr>
+          <w:ilvl w:val="0"/>
+          <w:numId w:val="2"/>
+        </w:numPr>
+        <w:rPr>
+          <w:rFonts w:ascii="Arial" w:hAnsi="Arial" w:cs="Arial"/>
+          <w:b/>
+          <w:bCs/>
+          <w:shd w:val="clear" w:color="auto" w:fill="FFFFFF"/>
+        </w:rPr>
+      </w:pPr>
+      <w:r>
+        <w:rPr>
+          <w:rFonts w:ascii="Arial" w:hAnsi="Arial" w:cs="Arial"/>
+          <w:shd w:val="clear" w:color="auto" w:fill="FFFFFF"/>
+        </w:rPr>
+        <w:t>The user logs into a platform and opens a game of their choice and is now at the main menu of the game</w:t>
+      </w:r>
+    </w:p>
+    <w:p>
+      <w:pPr>
+        <w:pStyle w:val="ListParagraph"/>
+        <w:numPr>
+          <w:ilvl w:val="0"/>
+          <w:numId w:val="2"/>
+        </w:numPr>
+        <w:rPr>
+          <w:rFonts w:ascii="Arial" w:hAnsi="Arial" w:cs="Arial"/>
+          <w:b/>
+          <w:bCs/>
+          <w:shd w:val="clear" w:color="auto" w:fill="FFFFFF"/>
+        </w:rPr>
+      </w:pPr>
+      <w:r>
+        <w:rPr>
+          <w:rFonts w:ascii="Arial" w:hAnsi="Arial" w:cs="Arial"/>
+          <w:shd w:val="clear" w:color="auto" w:fill="FFFFFF"/>
+        </w:rPr>
+        <w:t>User clicks the “view profile” button while their profile is selected in a game</w:t>
+      </w:r>
+    </w:p>
+    <w:p>
+      <w:pPr>
+        <w:pStyle w:val="ListParagraph"/>
+        <w:numPr>
+          <w:ilvl w:val="0"/>
+          <w:numId w:val="2"/>
+        </w:numPr>
+        <w:rPr>
+          <w:rFonts w:ascii="Arial" w:hAnsi="Arial" w:cs="Arial"/>
+          <w:b/>
+          <w:bCs/>
+          <w:shd w:val="clear" w:color="auto" w:fill="FFFFFF"/>
+        </w:rPr>
+      </w:pPr>
+      <w:r>
+        <w:rPr>
+          <w:rFonts w:ascii="Arial" w:hAnsi="Arial" w:cs="Arial"/>
+          <w:shd w:val="clear" w:color="auto" w:fill="FFFFFF"/>
+        </w:rPr>
+        <w:t>The user is provided various information pertaining to stats</w:t>
+      </w:r>
+      <w:r>
+        <w:rPr>
+          <w:rFonts w:ascii="Arial" w:hAnsi="Arial" w:cs="Arial"/>
+          <w:shd w:val="clear" w:color="auto" w:fill="FFFFFF"/>
+        </w:rPr>
+        <w:t xml:space="preserve"> and information</w:t>
+      </w:r>
+      <w:r>
+        <w:rPr>
+          <w:rFonts w:ascii="Arial" w:hAnsi="Arial" w:cs="Arial"/>
+          <w:shd w:val="clear" w:color="auto" w:fill="FFFFFF"/>
+        </w:rPr>
+        <w:t xml:space="preserve"> related to the game (rank, win/loss history, </w:t>
+      </w:r>
+      <w:r>
+        <w:rPr>
+          <w:rFonts w:ascii="Arial" w:hAnsi="Arial" w:cs="Arial"/>
+          <w:shd w:val="clear" w:color="auto" w:fill="FFFFFF"/>
+        </w:rPr>
+        <w:t>match history, and friend list)</w:t>
+      </w:r>
+    </w:p>
+    <w:p>
+      <w:pPr>
+        <w:pStyle w:val="ListParagraph"/>
+        <w:numPr>
+          <w:ilvl w:val="0"/>
+          <w:numId w:val="2"/>
+        </w:numPr>
+        <w:rPr>
+          <w:rFonts w:ascii="Arial" w:hAnsi="Arial" w:cs="Arial"/>
+          <w:b/>
+          <w:bCs/>
+          <w:shd w:val="clear" w:color="auto" w:fill="FFFFFF"/>
+        </w:rPr>
+      </w:pPr>
+      <w:r>
+        <w:rPr>
+          <w:rFonts w:ascii="Arial" w:hAnsi="Arial" w:cs="Arial"/>
+          <w:shd w:val="clear" w:color="auto" w:fill="FFFFFF"/>
+        </w:rPr>
+        <w:t>Once the player is done looking at their profile, they can press a “back” button which will redirect them back to the main menu of the game</w:t>
+      </w:r>
+    </w:p>
+    <w:p>
+      <w:pPr>
+        <w:rPr>
+          <w:rFonts w:ascii="Arial" w:hAnsi="Arial" w:cs="Arial"/>
+          <w:b/>
+          <w:bCs/>
+          <w:shd w:val="clear" w:color="auto" w:fill="FFFFFF"/>
+        </w:rPr>
+      </w:pPr>
+    </w:p>
+    <w:p>
+      <w:pPr>
+        <w:rPr>
+          <w:rFonts w:ascii="Arial" w:hAnsi="Arial" w:cs="Arial"/>
+          <w:b/>
+          <w:bCs/>
+          <w:shd w:val="clear" w:color="auto" w:fill="FFFFFF"/>
+        </w:rPr>
+      </w:pPr>
+      <w:r>
+        <w:rPr>
+          <w:rFonts w:ascii="Arial" w:hAnsi="Arial" w:cs="Arial"/>
+          <w:b/>
+          <w:bCs/>
+          <w:shd w:val="clear" w:color="auto" w:fill="FFFFFF"/>
+        </w:rPr>
+        <w:t>Exceptions:</w:t>
+      </w:r>
+    </w:p>
+    <w:p>
+      <w:pPr>
+        <w:pStyle w:val="ListParagraph"/>
+        <w:numPr>
+          <w:ilvl w:val="0"/>
+          <w:numId w:val="2"/>
+        </w:numPr>
+        <w:rPr>
+          <w:rFonts w:ascii="Arial" w:hAnsi="Arial" w:cs="Arial"/>
+          <w:b/>
+          <w:bCs/>
+          <w:shd w:val="clear" w:color="auto" w:fill="FFFFFF"/>
+        </w:rPr>
+      </w:pPr>
+      <w:r>
+        <w:rPr>
+          <w:rFonts w:ascii="Arial" w:hAnsi="Arial" w:cs="Arial"/>
+          <w:b/>
+          <w:bCs/>
+          <w:shd w:val="clear" w:color="auto" w:fill="FFFFFF"/>
+        </w:rPr>
+        <w:lastRenderedPageBreak/>
+        <w:t xml:space="preserve">Server-side issues mean stats cannot be imported when the feature is accessed: </w:t>
+      </w:r>
+      <w:r>
+        <w:rPr>
+          <w:rFonts w:ascii="Arial" w:hAnsi="Arial" w:cs="Arial"/>
+          <w:shd w:val="clear" w:color="auto" w:fill="FFFFFF"/>
+        </w:rPr>
+        <w:t>In the event of server-side issues, an error prompt will be shown to the user stating “this feature is not available right now, please try again later” when the “view profile” button is selected</w:t>
+      </w:r>
+      <w:r>
+        <w:rPr>
+          <w:rFonts w:ascii="Arial" w:hAnsi="Arial" w:cs="Arial"/>
+          <w:b/>
+          <w:bCs/>
+          <w:shd w:val="clear" w:color="auto" w:fill="FFFFFF"/>
+        </w:rPr>
+        <w:t xml:space="preserve"> </w:t>
+      </w:r>
+    </w:p>
+    <w:p>
+      <w:pPr>
+        <w:rPr>
+          <w:rFonts w:ascii="Arial" w:hAnsi="Arial" w:cs="Arial"/>
+          <w:b/>
+          <w:bCs/>
+          <w:shd w:val="clear" w:color="auto" w:fill="FFFFFF"/>
+        </w:rPr>
+      </w:pPr>
+    </w:p>
+    <w:p>
+      <w:pPr>
+        <w:rPr>
+          <w:rFonts w:ascii="Arial" w:hAnsi="Arial" w:cs="Arial"/>
+          <w:shd w:val="clear" w:color="auto" w:fill="FFFFFF"/>
+        </w:rPr>
+      </w:pPr>
+      <w:r>
+        <w:rPr>
+          <w:rFonts w:ascii="Arial" w:hAnsi="Arial" w:cs="Arial"/>
+          <w:b/>
+          <w:bCs/>
+          <w:shd w:val="clear" w:color="auto" w:fill="FFFFFF"/>
+        </w:rPr>
+        <w:t>Priority:</w:t>
+      </w:r>
+      <w:r>
+        <w:rPr>
+          <w:rFonts w:ascii="Arial" w:hAnsi="Arial" w:cs="Arial"/>
+          <w:b/>
+          <w:bCs/>
+          <w:shd w:val="clear" w:color="auto" w:fill="FFFFFF"/>
+        </w:rPr>
+        <w:t xml:space="preserve"> </w:t>
+      </w:r>
+      <w:r>
+        <w:rPr>
+          <w:rFonts w:ascii="Arial" w:hAnsi="Arial" w:cs="Arial"/>
+          <w:shd w:val="clear" w:color="auto" w:fill="FFFFFF"/>
+        </w:rPr>
+        <w:t>This should be a relatively high priority to satisfy the requirements of the client, however it should not be higher relative to features related to account set up and management (creating an account, logging in etc.)</w:t>
+      </w:r>
+    </w:p>
+    <w:p>
+      <w:pPr>
+        <w:rPr>
+          <w:rFonts w:ascii="Arial" w:hAnsi="Arial" w:cs="Arial"/>
+          <w:b/>
+          <w:bCs/>
+          <w:shd w:val="clear" w:color="auto" w:fill="FFFFFF"/>
+        </w:rPr>
+      </w:pPr>
+    </w:p>
+    <w:p>
+      <w:pPr>
+        <w:rPr>
+          <w:rFonts w:ascii="Arial" w:hAnsi="Arial" w:cs="Arial"/>
+          <w:shd w:val="clear" w:color="auto" w:fill="FFFFFF"/>
+        </w:rPr>
+      </w:pPr>
+      <w:r>
+        <w:rPr>
+          <w:rFonts w:ascii="Arial" w:hAnsi="Arial" w:cs="Arial"/>
+          <w:b/>
+          <w:bCs/>
+          <w:shd w:val="clear" w:color="auto" w:fill="FFFFFF"/>
+        </w:rPr>
+        <w:t>When available:</w:t>
+      </w:r>
+      <w:r>
+        <w:rPr>
+          <w:rFonts w:ascii="Arial" w:hAnsi="Arial" w:cs="Arial"/>
+          <w:b/>
+          <w:bCs/>
+          <w:shd w:val="clear" w:color="auto" w:fill="FFFFFF"/>
+        </w:rPr>
+        <w:t xml:space="preserve"> </w:t>
+      </w:r>
+      <w:r>
+        <w:rPr>
+          <w:rFonts w:ascii="Arial" w:hAnsi="Arial" w:cs="Arial"/>
+          <w:shd w:val="clear" w:color="auto" w:fill="FFFFFF"/>
+        </w:rPr>
+        <w:t>This should be available whenever the user is in the main menu of a game</w:t>
+      </w:r>
+    </w:p>
+    <w:p>
+      <w:pPr>
+        <w:rPr>
+          <w:rFonts w:ascii="Arial" w:hAnsi="Arial" w:cs="Arial"/>
+          <w:b/>
+          <w:bCs/>
+          <w:shd w:val="clear" w:color="auto" w:fill="FFFFFF"/>
+        </w:rPr>
+      </w:pPr>
+    </w:p>
+    <w:p>
+      <w:pPr>
+        <w:rPr>
+          <w:rFonts w:ascii="Arial" w:hAnsi="Arial" w:cs="Arial"/>
+          <w:shd w:val="clear" w:color="auto" w:fill="FFFFFF"/>
+        </w:rPr>
+      </w:pPr>
+      <w:r>
+        <w:rPr>
+          <w:rFonts w:ascii="Arial" w:hAnsi="Arial" w:cs="Arial"/>
+          <w:b/>
+          <w:bCs/>
+          <w:shd w:val="clear" w:color="auto" w:fill="FFFFFF"/>
+        </w:rPr>
+        <w:t>Frequency of use:</w:t>
+      </w:r>
+      <w:r>
+        <w:rPr>
+          <w:rFonts w:ascii="Arial" w:hAnsi="Arial" w:cs="Arial"/>
+          <w:b/>
+          <w:bCs/>
+          <w:shd w:val="clear" w:color="auto" w:fill="FFFFFF"/>
+        </w:rPr>
+        <w:t xml:space="preserve"> </w:t>
+      </w:r>
+      <w:r>
+        <w:rPr>
+          <w:rFonts w:ascii="Arial" w:hAnsi="Arial" w:cs="Arial"/>
+          <w:shd w:val="clear" w:color="auto" w:fill="FFFFFF"/>
+        </w:rPr>
+        <w:t>This will occur whenever the “view profile” button is pressed while the user’s profile is highlighted</w:t>
+      </w:r>
+    </w:p>
+    <w:p>
+      <w:pPr>
+        <w:rPr>
+          <w:rFonts w:ascii="Arial" w:hAnsi="Arial" w:cs="Arial"/>
+          <w:b/>
+          <w:bCs/>
+          <w:shd w:val="clear" w:color="auto" w:fill="FFFFFF"/>
+        </w:rPr>
+      </w:pPr>
+    </w:p>
+    <w:p>
+      <w:pPr>
+        <w:rPr>
+          <w:rFonts w:ascii="Arial" w:hAnsi="Arial" w:cs="Arial"/>
+          <w:shd w:val="clear" w:color="auto" w:fill="FFFFFF"/>
+        </w:rPr>
+      </w:pPr>
+      <w:r>
+        <w:rPr>
+          <w:rFonts w:ascii="Arial" w:hAnsi="Arial" w:cs="Arial"/>
+          <w:b/>
+          <w:bCs/>
+          <w:shd w:val="clear" w:color="auto" w:fill="FFFFFF"/>
+        </w:rPr>
+        <w:t>Channel to actor:</w:t>
+      </w:r>
+      <w:r>
+        <w:rPr>
+          <w:rFonts w:ascii="Arial" w:hAnsi="Arial" w:cs="Arial"/>
+          <w:b/>
+          <w:bCs/>
+          <w:shd w:val="clear" w:color="auto" w:fill="FFFFFF"/>
+        </w:rPr>
+        <w:t xml:space="preserve"> </w:t>
+      </w:r>
+      <w:r>
+        <w:rPr>
+          <w:rFonts w:ascii="Arial" w:hAnsi="Arial" w:cs="Arial"/>
+          <w:shd w:val="clear" w:color="auto" w:fill="FFFFFF"/>
+        </w:rPr>
+        <w:t>The game menu interface will change and there will be various screens and information that will now be accessible to the user for them to view.</w:t>
+      </w:r>
+    </w:p>
+    <w:p>
+      <w:pPr>
+        <w:rPr>
+          <w:rFonts w:ascii="Arial" w:hAnsi="Arial" w:cs="Arial"/>
+          <w:b/>
+          <w:bCs/>
+          <w:shd w:val="clear" w:color="auto" w:fill="FFFFFF"/>
+        </w:rPr>
+      </w:pPr>
+    </w:p>
+    <w:p>
+      <w:pPr>
+        <w:rPr>
+          <w:rFonts w:ascii="Arial" w:hAnsi="Arial" w:cs="Arial"/>
+          <w:shd w:val="clear" w:color="auto" w:fill="FFFFFF"/>
+        </w:rPr>
+      </w:pPr>
+      <w:r>
+        <w:rPr>
+          <w:rFonts w:ascii="Arial" w:hAnsi="Arial" w:cs="Arial"/>
+          <w:b/>
+          <w:bCs/>
+          <w:shd w:val="clear" w:color="auto" w:fill="FFFFFF"/>
+        </w:rPr>
+        <w:t>Secondary actors:</w:t>
+      </w:r>
+      <w:r>
+        <w:rPr>
+          <w:rFonts w:ascii="Arial" w:hAnsi="Arial" w:cs="Arial"/>
+          <w:b/>
+          <w:bCs/>
+          <w:shd w:val="clear" w:color="auto" w:fill="FFFFFF"/>
+        </w:rPr>
+        <w:t xml:space="preserve"> </w:t>
+      </w:r>
+      <w:r>
+        <w:rPr>
+          <w:rFonts w:ascii="Arial" w:hAnsi="Arial" w:cs="Arial"/>
+          <w:shd w:val="clear" w:color="auto" w:fill="FFFFFF"/>
+        </w:rPr>
+        <w:t>Server</w:t>
+      </w:r>
+      <w:r>
+        <w:rPr>
+          <w:rFonts w:ascii="Arial" w:hAnsi="Arial" w:cs="Arial"/>
+          <w:shd w:val="clear" w:color="auto" w:fill="FFFFFF"/>
+        </w:rPr>
+        <w:t xml:space="preserve"> database </w:t>
+      </w:r>
+      <w:r>
+        <w:rPr>
+          <w:rFonts w:ascii="Arial" w:hAnsi="Arial" w:cs="Arial"/>
+          <w:shd w:val="clear" w:color="auto" w:fill="FFFFFF"/>
+        </w:rPr>
+        <w:t>related to the game that stores all the play data of an account.</w:t>
+      </w:r>
+    </w:p>
+    <w:p>
+      <w:pPr>
+        <w:rPr>
+          <w:rFonts w:ascii="Arial" w:hAnsi="Arial" w:cs="Arial"/>
+          <w:b/>
+          <w:bCs/>
+          <w:shd w:val="clear" w:color="auto" w:fill="FFFFFF"/>
+        </w:rPr>
+      </w:pPr>
+    </w:p>
+    <w:p>
+      <w:pPr>
+        <w:rPr>
+          <w:rFonts w:ascii="Arial" w:hAnsi="Arial" w:cs="Arial"/>
+          <w:shd w:val="clear" w:color="auto" w:fill="FFFFFF"/>
+        </w:rPr>
+      </w:pPr>
+      <w:r>
+        <w:rPr>
+          <w:rFonts w:ascii="Arial" w:hAnsi="Arial" w:cs="Arial"/>
+          <w:b/>
+          <w:bCs/>
+          <w:shd w:val="clear" w:color="auto" w:fill="FFFFFF"/>
+        </w:rPr>
+        <w:t>Channel to secondary actors</w:t>
+      </w:r>
+      <w:r>
+        <w:rPr>
+          <w:rFonts w:ascii="Arial" w:hAnsi="Arial" w:cs="Arial"/>
+          <w:b/>
+          <w:bCs/>
+          <w:shd w:val="clear" w:color="auto" w:fill="FFFFFF"/>
+        </w:rPr>
+        <w:t>:</w:t>
+      </w:r>
+      <w:r>
+        <w:rPr>
+          <w:rFonts w:ascii="Arial" w:hAnsi="Arial" w:cs="Arial"/>
+          <w:b/>
+          <w:bCs/>
+          <w:shd w:val="clear" w:color="auto" w:fill="FFFFFF"/>
+        </w:rPr>
+        <w:t xml:space="preserve"> </w:t>
+      </w:r>
+      <w:r>
+        <w:rPr>
+          <w:rFonts w:ascii="Arial" w:hAnsi="Arial" w:cs="Arial"/>
+          <w:shd w:val="clear" w:color="auto" w:fill="FFFFFF"/>
+        </w:rPr>
+        <w:t>A call to the server to request the play data whenever the “view profile” button is pressed for the account that was selected.</w:t>
+      </w:r>
+    </w:p>
+    <w:p>
+      <w:pPr>
+        <w:rPr>
+          <w:rFonts w:ascii="Arial" w:hAnsi="Arial" w:cs="Arial"/>
+          <w:b/>
+          <w:bCs/>
+          <w:shd w:val="clear" w:color="auto" w:fill="FFFFFF"/>
+        </w:rPr>
+      </w:pPr>
+    </w:p>
+    <w:p>
+      <w:pPr>
+        <w:rPr>
+          <w:rFonts w:ascii="Arial" w:hAnsi="Arial" w:cs="Arial"/>
+          <w:shd w:val="clear" w:color="auto" w:fill="FFFFFF"/>
+        </w:rPr>
+      </w:pPr>
+      <w:r>
+        <w:rPr>
+          <w:rFonts w:ascii="Arial" w:hAnsi="Arial" w:cs="Arial"/>
+          <w:b/>
+          <w:bCs/>
+          <w:shd w:val="clear" w:color="auto" w:fill="FFFFFF"/>
+        </w:rPr>
+        <w:t>Open issues:</w:t>
+      </w:r>
+      <w:r>
+        <w:rPr>
+          <w:rFonts w:ascii="Arial" w:hAnsi="Arial" w:cs="Arial"/>
+          <w:shd w:val="clear" w:color="auto" w:fill="FFFFFF"/>
+        </w:rPr>
+        <w:t xml:space="preserve"> N/a</w:t>
+      </w:r>
+    </w:p>
+    <w:p>
+      <w:pPr>
+        <w:rPr>
+          <w:rFonts w:ascii="Arial" w:hAnsi="Arial" w:cs="Arial"/>
+        </w:rPr>
+      </w:pPr>
+    </w:p>
+    <w:p>
+      <w:pPr>
+        <w:rPr>
+          <w:rFonts w:ascii="Arial" w:hAnsi="Arial" w:cs="Arial"/>
+          <w:u w:val="single"/>
+        </w:rPr>
+      </w:pPr>
+      <w:r>
+        <w:rPr>
+          <w:rFonts w:ascii="Arial" w:hAnsi="Arial" w:cs="Arial"/>
+          <w:u w:val="single"/>
+        </w:rPr>
+        <w:t>Use case 11: Sending a friend request to another account</w:t>
+      </w:r>
+    </w:p>
+    <w:p>
+      <w:pPr>
+        <w:rPr>
+          <w:rFonts w:ascii="Arial" w:hAnsi="Arial" w:cs="Arial"/>
+          <w:u w:val="single"/>
+        </w:rPr>
+      </w:pPr>
+    </w:p>
+    <w:p>
+      <w:pPr>
+        <w:rPr>
+          <w:rFonts w:ascii="Arial" w:hAnsi="Arial" w:cs="Arial"/>
+          <w:b/>
+          <w:bCs/>
+          <w:shd w:val="clear" w:color="auto" w:fill="FFFFFF"/>
+        </w:rPr>
+      </w:pPr>
+      <w:r>
+        <w:rPr>
+          <w:rFonts w:ascii="Arial" w:hAnsi="Arial" w:cs="Arial"/>
+          <w:b/>
+          <w:bCs/>
+          <w:shd w:val="clear" w:color="auto" w:fill="FFFFFF"/>
+        </w:rPr>
+        <w:t>Iteration:</w:t>
+      </w:r>
+    </w:p>
+    <w:p>
+      <w:pPr>
+        <w:rPr>
+          <w:rFonts w:ascii="Arial" w:hAnsi="Arial" w:cs="Arial"/>
+          <w:b/>
+          <w:bCs/>
+          <w:shd w:val="clear" w:color="auto" w:fill="FFFFFF"/>
+        </w:rPr>
+      </w:pPr>
+    </w:p>
+    <w:p>
+      <w:pPr>
+        <w:rPr>
+          <w:rFonts w:ascii="Arial" w:hAnsi="Arial" w:cs="Arial"/>
+          <w:b/>
+          <w:bCs/>
+          <w:shd w:val="clear" w:color="auto" w:fill="FFFFFF"/>
+        </w:rPr>
+      </w:pPr>
+      <w:r>
+        <w:rPr>
+          <w:rFonts w:ascii="Arial" w:hAnsi="Arial" w:cs="Arial"/>
+          <w:b/>
+          <w:bCs/>
+          <w:shd w:val="clear" w:color="auto" w:fill="FFFFFF"/>
+        </w:rPr>
+        <w:lastRenderedPageBreak/>
+        <w:t>Primary Actor:</w:t>
+      </w:r>
+    </w:p>
+    <w:p>
+      <w:pPr>
+        <w:rPr>
+          <w:rFonts w:ascii="Arial" w:hAnsi="Arial" w:cs="Arial"/>
+          <w:b/>
+          <w:bCs/>
+          <w:shd w:val="clear" w:color="auto" w:fill="FFFFFF"/>
+        </w:rPr>
+      </w:pPr>
+    </w:p>
+    <w:p>
+      <w:pPr>
+        <w:rPr>
+          <w:rFonts w:ascii="Arial" w:hAnsi="Arial" w:cs="Arial"/>
+          <w:b/>
+          <w:bCs/>
+          <w:shd w:val="clear" w:color="auto" w:fill="FFFFFF"/>
+        </w:rPr>
+      </w:pPr>
+      <w:r>
+        <w:rPr>
+          <w:rFonts w:ascii="Arial" w:hAnsi="Arial" w:cs="Arial"/>
+          <w:b/>
+          <w:bCs/>
+          <w:shd w:val="clear" w:color="auto" w:fill="FFFFFF"/>
+        </w:rPr>
+        <w:t>Goal in context:</w:t>
+      </w:r>
+    </w:p>
+    <w:p>
+      <w:pPr>
+        <w:rPr>
+          <w:rFonts w:ascii="Arial" w:hAnsi="Arial" w:cs="Arial"/>
+          <w:b/>
+          <w:bCs/>
+          <w:shd w:val="clear" w:color="auto" w:fill="FFFFFF"/>
+        </w:rPr>
+      </w:pPr>
+    </w:p>
+    <w:p>
+      <w:pPr>
+        <w:rPr>
+          <w:rFonts w:ascii="Arial" w:hAnsi="Arial" w:cs="Arial"/>
+          <w:b/>
+          <w:bCs/>
+          <w:shd w:val="clear" w:color="auto" w:fill="FFFFFF"/>
+        </w:rPr>
+      </w:pPr>
+      <w:r>
+        <w:rPr>
+          <w:rFonts w:ascii="Arial" w:hAnsi="Arial" w:cs="Arial"/>
+          <w:b/>
+          <w:bCs/>
+          <w:shd w:val="clear" w:color="auto" w:fill="FFFFFF"/>
+        </w:rPr>
+        <w:t>Preconditions:</w:t>
+      </w:r>
+    </w:p>
+    <w:p>
+      <w:pPr>
+        <w:rPr>
+          <w:rFonts w:ascii="Arial" w:hAnsi="Arial" w:cs="Arial"/>
+          <w:b/>
+          <w:bCs/>
+          <w:shd w:val="clear" w:color="auto" w:fill="FFFFFF"/>
+        </w:rPr>
+      </w:pPr>
+    </w:p>
+    <w:p>
+      <w:pPr>
+        <w:rPr>
+          <w:rFonts w:ascii="Arial" w:hAnsi="Arial" w:cs="Arial"/>
+          <w:b/>
+          <w:bCs/>
+          <w:shd w:val="clear" w:color="auto" w:fill="FFFFFF"/>
+        </w:rPr>
+      </w:pPr>
+      <w:r>
+        <w:rPr>
+          <w:rFonts w:ascii="Arial" w:hAnsi="Arial" w:cs="Arial"/>
+          <w:b/>
+          <w:bCs/>
+          <w:shd w:val="clear" w:color="auto" w:fill="FFFFFF"/>
+        </w:rPr>
+        <w:t>Trigger:</w:t>
+      </w:r>
+    </w:p>
+    <w:p>
+      <w:pPr>
+        <w:rPr>
+          <w:rFonts w:ascii="Arial" w:hAnsi="Arial" w:cs="Arial"/>
+          <w:b/>
+          <w:bCs/>
+          <w:shd w:val="clear" w:color="auto" w:fill="FFFFFF"/>
+        </w:rPr>
+      </w:pPr>
+    </w:p>
+    <w:p>
+      <w:pPr>
+        <w:rPr>
+          <w:rFonts w:ascii="Arial" w:hAnsi="Arial" w:cs="Arial"/>
+          <w:b/>
+          <w:bCs/>
+          <w:shd w:val="clear" w:color="auto" w:fill="FFFFFF"/>
+        </w:rPr>
+      </w:pPr>
+      <w:r>
+        <w:rPr>
+          <w:rFonts w:ascii="Arial" w:hAnsi="Arial" w:cs="Arial"/>
+          <w:b/>
+          <w:bCs/>
+          <w:shd w:val="clear" w:color="auto" w:fill="FFFFFF"/>
+        </w:rPr>
+        <w:t>Scenario:</w:t>
+      </w:r>
+    </w:p>
+    <w:p>
+      <w:pPr>
         <w:rPr>
           <w:rFonts w:ascii="Arial" w:hAnsi="Arial" w:cs="Arial"/>
           <w:b/>
@@ -11748,7 +12517,7 @@
           <w:rFonts w:ascii="Arial" w:hAnsi="Arial" w:cs="Arial"/>
           <w:u w:val="single"/>
         </w:rPr>
-        <w:t>Use case 11: Sending a friend request to another account</w:t>
+        <w:t xml:space="preserve">Use case 12: Unfriending an account </w:t>
       </w:r>
     </w:p>
     <w:p>
@@ -12065,7 +12834,471 @@
           <w:bCs/>
           <w:shd w:val="clear" w:color="auto" w:fill="FFFFFF"/>
         </w:rPr>
+        <w:t>Frequency of use:</w:t>
+      </w:r>
+    </w:p>
+    <w:p>
+      <w:pPr>
+        <w:rPr>
+          <w:rFonts w:ascii="Arial" w:hAnsi="Arial" w:cs="Arial"/>
+          <w:b/>
+          <w:bCs/>
+          <w:shd w:val="clear" w:color="auto" w:fill="FFFFFF"/>
+        </w:rPr>
+      </w:pPr>
+    </w:p>
+    <w:p>
+      <w:pPr>
+        <w:rPr>
+          <w:rFonts w:ascii="Arial" w:hAnsi="Arial" w:cs="Arial"/>
+          <w:b/>
+          <w:bCs/>
+          <w:shd w:val="clear" w:color="auto" w:fill="FFFFFF"/>
+        </w:rPr>
+      </w:pPr>
+      <w:r>
+        <w:rPr>
+          <w:rFonts w:ascii="Arial" w:hAnsi="Arial" w:cs="Arial"/>
+          <w:b/>
+          <w:bCs/>
+          <w:shd w:val="clear" w:color="auto" w:fill="FFFFFF"/>
+        </w:rPr>
+        <w:t>Channel to actor:</w:t>
+      </w:r>
+    </w:p>
+    <w:p>
+      <w:pPr>
+        <w:rPr>
+          <w:rFonts w:ascii="Arial" w:hAnsi="Arial" w:cs="Arial"/>
+          <w:b/>
+          <w:bCs/>
+          <w:shd w:val="clear" w:color="auto" w:fill="FFFFFF"/>
+        </w:rPr>
+      </w:pPr>
+    </w:p>
+    <w:p>
+      <w:pPr>
+        <w:rPr>
+          <w:rFonts w:ascii="Arial" w:hAnsi="Arial" w:cs="Arial"/>
+          <w:b/>
+          <w:bCs/>
+          <w:shd w:val="clear" w:color="auto" w:fill="FFFFFF"/>
+        </w:rPr>
+      </w:pPr>
+      <w:r>
+        <w:rPr>
+          <w:rFonts w:ascii="Arial" w:hAnsi="Arial" w:cs="Arial"/>
+          <w:b/>
+          <w:bCs/>
+          <w:shd w:val="clear" w:color="auto" w:fill="FFFFFF"/>
+        </w:rPr>
         <w:lastRenderedPageBreak/>
+        <w:t>Secondary actors:</w:t>
+      </w:r>
+    </w:p>
+    <w:p>
+      <w:pPr>
+        <w:rPr>
+          <w:rFonts w:ascii="Arial" w:hAnsi="Arial" w:cs="Arial"/>
+          <w:b/>
+          <w:bCs/>
+          <w:shd w:val="clear" w:color="auto" w:fill="FFFFFF"/>
+        </w:rPr>
+      </w:pPr>
+    </w:p>
+    <w:p>
+      <w:pPr>
+        <w:rPr>
+          <w:rFonts w:ascii="Arial" w:hAnsi="Arial" w:cs="Arial"/>
+          <w:b/>
+          <w:bCs/>
+          <w:shd w:val="clear" w:color="auto" w:fill="FFFFFF"/>
+        </w:rPr>
+      </w:pPr>
+      <w:r>
+        <w:rPr>
+          <w:rFonts w:ascii="Arial" w:hAnsi="Arial" w:cs="Arial"/>
+          <w:b/>
+          <w:bCs/>
+          <w:shd w:val="clear" w:color="auto" w:fill="FFFFFF"/>
+        </w:rPr>
+        <w:t>Channel to secondary actors</w:t>
+      </w:r>
+      <w:r>
+        <w:rPr>
+          <w:rFonts w:ascii="Arial" w:hAnsi="Arial" w:cs="Arial"/>
+          <w:b/>
+          <w:bCs/>
+          <w:shd w:val="clear" w:color="auto" w:fill="FFFFFF"/>
+        </w:rPr>
+        <w:t>:</w:t>
+      </w:r>
+    </w:p>
+    <w:p>
+      <w:pPr>
+        <w:rPr>
+          <w:rFonts w:ascii="Arial" w:hAnsi="Arial" w:cs="Arial"/>
+          <w:b/>
+          <w:bCs/>
+          <w:shd w:val="clear" w:color="auto" w:fill="FFFFFF"/>
+        </w:rPr>
+      </w:pPr>
+    </w:p>
+    <w:p>
+      <w:pPr>
+        <w:rPr>
+          <w:rFonts w:ascii="Arial" w:hAnsi="Arial" w:cs="Arial"/>
+          <w:b/>
+          <w:bCs/>
+          <w:shd w:val="clear" w:color="auto" w:fill="FFFFFF"/>
+        </w:rPr>
+      </w:pPr>
+      <w:r>
+        <w:rPr>
+          <w:rFonts w:ascii="Arial" w:hAnsi="Arial" w:cs="Arial"/>
+          <w:b/>
+          <w:bCs/>
+          <w:shd w:val="clear" w:color="auto" w:fill="FFFFFF"/>
+        </w:rPr>
+        <w:t>Open issues:</w:t>
+      </w:r>
+    </w:p>
+    <w:p>
+      <w:pPr>
+        <w:rPr>
+          <w:rFonts w:ascii="Arial" w:hAnsi="Arial" w:cs="Arial"/>
+        </w:rPr>
+      </w:pPr>
+    </w:p>
+    <w:p>
+      <w:pPr>
+        <w:rPr>
+          <w:rFonts w:ascii="Arial" w:hAnsi="Arial" w:cs="Arial"/>
+          <w:u w:val="single"/>
+        </w:rPr>
+      </w:pPr>
+      <w:r>
+        <w:rPr>
+          <w:rFonts w:ascii="Arial" w:hAnsi="Arial" w:cs="Arial"/>
+          <w:u w:val="single"/>
+        </w:rPr>
+        <w:t>Use case 13: Viewing your friend’s profile</w:t>
+      </w:r>
+    </w:p>
+    <w:p>
+      <w:pPr>
+        <w:rPr>
+          <w:rFonts w:ascii="Arial" w:hAnsi="Arial" w:cs="Arial"/>
+          <w:u w:val="single"/>
+        </w:rPr>
+      </w:pPr>
+    </w:p>
+    <w:p>
+      <w:pPr>
+        <w:rPr>
+          <w:rFonts w:ascii="Arial" w:hAnsi="Arial" w:cs="Arial"/>
+          <w:b/>
+          <w:bCs/>
+          <w:shd w:val="clear" w:color="auto" w:fill="FFFFFF"/>
+        </w:rPr>
+      </w:pPr>
+      <w:r>
+        <w:rPr>
+          <w:rFonts w:ascii="Arial" w:hAnsi="Arial" w:cs="Arial"/>
+          <w:b/>
+          <w:bCs/>
+          <w:shd w:val="clear" w:color="auto" w:fill="FFFFFF"/>
+        </w:rPr>
+        <w:t>Iteration:</w:t>
+      </w:r>
+    </w:p>
+    <w:p>
+      <w:pPr>
+        <w:rPr>
+          <w:rFonts w:ascii="Arial" w:hAnsi="Arial" w:cs="Arial"/>
+          <w:b/>
+          <w:bCs/>
+          <w:shd w:val="clear" w:color="auto" w:fill="FFFFFF"/>
+        </w:rPr>
+      </w:pPr>
+    </w:p>
+    <w:p>
+      <w:pPr>
+        <w:rPr>
+          <w:rFonts w:ascii="Arial" w:hAnsi="Arial" w:cs="Arial"/>
+          <w:b/>
+          <w:bCs/>
+          <w:shd w:val="clear" w:color="auto" w:fill="FFFFFF"/>
+        </w:rPr>
+      </w:pPr>
+      <w:r>
+        <w:rPr>
+          <w:rFonts w:ascii="Arial" w:hAnsi="Arial" w:cs="Arial"/>
+          <w:b/>
+          <w:bCs/>
+          <w:shd w:val="clear" w:color="auto" w:fill="FFFFFF"/>
+        </w:rPr>
+        <w:t>Primary Actor:</w:t>
+      </w:r>
+    </w:p>
+    <w:p>
+      <w:pPr>
+        <w:rPr>
+          <w:rFonts w:ascii="Arial" w:hAnsi="Arial" w:cs="Arial"/>
+          <w:b/>
+          <w:bCs/>
+          <w:shd w:val="clear" w:color="auto" w:fill="FFFFFF"/>
+        </w:rPr>
+      </w:pPr>
+    </w:p>
+    <w:p>
+      <w:pPr>
+        <w:rPr>
+          <w:rFonts w:ascii="Arial" w:hAnsi="Arial" w:cs="Arial"/>
+          <w:b/>
+          <w:bCs/>
+          <w:shd w:val="clear" w:color="auto" w:fill="FFFFFF"/>
+        </w:rPr>
+      </w:pPr>
+      <w:r>
+        <w:rPr>
+          <w:rFonts w:ascii="Arial" w:hAnsi="Arial" w:cs="Arial"/>
+          <w:b/>
+          <w:bCs/>
+          <w:shd w:val="clear" w:color="auto" w:fill="FFFFFF"/>
+        </w:rPr>
+        <w:t>Goal in context:</w:t>
+      </w:r>
+    </w:p>
+    <w:p>
+      <w:pPr>
+        <w:rPr>
+          <w:rFonts w:ascii="Arial" w:hAnsi="Arial" w:cs="Arial"/>
+          <w:b/>
+          <w:bCs/>
+          <w:shd w:val="clear" w:color="auto" w:fill="FFFFFF"/>
+        </w:rPr>
+      </w:pPr>
+    </w:p>
+    <w:p>
+      <w:pPr>
+        <w:rPr>
+          <w:rFonts w:ascii="Arial" w:hAnsi="Arial" w:cs="Arial"/>
+          <w:b/>
+          <w:bCs/>
+          <w:shd w:val="clear" w:color="auto" w:fill="FFFFFF"/>
+        </w:rPr>
+      </w:pPr>
+      <w:r>
+        <w:rPr>
+          <w:rFonts w:ascii="Arial" w:hAnsi="Arial" w:cs="Arial"/>
+          <w:b/>
+          <w:bCs/>
+          <w:shd w:val="clear" w:color="auto" w:fill="FFFFFF"/>
+        </w:rPr>
+        <w:t>Preconditions:</w:t>
+      </w:r>
+    </w:p>
+    <w:p>
+      <w:pPr>
+        <w:rPr>
+          <w:rFonts w:ascii="Arial" w:hAnsi="Arial" w:cs="Arial"/>
+          <w:b/>
+          <w:bCs/>
+          <w:shd w:val="clear" w:color="auto" w:fill="FFFFFF"/>
+        </w:rPr>
+      </w:pPr>
+    </w:p>
+    <w:p>
+      <w:pPr>
+        <w:rPr>
+          <w:rFonts w:ascii="Arial" w:hAnsi="Arial" w:cs="Arial"/>
+          <w:b/>
+          <w:bCs/>
+          <w:shd w:val="clear" w:color="auto" w:fill="FFFFFF"/>
+        </w:rPr>
+      </w:pPr>
+      <w:r>
+        <w:rPr>
+          <w:rFonts w:ascii="Arial" w:hAnsi="Arial" w:cs="Arial"/>
+          <w:b/>
+          <w:bCs/>
+          <w:shd w:val="clear" w:color="auto" w:fill="FFFFFF"/>
+        </w:rPr>
+        <w:t>Trigger:</w:t>
+      </w:r>
+    </w:p>
+    <w:p>
+      <w:pPr>
+        <w:rPr>
+          <w:rFonts w:ascii="Arial" w:hAnsi="Arial" w:cs="Arial"/>
+          <w:b/>
+          <w:bCs/>
+          <w:shd w:val="clear" w:color="auto" w:fill="FFFFFF"/>
+        </w:rPr>
+      </w:pPr>
+    </w:p>
+    <w:p>
+      <w:pPr>
+        <w:rPr>
+          <w:rFonts w:ascii="Arial" w:hAnsi="Arial" w:cs="Arial"/>
+          <w:b/>
+          <w:bCs/>
+          <w:shd w:val="clear" w:color="auto" w:fill="FFFFFF"/>
+        </w:rPr>
+      </w:pPr>
+      <w:r>
+        <w:rPr>
+          <w:rFonts w:ascii="Arial" w:hAnsi="Arial" w:cs="Arial"/>
+          <w:b/>
+          <w:bCs/>
+          <w:shd w:val="clear" w:color="auto" w:fill="FFFFFF"/>
+        </w:rPr>
+        <w:t>Scenario:</w:t>
+      </w:r>
+    </w:p>
+    <w:p>
+      <w:pPr>
+        <w:rPr>
+          <w:rFonts w:ascii="Arial" w:hAnsi="Arial" w:cs="Arial"/>
+          <w:b/>
+          <w:bCs/>
+          <w:shd w:val="clear" w:color="auto" w:fill="FFFFFF"/>
+        </w:rPr>
+      </w:pPr>
+    </w:p>
+    <w:p>
+      <w:pPr>
+        <w:rPr>
+          <w:rFonts w:ascii="Arial" w:hAnsi="Arial" w:cs="Arial"/>
+          <w:b/>
+          <w:bCs/>
+          <w:shd w:val="clear" w:color="auto" w:fill="FFFFFF"/>
+        </w:rPr>
+      </w:pPr>
+      <w:r>
+        <w:rPr>
+          <w:rFonts w:ascii="Arial" w:hAnsi="Arial" w:cs="Arial"/>
+          <w:b/>
+          <w:bCs/>
+          <w:shd w:val="clear" w:color="auto" w:fill="FFFFFF"/>
+        </w:rPr>
+        <w:t>Post conditions:</w:t>
+      </w:r>
+    </w:p>
+    <w:p>
+      <w:pPr>
+        <w:rPr>
+          <w:rFonts w:ascii="Arial" w:hAnsi="Arial" w:cs="Arial"/>
+          <w:b/>
+          <w:bCs/>
+          <w:shd w:val="clear" w:color="auto" w:fill="FFFFFF"/>
+        </w:rPr>
+      </w:pPr>
+    </w:p>
+    <w:p>
+      <w:pPr>
+        <w:rPr>
+          <w:rFonts w:ascii="Arial" w:hAnsi="Arial" w:cs="Arial"/>
+          <w:b/>
+          <w:bCs/>
+          <w:shd w:val="clear" w:color="auto" w:fill="FFFFFF"/>
+        </w:rPr>
+      </w:pPr>
+      <w:r>
+        <w:rPr>
+          <w:rFonts w:ascii="Arial" w:hAnsi="Arial" w:cs="Arial"/>
+          <w:b/>
+          <w:bCs/>
+          <w:shd w:val="clear" w:color="auto" w:fill="FFFFFF"/>
+        </w:rPr>
+        <w:t>Exceptions:</w:t>
+      </w:r>
+    </w:p>
+    <w:p>
+      <w:pPr>
+        <w:rPr>
+          <w:rFonts w:ascii="Arial" w:hAnsi="Arial" w:cs="Arial"/>
+          <w:b/>
+          <w:bCs/>
+          <w:shd w:val="clear" w:color="auto" w:fill="FFFFFF"/>
+        </w:rPr>
+      </w:pPr>
+    </w:p>
+    <w:p>
+      <w:pPr>
+        <w:rPr>
+          <w:rFonts w:ascii="Arial" w:hAnsi="Arial" w:cs="Arial"/>
+          <w:b/>
+          <w:bCs/>
+          <w:shd w:val="clear" w:color="auto" w:fill="FFFFFF"/>
+        </w:rPr>
+      </w:pPr>
+      <w:r>
+        <w:rPr>
+          <w:rFonts w:ascii="Arial" w:hAnsi="Arial" w:cs="Arial"/>
+          <w:b/>
+          <w:bCs/>
+          <w:shd w:val="clear" w:color="auto" w:fill="FFFFFF"/>
+        </w:rPr>
+        <w:t>Priority:</w:t>
+      </w:r>
+    </w:p>
+    <w:p>
+      <w:pPr>
+        <w:rPr>
+          <w:rFonts w:ascii="Arial" w:hAnsi="Arial" w:cs="Arial"/>
+          <w:b/>
+          <w:bCs/>
+          <w:shd w:val="clear" w:color="auto" w:fill="FFFFFF"/>
+        </w:rPr>
+      </w:pPr>
+    </w:p>
+    <w:p>
+      <w:pPr>
+        <w:rPr>
+          <w:rFonts w:ascii="Arial" w:hAnsi="Arial" w:cs="Arial"/>
+          <w:b/>
+          <w:bCs/>
+          <w:shd w:val="clear" w:color="auto" w:fill="FFFFFF"/>
+        </w:rPr>
+      </w:pPr>
+      <w:r>
+        <w:rPr>
+          <w:rFonts w:ascii="Arial" w:hAnsi="Arial" w:cs="Arial"/>
+          <w:b/>
+          <w:bCs/>
+          <w:shd w:val="clear" w:color="auto" w:fill="FFFFFF"/>
+        </w:rPr>
+        <w:t>When available:</w:t>
+      </w:r>
+    </w:p>
+    <w:p>
+      <w:pPr>
+        <w:rPr>
+          <w:rFonts w:ascii="Arial" w:hAnsi="Arial" w:cs="Arial"/>
+          <w:b/>
+          <w:bCs/>
+          <w:shd w:val="clear" w:color="auto" w:fill="FFFFFF"/>
+        </w:rPr>
+      </w:pPr>
+    </w:p>
+    <w:p>
+      <w:pPr>
+        <w:rPr>
+          <w:rFonts w:ascii="Arial" w:hAnsi="Arial" w:cs="Arial"/>
+          <w:b/>
+          <w:bCs/>
+          <w:shd w:val="clear" w:color="auto" w:fill="FFFFFF"/>
+        </w:rPr>
+      </w:pPr>
+      <w:r>
+        <w:rPr>
+          <w:rFonts w:ascii="Arial" w:hAnsi="Arial" w:cs="Arial"/>
+          <w:b/>
+          <w:bCs/>
+          <w:shd w:val="clear" w:color="auto" w:fill="FFFFFF"/>
+        </w:rPr>
         <w:t>Frequency of use:</w:t>
       </w:r>
     </w:p>
@@ -12213,7 +13446,7 @@
           <w:rFonts w:ascii="Arial" w:hAnsi="Arial" w:cs="Arial"/>
           <w:u w:val="single"/>
         </w:rPr>
-        <w:t xml:space="preserve">Use case 12: Unfriending an account </w:t>
+        <w:t>Use case 14: Blocking an account from interacting with your account</w:t>
       </w:r>
     </w:p>
     <w:p>
@@ -12443,6 +13676,7 @@
           <w:bCs/>
           <w:shd w:val="clear" w:color="auto" w:fill="FFFFFF"/>
         </w:rPr>
+        <w:lastRenderedPageBreak/>
         <w:t>Exceptions:</w:t>
       </w:r>
     </w:p>
@@ -12677,7 +13911,7 @@
           <w:rFonts w:ascii="Arial" w:hAnsi="Arial" w:cs="Arial"/>
           <w:u w:val="single"/>
         </w:rPr>
-        <w:t>Use case 13: Viewing your friend’s profile</w:t>
+        <w:t>Use case 15: Logging out of an account</w:t>
       </w:r>
     </w:p>
     <w:p>
@@ -12849,7 +14083,485 @@
           <w:bCs/>
           <w:shd w:val="clear" w:color="auto" w:fill="FFFFFF"/>
         </w:rPr>
+        <w:t>Scenario:</w:t>
+      </w:r>
+    </w:p>
+    <w:p>
+      <w:pPr>
+        <w:rPr>
+          <w:rFonts w:ascii="Arial" w:hAnsi="Arial" w:cs="Arial"/>
+          <w:b/>
+          <w:bCs/>
+          <w:shd w:val="clear" w:color="auto" w:fill="FFFFFF"/>
+        </w:rPr>
+      </w:pPr>
+    </w:p>
+    <w:p>
+      <w:pPr>
+        <w:rPr>
+          <w:rFonts w:ascii="Arial" w:hAnsi="Arial" w:cs="Arial"/>
+          <w:b/>
+          <w:bCs/>
+          <w:shd w:val="clear" w:color="auto" w:fill="FFFFFF"/>
+        </w:rPr>
+      </w:pPr>
+      <w:r>
+        <w:rPr>
+          <w:rFonts w:ascii="Arial" w:hAnsi="Arial" w:cs="Arial"/>
+          <w:b/>
+          <w:bCs/>
+          <w:shd w:val="clear" w:color="auto" w:fill="FFFFFF"/>
+        </w:rPr>
+        <w:t>Post conditions:</w:t>
+      </w:r>
+    </w:p>
+    <w:p>
+      <w:pPr>
+        <w:rPr>
+          <w:rFonts w:ascii="Arial" w:hAnsi="Arial" w:cs="Arial"/>
+          <w:b/>
+          <w:bCs/>
+          <w:shd w:val="clear" w:color="auto" w:fill="FFFFFF"/>
+        </w:rPr>
+      </w:pPr>
+    </w:p>
+    <w:p>
+      <w:pPr>
+        <w:rPr>
+          <w:rFonts w:ascii="Arial" w:hAnsi="Arial" w:cs="Arial"/>
+          <w:b/>
+          <w:bCs/>
+          <w:shd w:val="clear" w:color="auto" w:fill="FFFFFF"/>
+        </w:rPr>
+      </w:pPr>
+      <w:r>
+        <w:rPr>
+          <w:rFonts w:ascii="Arial" w:hAnsi="Arial" w:cs="Arial"/>
+          <w:b/>
+          <w:bCs/>
+          <w:shd w:val="clear" w:color="auto" w:fill="FFFFFF"/>
+        </w:rPr>
+        <w:t>Exceptions:</w:t>
+      </w:r>
+    </w:p>
+    <w:p>
+      <w:pPr>
+        <w:rPr>
+          <w:rFonts w:ascii="Arial" w:hAnsi="Arial" w:cs="Arial"/>
+          <w:b/>
+          <w:bCs/>
+          <w:shd w:val="clear" w:color="auto" w:fill="FFFFFF"/>
+        </w:rPr>
+      </w:pPr>
+    </w:p>
+    <w:p>
+      <w:pPr>
+        <w:rPr>
+          <w:rFonts w:ascii="Arial" w:hAnsi="Arial" w:cs="Arial"/>
+          <w:b/>
+          <w:bCs/>
+          <w:shd w:val="clear" w:color="auto" w:fill="FFFFFF"/>
+        </w:rPr>
+      </w:pPr>
+      <w:r>
+        <w:rPr>
+          <w:rFonts w:ascii="Arial" w:hAnsi="Arial" w:cs="Arial"/>
+          <w:b/>
+          <w:bCs/>
+          <w:shd w:val="clear" w:color="auto" w:fill="FFFFFF"/>
+        </w:rPr>
+        <w:t>Priority:</w:t>
+      </w:r>
+    </w:p>
+    <w:p>
+      <w:pPr>
+        <w:rPr>
+          <w:rFonts w:ascii="Arial" w:hAnsi="Arial" w:cs="Arial"/>
+          <w:b/>
+          <w:bCs/>
+          <w:shd w:val="clear" w:color="auto" w:fill="FFFFFF"/>
+        </w:rPr>
+      </w:pPr>
+    </w:p>
+    <w:p>
+      <w:pPr>
+        <w:rPr>
+          <w:rFonts w:ascii="Arial" w:hAnsi="Arial" w:cs="Arial"/>
+          <w:b/>
+          <w:bCs/>
+          <w:shd w:val="clear" w:color="auto" w:fill="FFFFFF"/>
+        </w:rPr>
+      </w:pPr>
+      <w:r>
+        <w:rPr>
+          <w:rFonts w:ascii="Arial" w:hAnsi="Arial" w:cs="Arial"/>
+          <w:b/>
+          <w:bCs/>
+          <w:shd w:val="clear" w:color="auto" w:fill="FFFFFF"/>
+        </w:rPr>
+        <w:t>When available:</w:t>
+      </w:r>
+    </w:p>
+    <w:p>
+      <w:pPr>
+        <w:rPr>
+          <w:rFonts w:ascii="Arial" w:hAnsi="Arial" w:cs="Arial"/>
+          <w:b/>
+          <w:bCs/>
+          <w:shd w:val="clear" w:color="auto" w:fill="FFFFFF"/>
+        </w:rPr>
+      </w:pPr>
+    </w:p>
+    <w:p>
+      <w:pPr>
+        <w:rPr>
+          <w:rFonts w:ascii="Arial" w:hAnsi="Arial" w:cs="Arial"/>
+          <w:b/>
+          <w:bCs/>
+          <w:shd w:val="clear" w:color="auto" w:fill="FFFFFF"/>
+        </w:rPr>
+      </w:pPr>
+      <w:r>
+        <w:rPr>
+          <w:rFonts w:ascii="Arial" w:hAnsi="Arial" w:cs="Arial"/>
+          <w:b/>
+          <w:bCs/>
+          <w:shd w:val="clear" w:color="auto" w:fill="FFFFFF"/>
+        </w:rPr>
+        <w:t>Frequency of use:</w:t>
+      </w:r>
+    </w:p>
+    <w:p>
+      <w:pPr>
+        <w:rPr>
+          <w:rFonts w:ascii="Arial" w:hAnsi="Arial" w:cs="Arial"/>
+          <w:b/>
+          <w:bCs/>
+          <w:shd w:val="clear" w:color="auto" w:fill="FFFFFF"/>
+        </w:rPr>
+      </w:pPr>
+    </w:p>
+    <w:p>
+      <w:pPr>
+        <w:rPr>
+          <w:rFonts w:ascii="Arial" w:hAnsi="Arial" w:cs="Arial"/>
+          <w:b/>
+          <w:bCs/>
+          <w:shd w:val="clear" w:color="auto" w:fill="FFFFFF"/>
+        </w:rPr>
+      </w:pPr>
+      <w:r>
+        <w:rPr>
+          <w:rFonts w:ascii="Arial" w:hAnsi="Arial" w:cs="Arial"/>
+          <w:b/>
+          <w:bCs/>
+          <w:shd w:val="clear" w:color="auto" w:fill="FFFFFF"/>
+        </w:rPr>
+        <w:t>Channel to actor:</w:t>
+      </w:r>
+    </w:p>
+    <w:p>
+      <w:pPr>
+        <w:rPr>
+          <w:rFonts w:ascii="Arial" w:hAnsi="Arial" w:cs="Arial"/>
+          <w:b/>
+          <w:bCs/>
+          <w:shd w:val="clear" w:color="auto" w:fill="FFFFFF"/>
+        </w:rPr>
+      </w:pPr>
+    </w:p>
+    <w:p>
+      <w:pPr>
+        <w:rPr>
+          <w:rFonts w:ascii="Arial" w:hAnsi="Arial" w:cs="Arial"/>
+          <w:b/>
+          <w:bCs/>
+          <w:shd w:val="clear" w:color="auto" w:fill="FFFFFF"/>
+        </w:rPr>
+      </w:pPr>
+      <w:r>
+        <w:rPr>
+          <w:rFonts w:ascii="Arial" w:hAnsi="Arial" w:cs="Arial"/>
+          <w:b/>
+          <w:bCs/>
+          <w:shd w:val="clear" w:color="auto" w:fill="FFFFFF"/>
+        </w:rPr>
+        <w:t>Secondary actors:</w:t>
+      </w:r>
+    </w:p>
+    <w:p>
+      <w:pPr>
+        <w:rPr>
+          <w:rFonts w:ascii="Arial" w:hAnsi="Arial" w:cs="Arial"/>
+          <w:b/>
+          <w:bCs/>
+          <w:shd w:val="clear" w:color="auto" w:fill="FFFFFF"/>
+        </w:rPr>
+      </w:pPr>
+    </w:p>
+    <w:p>
+      <w:pPr>
+        <w:rPr>
+          <w:rFonts w:ascii="Arial" w:hAnsi="Arial" w:cs="Arial"/>
+          <w:b/>
+          <w:bCs/>
+          <w:shd w:val="clear" w:color="auto" w:fill="FFFFFF"/>
+        </w:rPr>
+      </w:pPr>
+      <w:r>
+        <w:rPr>
+          <w:rFonts w:ascii="Arial" w:hAnsi="Arial" w:cs="Arial"/>
+          <w:b/>
+          <w:bCs/>
+          <w:shd w:val="clear" w:color="auto" w:fill="FFFFFF"/>
+        </w:rPr>
+        <w:t>Channel to secondary actors</w:t>
+      </w:r>
+      <w:r>
+        <w:rPr>
+          <w:rFonts w:ascii="Arial" w:hAnsi="Arial" w:cs="Arial"/>
+          <w:b/>
+          <w:bCs/>
+          <w:shd w:val="clear" w:color="auto" w:fill="FFFFFF"/>
+        </w:rPr>
+        <w:t>:</w:t>
+      </w:r>
+    </w:p>
+    <w:p>
+      <w:pPr>
+        <w:rPr>
+          <w:rFonts w:ascii="Arial" w:hAnsi="Arial" w:cs="Arial"/>
+          <w:b/>
+          <w:bCs/>
+          <w:shd w:val="clear" w:color="auto" w:fill="FFFFFF"/>
+        </w:rPr>
+      </w:pPr>
+    </w:p>
+    <w:p>
+      <w:pPr>
+        <w:rPr>
+          <w:rFonts w:ascii="Arial" w:hAnsi="Arial" w:cs="Arial"/>
+          <w:b/>
+          <w:bCs/>
+          <w:shd w:val="clear" w:color="auto" w:fill="FFFFFF"/>
+        </w:rPr>
+      </w:pPr>
+      <w:r>
+        <w:rPr>
+          <w:rFonts w:ascii="Arial" w:hAnsi="Arial" w:cs="Arial"/>
+          <w:b/>
+          <w:bCs/>
+          <w:shd w:val="clear" w:color="auto" w:fill="FFFFFF"/>
+        </w:rPr>
+        <w:t>Open issues:</w:t>
+      </w:r>
+    </w:p>
+    <w:p>
+      <w:pPr>
+        <w:rPr>
+          <w:rFonts w:ascii="Arial" w:hAnsi="Arial" w:cs="Arial"/>
+        </w:rPr>
+      </w:pPr>
+    </w:p>
+    <w:p>
+      <w:pPr>
+        <w:rPr>
+          <w:rFonts w:ascii="Arial" w:hAnsi="Arial" w:cs="Arial"/>
+          <w:u w:val="single"/>
+        </w:rPr>
+      </w:pPr>
+      <w:r>
+        <w:rPr>
+          <w:rFonts w:ascii="Arial" w:hAnsi="Arial" w:cs="Arial"/>
+          <w:u w:val="single"/>
+        </w:rPr>
+        <w:t>Use case 1</w:t>
+      </w:r>
+      <w:r>
+        <w:rPr>
+          <w:rFonts w:ascii="Arial" w:hAnsi="Arial" w:cs="Arial"/>
+          <w:u w:val="single"/>
+        </w:rPr>
+        <w:t>6</w:t>
+      </w:r>
+      <w:r>
+        <w:rPr>
+          <w:rFonts w:ascii="Arial" w:hAnsi="Arial" w:cs="Arial"/>
+          <w:u w:val="single"/>
+        </w:rPr>
+        <w:t>: Viewing your rank in a game</w:t>
+      </w:r>
+    </w:p>
+    <w:p>
+      <w:pPr>
+        <w:rPr>
+          <w:rFonts w:ascii="Arial" w:hAnsi="Arial" w:cs="Arial"/>
+          <w:u w:val="single"/>
+        </w:rPr>
+      </w:pPr>
+    </w:p>
+    <w:p>
+      <w:pPr>
+        <w:rPr>
+          <w:rFonts w:ascii="Arial" w:hAnsi="Arial" w:cs="Arial"/>
+          <w:b/>
+          <w:bCs/>
+          <w:shd w:val="clear" w:color="auto" w:fill="FFFFFF"/>
+        </w:rPr>
+      </w:pPr>
+      <w:r>
+        <w:rPr>
+          <w:rFonts w:ascii="Arial" w:hAnsi="Arial" w:cs="Arial"/>
+          <w:b/>
+          <w:bCs/>
+          <w:shd w:val="clear" w:color="auto" w:fill="FFFFFF"/>
+        </w:rPr>
+        <w:t>Iteration:</w:t>
+      </w:r>
+    </w:p>
+    <w:p>
+      <w:pPr>
+        <w:rPr>
+          <w:rFonts w:ascii="Arial" w:hAnsi="Arial" w:cs="Arial"/>
+          <w:b/>
+          <w:bCs/>
+          <w:shd w:val="clear" w:color="auto" w:fill="FFFFFF"/>
+        </w:rPr>
+      </w:pPr>
+    </w:p>
+    <w:p>
+      <w:pPr>
+        <w:rPr>
+          <w:rFonts w:ascii="Arial" w:hAnsi="Arial" w:cs="Arial"/>
+          <w:b/>
+          <w:bCs/>
+          <w:shd w:val="clear" w:color="auto" w:fill="FFFFFF"/>
+        </w:rPr>
+      </w:pPr>
+      <w:r>
+        <w:rPr>
+          <w:rFonts w:ascii="Arial" w:hAnsi="Arial" w:cs="Arial"/>
+          <w:b/>
+          <w:bCs/>
+          <w:shd w:val="clear" w:color="auto" w:fill="FFFFFF"/>
+        </w:rPr>
+        <w:t>Primary Actor:</w:t>
+      </w:r>
+    </w:p>
+    <w:p>
+      <w:pPr>
+        <w:rPr>
+          <w:rFonts w:ascii="Arial" w:hAnsi="Arial" w:cs="Arial"/>
+          <w:b/>
+          <w:bCs/>
+          <w:shd w:val="clear" w:color="auto" w:fill="FFFFFF"/>
+        </w:rPr>
+      </w:pPr>
+    </w:p>
+    <w:p>
+      <w:pPr>
+        <w:rPr>
+          <w:rFonts w:ascii="Arial" w:hAnsi="Arial" w:cs="Arial"/>
+          <w:b/>
+          <w:bCs/>
+          <w:shd w:val="clear" w:color="auto" w:fill="FFFFFF"/>
+        </w:rPr>
+      </w:pPr>
+      <w:r>
+        <w:rPr>
+          <w:rFonts w:ascii="Arial" w:hAnsi="Arial" w:cs="Arial"/>
+          <w:b/>
+          <w:bCs/>
+          <w:shd w:val="clear" w:color="auto" w:fill="FFFFFF"/>
+        </w:rPr>
         <w:lastRenderedPageBreak/>
+        <w:t>Goal in context:</w:t>
+      </w:r>
+    </w:p>
+    <w:p>
+      <w:pPr>
+        <w:rPr>
+          <w:rFonts w:ascii="Arial" w:hAnsi="Arial" w:cs="Arial"/>
+          <w:b/>
+          <w:bCs/>
+          <w:shd w:val="clear" w:color="auto" w:fill="FFFFFF"/>
+        </w:rPr>
+      </w:pPr>
+    </w:p>
+    <w:p>
+      <w:pPr>
+        <w:rPr>
+          <w:rFonts w:ascii="Arial" w:hAnsi="Arial" w:cs="Arial"/>
+          <w:b/>
+          <w:bCs/>
+          <w:shd w:val="clear" w:color="auto" w:fill="FFFFFF"/>
+        </w:rPr>
+      </w:pPr>
+      <w:r>
+        <w:rPr>
+          <w:rFonts w:ascii="Arial" w:hAnsi="Arial" w:cs="Arial"/>
+          <w:b/>
+          <w:bCs/>
+          <w:shd w:val="clear" w:color="auto" w:fill="FFFFFF"/>
+        </w:rPr>
+        <w:t>Preconditions:</w:t>
+      </w:r>
+    </w:p>
+    <w:p>
+      <w:pPr>
+        <w:rPr>
+          <w:rFonts w:ascii="Arial" w:hAnsi="Arial" w:cs="Arial"/>
+          <w:b/>
+          <w:bCs/>
+          <w:shd w:val="clear" w:color="auto" w:fill="FFFFFF"/>
+        </w:rPr>
+      </w:pPr>
+    </w:p>
+    <w:p>
+      <w:pPr>
+        <w:rPr>
+          <w:rFonts w:ascii="Arial" w:hAnsi="Arial" w:cs="Arial"/>
+          <w:b/>
+          <w:bCs/>
+          <w:shd w:val="clear" w:color="auto" w:fill="FFFFFF"/>
+        </w:rPr>
+      </w:pPr>
+      <w:r>
+        <w:rPr>
+          <w:rFonts w:ascii="Arial" w:hAnsi="Arial" w:cs="Arial"/>
+          <w:b/>
+          <w:bCs/>
+          <w:shd w:val="clear" w:color="auto" w:fill="FFFFFF"/>
+        </w:rPr>
+        <w:t>Trigger:</w:t>
+      </w:r>
+    </w:p>
+    <w:p>
+      <w:pPr>
+        <w:rPr>
+          <w:rFonts w:ascii="Arial" w:hAnsi="Arial" w:cs="Arial"/>
+          <w:b/>
+          <w:bCs/>
+          <w:shd w:val="clear" w:color="auto" w:fill="FFFFFF"/>
+        </w:rPr>
+      </w:pPr>
+    </w:p>
+    <w:p>
+      <w:pPr>
+        <w:rPr>
+          <w:rFonts w:ascii="Arial" w:hAnsi="Arial" w:cs="Arial"/>
+          <w:b/>
+          <w:bCs/>
+          <w:shd w:val="clear" w:color="auto" w:fill="FFFFFF"/>
+        </w:rPr>
+      </w:pPr>
+      <w:r>
+        <w:rPr>
+          <w:rFonts w:ascii="Arial" w:hAnsi="Arial" w:cs="Arial"/>
+          <w:b/>
+          <w:bCs/>
+          <w:shd w:val="clear" w:color="auto" w:fill="FFFFFF"/>
+        </w:rPr>
         <w:t>Scenario:</w:t>
       </w:r>
     </w:p>
@@ -13142,15 +14854,29 @@
           <w:rFonts w:ascii="Arial" w:hAnsi="Arial" w:cs="Arial"/>
           <w:u w:val="single"/>
         </w:rPr>
-        <w:t>Use case 14: Blocking an account from interacting with your account</w:t>
-      </w:r>
-    </w:p>
-    <w:p>
-      <w:pPr>
+        <w:t>Use case 1</w:t>
+      </w:r>
+      <w:r>
         <w:rPr>
           <w:rFonts w:ascii="Arial" w:hAnsi="Arial" w:cs="Arial"/>
           <w:u w:val="single"/>
         </w:rPr>
+        <w:t>7</w:t>
+      </w:r>
+      <w:r>
+        <w:rPr>
+          <w:rFonts w:ascii="Arial" w:hAnsi="Arial" w:cs="Arial"/>
+          <w:u w:val="single"/>
+        </w:rPr>
+        <w:t>: Viewing your match history in a game</w:t>
+      </w:r>
+    </w:p>
+    <w:p>
+      <w:pPr>
+        <w:rPr>
+          <w:rFonts w:ascii="Arial" w:hAnsi="Arial" w:cs="Arial"/>
+          <w:u w:val="single"/>
+        </w:rPr>
       </w:pPr>
     </w:p>
     <w:p>
@@ -13546,1428 +15272,7 @@
           <w:bCs/>
           <w:shd w:val="clear" w:color="auto" w:fill="FFFFFF"/>
         </w:rPr>
-        <w:t>Channel to secondary actors</w:t>
-      </w:r>
-      <w:r>
-        <w:rPr>
-          <w:rFonts w:ascii="Arial" w:hAnsi="Arial" w:cs="Arial"/>
-          <w:b/>
-          <w:bCs/>
-          <w:shd w:val="clear" w:color="auto" w:fill="FFFFFF"/>
-        </w:rPr>
-        <w:t>:</w:t>
-      </w:r>
-    </w:p>
-    <w:p>
-      <w:pPr>
-        <w:rPr>
-          <w:rFonts w:ascii="Arial" w:hAnsi="Arial" w:cs="Arial"/>
-          <w:b/>
-          <w:bCs/>
-          <w:shd w:val="clear" w:color="auto" w:fill="FFFFFF"/>
-        </w:rPr>
-      </w:pPr>
-    </w:p>
-    <w:p>
-      <w:pPr>
-        <w:rPr>
-          <w:rFonts w:ascii="Arial" w:hAnsi="Arial" w:cs="Arial"/>
-          <w:b/>
-          <w:bCs/>
-          <w:shd w:val="clear" w:color="auto" w:fill="FFFFFF"/>
-        </w:rPr>
-      </w:pPr>
-      <w:r>
-        <w:rPr>
-          <w:rFonts w:ascii="Arial" w:hAnsi="Arial" w:cs="Arial"/>
-          <w:b/>
-          <w:bCs/>
-          <w:shd w:val="clear" w:color="auto" w:fill="FFFFFF"/>
-        </w:rPr>
-        <w:t>Open issues:</w:t>
-      </w:r>
-    </w:p>
-    <w:p>
-      <w:pPr>
-        <w:rPr>
-          <w:rFonts w:ascii="Arial" w:hAnsi="Arial" w:cs="Arial"/>
-        </w:rPr>
-      </w:pPr>
-    </w:p>
-    <w:p>
-      <w:pPr>
-        <w:rPr>
-          <w:rFonts w:ascii="Arial" w:hAnsi="Arial" w:cs="Arial"/>
-          <w:u w:val="single"/>
-        </w:rPr>
-      </w:pPr>
-      <w:r>
-        <w:rPr>
-          <w:rFonts w:ascii="Arial" w:hAnsi="Arial" w:cs="Arial"/>
-          <w:u w:val="single"/>
-        </w:rPr>
-        <w:t>Use case 15: Logging out of an account</w:t>
-      </w:r>
-    </w:p>
-    <w:p>
-      <w:pPr>
-        <w:rPr>
-          <w:rFonts w:ascii="Arial" w:hAnsi="Arial" w:cs="Arial"/>
-          <w:u w:val="single"/>
-        </w:rPr>
-      </w:pPr>
-    </w:p>
-    <w:p>
-      <w:pPr>
-        <w:rPr>
-          <w:rFonts w:ascii="Arial" w:hAnsi="Arial" w:cs="Arial"/>
-          <w:b/>
-          <w:bCs/>
-          <w:shd w:val="clear" w:color="auto" w:fill="FFFFFF"/>
-        </w:rPr>
-      </w:pPr>
-      <w:r>
-        <w:rPr>
-          <w:rFonts w:ascii="Arial" w:hAnsi="Arial" w:cs="Arial"/>
-          <w:b/>
-          <w:bCs/>
-          <w:shd w:val="clear" w:color="auto" w:fill="FFFFFF"/>
-        </w:rPr>
         <w:lastRenderedPageBreak/>
-        <w:t>Iteration:</w:t>
-      </w:r>
-    </w:p>
-    <w:p>
-      <w:pPr>
-        <w:rPr>
-          <w:rFonts w:ascii="Arial" w:hAnsi="Arial" w:cs="Arial"/>
-          <w:b/>
-          <w:bCs/>
-          <w:shd w:val="clear" w:color="auto" w:fill="FFFFFF"/>
-        </w:rPr>
-      </w:pPr>
-    </w:p>
-    <w:p>
-      <w:pPr>
-        <w:rPr>
-          <w:rFonts w:ascii="Arial" w:hAnsi="Arial" w:cs="Arial"/>
-          <w:b/>
-          <w:bCs/>
-          <w:shd w:val="clear" w:color="auto" w:fill="FFFFFF"/>
-        </w:rPr>
-      </w:pPr>
-      <w:r>
-        <w:rPr>
-          <w:rFonts w:ascii="Arial" w:hAnsi="Arial" w:cs="Arial"/>
-          <w:b/>
-          <w:bCs/>
-          <w:shd w:val="clear" w:color="auto" w:fill="FFFFFF"/>
-        </w:rPr>
-        <w:t>Primary Actor:</w:t>
-      </w:r>
-    </w:p>
-    <w:p>
-      <w:pPr>
-        <w:rPr>
-          <w:rFonts w:ascii="Arial" w:hAnsi="Arial" w:cs="Arial"/>
-          <w:b/>
-          <w:bCs/>
-          <w:shd w:val="clear" w:color="auto" w:fill="FFFFFF"/>
-        </w:rPr>
-      </w:pPr>
-    </w:p>
-    <w:p>
-      <w:pPr>
-        <w:rPr>
-          <w:rFonts w:ascii="Arial" w:hAnsi="Arial" w:cs="Arial"/>
-          <w:b/>
-          <w:bCs/>
-          <w:shd w:val="clear" w:color="auto" w:fill="FFFFFF"/>
-        </w:rPr>
-      </w:pPr>
-      <w:r>
-        <w:rPr>
-          <w:rFonts w:ascii="Arial" w:hAnsi="Arial" w:cs="Arial"/>
-          <w:b/>
-          <w:bCs/>
-          <w:shd w:val="clear" w:color="auto" w:fill="FFFFFF"/>
-        </w:rPr>
-        <w:t>Goal in context:</w:t>
-      </w:r>
-    </w:p>
-    <w:p>
-      <w:pPr>
-        <w:rPr>
-          <w:rFonts w:ascii="Arial" w:hAnsi="Arial" w:cs="Arial"/>
-          <w:b/>
-          <w:bCs/>
-          <w:shd w:val="clear" w:color="auto" w:fill="FFFFFF"/>
-        </w:rPr>
-      </w:pPr>
-    </w:p>
-    <w:p>
-      <w:pPr>
-        <w:rPr>
-          <w:rFonts w:ascii="Arial" w:hAnsi="Arial" w:cs="Arial"/>
-          <w:b/>
-          <w:bCs/>
-          <w:shd w:val="clear" w:color="auto" w:fill="FFFFFF"/>
-        </w:rPr>
-      </w:pPr>
-      <w:r>
-        <w:rPr>
-          <w:rFonts w:ascii="Arial" w:hAnsi="Arial" w:cs="Arial"/>
-          <w:b/>
-          <w:bCs/>
-          <w:shd w:val="clear" w:color="auto" w:fill="FFFFFF"/>
-        </w:rPr>
-        <w:t>Preconditions:</w:t>
-      </w:r>
-    </w:p>
-    <w:p>
-      <w:pPr>
-        <w:rPr>
-          <w:rFonts w:ascii="Arial" w:hAnsi="Arial" w:cs="Arial"/>
-          <w:b/>
-          <w:bCs/>
-          <w:shd w:val="clear" w:color="auto" w:fill="FFFFFF"/>
-        </w:rPr>
-      </w:pPr>
-    </w:p>
-    <w:p>
-      <w:pPr>
-        <w:rPr>
-          <w:rFonts w:ascii="Arial" w:hAnsi="Arial" w:cs="Arial"/>
-          <w:b/>
-          <w:bCs/>
-          <w:shd w:val="clear" w:color="auto" w:fill="FFFFFF"/>
-        </w:rPr>
-      </w:pPr>
-      <w:r>
-        <w:rPr>
-          <w:rFonts w:ascii="Arial" w:hAnsi="Arial" w:cs="Arial"/>
-          <w:b/>
-          <w:bCs/>
-          <w:shd w:val="clear" w:color="auto" w:fill="FFFFFF"/>
-        </w:rPr>
-        <w:t>Trigger:</w:t>
-      </w:r>
-    </w:p>
-    <w:p>
-      <w:pPr>
-        <w:rPr>
-          <w:rFonts w:ascii="Arial" w:hAnsi="Arial" w:cs="Arial"/>
-          <w:b/>
-          <w:bCs/>
-          <w:shd w:val="clear" w:color="auto" w:fill="FFFFFF"/>
-        </w:rPr>
-      </w:pPr>
-    </w:p>
-    <w:p>
-      <w:pPr>
-        <w:rPr>
-          <w:rFonts w:ascii="Arial" w:hAnsi="Arial" w:cs="Arial"/>
-          <w:b/>
-          <w:bCs/>
-          <w:shd w:val="clear" w:color="auto" w:fill="FFFFFF"/>
-        </w:rPr>
-      </w:pPr>
-      <w:r>
-        <w:rPr>
-          <w:rFonts w:ascii="Arial" w:hAnsi="Arial" w:cs="Arial"/>
-          <w:b/>
-          <w:bCs/>
-          <w:shd w:val="clear" w:color="auto" w:fill="FFFFFF"/>
-        </w:rPr>
-        <w:t>Scenario:</w:t>
-      </w:r>
-    </w:p>
-    <w:p>
-      <w:pPr>
-        <w:rPr>
-          <w:rFonts w:ascii="Arial" w:hAnsi="Arial" w:cs="Arial"/>
-          <w:b/>
-          <w:bCs/>
-          <w:shd w:val="clear" w:color="auto" w:fill="FFFFFF"/>
-        </w:rPr>
-      </w:pPr>
-    </w:p>
-    <w:p>
-      <w:pPr>
-        <w:rPr>
-          <w:rFonts w:ascii="Arial" w:hAnsi="Arial" w:cs="Arial"/>
-          <w:b/>
-          <w:bCs/>
-          <w:shd w:val="clear" w:color="auto" w:fill="FFFFFF"/>
-        </w:rPr>
-      </w:pPr>
-      <w:r>
-        <w:rPr>
-          <w:rFonts w:ascii="Arial" w:hAnsi="Arial" w:cs="Arial"/>
-          <w:b/>
-          <w:bCs/>
-          <w:shd w:val="clear" w:color="auto" w:fill="FFFFFF"/>
-        </w:rPr>
-        <w:t>Post conditions:</w:t>
-      </w:r>
-    </w:p>
-    <w:p>
-      <w:pPr>
-        <w:rPr>
-          <w:rFonts w:ascii="Arial" w:hAnsi="Arial" w:cs="Arial"/>
-          <w:b/>
-          <w:bCs/>
-          <w:shd w:val="clear" w:color="auto" w:fill="FFFFFF"/>
-        </w:rPr>
-      </w:pPr>
-    </w:p>
-    <w:p>
-      <w:pPr>
-        <w:rPr>
-          <w:rFonts w:ascii="Arial" w:hAnsi="Arial" w:cs="Arial"/>
-          <w:b/>
-          <w:bCs/>
-          <w:shd w:val="clear" w:color="auto" w:fill="FFFFFF"/>
-        </w:rPr>
-      </w:pPr>
-      <w:r>
-        <w:rPr>
-          <w:rFonts w:ascii="Arial" w:hAnsi="Arial" w:cs="Arial"/>
-          <w:b/>
-          <w:bCs/>
-          <w:shd w:val="clear" w:color="auto" w:fill="FFFFFF"/>
-        </w:rPr>
-        <w:t>Exceptions:</w:t>
-      </w:r>
-    </w:p>
-    <w:p>
-      <w:pPr>
-        <w:rPr>
-          <w:rFonts w:ascii="Arial" w:hAnsi="Arial" w:cs="Arial"/>
-          <w:b/>
-          <w:bCs/>
-          <w:shd w:val="clear" w:color="auto" w:fill="FFFFFF"/>
-        </w:rPr>
-      </w:pPr>
-    </w:p>
-    <w:p>
-      <w:pPr>
-        <w:rPr>
-          <w:rFonts w:ascii="Arial" w:hAnsi="Arial" w:cs="Arial"/>
-          <w:b/>
-          <w:bCs/>
-          <w:shd w:val="clear" w:color="auto" w:fill="FFFFFF"/>
-        </w:rPr>
-      </w:pPr>
-      <w:r>
-        <w:rPr>
-          <w:rFonts w:ascii="Arial" w:hAnsi="Arial" w:cs="Arial"/>
-          <w:b/>
-          <w:bCs/>
-          <w:shd w:val="clear" w:color="auto" w:fill="FFFFFF"/>
-        </w:rPr>
-        <w:t>Priority:</w:t>
-      </w:r>
-    </w:p>
-    <w:p>
-      <w:pPr>
-        <w:rPr>
-          <w:rFonts w:ascii="Arial" w:hAnsi="Arial" w:cs="Arial"/>
-          <w:b/>
-          <w:bCs/>
-          <w:shd w:val="clear" w:color="auto" w:fill="FFFFFF"/>
-        </w:rPr>
-      </w:pPr>
-    </w:p>
-    <w:p>
-      <w:pPr>
-        <w:rPr>
-          <w:rFonts w:ascii="Arial" w:hAnsi="Arial" w:cs="Arial"/>
-          <w:b/>
-          <w:bCs/>
-          <w:shd w:val="clear" w:color="auto" w:fill="FFFFFF"/>
-        </w:rPr>
-      </w:pPr>
-      <w:r>
-        <w:rPr>
-          <w:rFonts w:ascii="Arial" w:hAnsi="Arial" w:cs="Arial"/>
-          <w:b/>
-          <w:bCs/>
-          <w:shd w:val="clear" w:color="auto" w:fill="FFFFFF"/>
-        </w:rPr>
-        <w:t>When available:</w:t>
-      </w:r>
-    </w:p>
-    <w:p>
-      <w:pPr>
-        <w:rPr>
-          <w:rFonts w:ascii="Arial" w:hAnsi="Arial" w:cs="Arial"/>
-          <w:b/>
-          <w:bCs/>
-          <w:shd w:val="clear" w:color="auto" w:fill="FFFFFF"/>
-        </w:rPr>
-      </w:pPr>
-    </w:p>
-    <w:p>
-      <w:pPr>
-        <w:rPr>
-          <w:rFonts w:ascii="Arial" w:hAnsi="Arial" w:cs="Arial"/>
-          <w:b/>
-          <w:bCs/>
-          <w:shd w:val="clear" w:color="auto" w:fill="FFFFFF"/>
-        </w:rPr>
-      </w:pPr>
-      <w:r>
-        <w:rPr>
-          <w:rFonts w:ascii="Arial" w:hAnsi="Arial" w:cs="Arial"/>
-          <w:b/>
-          <w:bCs/>
-          <w:shd w:val="clear" w:color="auto" w:fill="FFFFFF"/>
-        </w:rPr>
-        <w:t>Frequency of use:</w:t>
-      </w:r>
-    </w:p>
-    <w:p>
-      <w:pPr>
-        <w:rPr>
-          <w:rFonts w:ascii="Arial" w:hAnsi="Arial" w:cs="Arial"/>
-          <w:b/>
-          <w:bCs/>
-          <w:shd w:val="clear" w:color="auto" w:fill="FFFFFF"/>
-        </w:rPr>
-      </w:pPr>
-    </w:p>
-    <w:p>
-      <w:pPr>
-        <w:rPr>
-          <w:rFonts w:ascii="Arial" w:hAnsi="Arial" w:cs="Arial"/>
-          <w:b/>
-          <w:bCs/>
-          <w:shd w:val="clear" w:color="auto" w:fill="FFFFFF"/>
-        </w:rPr>
-      </w:pPr>
-      <w:r>
-        <w:rPr>
-          <w:rFonts w:ascii="Arial" w:hAnsi="Arial" w:cs="Arial"/>
-          <w:b/>
-          <w:bCs/>
-          <w:shd w:val="clear" w:color="auto" w:fill="FFFFFF"/>
-        </w:rPr>
-        <w:t>Channel to actor:</w:t>
-      </w:r>
-    </w:p>
-    <w:p>
-      <w:pPr>
-        <w:rPr>
-          <w:rFonts w:ascii="Arial" w:hAnsi="Arial" w:cs="Arial"/>
-          <w:b/>
-          <w:bCs/>
-          <w:shd w:val="clear" w:color="auto" w:fill="FFFFFF"/>
-        </w:rPr>
-      </w:pPr>
-    </w:p>
-    <w:p>
-      <w:pPr>
-        <w:rPr>
-          <w:rFonts w:ascii="Arial" w:hAnsi="Arial" w:cs="Arial"/>
-          <w:b/>
-          <w:bCs/>
-          <w:shd w:val="clear" w:color="auto" w:fill="FFFFFF"/>
-        </w:rPr>
-      </w:pPr>
-      <w:r>
-        <w:rPr>
-          <w:rFonts w:ascii="Arial" w:hAnsi="Arial" w:cs="Arial"/>
-          <w:b/>
-          <w:bCs/>
-          <w:shd w:val="clear" w:color="auto" w:fill="FFFFFF"/>
-        </w:rPr>
-        <w:t>Secondary actors:</w:t>
-      </w:r>
-    </w:p>
-    <w:p>
-      <w:pPr>
-        <w:rPr>
-          <w:rFonts w:ascii="Arial" w:hAnsi="Arial" w:cs="Arial"/>
-          <w:b/>
-          <w:bCs/>
-          <w:shd w:val="clear" w:color="auto" w:fill="FFFFFF"/>
-        </w:rPr>
-      </w:pPr>
-    </w:p>
-    <w:p>
-      <w:pPr>
-        <w:rPr>
-          <w:rFonts w:ascii="Arial" w:hAnsi="Arial" w:cs="Arial"/>
-          <w:b/>
-          <w:bCs/>
-          <w:shd w:val="clear" w:color="auto" w:fill="FFFFFF"/>
-        </w:rPr>
-      </w:pPr>
-      <w:r>
-        <w:rPr>
-          <w:rFonts w:ascii="Arial" w:hAnsi="Arial" w:cs="Arial"/>
-          <w:b/>
-          <w:bCs/>
-          <w:shd w:val="clear" w:color="auto" w:fill="FFFFFF"/>
-        </w:rPr>
-        <w:t>Channel to secondary actors</w:t>
-      </w:r>
-      <w:r>
-        <w:rPr>
-          <w:rFonts w:ascii="Arial" w:hAnsi="Arial" w:cs="Arial"/>
-          <w:b/>
-          <w:bCs/>
-          <w:shd w:val="clear" w:color="auto" w:fill="FFFFFF"/>
-        </w:rPr>
-        <w:t>:</w:t>
-      </w:r>
-    </w:p>
-    <w:p>
-      <w:pPr>
-        <w:rPr>
-          <w:rFonts w:ascii="Arial" w:hAnsi="Arial" w:cs="Arial"/>
-          <w:b/>
-          <w:bCs/>
-          <w:shd w:val="clear" w:color="auto" w:fill="FFFFFF"/>
-        </w:rPr>
-      </w:pPr>
-    </w:p>
-    <w:p>
-      <w:pPr>
-        <w:rPr>
-          <w:rFonts w:ascii="Arial" w:hAnsi="Arial" w:cs="Arial"/>
-          <w:b/>
-          <w:bCs/>
-          <w:shd w:val="clear" w:color="auto" w:fill="FFFFFF"/>
-        </w:rPr>
-      </w:pPr>
-      <w:r>
-        <w:rPr>
-          <w:rFonts w:ascii="Arial" w:hAnsi="Arial" w:cs="Arial"/>
-          <w:b/>
-          <w:bCs/>
-          <w:shd w:val="clear" w:color="auto" w:fill="FFFFFF"/>
-        </w:rPr>
-        <w:t>Open issues:</w:t>
-      </w:r>
-    </w:p>
-    <w:p>
-      <w:pPr>
-        <w:rPr>
-          <w:rFonts w:ascii="Arial" w:hAnsi="Arial" w:cs="Arial"/>
-        </w:rPr>
-      </w:pPr>
-    </w:p>
-    <w:p>
-      <w:pPr>
-        <w:rPr>
-          <w:rFonts w:ascii="Arial" w:hAnsi="Arial" w:cs="Arial"/>
-          <w:u w:val="single"/>
-        </w:rPr>
-      </w:pPr>
-      <w:r>
-        <w:rPr>
-          <w:rFonts w:ascii="Arial" w:hAnsi="Arial" w:cs="Arial"/>
-          <w:u w:val="single"/>
-        </w:rPr>
-        <w:t>Use case 1</w:t>
-      </w:r>
-      <w:r>
-        <w:rPr>
-          <w:rFonts w:ascii="Arial" w:hAnsi="Arial" w:cs="Arial"/>
-          <w:u w:val="single"/>
-        </w:rPr>
-        <w:t>6</w:t>
-      </w:r>
-      <w:r>
-        <w:rPr>
-          <w:rFonts w:ascii="Arial" w:hAnsi="Arial" w:cs="Arial"/>
-          <w:u w:val="single"/>
-        </w:rPr>
-        <w:t>: Viewing your rank in a game</w:t>
-      </w:r>
-    </w:p>
-    <w:p>
-      <w:pPr>
-        <w:rPr>
-          <w:rFonts w:ascii="Arial" w:hAnsi="Arial" w:cs="Arial"/>
-          <w:u w:val="single"/>
-        </w:rPr>
-      </w:pPr>
-    </w:p>
-    <w:p>
-      <w:pPr>
-        <w:rPr>
-          <w:rFonts w:ascii="Arial" w:hAnsi="Arial" w:cs="Arial"/>
-          <w:b/>
-          <w:bCs/>
-          <w:shd w:val="clear" w:color="auto" w:fill="FFFFFF"/>
-        </w:rPr>
-      </w:pPr>
-      <w:r>
-        <w:rPr>
-          <w:rFonts w:ascii="Arial" w:hAnsi="Arial" w:cs="Arial"/>
-          <w:b/>
-          <w:bCs/>
-          <w:shd w:val="clear" w:color="auto" w:fill="FFFFFF"/>
-        </w:rPr>
-        <w:t>Iteration:</w:t>
-      </w:r>
-    </w:p>
-    <w:p>
-      <w:pPr>
-        <w:rPr>
-          <w:rFonts w:ascii="Arial" w:hAnsi="Arial" w:cs="Arial"/>
-          <w:b/>
-          <w:bCs/>
-          <w:shd w:val="clear" w:color="auto" w:fill="FFFFFF"/>
-        </w:rPr>
-      </w:pPr>
-    </w:p>
-    <w:p>
-      <w:pPr>
-        <w:rPr>
-          <w:rFonts w:ascii="Arial" w:hAnsi="Arial" w:cs="Arial"/>
-          <w:b/>
-          <w:bCs/>
-          <w:shd w:val="clear" w:color="auto" w:fill="FFFFFF"/>
-        </w:rPr>
-      </w:pPr>
-      <w:r>
-        <w:rPr>
-          <w:rFonts w:ascii="Arial" w:hAnsi="Arial" w:cs="Arial"/>
-          <w:b/>
-          <w:bCs/>
-          <w:shd w:val="clear" w:color="auto" w:fill="FFFFFF"/>
-        </w:rPr>
-        <w:t>Primary Actor:</w:t>
-      </w:r>
-    </w:p>
-    <w:p>
-      <w:pPr>
-        <w:rPr>
-          <w:rFonts w:ascii="Arial" w:hAnsi="Arial" w:cs="Arial"/>
-          <w:b/>
-          <w:bCs/>
-          <w:shd w:val="clear" w:color="auto" w:fill="FFFFFF"/>
-        </w:rPr>
-      </w:pPr>
-    </w:p>
-    <w:p>
-      <w:pPr>
-        <w:rPr>
-          <w:rFonts w:ascii="Arial" w:hAnsi="Arial" w:cs="Arial"/>
-          <w:b/>
-          <w:bCs/>
-          <w:shd w:val="clear" w:color="auto" w:fill="FFFFFF"/>
-        </w:rPr>
-      </w:pPr>
-      <w:r>
-        <w:rPr>
-          <w:rFonts w:ascii="Arial" w:hAnsi="Arial" w:cs="Arial"/>
-          <w:b/>
-          <w:bCs/>
-          <w:shd w:val="clear" w:color="auto" w:fill="FFFFFF"/>
-        </w:rPr>
-        <w:t>Goal in context:</w:t>
-      </w:r>
-    </w:p>
-    <w:p>
-      <w:pPr>
-        <w:rPr>
-          <w:rFonts w:ascii="Arial" w:hAnsi="Arial" w:cs="Arial"/>
-          <w:b/>
-          <w:bCs/>
-          <w:shd w:val="clear" w:color="auto" w:fill="FFFFFF"/>
-        </w:rPr>
-      </w:pPr>
-    </w:p>
-    <w:p>
-      <w:pPr>
-        <w:rPr>
-          <w:rFonts w:ascii="Arial" w:hAnsi="Arial" w:cs="Arial"/>
-          <w:b/>
-          <w:bCs/>
-          <w:shd w:val="clear" w:color="auto" w:fill="FFFFFF"/>
-        </w:rPr>
-      </w:pPr>
-      <w:r>
-        <w:rPr>
-          <w:rFonts w:ascii="Arial" w:hAnsi="Arial" w:cs="Arial"/>
-          <w:b/>
-          <w:bCs/>
-          <w:shd w:val="clear" w:color="auto" w:fill="FFFFFF"/>
-        </w:rPr>
-        <w:t>Preconditions:</w:t>
-      </w:r>
-    </w:p>
-    <w:p>
-      <w:pPr>
-        <w:rPr>
-          <w:rFonts w:ascii="Arial" w:hAnsi="Arial" w:cs="Arial"/>
-          <w:b/>
-          <w:bCs/>
-          <w:shd w:val="clear" w:color="auto" w:fill="FFFFFF"/>
-        </w:rPr>
-      </w:pPr>
-    </w:p>
-    <w:p>
-      <w:pPr>
-        <w:rPr>
-          <w:rFonts w:ascii="Arial" w:hAnsi="Arial" w:cs="Arial"/>
-          <w:b/>
-          <w:bCs/>
-          <w:shd w:val="clear" w:color="auto" w:fill="FFFFFF"/>
-        </w:rPr>
-      </w:pPr>
-      <w:r>
-        <w:rPr>
-          <w:rFonts w:ascii="Arial" w:hAnsi="Arial" w:cs="Arial"/>
-          <w:b/>
-          <w:bCs/>
-          <w:shd w:val="clear" w:color="auto" w:fill="FFFFFF"/>
-        </w:rPr>
-        <w:t>Trigger:</w:t>
-      </w:r>
-    </w:p>
-    <w:p>
-      <w:pPr>
-        <w:rPr>
-          <w:rFonts w:ascii="Arial" w:hAnsi="Arial" w:cs="Arial"/>
-          <w:b/>
-          <w:bCs/>
-          <w:shd w:val="clear" w:color="auto" w:fill="FFFFFF"/>
-        </w:rPr>
-      </w:pPr>
-    </w:p>
-    <w:p>
-      <w:pPr>
-        <w:rPr>
-          <w:rFonts w:ascii="Arial" w:hAnsi="Arial" w:cs="Arial"/>
-          <w:b/>
-          <w:bCs/>
-          <w:shd w:val="clear" w:color="auto" w:fill="FFFFFF"/>
-        </w:rPr>
-      </w:pPr>
-      <w:r>
-        <w:rPr>
-          <w:rFonts w:ascii="Arial" w:hAnsi="Arial" w:cs="Arial"/>
-          <w:b/>
-          <w:bCs/>
-          <w:shd w:val="clear" w:color="auto" w:fill="FFFFFF"/>
-        </w:rPr>
-        <w:t>Scenario:</w:t>
-      </w:r>
-    </w:p>
-    <w:p>
-      <w:pPr>
-        <w:rPr>
-          <w:rFonts w:ascii="Arial" w:hAnsi="Arial" w:cs="Arial"/>
-          <w:b/>
-          <w:bCs/>
-          <w:shd w:val="clear" w:color="auto" w:fill="FFFFFF"/>
-        </w:rPr>
-      </w:pPr>
-    </w:p>
-    <w:p>
-      <w:pPr>
-        <w:rPr>
-          <w:rFonts w:ascii="Arial" w:hAnsi="Arial" w:cs="Arial"/>
-          <w:b/>
-          <w:bCs/>
-          <w:shd w:val="clear" w:color="auto" w:fill="FFFFFF"/>
-        </w:rPr>
-      </w:pPr>
-      <w:r>
-        <w:rPr>
-          <w:rFonts w:ascii="Arial" w:hAnsi="Arial" w:cs="Arial"/>
-          <w:b/>
-          <w:bCs/>
-          <w:shd w:val="clear" w:color="auto" w:fill="FFFFFF"/>
-        </w:rPr>
-        <w:t>Post conditions:</w:t>
-      </w:r>
-    </w:p>
-    <w:p>
-      <w:pPr>
-        <w:rPr>
-          <w:rFonts w:ascii="Arial" w:hAnsi="Arial" w:cs="Arial"/>
-          <w:b/>
-          <w:bCs/>
-          <w:shd w:val="clear" w:color="auto" w:fill="FFFFFF"/>
-        </w:rPr>
-      </w:pPr>
-    </w:p>
-    <w:p>
-      <w:pPr>
-        <w:rPr>
-          <w:rFonts w:ascii="Arial" w:hAnsi="Arial" w:cs="Arial"/>
-          <w:b/>
-          <w:bCs/>
-          <w:shd w:val="clear" w:color="auto" w:fill="FFFFFF"/>
-        </w:rPr>
-      </w:pPr>
-      <w:r>
-        <w:rPr>
-          <w:rFonts w:ascii="Arial" w:hAnsi="Arial" w:cs="Arial"/>
-          <w:b/>
-          <w:bCs/>
-          <w:shd w:val="clear" w:color="auto" w:fill="FFFFFF"/>
-        </w:rPr>
-        <w:t>Exceptions:</w:t>
-      </w:r>
-    </w:p>
-    <w:p>
-      <w:pPr>
-        <w:rPr>
-          <w:rFonts w:ascii="Arial" w:hAnsi="Arial" w:cs="Arial"/>
-          <w:b/>
-          <w:bCs/>
-          <w:shd w:val="clear" w:color="auto" w:fill="FFFFFF"/>
-        </w:rPr>
-      </w:pPr>
-    </w:p>
-    <w:p>
-      <w:pPr>
-        <w:rPr>
-          <w:rFonts w:ascii="Arial" w:hAnsi="Arial" w:cs="Arial"/>
-          <w:b/>
-          <w:bCs/>
-          <w:shd w:val="clear" w:color="auto" w:fill="FFFFFF"/>
-        </w:rPr>
-      </w:pPr>
-      <w:r>
-        <w:rPr>
-          <w:rFonts w:ascii="Arial" w:hAnsi="Arial" w:cs="Arial"/>
-          <w:b/>
-          <w:bCs/>
-          <w:shd w:val="clear" w:color="auto" w:fill="FFFFFF"/>
-        </w:rPr>
-        <w:t>Priority:</w:t>
-      </w:r>
-    </w:p>
-    <w:p>
-      <w:pPr>
-        <w:rPr>
-          <w:rFonts w:ascii="Arial" w:hAnsi="Arial" w:cs="Arial"/>
-          <w:b/>
-          <w:bCs/>
-          <w:shd w:val="clear" w:color="auto" w:fill="FFFFFF"/>
-        </w:rPr>
-      </w:pPr>
-    </w:p>
-    <w:p>
-      <w:pPr>
-        <w:rPr>
-          <w:rFonts w:ascii="Arial" w:hAnsi="Arial" w:cs="Arial"/>
-          <w:b/>
-          <w:bCs/>
-          <w:shd w:val="clear" w:color="auto" w:fill="FFFFFF"/>
-        </w:rPr>
-      </w:pPr>
-      <w:r>
-        <w:rPr>
-          <w:rFonts w:ascii="Arial" w:hAnsi="Arial" w:cs="Arial"/>
-          <w:b/>
-          <w:bCs/>
-          <w:shd w:val="clear" w:color="auto" w:fill="FFFFFF"/>
-        </w:rPr>
-        <w:t>When available:</w:t>
-      </w:r>
-    </w:p>
-    <w:p>
-      <w:pPr>
-        <w:rPr>
-          <w:rFonts w:ascii="Arial" w:hAnsi="Arial" w:cs="Arial"/>
-          <w:b/>
-          <w:bCs/>
-          <w:shd w:val="clear" w:color="auto" w:fill="FFFFFF"/>
-        </w:rPr>
-      </w:pPr>
-    </w:p>
-    <w:p>
-      <w:pPr>
-        <w:rPr>
-          <w:rFonts w:ascii="Arial" w:hAnsi="Arial" w:cs="Arial"/>
-          <w:b/>
-          <w:bCs/>
-          <w:shd w:val="clear" w:color="auto" w:fill="FFFFFF"/>
-        </w:rPr>
-      </w:pPr>
-      <w:r>
-        <w:rPr>
-          <w:rFonts w:ascii="Arial" w:hAnsi="Arial" w:cs="Arial"/>
-          <w:b/>
-          <w:bCs/>
-          <w:shd w:val="clear" w:color="auto" w:fill="FFFFFF"/>
-        </w:rPr>
-        <w:t>Frequency of use:</w:t>
-      </w:r>
-    </w:p>
-    <w:p>
-      <w:pPr>
-        <w:rPr>
-          <w:rFonts w:ascii="Arial" w:hAnsi="Arial" w:cs="Arial"/>
-          <w:b/>
-          <w:bCs/>
-          <w:shd w:val="clear" w:color="auto" w:fill="FFFFFF"/>
-        </w:rPr>
-      </w:pPr>
-    </w:p>
-    <w:p>
-      <w:pPr>
-        <w:rPr>
-          <w:rFonts w:ascii="Arial" w:hAnsi="Arial" w:cs="Arial"/>
-          <w:b/>
-          <w:bCs/>
-          <w:shd w:val="clear" w:color="auto" w:fill="FFFFFF"/>
-        </w:rPr>
-      </w:pPr>
-      <w:r>
-        <w:rPr>
-          <w:rFonts w:ascii="Arial" w:hAnsi="Arial" w:cs="Arial"/>
-          <w:b/>
-          <w:bCs/>
-          <w:shd w:val="clear" w:color="auto" w:fill="FFFFFF"/>
-        </w:rPr>
-        <w:lastRenderedPageBreak/>
-        <w:t>Channel to actor:</w:t>
-      </w:r>
-    </w:p>
-    <w:p>
-      <w:pPr>
-        <w:rPr>
-          <w:rFonts w:ascii="Arial" w:hAnsi="Arial" w:cs="Arial"/>
-          <w:b/>
-          <w:bCs/>
-          <w:shd w:val="clear" w:color="auto" w:fill="FFFFFF"/>
-        </w:rPr>
-      </w:pPr>
-    </w:p>
-    <w:p>
-      <w:pPr>
-        <w:rPr>
-          <w:rFonts w:ascii="Arial" w:hAnsi="Arial" w:cs="Arial"/>
-          <w:b/>
-          <w:bCs/>
-          <w:shd w:val="clear" w:color="auto" w:fill="FFFFFF"/>
-        </w:rPr>
-      </w:pPr>
-      <w:r>
-        <w:rPr>
-          <w:rFonts w:ascii="Arial" w:hAnsi="Arial" w:cs="Arial"/>
-          <w:b/>
-          <w:bCs/>
-          <w:shd w:val="clear" w:color="auto" w:fill="FFFFFF"/>
-        </w:rPr>
-        <w:t>Secondary actors:</w:t>
-      </w:r>
-    </w:p>
-    <w:p>
-      <w:pPr>
-        <w:rPr>
-          <w:rFonts w:ascii="Arial" w:hAnsi="Arial" w:cs="Arial"/>
-          <w:b/>
-          <w:bCs/>
-          <w:shd w:val="clear" w:color="auto" w:fill="FFFFFF"/>
-        </w:rPr>
-      </w:pPr>
-    </w:p>
-    <w:p>
-      <w:pPr>
-        <w:rPr>
-          <w:rFonts w:ascii="Arial" w:hAnsi="Arial" w:cs="Arial"/>
-          <w:b/>
-          <w:bCs/>
-          <w:shd w:val="clear" w:color="auto" w:fill="FFFFFF"/>
-        </w:rPr>
-      </w:pPr>
-      <w:r>
-        <w:rPr>
-          <w:rFonts w:ascii="Arial" w:hAnsi="Arial" w:cs="Arial"/>
-          <w:b/>
-          <w:bCs/>
-          <w:shd w:val="clear" w:color="auto" w:fill="FFFFFF"/>
-        </w:rPr>
-        <w:t>Channel to secondary actors</w:t>
-      </w:r>
-      <w:r>
-        <w:rPr>
-          <w:rFonts w:ascii="Arial" w:hAnsi="Arial" w:cs="Arial"/>
-          <w:b/>
-          <w:bCs/>
-          <w:shd w:val="clear" w:color="auto" w:fill="FFFFFF"/>
-        </w:rPr>
-        <w:t>:</w:t>
-      </w:r>
-    </w:p>
-    <w:p>
-      <w:pPr>
-        <w:rPr>
-          <w:rFonts w:ascii="Arial" w:hAnsi="Arial" w:cs="Arial"/>
-          <w:b/>
-          <w:bCs/>
-          <w:shd w:val="clear" w:color="auto" w:fill="FFFFFF"/>
-        </w:rPr>
-      </w:pPr>
-    </w:p>
-    <w:p>
-      <w:pPr>
-        <w:rPr>
-          <w:rFonts w:ascii="Arial" w:hAnsi="Arial" w:cs="Arial"/>
-          <w:b/>
-          <w:bCs/>
-          <w:shd w:val="clear" w:color="auto" w:fill="FFFFFF"/>
-        </w:rPr>
-      </w:pPr>
-      <w:r>
-        <w:rPr>
-          <w:rFonts w:ascii="Arial" w:hAnsi="Arial" w:cs="Arial"/>
-          <w:b/>
-          <w:bCs/>
-          <w:shd w:val="clear" w:color="auto" w:fill="FFFFFF"/>
-        </w:rPr>
-        <w:t>Open issues:</w:t>
-      </w:r>
-    </w:p>
-    <w:p>
-      <w:pPr>
-        <w:rPr>
-          <w:rFonts w:ascii="Arial" w:hAnsi="Arial" w:cs="Arial"/>
-        </w:rPr>
-      </w:pPr>
-    </w:p>
-    <w:p>
-      <w:pPr>
-        <w:rPr>
-          <w:rFonts w:ascii="Arial" w:hAnsi="Arial" w:cs="Arial"/>
-          <w:u w:val="single"/>
-        </w:rPr>
-      </w:pPr>
-      <w:r>
-        <w:rPr>
-          <w:rFonts w:ascii="Arial" w:hAnsi="Arial" w:cs="Arial"/>
-          <w:u w:val="single"/>
-        </w:rPr>
-        <w:t>Use case 1</w:t>
-      </w:r>
-      <w:r>
-        <w:rPr>
-          <w:rFonts w:ascii="Arial" w:hAnsi="Arial" w:cs="Arial"/>
-          <w:u w:val="single"/>
-        </w:rPr>
-        <w:t>7</w:t>
-      </w:r>
-      <w:r>
-        <w:rPr>
-          <w:rFonts w:ascii="Arial" w:hAnsi="Arial" w:cs="Arial"/>
-          <w:u w:val="single"/>
-        </w:rPr>
-        <w:t>: Viewing your match history in a game</w:t>
-      </w:r>
-    </w:p>
-    <w:p>
-      <w:pPr>
-        <w:rPr>
-          <w:rFonts w:ascii="Arial" w:hAnsi="Arial" w:cs="Arial"/>
-          <w:u w:val="single"/>
-        </w:rPr>
-      </w:pPr>
-    </w:p>
-    <w:p>
-      <w:pPr>
-        <w:rPr>
-          <w:rFonts w:ascii="Arial" w:hAnsi="Arial" w:cs="Arial"/>
-          <w:b/>
-          <w:bCs/>
-          <w:shd w:val="clear" w:color="auto" w:fill="FFFFFF"/>
-        </w:rPr>
-      </w:pPr>
-      <w:r>
-        <w:rPr>
-          <w:rFonts w:ascii="Arial" w:hAnsi="Arial" w:cs="Arial"/>
-          <w:b/>
-          <w:bCs/>
-          <w:shd w:val="clear" w:color="auto" w:fill="FFFFFF"/>
-        </w:rPr>
-        <w:t>Iteration:</w:t>
-      </w:r>
-    </w:p>
-    <w:p>
-      <w:pPr>
-        <w:rPr>
-          <w:rFonts w:ascii="Arial" w:hAnsi="Arial" w:cs="Arial"/>
-          <w:b/>
-          <w:bCs/>
-          <w:shd w:val="clear" w:color="auto" w:fill="FFFFFF"/>
-        </w:rPr>
-      </w:pPr>
-    </w:p>
-    <w:p>
-      <w:pPr>
-        <w:rPr>
-          <w:rFonts w:ascii="Arial" w:hAnsi="Arial" w:cs="Arial"/>
-          <w:b/>
-          <w:bCs/>
-          <w:shd w:val="clear" w:color="auto" w:fill="FFFFFF"/>
-        </w:rPr>
-      </w:pPr>
-      <w:r>
-        <w:rPr>
-          <w:rFonts w:ascii="Arial" w:hAnsi="Arial" w:cs="Arial"/>
-          <w:b/>
-          <w:bCs/>
-          <w:shd w:val="clear" w:color="auto" w:fill="FFFFFF"/>
-        </w:rPr>
-        <w:t>Primary Actor:</w:t>
-      </w:r>
-    </w:p>
-    <w:p>
-      <w:pPr>
-        <w:rPr>
-          <w:rFonts w:ascii="Arial" w:hAnsi="Arial" w:cs="Arial"/>
-          <w:b/>
-          <w:bCs/>
-          <w:shd w:val="clear" w:color="auto" w:fill="FFFFFF"/>
-        </w:rPr>
-      </w:pPr>
-    </w:p>
-    <w:p>
-      <w:pPr>
-        <w:rPr>
-          <w:rFonts w:ascii="Arial" w:hAnsi="Arial" w:cs="Arial"/>
-          <w:b/>
-          <w:bCs/>
-          <w:shd w:val="clear" w:color="auto" w:fill="FFFFFF"/>
-        </w:rPr>
-      </w:pPr>
-      <w:r>
-        <w:rPr>
-          <w:rFonts w:ascii="Arial" w:hAnsi="Arial" w:cs="Arial"/>
-          <w:b/>
-          <w:bCs/>
-          <w:shd w:val="clear" w:color="auto" w:fill="FFFFFF"/>
-        </w:rPr>
-        <w:t>Goal in context:</w:t>
-      </w:r>
-    </w:p>
-    <w:p>
-      <w:pPr>
-        <w:rPr>
-          <w:rFonts w:ascii="Arial" w:hAnsi="Arial" w:cs="Arial"/>
-          <w:b/>
-          <w:bCs/>
-          <w:shd w:val="clear" w:color="auto" w:fill="FFFFFF"/>
-        </w:rPr>
-      </w:pPr>
-    </w:p>
-    <w:p>
-      <w:pPr>
-        <w:rPr>
-          <w:rFonts w:ascii="Arial" w:hAnsi="Arial" w:cs="Arial"/>
-          <w:b/>
-          <w:bCs/>
-          <w:shd w:val="clear" w:color="auto" w:fill="FFFFFF"/>
-        </w:rPr>
-      </w:pPr>
-      <w:r>
-        <w:rPr>
-          <w:rFonts w:ascii="Arial" w:hAnsi="Arial" w:cs="Arial"/>
-          <w:b/>
-          <w:bCs/>
-          <w:shd w:val="clear" w:color="auto" w:fill="FFFFFF"/>
-        </w:rPr>
-        <w:t>Preconditions:</w:t>
-      </w:r>
-    </w:p>
-    <w:p>
-      <w:pPr>
-        <w:rPr>
-          <w:rFonts w:ascii="Arial" w:hAnsi="Arial" w:cs="Arial"/>
-          <w:b/>
-          <w:bCs/>
-          <w:shd w:val="clear" w:color="auto" w:fill="FFFFFF"/>
-        </w:rPr>
-      </w:pPr>
-    </w:p>
-    <w:p>
-      <w:pPr>
-        <w:rPr>
-          <w:rFonts w:ascii="Arial" w:hAnsi="Arial" w:cs="Arial"/>
-          <w:b/>
-          <w:bCs/>
-          <w:shd w:val="clear" w:color="auto" w:fill="FFFFFF"/>
-        </w:rPr>
-      </w:pPr>
-      <w:r>
-        <w:rPr>
-          <w:rFonts w:ascii="Arial" w:hAnsi="Arial" w:cs="Arial"/>
-          <w:b/>
-          <w:bCs/>
-          <w:shd w:val="clear" w:color="auto" w:fill="FFFFFF"/>
-        </w:rPr>
-        <w:t>Trigger:</w:t>
-      </w:r>
-    </w:p>
-    <w:p>
-      <w:pPr>
-        <w:rPr>
-          <w:rFonts w:ascii="Arial" w:hAnsi="Arial" w:cs="Arial"/>
-          <w:b/>
-          <w:bCs/>
-          <w:shd w:val="clear" w:color="auto" w:fill="FFFFFF"/>
-        </w:rPr>
-      </w:pPr>
-    </w:p>
-    <w:p>
-      <w:pPr>
-        <w:rPr>
-          <w:rFonts w:ascii="Arial" w:hAnsi="Arial" w:cs="Arial"/>
-          <w:b/>
-          <w:bCs/>
-          <w:shd w:val="clear" w:color="auto" w:fill="FFFFFF"/>
-        </w:rPr>
-      </w:pPr>
-      <w:r>
-        <w:rPr>
-          <w:rFonts w:ascii="Arial" w:hAnsi="Arial" w:cs="Arial"/>
-          <w:b/>
-          <w:bCs/>
-          <w:shd w:val="clear" w:color="auto" w:fill="FFFFFF"/>
-        </w:rPr>
-        <w:t>Scenario:</w:t>
-      </w:r>
-    </w:p>
-    <w:p>
-      <w:pPr>
-        <w:rPr>
-          <w:rFonts w:ascii="Arial" w:hAnsi="Arial" w:cs="Arial"/>
-          <w:b/>
-          <w:bCs/>
-          <w:shd w:val="clear" w:color="auto" w:fill="FFFFFF"/>
-        </w:rPr>
-      </w:pPr>
-    </w:p>
-    <w:p>
-      <w:pPr>
-        <w:rPr>
-          <w:rFonts w:ascii="Arial" w:hAnsi="Arial" w:cs="Arial"/>
-          <w:b/>
-          <w:bCs/>
-          <w:shd w:val="clear" w:color="auto" w:fill="FFFFFF"/>
-        </w:rPr>
-      </w:pPr>
-      <w:r>
-        <w:rPr>
-          <w:rFonts w:ascii="Arial" w:hAnsi="Arial" w:cs="Arial"/>
-          <w:b/>
-          <w:bCs/>
-          <w:shd w:val="clear" w:color="auto" w:fill="FFFFFF"/>
-        </w:rPr>
-        <w:t>Post conditions:</w:t>
-      </w:r>
-    </w:p>
-    <w:p>
-      <w:pPr>
-        <w:rPr>
-          <w:rFonts w:ascii="Arial" w:hAnsi="Arial" w:cs="Arial"/>
-          <w:b/>
-          <w:bCs/>
-          <w:shd w:val="clear" w:color="auto" w:fill="FFFFFF"/>
-        </w:rPr>
-      </w:pPr>
-    </w:p>
-    <w:p>
-      <w:pPr>
-        <w:rPr>
-          <w:rFonts w:ascii="Arial" w:hAnsi="Arial" w:cs="Arial"/>
-          <w:b/>
-          <w:bCs/>
-          <w:shd w:val="clear" w:color="auto" w:fill="FFFFFF"/>
-        </w:rPr>
-      </w:pPr>
-      <w:r>
-        <w:rPr>
-          <w:rFonts w:ascii="Arial" w:hAnsi="Arial" w:cs="Arial"/>
-          <w:b/>
-          <w:bCs/>
-          <w:shd w:val="clear" w:color="auto" w:fill="FFFFFF"/>
-        </w:rPr>
-        <w:t>Exceptions:</w:t>
-      </w:r>
-    </w:p>
-    <w:p>
-      <w:pPr>
-        <w:rPr>
-          <w:rFonts w:ascii="Arial" w:hAnsi="Arial" w:cs="Arial"/>
-          <w:b/>
-          <w:bCs/>
-          <w:shd w:val="clear" w:color="auto" w:fill="FFFFFF"/>
-        </w:rPr>
-      </w:pPr>
-    </w:p>
-    <w:p>
-      <w:pPr>
-        <w:rPr>
-          <w:rFonts w:ascii="Arial" w:hAnsi="Arial" w:cs="Arial"/>
-          <w:b/>
-          <w:bCs/>
-          <w:shd w:val="clear" w:color="auto" w:fill="FFFFFF"/>
-        </w:rPr>
-      </w:pPr>
-      <w:r>
-        <w:rPr>
-          <w:rFonts w:ascii="Arial" w:hAnsi="Arial" w:cs="Arial"/>
-          <w:b/>
-          <w:bCs/>
-          <w:shd w:val="clear" w:color="auto" w:fill="FFFFFF"/>
-        </w:rPr>
-        <w:t>Priority:</w:t>
-      </w:r>
-    </w:p>
-    <w:p>
-      <w:pPr>
-        <w:rPr>
-          <w:rFonts w:ascii="Arial" w:hAnsi="Arial" w:cs="Arial"/>
-          <w:b/>
-          <w:bCs/>
-          <w:shd w:val="clear" w:color="auto" w:fill="FFFFFF"/>
-        </w:rPr>
-      </w:pPr>
-    </w:p>
-    <w:p>
-      <w:pPr>
-        <w:rPr>
-          <w:rFonts w:ascii="Arial" w:hAnsi="Arial" w:cs="Arial"/>
-          <w:b/>
-          <w:bCs/>
-          <w:shd w:val="clear" w:color="auto" w:fill="FFFFFF"/>
-        </w:rPr>
-      </w:pPr>
-      <w:r>
-        <w:rPr>
-          <w:rFonts w:ascii="Arial" w:hAnsi="Arial" w:cs="Arial"/>
-          <w:b/>
-          <w:bCs/>
-          <w:shd w:val="clear" w:color="auto" w:fill="FFFFFF"/>
-        </w:rPr>
-        <w:t>When available:</w:t>
-      </w:r>
-    </w:p>
-    <w:p>
-      <w:pPr>
-        <w:rPr>
-          <w:rFonts w:ascii="Arial" w:hAnsi="Arial" w:cs="Arial"/>
-          <w:b/>
-          <w:bCs/>
-          <w:shd w:val="clear" w:color="auto" w:fill="FFFFFF"/>
-        </w:rPr>
-      </w:pPr>
-    </w:p>
-    <w:p>
-      <w:pPr>
-        <w:rPr>
-          <w:rFonts w:ascii="Arial" w:hAnsi="Arial" w:cs="Arial"/>
-          <w:b/>
-          <w:bCs/>
-          <w:shd w:val="clear" w:color="auto" w:fill="FFFFFF"/>
-        </w:rPr>
-      </w:pPr>
-      <w:r>
-        <w:rPr>
-          <w:rFonts w:ascii="Arial" w:hAnsi="Arial" w:cs="Arial"/>
-          <w:b/>
-          <w:bCs/>
-          <w:shd w:val="clear" w:color="auto" w:fill="FFFFFF"/>
-        </w:rPr>
-        <w:t>Frequency of use:</w:t>
-      </w:r>
-    </w:p>
-    <w:p>
-      <w:pPr>
-        <w:rPr>
-          <w:rFonts w:ascii="Arial" w:hAnsi="Arial" w:cs="Arial"/>
-          <w:b/>
-          <w:bCs/>
-          <w:shd w:val="clear" w:color="auto" w:fill="FFFFFF"/>
-        </w:rPr>
-      </w:pPr>
-    </w:p>
-    <w:p>
-      <w:pPr>
-        <w:rPr>
-          <w:rFonts w:ascii="Arial" w:hAnsi="Arial" w:cs="Arial"/>
-          <w:b/>
-          <w:bCs/>
-          <w:shd w:val="clear" w:color="auto" w:fill="FFFFFF"/>
-        </w:rPr>
-      </w:pPr>
-      <w:r>
-        <w:rPr>
-          <w:rFonts w:ascii="Arial" w:hAnsi="Arial" w:cs="Arial"/>
-          <w:b/>
-          <w:bCs/>
-          <w:shd w:val="clear" w:color="auto" w:fill="FFFFFF"/>
-        </w:rPr>
-        <w:t>Channel to actor:</w:t>
-      </w:r>
-    </w:p>
-    <w:p>
-      <w:pPr>
-        <w:rPr>
-          <w:rFonts w:ascii="Arial" w:hAnsi="Arial" w:cs="Arial"/>
-          <w:b/>
-          <w:bCs/>
-          <w:shd w:val="clear" w:color="auto" w:fill="FFFFFF"/>
-        </w:rPr>
-      </w:pPr>
-    </w:p>
-    <w:p>
-      <w:pPr>
-        <w:rPr>
-          <w:rFonts w:ascii="Arial" w:hAnsi="Arial" w:cs="Arial"/>
-          <w:b/>
-          <w:bCs/>
-          <w:shd w:val="clear" w:color="auto" w:fill="FFFFFF"/>
-        </w:rPr>
-      </w:pPr>
-      <w:r>
-        <w:rPr>
-          <w:rFonts w:ascii="Arial" w:hAnsi="Arial" w:cs="Arial"/>
-          <w:b/>
-          <w:bCs/>
-          <w:shd w:val="clear" w:color="auto" w:fill="FFFFFF"/>
-        </w:rPr>
-        <w:t>Secondary actors:</w:t>
-      </w:r>
-    </w:p>
-    <w:p>
-      <w:pPr>
-        <w:rPr>
-          <w:rFonts w:ascii="Arial" w:hAnsi="Arial" w:cs="Arial"/>
-          <w:b/>
-          <w:bCs/>
-          <w:shd w:val="clear" w:color="auto" w:fill="FFFFFF"/>
-        </w:rPr>
-      </w:pPr>
-    </w:p>
-    <w:p>
-      <w:pPr>
-        <w:rPr>
-          <w:rFonts w:ascii="Arial" w:hAnsi="Arial" w:cs="Arial"/>
-          <w:b/>
-          <w:bCs/>
-          <w:shd w:val="clear" w:color="auto" w:fill="FFFFFF"/>
-        </w:rPr>
-      </w:pPr>
-      <w:r>
-        <w:rPr>
-          <w:rFonts w:ascii="Arial" w:hAnsi="Arial" w:cs="Arial"/>
-          <w:b/>
-          <w:bCs/>
-          <w:shd w:val="clear" w:color="auto" w:fill="FFFFFF"/>
-        </w:rPr>
         <w:t>Channel to secondary actors</w:t>
       </w:r>
       <w:r>

</xml_diff>